<commit_message>
made most of the edits from Don and Daniel
</commit_message>
<xml_diff>
--- a/manuscript/veggerby et al v11.docx
+++ b/manuscript/veggerby et al v11.docx
@@ -940,7 +940,6 @@
         <w:spacing w:line="480" w:lineRule="auto"/>
         <w:ind w:firstLine="720"/>
       </w:pPr>
-      <w:commentRangeStart w:id="0"/>
       <w:r>
         <w:t xml:space="preserve">In Washington State, </w:t>
       </w:r>
@@ -959,9 +958,9 @@
       <w:sdt>
         <w:sdtPr>
           <w:rPr>
-            <w:color w:val="000000" w:themeColor="text1"/>
+            <w:color w:val="000000"/>
           </w:rPr>
-          <w:tag w:val="MENDELEY_CITATION_v3_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"/>
+          <w:tag w:val="MENDELEY_CITATION_v3_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"/>
           <w:id w:val="1046265391"/>
           <w:placeholder>
             <w:docPart w:val="DefaultPlaceholder_-1854013440"/>
@@ -970,19 +969,26 @@
         <w:sdtContent>
           <w:r>
             <w:rPr>
-              <w:color w:val="000000" w:themeColor="text1"/>
+              <w:color w:val="000000"/>
             </w:rPr>
-            <w:t>(Wargo et al. 2016)</w:t>
+            <w:t xml:space="preserve">(Smith 1937; Washington Department of Fish and Wildlife 2015; </w:t>
+          </w:r>
+          <w:proofErr w:type="spellStart"/>
+          <w:r>
+            <w:rPr>
+              <w:color w:val="000000"/>
+            </w:rPr>
+            <w:t>Wargo</w:t>
+          </w:r>
+          <w:proofErr w:type="spellEnd"/>
+          <w:r>
+            <w:rPr>
+              <w:color w:val="000000"/>
+            </w:rPr>
+            <w:t xml:space="preserve"> et al. 2016)</w:t>
           </w:r>
         </w:sdtContent>
       </w:sdt>
-      <w:commentRangeEnd w:id="0"/>
-      <w:r>
-        <w:rPr>
-          <w:rStyle w:val="CommentReference"/>
-        </w:rPr>
-        <w:commentReference w:id="0"/>
-      </w:r>
       <w:r>
         <w:t xml:space="preserve">. Recreational </w:t>
       </w:r>
@@ -1025,7 +1031,7 @@
       <w:r>
         <w:t xml:space="preserve">, </w:t>
       </w:r>
-      <w:commentRangeStart w:id="1"/>
+      <w:commentRangeStart w:id="0"/>
       <w:r>
         <w:t>and</w:t>
       </w:r>
@@ -1090,7 +1096,7 @@
       <w:sdt>
         <w:sdtPr>
           <w:rPr>
-            <w:color w:val="000000" w:themeColor="text1"/>
+            <w:color w:val="000000"/>
           </w:rPr>
           <w:tag w:val="MENDELEY_CITATION_v3_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"/>
           <w:id w:val="710458855"/>
@@ -1101,9 +1107,37 @@
         <w:sdtContent>
           <w:r>
             <w:rPr>
-              <w:color w:val="000000" w:themeColor="text1"/>
+              <w:color w:val="000000"/>
             </w:rPr>
-            <w:t>(Wargo et al. 2016; Groth and Hannah 2018)</w:t>
+            <w:t>(</w:t>
+          </w:r>
+          <w:proofErr w:type="spellStart"/>
+          <w:r>
+            <w:rPr>
+              <w:color w:val="000000"/>
+            </w:rPr>
+            <w:t>Wargo</w:t>
+          </w:r>
+          <w:proofErr w:type="spellEnd"/>
+          <w:r>
+            <w:rPr>
+              <w:color w:val="000000"/>
+            </w:rPr>
+            <w:t xml:space="preserve"> et al. 2016; </w:t>
+          </w:r>
+          <w:proofErr w:type="spellStart"/>
+          <w:r>
+            <w:rPr>
+              <w:color w:val="000000"/>
+            </w:rPr>
+            <w:t>Groth</w:t>
+          </w:r>
+          <w:proofErr w:type="spellEnd"/>
+          <w:r>
+            <w:rPr>
+              <w:color w:val="000000"/>
+            </w:rPr>
+            <w:t xml:space="preserve"> and Hannah 2018)</w:t>
           </w:r>
         </w:sdtContent>
       </w:sdt>
@@ -1137,7 +1171,7 @@
       <w:sdt>
         <w:sdtPr>
           <w:rPr>
-            <w:color w:val="000000" w:themeColor="text1"/>
+            <w:color w:val="000000"/>
           </w:rPr>
           <w:tag w:val="MENDELEY_CITATION_v3_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"/>
           <w:id w:val="1589942712"/>
@@ -1148,9 +1182,23 @@
         <w:sdtContent>
           <w:r>
             <w:rPr>
-              <w:color w:val="000000" w:themeColor="text1"/>
+              <w:color w:val="000000"/>
             </w:rPr>
-            <w:t>(Groth and Hannah 2018)</w:t>
+            <w:t>(</w:t>
+          </w:r>
+          <w:proofErr w:type="spellStart"/>
+          <w:r>
+            <w:rPr>
+              <w:color w:val="000000"/>
+            </w:rPr>
+            <w:t>Groth</w:t>
+          </w:r>
+          <w:proofErr w:type="spellEnd"/>
+          <w:r>
+            <w:rPr>
+              <w:color w:val="000000"/>
+            </w:rPr>
+            <w:t xml:space="preserve"> and Hannah 2018)</w:t>
           </w:r>
         </w:sdtContent>
       </w:sdt>
@@ -1163,7 +1211,7 @@
       <w:sdt>
         <w:sdtPr>
           <w:rPr>
-            <w:color w:val="000000" w:themeColor="text1"/>
+            <w:color w:val="000000"/>
           </w:rPr>
           <w:tag w:val="MENDELEY_CITATION_v3_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"/>
           <w:id w:val="1672088368"/>
@@ -1174,21 +1222,21 @@
         <w:sdtContent>
           <w:r>
             <w:rPr>
-              <w:color w:val="000000" w:themeColor="text1"/>
+              <w:color w:val="000000"/>
             </w:rPr>
             <w:t>(</w:t>
           </w:r>
           <w:proofErr w:type="spellStart"/>
           <w:r>
             <w:rPr>
-              <w:color w:val="000000" w:themeColor="text1"/>
+              <w:color w:val="000000"/>
             </w:rPr>
             <w:t>Rothlisberg</w:t>
           </w:r>
           <w:proofErr w:type="spellEnd"/>
           <w:r>
             <w:rPr>
-              <w:color w:val="000000" w:themeColor="text1"/>
+              <w:color w:val="000000"/>
             </w:rPr>
             <w:t xml:space="preserve"> and Miller 1983)</w:t>
           </w:r>
@@ -1215,7 +1263,7 @@
       <w:sdt>
         <w:sdtPr>
           <w:rPr>
-            <w:color w:val="000000" w:themeColor="text1"/>
+            <w:color w:val="000000"/>
           </w:rPr>
           <w:tag w:val="MENDELEY_CITATION_v3_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"/>
           <w:id w:val="1690847812"/>
@@ -1226,23 +1274,37 @@
         <w:sdtContent>
           <w:r>
             <w:rPr>
-              <w:color w:val="000000" w:themeColor="text1"/>
+              <w:color w:val="000000"/>
             </w:rPr>
             <w:t>(</w:t>
           </w:r>
           <w:proofErr w:type="spellStart"/>
           <w:r>
             <w:rPr>
-              <w:color w:val="000000" w:themeColor="text1"/>
+              <w:color w:val="000000"/>
             </w:rPr>
             <w:t>Rothlisberg</w:t>
           </w:r>
           <w:proofErr w:type="spellEnd"/>
           <w:r>
             <w:rPr>
-              <w:color w:val="000000" w:themeColor="text1"/>
+              <w:color w:val="000000"/>
             </w:rPr>
-            <w:t xml:space="preserve"> and Miller 1983; Groth and Hannah 2018)</w:t>
+            <w:t xml:space="preserve"> and Miller 1983; </w:t>
+          </w:r>
+          <w:proofErr w:type="spellStart"/>
+          <w:r>
+            <w:rPr>
+              <w:color w:val="000000"/>
+            </w:rPr>
+            <w:t>Groth</w:t>
+          </w:r>
+          <w:proofErr w:type="spellEnd"/>
+          <w:r>
+            <w:rPr>
+              <w:color w:val="000000"/>
+            </w:rPr>
+            <w:t xml:space="preserve"> and Hannah 2018)</w:t>
           </w:r>
         </w:sdtContent>
       </w:sdt>
@@ -1261,7 +1323,7 @@
       <w:sdt>
         <w:sdtPr>
           <w:rPr>
-            <w:color w:val="000000" w:themeColor="text1"/>
+            <w:color w:val="000000"/>
           </w:rPr>
           <w:tag w:val="MENDELEY_CITATION_v3_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"/>
           <w:id w:val="513406045"/>
@@ -1272,7 +1334,7 @@
         <w:sdtContent>
           <w:r>
             <w:rPr>
-              <w:color w:val="000000" w:themeColor="text1"/>
+              <w:color w:val="000000"/>
             </w:rPr>
             <w:t>(Hannah 1995)</w:t>
           </w:r>
@@ -1317,7 +1379,7 @@
       <w:sdt>
         <w:sdtPr>
           <w:rPr>
-            <w:color w:val="000000" w:themeColor="text1"/>
+            <w:color w:val="000000"/>
           </w:rPr>
           <w:tag w:val="MENDELEY_CITATION_v3_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"/>
           <w:id w:val="1123830223"/>
@@ -1328,9 +1390,23 @@
         <w:sdtContent>
           <w:r>
             <w:rPr>
-              <w:color w:val="000000" w:themeColor="text1"/>
+              <w:color w:val="000000"/>
             </w:rPr>
-            <w:t>(Wargo and Ayres 2016)</w:t>
+            <w:t>(</w:t>
+          </w:r>
+          <w:proofErr w:type="spellStart"/>
+          <w:r>
+            <w:rPr>
+              <w:color w:val="000000"/>
+            </w:rPr>
+            <w:t>Wargo</w:t>
+          </w:r>
+          <w:proofErr w:type="spellEnd"/>
+          <w:r>
+            <w:rPr>
+              <w:color w:val="000000"/>
+            </w:rPr>
+            <w:t xml:space="preserve"> and Ayres 2016)</w:t>
           </w:r>
         </w:sdtContent>
       </w:sdt>
@@ -1340,14 +1416,14 @@
       <w:r>
         <w:tab/>
       </w:r>
-      <w:commentRangeEnd w:id="1"/>
+      <w:commentRangeEnd w:id="0"/>
       <w:r>
         <w:rPr>
           <w:rStyle w:val="CommentReference"/>
           <w:rFonts w:asciiTheme="minorHAnsi" w:eastAsiaTheme="minorHAnsi" w:hAnsiTheme="minorHAnsi" w:cstheme="minorBidi"/>
           <w:lang w:eastAsia="en-US"/>
         </w:rPr>
-        <w:commentReference w:id="1"/>
+        <w:commentReference w:id="0"/>
       </w:r>
       <w:r>
         <w:tab/>
@@ -1649,17 +1725,26 @@
             <w:docPart w:val="DefaultPlaceholder_-1854013440"/>
           </w:placeholder>
         </w:sdtPr>
-        <w:sdtEndPr>
-          <w:rPr>
-            <w:color w:val="000000" w:themeColor="text1"/>
-          </w:rPr>
-        </w:sdtEndPr>
         <w:sdtContent>
           <w:r>
             <w:rPr>
               <w:color w:val="000000"/>
             </w:rPr>
-            <w:t>(Wargo et al. 2016)</w:t>
+            <w:t>(</w:t>
+          </w:r>
+          <w:proofErr w:type="spellStart"/>
+          <w:r>
+            <w:rPr>
+              <w:color w:val="000000"/>
+            </w:rPr>
+            <w:t>Wargo</w:t>
+          </w:r>
+          <w:proofErr w:type="spellEnd"/>
+          <w:r>
+            <w:rPr>
+              <w:color w:val="000000"/>
+            </w:rPr>
+            <w:t xml:space="preserve"> et al. 2016)</w:t>
           </w:r>
         </w:sdtContent>
       </w:sdt>
@@ -1682,7 +1767,11 @@
         <w:t xml:space="preserve"> and limited by</w:t>
       </w:r>
       <w:r>
-        <w:t xml:space="preserve"> patchy and incomplete</w:t>
+        <w:t xml:space="preserve"> patchy and </w:t>
+      </w:r>
+      <w:r>
+        <w:lastRenderedPageBreak/>
+        <w:t>incomplete</w:t>
       </w:r>
       <w:r>
         <w:t xml:space="preserve"> survey data</w:t>
@@ -1700,11 +1789,7 @@
         <w:t xml:space="preserve">To </w:t>
       </w:r>
       <w:r>
-        <w:t xml:space="preserve">address this data </w:t>
-      </w:r>
-      <w:r>
-        <w:lastRenderedPageBreak/>
-        <w:t xml:space="preserve">gap, we </w:t>
+        <w:t xml:space="preserve">address this data gap, we </w:t>
       </w:r>
       <w:r>
         <w:t>present the results of spatially discrete but methodologically consistent sampling over two decades, bracketing the period of intense warming in the coastal ocean. Our specific goal was to determine whether three</w:t>
@@ -1768,11 +1853,6 @@
             <w:docPart w:val="DefaultPlaceholder_-1854013440"/>
           </w:placeholder>
         </w:sdtPr>
-        <w:sdtEndPr>
-          <w:rPr>
-            <w:color w:val="000000" w:themeColor="text1"/>
-          </w:rPr>
-        </w:sdtEndPr>
         <w:sdtContent>
           <w:r>
             <w:rPr>
@@ -1788,15 +1868,17 @@
       <w:r>
         <w:t xml:space="preserve"> </w:t>
       </w:r>
-      <w:commentRangeStart w:id="2"/>
-      <w:r>
-        <w:t>We examined data on Pink Shrimp</w:t>
+      <w:r>
+        <w:t xml:space="preserve">We examined data on </w:t>
+      </w:r>
+      <w:r>
+        <w:t>Spot Shrimp</w:t>
+      </w:r>
+      <w:r>
+        <w:t>,</w:t>
       </w:r>
       <w:r>
         <w:t xml:space="preserve"> </w:t>
-      </w:r>
-      <w:r>
-        <w:t>(</w:t>
       </w:r>
       <w:proofErr w:type="spellStart"/>
       <w:r>
@@ -1820,33 +1902,48 @@
           <w:i/>
           <w:iCs/>
         </w:rPr>
-        <w:t>jordani</w:t>
+        <w:t>platyceros</w:t>
       </w:r>
       <w:proofErr w:type="spellEnd"/>
+      <w:r>
+        <w:t xml:space="preserve"> </w:t>
+      </w:r>
+      <w:r>
+        <w:t>(an exploited</w:t>
+      </w:r>
+      <w:r>
+        <w:t xml:space="preserve"> fisher</w:t>
+      </w:r>
+      <w:r>
+        <w:t>y in this area)</w:t>
+      </w:r>
+      <w:r>
+        <w:t xml:space="preserve">, </w:t>
+      </w:r>
+      <w:r>
+        <w:t>Pink Shrimp</w:t>
+      </w:r>
+      <w:r>
+        <w:t>,</w:t>
+      </w:r>
+      <w:r>
+        <w:t xml:space="preserve"> </w:t>
+      </w:r>
+      <w:proofErr w:type="spellStart"/>
       <w:r>
         <w:rPr>
           <w:i/>
           <w:iCs/>
         </w:rPr>
-        <w:t>/</w:t>
-      </w:r>
-      <w:proofErr w:type="spellStart"/>
+        <w:t>Pandalus</w:t>
+      </w:r>
+      <w:proofErr w:type="spellEnd"/>
       <w:r>
         <w:rPr>
           <w:i/>
           <w:iCs/>
         </w:rPr>
-        <w:t>eous</w:t>
-      </w:r>
-      <w:proofErr w:type="spellEnd"/>
-      <w:r>
-        <w:t xml:space="preserve">) </w:t>
-      </w:r>
-      <w:r>
-        <w:t>and Spot Shrimp</w:t>
-      </w:r>
-      <w:r>
-        <w:t xml:space="preserve">, </w:t>
+        <w:t xml:space="preserve"> </w:t>
       </w:r>
       <w:proofErr w:type="spellStart"/>
       <w:r>
@@ -1854,7 +1951,7 @@
           <w:i/>
           <w:iCs/>
         </w:rPr>
-        <w:t>Pandalus</w:t>
+        <w:t>jordani</w:t>
       </w:r>
       <w:proofErr w:type="spellEnd"/>
       <w:r>
@@ -1862,7 +1959,7 @@
           <w:i/>
           <w:iCs/>
         </w:rPr>
-        <w:t xml:space="preserve"> </w:t>
+        <w:t>/</w:t>
       </w:r>
       <w:proofErr w:type="spellStart"/>
       <w:r>
@@ -1870,24 +1967,23 @@
           <w:i/>
           <w:iCs/>
         </w:rPr>
-        <w:t>platyceros</w:t>
+        <w:t>eous</w:t>
       </w:r>
       <w:proofErr w:type="spellEnd"/>
       <w:r>
-        <w:t xml:space="preserve">, </w:t>
-      </w:r>
-      <w:r>
-        <w:t>both exploited in fisheries</w:t>
-      </w:r>
-      <w:commentRangeEnd w:id="2"/>
-      <w:r>
-        <w:rPr>
-          <w:rStyle w:val="CommentReference"/>
-        </w:rPr>
-        <w:commentReference w:id="2"/>
-      </w:r>
-      <w:r>
-        <w:t xml:space="preserve">, and Northern </w:t>
+        <w:t xml:space="preserve">, (an exploited fishery elsewhere but not in the </w:t>
+      </w:r>
+      <w:r>
+        <w:t>area</w:t>
+      </w:r>
+      <w:r>
+        <w:t xml:space="preserve"> where sampling took place), </w:t>
+      </w:r>
+      <w:r>
+        <w:t xml:space="preserve">and </w:t>
+      </w:r>
+      <w:r>
+        <w:t xml:space="preserve">Northern </w:t>
       </w:r>
       <w:proofErr w:type="spellStart"/>
       <w:r>
@@ -1895,7 +1991,7 @@
       </w:r>
       <w:proofErr w:type="spellEnd"/>
       <w:r>
-        <w:t xml:space="preserve"> Shrimp (</w:t>
+        <w:t xml:space="preserve"> Shrimp </w:t>
       </w:r>
       <w:proofErr w:type="spellStart"/>
       <w:r>
@@ -1923,7 +2019,22 @@
       </w:r>
       <w:proofErr w:type="spellEnd"/>
       <w:r>
-        <w:t xml:space="preserve">), a species too small to be exploited in fisheries. By reporting data on these three </w:t>
+        <w:t xml:space="preserve"> (</w:t>
+      </w:r>
+      <w:r>
+        <w:t>a species too small to be exploited in fisheries</w:t>
+      </w:r>
+      <w:r>
+        <w:t>) (Don Velasquez</w:t>
+      </w:r>
+      <w:r>
+        <w:t xml:space="preserve"> WDFW</w:t>
+      </w:r>
+      <w:r>
+        <w:t>, personal communication)</w:t>
+      </w:r>
+      <w:r>
+        <w:t xml:space="preserve">. By reporting data on these three </w:t>
       </w:r>
       <w:proofErr w:type="gramStart"/>
       <w:r>
@@ -2207,7 +2318,11 @@
         <w:t xml:space="preserve"> </w:t>
       </w:r>
       <w:r>
-        <w:t>and invertebrates</w:t>
+        <w:t xml:space="preserve">and </w:t>
+      </w:r>
+      <w:r>
+        <w:lastRenderedPageBreak/>
+        <w:t>invertebrates</w:t>
       </w:r>
       <w:r>
         <w:t xml:space="preserve"> </w:t>
@@ -2293,11 +2408,7 @@
         </w:sdtContent>
       </w:sdt>
       <w:r>
-        <w:t xml:space="preserve">. Surveys were conducted over the course of two days in mid-May of each year, with depths of 10, </w:t>
-      </w:r>
-      <w:r>
-        <w:lastRenderedPageBreak/>
-        <w:t xml:space="preserve">25, 50, and 70 m sampled. </w:t>
+        <w:t xml:space="preserve">. Surveys were conducted over the course of two days in mid-May of each year, with depths of 10, 25, 50, and 70 m sampled. </w:t>
       </w:r>
       <w:r>
         <w:t xml:space="preserve">Over a roughly 24-h period, each of these depths was sampled 5 times, </w:t>
@@ -3003,7 +3114,11 @@
       </w:r>
       <w:proofErr w:type="spellEnd"/>
       <w:r>
-        <w:t xml:space="preserve"> genus are widely distributed across littoral and sublittoral zones of the North Pacific and North Atlantic, but generally are not directly targeted by fishers due to their small size. </w:t>
+        <w:t xml:space="preserve"> genus are widely distributed across littoral and sublittoral zones of the North Pacific and North Atlantic, but </w:t>
+      </w:r>
+      <w:r>
+        <w:lastRenderedPageBreak/>
+        <w:t xml:space="preserve">generally are not directly targeted by fishers due to their small size. </w:t>
       </w:r>
       <w:r>
         <w:t>However,</w:t>
@@ -3043,20 +3158,8 @@
           <w:color w:val="000000"/>
         </w:rPr>
       </w:pPr>
-      <w:commentRangeStart w:id="3"/>
-      <w:r>
-        <w:lastRenderedPageBreak/>
-        <w:t>Ocean</w:t>
-      </w:r>
-      <w:commentRangeEnd w:id="3"/>
-      <w:r>
-        <w:rPr>
-          <w:rStyle w:val="CommentReference"/>
-        </w:rPr>
-        <w:commentReference w:id="3"/>
-      </w:r>
-      <w:r>
-        <w:t xml:space="preserve"> </w:t>
+      <w:r>
+        <w:t xml:space="preserve">Ocean </w:t>
       </w:r>
       <w:r>
         <w:t>Pink Shrimp</w:t>
@@ -3103,11 +3206,6 @@
             <w:docPart w:val="DefaultPlaceholder_-1854013440"/>
           </w:placeholder>
         </w:sdtPr>
-        <w:sdtEndPr>
-          <w:rPr>
-            <w:color w:val="000000" w:themeColor="text1"/>
-          </w:rPr>
-        </w:sdtEndPr>
         <w:sdtContent>
           <w:r>
             <w:rPr>
@@ -3137,26 +3235,31 @@
             <w:docPart w:val="DefaultPlaceholder_-1854013440"/>
           </w:placeholder>
         </w:sdtPr>
-        <w:sdtEndPr>
-          <w:rPr>
-            <w:color w:val="000000" w:themeColor="text1"/>
-          </w:rPr>
-        </w:sdtEndPr>
         <w:sdtContent>
           <w:r>
             <w:rPr>
               <w:color w:val="000000"/>
             </w:rPr>
-            <w:t>(Wargo and Ayres 2016)</w:t>
+            <w:t>(</w:t>
+          </w:r>
+          <w:proofErr w:type="spellStart"/>
+          <w:r>
+            <w:rPr>
+              <w:color w:val="000000"/>
+            </w:rPr>
+            <w:t>Wargo</w:t>
+          </w:r>
+          <w:proofErr w:type="spellEnd"/>
+          <w:r>
+            <w:rPr>
+              <w:color w:val="000000"/>
+            </w:rPr>
+            <w:t xml:space="preserve"> and Ayres 2016)</w:t>
           </w:r>
         </w:sdtContent>
       </w:sdt>
       <w:r>
-        <w:t xml:space="preserve">. </w:t>
-      </w:r>
-      <w:commentRangeStart w:id="4"/>
-      <w:r>
-        <w:t xml:space="preserve">The related species of </w:t>
+        <w:t xml:space="preserve">. The related species of </w:t>
       </w:r>
       <w:r>
         <w:t xml:space="preserve">Northern </w:t>
@@ -3206,11 +3309,6 @@
             <w:docPart w:val="DefaultPlaceholder_-1854013440"/>
           </w:placeholder>
         </w:sdtPr>
-        <w:sdtEndPr>
-          <w:rPr>
-            <w:color w:val="000000" w:themeColor="text1"/>
-          </w:rPr>
-        </w:sdtEndPr>
         <w:sdtContent>
           <w:r>
             <w:rPr>
@@ -3222,6 +3320,9 @@
       </w:sdt>
       <w:r>
         <w:t xml:space="preserve"> where they are caught commercially</w:t>
+      </w:r>
+      <w:r>
+        <w:t xml:space="preserve"> around the Strait of Juan de Fuca</w:t>
       </w:r>
       <w:r>
         <w:t xml:space="preserve"> </w:t>
@@ -3237,11 +3338,6 @@
             <w:docPart w:val="DefaultPlaceholder_-1854013440"/>
           </w:placeholder>
         </w:sdtPr>
-        <w:sdtEndPr>
-          <w:rPr>
-            <w:color w:val="000000" w:themeColor="text1"/>
-          </w:rPr>
-        </w:sdtEndPr>
         <w:sdtContent>
           <w:r>
             <w:rPr>
@@ -3251,15 +3347,6 @@
           </w:r>
         </w:sdtContent>
       </w:sdt>
-      <w:commentRangeEnd w:id="4"/>
-      <w:r>
-        <w:rPr>
-          <w:rStyle w:val="CommentReference"/>
-          <w:rFonts w:asciiTheme="minorHAnsi" w:eastAsiaTheme="minorHAnsi" w:hAnsiTheme="minorHAnsi" w:cstheme="minorBidi"/>
-          <w:lang w:eastAsia="en-US"/>
-        </w:rPr>
-        <w:commentReference w:id="4"/>
-      </w:r>
       <w:r>
         <w:t>.</w:t>
       </w:r>
@@ -3341,11 +3428,6 @@
             <w:docPart w:val="DefaultPlaceholder_-1854013440"/>
           </w:placeholder>
         </w:sdtPr>
-        <w:sdtEndPr>
-          <w:rPr>
-            <w:color w:val="000000" w:themeColor="text1"/>
-          </w:rPr>
-        </w:sdtEndPr>
         <w:sdtContent>
           <w:r>
             <w:rPr>
@@ -3372,11 +3454,6 @@
             <w:docPart w:val="EDD42ECA29980747A0C7584DE5A9254E"/>
           </w:placeholder>
         </w:sdtPr>
-        <w:sdtEndPr>
-          <w:rPr>
-            <w:color w:val="000000" w:themeColor="text1"/>
-          </w:rPr>
-        </w:sdtEndPr>
         <w:sdtContent>
           <w:r>
             <w:rPr>
@@ -3472,11 +3549,6 @@
             <w:docPart w:val="DefaultPlaceholder_-1854013440"/>
           </w:placeholder>
         </w:sdtPr>
-        <w:sdtEndPr>
-          <w:rPr>
-            <w:color w:val="000000" w:themeColor="text1"/>
-          </w:rPr>
-        </w:sdtEndPr>
         <w:sdtContent>
           <w:r>
             <w:rPr>
@@ -3507,11 +3579,7 @@
       </w:r>
       <w:proofErr w:type="spellEnd"/>
       <w:r>
-        <w:t xml:space="preserve"> Shrimp are too small to be of recreational or commercial interest. Both Spot and Pink Shrimp are highly valued commercial and recreational targets. </w:t>
-      </w:r>
-      <w:commentRangeStart w:id="5"/>
-      <w:r>
-        <w:t xml:space="preserve">The marine management unit where our trawls were conducted has a limited recreational fishery for Spot Shrimp </w:t>
+        <w:t xml:space="preserve"> Shrimp are too small to be of recreational or commercial interest. Both Spot and Pink Shrimp are highly valued commercial and recreational targets. The marine management unit where our trawls were conducted has a limited recreational fishery for Spot Shrimp </w:t>
       </w:r>
       <w:sdt>
         <w:sdtPr>
@@ -3524,11 +3592,6 @@
             <w:docPart w:val="AC527F837BE4F145B28C9803C3A66CE4"/>
           </w:placeholder>
         </w:sdtPr>
-        <w:sdtEndPr>
-          <w:rPr>
-            <w:color w:val="000000" w:themeColor="text1"/>
-          </w:rPr>
-        </w:sdtEndPr>
         <w:sdtContent>
           <w:r>
             <w:rPr>
@@ -3539,47 +3602,59 @@
         </w:sdtContent>
       </w:sdt>
       <w:r>
-        <w:t xml:space="preserve">, with generally no commercial Spot Shrimp activity allowed </w:t>
+        <w:t xml:space="preserve">, </w:t>
+      </w:r>
+      <w:r>
+        <w:t>and</w:t>
+      </w:r>
+      <w:r>
+        <w:t xml:space="preserve"> </w:t>
+      </w:r>
+      <w:r>
+        <w:t xml:space="preserve">a First Nation treaty </w:t>
+      </w:r>
+      <w:r>
+        <w:t xml:space="preserve">fishery for </w:t>
+      </w:r>
+      <w:r>
+        <w:t xml:space="preserve">Spot Shrimp </w:t>
       </w:r>
       <w:sdt>
         <w:sdtPr>
           <w:rPr>
             <w:color w:val="000000"/>
           </w:rPr>
-          <w:tag w:val="MENDELEY_CITATION_v3_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"/>
+          <w:tag w:val="MENDELEY_CITATION_v3_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"/>
           <w:id w:val="-2112820469"/>
           <w:placeholder>
             <w:docPart w:val="AC527F837BE4F145B28C9803C3A66CE4"/>
           </w:placeholder>
         </w:sdtPr>
-        <w:sdtEndPr>
-          <w:rPr>
-            <w:color w:val="000000" w:themeColor="text1"/>
-          </w:rPr>
-        </w:sdtEndPr>
         <w:sdtContent>
           <w:r>
             <w:rPr>
               <w:color w:val="000000"/>
             </w:rPr>
-            <w:t>(Washington Department of Fish and Wildlife 2022a)</w:t>
+            <w:t xml:space="preserve">(Washington Department of Fish and Wildlife 2022a, Daniel </w:t>
+          </w:r>
+          <w:proofErr w:type="spellStart"/>
+          <w:r>
+            <w:rPr>
+              <w:color w:val="000000"/>
+            </w:rPr>
+            <w:t>Sund</w:t>
+          </w:r>
+          <w:proofErr w:type="spellEnd"/>
+          <w:r>
+            <w:rPr>
+              <w:color w:val="000000"/>
+            </w:rPr>
+            <w:t xml:space="preserve"> WDFW, personal communication)</w:t>
           </w:r>
         </w:sdtContent>
       </w:sdt>
       <w:r>
-        <w:t xml:space="preserve">. </w:t>
-      </w:r>
-      <w:commentRangeEnd w:id="5"/>
-      <w:r>
-        <w:rPr>
-          <w:rStyle w:val="CommentReference"/>
-          <w:rFonts w:asciiTheme="minorHAnsi" w:eastAsiaTheme="minorHAnsi" w:hAnsiTheme="minorHAnsi" w:cstheme="minorBidi"/>
-          <w:lang w:eastAsia="en-US"/>
-        </w:rPr>
-        <w:commentReference w:id="5"/>
-      </w:r>
-      <w:r>
-        <w:t xml:space="preserve">Most commercial Pink and Spot Shrimp efforts within Puget Sound are concentrated farther North of the study area near the San Juan Islands </w:t>
+        <w:t xml:space="preserve">. Most commercial Pink and Spot Shrimp efforts within Puget Sound are concentrated farther North of the study area near the San Juan Islands </w:t>
       </w:r>
       <w:sdt>
         <w:sdtPr>
@@ -3592,11 +3667,6 @@
             <w:docPart w:val="AC527F837BE4F145B28C9803C3A66CE4"/>
           </w:placeholder>
         </w:sdtPr>
-        <w:sdtEndPr>
-          <w:rPr>
-            <w:color w:val="000000" w:themeColor="text1"/>
-          </w:rPr>
-        </w:sdtEndPr>
         <w:sdtContent>
           <w:r>
             <w:rPr>
@@ -3610,27 +3680,25 @@
         <w:rPr>
           <w:color w:val="000000"/>
         </w:rPr>
-        <w:t xml:space="preserve">, so we expect that the effect of </w:t>
-      </w:r>
-      <w:commentRangeStart w:id="6"/>
+        <w:t>, so we expect that the effect of exploitation on our study species to be minimal</w:t>
+      </w:r>
       <w:r>
         <w:rPr>
           <w:color w:val="000000"/>
         </w:rPr>
-        <w:t>exploitation</w:t>
-      </w:r>
-      <w:commentRangeEnd w:id="6"/>
-      <w:r>
-        <w:rPr>
-          <w:rStyle w:val="CommentReference"/>
-        </w:rPr>
-        <w:commentReference w:id="6"/>
+        <w:t xml:space="preserve"> (Don Velasquez</w:t>
       </w:r>
       <w:r>
         <w:rPr>
           <w:color w:val="000000"/>
         </w:rPr>
-        <w:t xml:space="preserve"> on our study species to be minimal</w:t>
+        <w:t xml:space="preserve"> WDFW</w:t>
+      </w:r>
+      <w:r>
+        <w:rPr>
+          <w:color w:val="000000"/>
+        </w:rPr>
+        <w:t>, personal communication)</w:t>
       </w:r>
       <w:r>
         <w:t xml:space="preserve">. </w:t>
@@ -3642,6 +3710,7 @@
         <w:ind w:firstLine="720"/>
       </w:pPr>
       <w:r>
+        <w:lastRenderedPageBreak/>
         <w:t>We extracted</w:t>
       </w:r>
       <w:r>
@@ -3742,11 +3811,7 @@
         <w:t xml:space="preserve">Oceanic Niño Index </w:t>
       </w:r>
       <w:r>
-        <w:t xml:space="preserve">and Pacific </w:t>
-      </w:r>
-      <w:r>
-        <w:lastRenderedPageBreak/>
-        <w:t xml:space="preserve">Decadal Oscillation </w:t>
+        <w:t xml:space="preserve">and Pacific Decadal Oscillation </w:t>
       </w:r>
       <w:r>
         <w:t>values were averaged over the previous 12 months from each year</w:t>
@@ -3902,6 +3967,7 @@
       <w:r>
         <w:t xml:space="preserve">For a single time series </w:t>
       </w:r>
+      <w:proofErr w:type="spellStart"/>
       <w:r>
         <w:rPr>
           <w:i/>
@@ -3909,6 +3975,7 @@
         </w:rPr>
         <w:t>i</w:t>
       </w:r>
+      <w:proofErr w:type="spellEnd"/>
       <w:r>
         <w:t xml:space="preserve">, </w:t>
       </w:r>
@@ -4157,7 +4224,7 @@
       <w:r>
         <w:t xml:space="preserve">. </w:t>
       </w:r>
-      <w:commentRangeStart w:id="7"/>
+      <w:commentRangeStart w:id="1"/>
       <w:r>
         <w:t>We assumed that t</w:t>
       </w:r>
@@ -4224,14 +4291,14 @@
       <w:r>
         <w:t xml:space="preserve">). </w:t>
       </w:r>
-      <w:commentRangeEnd w:id="7"/>
+      <w:commentRangeEnd w:id="1"/>
       <w:r>
         <w:rPr>
           <w:rStyle w:val="CommentReference"/>
           <w:rFonts w:asciiTheme="minorHAnsi" w:eastAsiaTheme="minorHAnsi" w:hAnsiTheme="minorHAnsi" w:cstheme="minorBidi"/>
           <w:lang w:eastAsia="en-US"/>
         </w:rPr>
-        <w:commentReference w:id="7"/>
+        <w:commentReference w:id="1"/>
       </w:r>
       <w:r>
         <w:t>For models that include</w:t>
@@ -4534,6 +4601,7 @@
         <w:spacing w:line="480" w:lineRule="auto"/>
       </w:pPr>
       <w:r>
+        <w:lastRenderedPageBreak/>
         <w:t>The biased random walks given by (1) and (2) were then compared to a simple random walk where</w:t>
       </w:r>
       <w:r>
@@ -4608,7 +4676,6 @@
         <w:t xml:space="preserve">to account for sampling </w:t>
       </w:r>
       <w:r>
-        <w:lastRenderedPageBreak/>
         <w:t xml:space="preserve">(observation) </w:t>
       </w:r>
       <w:r>
@@ -4626,6 +4693,7 @@
       <w:r>
         <w:t xml:space="preserve">for genus </w:t>
       </w:r>
+      <w:proofErr w:type="spellStart"/>
       <w:r>
         <w:rPr>
           <w:i/>
@@ -4633,6 +4701,7 @@
         </w:rPr>
         <w:t>i</w:t>
       </w:r>
+      <w:proofErr w:type="spellEnd"/>
       <w:r>
         <w:t xml:space="preserve"> at time </w:t>
       </w:r>
@@ -14097,6 +14166,7 @@
         <w:t xml:space="preserve">values were negative (cool phase) </w:t>
       </w:r>
       <w:r>
+        <w:lastRenderedPageBreak/>
         <w:t>s</w:t>
       </w:r>
       <w:r>
@@ -14148,7 +14218,6 @@
         <w:t xml:space="preserve">The second model </w:t>
       </w:r>
       <w:r>
-        <w:lastRenderedPageBreak/>
         <w:t xml:space="preserve">(delta AICc 0.0) </w:t>
       </w:r>
       <w:r>
@@ -14279,17 +14348,20 @@
             <w:docPart w:val="C8E6179E5F38ED4B86161F4FF2CD64CB"/>
           </w:placeholder>
         </w:sdtPr>
-        <w:sdtEndPr>
-          <w:rPr>
-            <w:color w:val="000000" w:themeColor="text1"/>
-          </w:rPr>
-        </w:sdtEndPr>
         <w:sdtContent>
+          <w:proofErr w:type="spellStart"/>
           <w:r>
             <w:rPr>
               <w:color w:val="000000"/>
             </w:rPr>
-            <w:t>Groth and Hannah (2018)</w:t>
+            <w:t>Groth</w:t>
+          </w:r>
+          <w:proofErr w:type="spellEnd"/>
+          <w:r>
+            <w:rPr>
+              <w:color w:val="000000"/>
+            </w:rPr>
+            <w:t xml:space="preserve"> and Hannah (2018)</w:t>
           </w:r>
         </w:sdtContent>
       </w:sdt>
@@ -14316,11 +14388,6 @@
             <w:docPart w:val="DefaultPlaceholder_-1854013440"/>
           </w:placeholder>
         </w:sdtPr>
-        <w:sdtEndPr>
-          <w:rPr>
-            <w:color w:val="000000" w:themeColor="text1"/>
-          </w:rPr>
-        </w:sdtEndPr>
         <w:sdtContent>
           <w:r>
             <w:rPr>
@@ -14371,11 +14438,6 @@
             <w:docPart w:val="C8E6179E5F38ED4B86161F4FF2CD64CB"/>
           </w:placeholder>
         </w:sdtPr>
-        <w:sdtEndPr>
-          <w:rPr>
-            <w:color w:val="000000" w:themeColor="text1"/>
-          </w:rPr>
-        </w:sdtEndPr>
         <w:sdtContent>
           <w:r>
             <w:rPr>
@@ -14438,11 +14500,6 @@
             <w:docPart w:val="C8E6179E5F38ED4B86161F4FF2CD64CB"/>
           </w:placeholder>
         </w:sdtPr>
-        <w:sdtEndPr>
-          <w:rPr>
-            <w:color w:val="000000" w:themeColor="text1"/>
-          </w:rPr>
-        </w:sdtEndPr>
         <w:sdtContent>
           <w:r>
             <w:rPr>
@@ -14465,7 +14522,23 @@
               <w:color w:val="000000"/>
               <w:shd w:val="clear" w:color="auto" w:fill="FFFFFF"/>
             </w:rPr>
-            <w:t xml:space="preserve"> et al. 2016; Groth and Hannah 2018),</w:t>
+            <w:t xml:space="preserve"> et al. 2016; </w:t>
+          </w:r>
+          <w:proofErr w:type="spellStart"/>
+          <w:r>
+            <w:rPr>
+              <w:color w:val="000000"/>
+              <w:shd w:val="clear" w:color="auto" w:fill="FFFFFF"/>
+            </w:rPr>
+            <w:t>Groth</w:t>
+          </w:r>
+          <w:proofErr w:type="spellEnd"/>
+          <w:r>
+            <w:rPr>
+              <w:color w:val="000000"/>
+              <w:shd w:val="clear" w:color="auto" w:fill="FFFFFF"/>
+            </w:rPr>
+            <w:t xml:space="preserve"> and Hannah 2018),</w:t>
           </w:r>
         </w:sdtContent>
       </w:sdt>
@@ -14560,11 +14633,7 @@
         <w:t xml:space="preserve"> CPUE from 2019 was higher than the initial 2013 increase.</w:t>
       </w:r>
       <w:r>
-        <w:t xml:space="preserve"> </w:t>
-      </w:r>
-      <w:commentRangeStart w:id="8"/>
-      <w:r>
-        <w:t xml:space="preserve">However, </w:t>
+        <w:t xml:space="preserve"> However, </w:t>
       </w:r>
       <w:r>
         <w:t xml:space="preserve">our sampling did not cover Puget Sound, in terms of </w:t>
@@ -14583,13 +14652,6 @@
       </w:r>
       <w:r>
         <w:t xml:space="preserve"> abundance in areas deeper than 70m were not sampled as part of this study. </w:t>
-      </w:r>
-      <w:commentRangeEnd w:id="8"/>
-      <w:r>
-        <w:rPr>
-          <w:rStyle w:val="CommentReference"/>
-        </w:rPr>
-        <w:commentReference w:id="8"/>
       </w:r>
     </w:p>
     <w:p>
@@ -14601,6 +14663,7 @@
         </w:rPr>
       </w:pPr>
       <w:r>
+        <w:lastRenderedPageBreak/>
         <w:t>In contrast to</w:t>
       </w:r>
       <w:r>
@@ -14696,11 +14759,7 @@
         <w:t xml:space="preserve"> </w:t>
       </w:r>
       <w:r>
-        <w:t xml:space="preserve">noted </w:t>
-      </w:r>
-      <w:r>
-        <w:lastRenderedPageBreak/>
-        <w:t>that their trawl surveys were conducted in the warmer upper layers of water above the thermocline, and thus could not ascertain the community composition in deeper layers</w:t>
+        <w:t>noted that their trawl surveys were conducted in the warmer upper layers of water above the thermocline, and thus could not ascertain the community composition in deeper layers</w:t>
       </w:r>
       <w:sdt>
         <w:sdtPr>
@@ -15087,6 +15146,7 @@
         <w:t xml:space="preserve">For example, </w:t>
       </w:r>
       <w:r>
+        <w:lastRenderedPageBreak/>
         <w:t>Pink Shrimp</w:t>
       </w:r>
       <w:r>
@@ -15215,11 +15275,7 @@
         <w:t xml:space="preserve">The </w:t>
       </w:r>
       <w:r>
-        <w:t xml:space="preserve">Pacific </w:t>
-      </w:r>
-      <w:r>
-        <w:lastRenderedPageBreak/>
-        <w:t xml:space="preserve">Decadal </w:t>
+        <w:t xml:space="preserve">Pacific Decadal </w:t>
       </w:r>
       <w:r>
         <w:t>Oscillation</w:t>
@@ -15712,7 +15768,11 @@
         <w:t>s of the</w:t>
       </w:r>
       <w:r>
-        <w:t xml:space="preserve"> Pacific Decadal Oscillation </w:t>
+        <w:t xml:space="preserve"> Pacific </w:t>
+      </w:r>
+      <w:r>
+        <w:lastRenderedPageBreak/>
+        <w:t xml:space="preserve">Decadal Oscillation </w:t>
       </w:r>
       <w:r>
         <w:t>concurrent with</w:t>
@@ -15723,7 +15783,6 @@
       <w:r>
         <w:t>Niño</w:t>
       </w:r>
-      <w:commentRangeStart w:id="9"/>
       <w:r>
         <w:t>. I</w:t>
       </w:r>
@@ -15789,14 +15848,7 @@
             <w:rPr>
               <w:color w:val="000000"/>
             </w:rPr>
-            <w:t xml:space="preserve"> 2005; Orr </w:t>
-          </w:r>
-          <w:r>
-            <w:rPr>
-              <w:color w:val="000000"/>
-            </w:rPr>
-            <w:lastRenderedPageBreak/>
-            <w:t xml:space="preserve">et al. 2005; Cao and </w:t>
+            <w:t xml:space="preserve"> 2005; Orr et al. 2005; Cao and </w:t>
           </w:r>
           <w:proofErr w:type="spellStart"/>
           <w:r>
@@ -15869,21 +15921,138 @@
       <w:r>
         <w:t xml:space="preserve">. </w:t>
       </w:r>
-      <w:commentRangeEnd w:id="9"/>
-      <w:r>
-        <w:rPr>
-          <w:rStyle w:val="CommentReference"/>
-          <w:rFonts w:asciiTheme="minorHAnsi" w:eastAsiaTheme="minorHAnsi" w:hAnsiTheme="minorHAnsi" w:cstheme="minorBidi"/>
-          <w:lang w:eastAsia="en-US"/>
-        </w:rPr>
-        <w:commentReference w:id="9"/>
+      <w:r>
+        <w:t>I</w:t>
+      </w:r>
+      <w:r>
+        <w:t>n addition to temperature and pH</w:t>
+      </w:r>
+      <w:r>
+        <w:t xml:space="preserve"> changes,</w:t>
+      </w:r>
+      <w:r>
+        <w:t xml:space="preserve"> natural and anthropogenically mediated hypoxia is also projected to increase</w:t>
+      </w:r>
+      <w:r>
+        <w:t xml:space="preserve"> </w:t>
+      </w:r>
+      <w:sdt>
+        <w:sdtPr>
+          <w:rPr>
+            <w:color w:val="000000"/>
+          </w:rPr>
+          <w:tag w:val="MENDELEY_CITATION_v3_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"/>
+          <w:id w:val="-87618468"/>
+          <w:placeholder>
+            <w:docPart w:val="DefaultPlaceholder_-1854013440"/>
+          </w:placeholder>
+        </w:sdtPr>
+        <w:sdtContent>
+          <w:r>
+            <w:rPr>
+              <w:color w:val="000000"/>
+            </w:rPr>
+            <w:t>(</w:t>
+          </w:r>
+          <w:proofErr w:type="spellStart"/>
+          <w:r>
+            <w:rPr>
+              <w:color w:val="000000"/>
+            </w:rPr>
+            <w:t>Rabalais</w:t>
+          </w:r>
+          <w:proofErr w:type="spellEnd"/>
+          <w:r>
+            <w:rPr>
+              <w:color w:val="000000"/>
+            </w:rPr>
+            <w:t xml:space="preserve"> et al. 2010; </w:t>
+          </w:r>
+          <w:proofErr w:type="spellStart"/>
+          <w:r>
+            <w:rPr>
+              <w:color w:val="000000"/>
+            </w:rPr>
+            <w:t>Doney</w:t>
+          </w:r>
+          <w:proofErr w:type="spellEnd"/>
+          <w:r>
+            <w:rPr>
+              <w:color w:val="000000"/>
+            </w:rPr>
+            <w:t xml:space="preserve"> et al. 2012)</w:t>
+          </w:r>
+        </w:sdtContent>
+      </w:sdt>
+      <w:r>
+        <w:t xml:space="preserve">. </w:t>
+      </w:r>
+      <w:r>
+        <w:t>Ocean a</w:t>
+      </w:r>
+      <w:r>
+        <w:t xml:space="preserve">cidification and hypoxia are known to be coupled and the </w:t>
+      </w:r>
+      <w:r>
+        <w:t xml:space="preserve">negative </w:t>
+      </w:r>
+      <w:r>
+        <w:t xml:space="preserve">impacts </w:t>
+      </w:r>
+      <w:r>
+        <w:t xml:space="preserve">on marine organisms are </w:t>
+      </w:r>
+      <w:r>
+        <w:t>synergistic</w:t>
+      </w:r>
+      <w:r>
+        <w:t xml:space="preserve"> </w:t>
+      </w:r>
+      <w:sdt>
+        <w:sdtPr>
+          <w:rPr>
+            <w:color w:val="000000"/>
+          </w:rPr>
+          <w:tag w:val="MENDELEY_CITATION_v3_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"/>
+          <w:id w:val="1399862495"/>
+          <w:placeholder>
+            <w:docPart w:val="DefaultPlaceholder_-1854013440"/>
+          </w:placeholder>
+        </w:sdtPr>
+        <w:sdtContent>
+          <w:r>
+            <w:rPr>
+              <w:color w:val="000000"/>
+            </w:rPr>
+            <w:t>(</w:t>
+          </w:r>
+          <w:proofErr w:type="spellStart"/>
+          <w:r>
+            <w:rPr>
+              <w:color w:val="000000"/>
+            </w:rPr>
+            <w:t>Rabalais</w:t>
+          </w:r>
+          <w:proofErr w:type="spellEnd"/>
+          <w:r>
+            <w:rPr>
+              <w:color w:val="000000"/>
+            </w:rPr>
+            <w:t xml:space="preserve"> et al. 2010)</w:t>
+          </w:r>
+        </w:sdtContent>
+      </w:sdt>
+      <w:r>
+        <w:t>.</w:t>
+      </w:r>
+      <w:r>
+        <w:t xml:space="preserve"> </w:t>
       </w:r>
     </w:p>
     <w:p>
       <w:pPr>
         <w:spacing w:line="480" w:lineRule="auto"/>
       </w:pPr>
-      <w:commentRangeStart w:id="10"/>
       <w:r>
         <w:tab/>
       </w:r>
@@ -15903,101 +16072,92 @@
         <w:t>Shrimp</w:t>
       </w:r>
       <w:r>
-        <w:t xml:space="preserve"> are </w:t>
-      </w:r>
-      <w:r>
-        <w:t xml:space="preserve">an </w:t>
-      </w:r>
-      <w:r>
-        <w:t xml:space="preserve">important </w:t>
-      </w:r>
-      <w:r>
-        <w:t xml:space="preserve">resource </w:t>
-      </w:r>
-      <w:r>
-        <w:t xml:space="preserve">for recreational and commercial </w:t>
+        <w:t xml:space="preserve"> are important </w:t>
+      </w:r>
+      <w:r>
+        <w:t>components</w:t>
+      </w:r>
+      <w:r>
+        <w:t xml:space="preserve"> </w:t>
+      </w:r>
+      <w:r>
+        <w:t xml:space="preserve">for </w:t>
+      </w:r>
+      <w:r>
+        <w:t xml:space="preserve">the Washington State </w:t>
+      </w:r>
+      <w:r>
+        <w:t xml:space="preserve">recreational and commercial </w:t>
+      </w:r>
+      <w:proofErr w:type="spellStart"/>
+      <w:r>
+        <w:t>shimp</w:t>
+      </w:r>
+      <w:proofErr w:type="spellEnd"/>
+      <w:r>
+        <w:t xml:space="preserve"> </w:t>
       </w:r>
       <w:r>
         <w:t>fisheries</w:t>
       </w:r>
       <w:r>
-        <w:t>.</w:t>
-      </w:r>
-      <w:commentRangeEnd w:id="10"/>
-      <w:r>
-        <w:rPr>
-          <w:rStyle w:val="CommentReference"/>
-        </w:rPr>
-        <w:commentReference w:id="10"/>
+        <w:t xml:space="preserve">. </w:t>
+      </w:r>
+      <w:r>
+        <w:t>Interest in both the commercial and the recreational fisher</w:t>
+      </w:r>
+      <w:r>
+        <w:t>ies</w:t>
+      </w:r>
+      <w:r>
+        <w:t xml:space="preserve"> is increasing as the value of </w:t>
+      </w:r>
+      <w:r>
+        <w:t>shrimp</w:t>
+      </w:r>
+      <w:r>
+        <w:t xml:space="preserve"> has gone up, with catch quotas </w:t>
+      </w:r>
+      <w:r>
+        <w:t xml:space="preserve">for Spot Shrimp </w:t>
+      </w:r>
+      <w:r>
+        <w:t xml:space="preserve">usually reached </w:t>
+      </w:r>
+      <w:r>
+        <w:t xml:space="preserve">in recent years </w:t>
+      </w:r>
+      <w:r>
+        <w:t xml:space="preserve">(Don Velasquez WDFW, personal communication). </w:t>
+      </w:r>
+      <w:r>
+        <w:t xml:space="preserve">Though all commercial shrimp fisheries in Washington State are limited entry, with resource utilization from the commercial sector roughly capped in Puget Sound </w:t>
+      </w:r>
+      <w:r>
+        <w:t>(</w:t>
+      </w:r>
+      <w:r>
+        <w:t xml:space="preserve">Daniel </w:t>
+      </w:r>
+      <w:proofErr w:type="spellStart"/>
+      <w:r>
+        <w:t>Sund</w:t>
+      </w:r>
+      <w:proofErr w:type="spellEnd"/>
+      <w:r>
+        <w:t xml:space="preserve"> WDFW, personal communication)</w:t>
+      </w:r>
+      <w:r>
+        <w:t xml:space="preserve">. </w:t>
+      </w:r>
+      <w:r>
+        <w:t>Pink</w:t>
       </w:r>
       <w:r>
         <w:t xml:space="preserve"> </w:t>
       </w:r>
-      <w:commentRangeStart w:id="11"/>
-      <w:r>
-        <w:t xml:space="preserve">Interest in both the commercial </w:t>
-      </w:r>
-      <w:commentRangeEnd w:id="11"/>
-      <w:r>
-        <w:rPr>
-          <w:rStyle w:val="CommentReference"/>
-          <w:rFonts w:asciiTheme="minorHAnsi" w:eastAsiaTheme="minorHAnsi" w:hAnsiTheme="minorHAnsi" w:cstheme="minorBidi"/>
-          <w:lang w:eastAsia="en-US"/>
-        </w:rPr>
-        <w:commentReference w:id="11"/>
-      </w:r>
-      <w:r>
-        <w:t>and the recreational fisher</w:t>
-      </w:r>
-      <w:r>
-        <w:t>ies</w:t>
-      </w:r>
-      <w:r>
-        <w:t xml:space="preserve"> is increasing as the value of </w:t>
-      </w:r>
-      <w:r>
-        <w:t>shrimp</w:t>
-      </w:r>
-      <w:r>
-        <w:t xml:space="preserve"> has gone up, with catch quotas </w:t>
-      </w:r>
-      <w:r>
-        <w:t xml:space="preserve">for Spot Shrimp </w:t>
-      </w:r>
-      <w:r>
-        <w:t xml:space="preserve">usually reached </w:t>
-      </w:r>
-      <w:r>
-        <w:t xml:space="preserve">in recent years </w:t>
-      </w:r>
-      <w:r>
-        <w:t xml:space="preserve">(Don Velasquez WDFW, personal communication). </w:t>
-      </w:r>
-      <w:r>
-        <w:t>Pink</w:t>
-      </w:r>
-      <w:r>
-        <w:t xml:space="preserve"> </w:t>
-      </w:r>
-      <w:commentRangeStart w:id="12"/>
-      <w:r>
-        <w:t xml:space="preserve">and </w:t>
-      </w:r>
-      <w:r>
-        <w:t>Spot</w:t>
-      </w:r>
-      <w:r>
-        <w:t xml:space="preserve"> </w:t>
-      </w:r>
       <w:r>
         <w:t>Shrimp</w:t>
-      </w:r>
-      <w:commentRangeEnd w:id="12"/>
-      <w:r>
-        <w:rPr>
-          <w:rStyle w:val="CommentReference"/>
-        </w:rPr>
-        <w:commentReference w:id="12"/>
       </w:r>
       <w:r>
         <w:t xml:space="preserve"> in Puget Sound are understudied compared to coastal stocks in Washington and Oregon which have been the focus of extensive </w:t>
@@ -16022,17 +16182,26 @@
             <w:docPart w:val="DefaultPlaceholder_-1854013440"/>
           </w:placeholder>
         </w:sdtPr>
-        <w:sdtEndPr>
-          <w:rPr>
-            <w:color w:val="000000" w:themeColor="text1"/>
-          </w:rPr>
-        </w:sdtEndPr>
         <w:sdtContent>
           <w:r>
             <w:rPr>
               <w:color w:val="000000"/>
             </w:rPr>
-            <w:t>(Wargo et al. 2016)</w:t>
+            <w:t>(</w:t>
+          </w:r>
+          <w:proofErr w:type="spellStart"/>
+          <w:r>
+            <w:rPr>
+              <w:color w:val="000000"/>
+            </w:rPr>
+            <w:t>Wargo</w:t>
+          </w:r>
+          <w:proofErr w:type="spellEnd"/>
+          <w:r>
+            <w:rPr>
+              <w:color w:val="000000"/>
+            </w:rPr>
+            <w:t xml:space="preserve"> et al. 2016)</w:t>
           </w:r>
         </w:sdtContent>
       </w:sdt>
@@ -16117,7 +16286,11 @@
         <w:t>a</w:t>
       </w:r>
       <w:r>
-        <w:t xml:space="preserve"> shift in abundance will likely occur in the coming decades as average sea surface temperatures begin to mirror what currently would be considered above average or extrem</w:t>
+        <w:t xml:space="preserve"> shift in abundance will likely occur in the coming decades as average sea surface temperatures begin to mirror what currently would be </w:t>
+      </w:r>
+      <w:r>
+        <w:lastRenderedPageBreak/>
+        <w:t>considered above average or extrem</w:t>
       </w:r>
       <w:r>
         <w:t xml:space="preserve">e. </w:t>
@@ -16211,25 +16384,7 @@
         <w:ind w:firstLine="720"/>
       </w:pPr>
       <w:r>
-        <w:t xml:space="preserve">The sampling described herein was supported as part of the teaching program at the University of Washington’s School of Aquatic and Fishery Sciences (SAFS), and we are grateful for SAFS’ commitment to experiential learning. </w:t>
-      </w:r>
-      <w:commentRangeStart w:id="13"/>
-      <w:r>
-        <w:t xml:space="preserve">The vessel from which almost all sampling took place was owned and operated by Charles Eaton, and we appreciate his skillful operation and </w:t>
-      </w:r>
-      <w:r>
-        <w:lastRenderedPageBreak/>
-        <w:t>assistance with species identification, as well as the help from the dozens of teaching assistants and hundreds of students over the years.</w:t>
-      </w:r>
-      <w:commentRangeEnd w:id="13"/>
-      <w:r>
-        <w:rPr>
-          <w:rStyle w:val="CommentReference"/>
-        </w:rPr>
-        <w:commentReference w:id="13"/>
-      </w:r>
-      <w:r>
-        <w:t xml:space="preserve"> We also thank the crew of the R/V Rachel Carson, which is the current platform for </w:t>
+        <w:t xml:space="preserve">The sampling described herein was supported as part of the teaching program at the University of Washington’s School of Aquatic and Fishery Sciences (SAFS), and we are grateful for SAFS’ commitment to experiential learning. The vessel from which almost all sampling took place was owned and operated by Charles Eaton, and we appreciate his skillful operation and assistance with species identification, as well as the help from the dozens of teaching assistants and hundreds of students over the years. We also thank the crew of the R/V Rachel Carson, which is the current platform for </w:t>
       </w:r>
       <w:proofErr w:type="gramStart"/>
       <w:r>
@@ -16249,7 +16404,21 @@
         <w:t xml:space="preserve">Don Velasquez </w:t>
       </w:r>
       <w:r>
-        <w:t xml:space="preserve">and Daniel Sund for their advice and expertise. </w:t>
+        <w:t xml:space="preserve">and Daniel </w:t>
+      </w:r>
+      <w:proofErr w:type="spellStart"/>
+      <w:r>
+        <w:t>Sund</w:t>
+      </w:r>
+      <w:proofErr w:type="spellEnd"/>
+      <w:r>
+        <w:t xml:space="preserve"> </w:t>
+      </w:r>
+      <w:r>
+        <w:t xml:space="preserve">of WDFW </w:t>
+      </w:r>
+      <w:r>
+        <w:t xml:space="preserve">for their advice and expertise. </w:t>
       </w:r>
       <w:r>
         <w:t>This research</w:t>
@@ -16286,8 +16455,6 @@
           <w:szCs w:val="28"/>
         </w:rPr>
       </w:pPr>
-      <w:commentRangeStart w:id="14"/>
-      <w:commentRangeStart w:id="15"/>
       <w:r>
         <w:rPr>
           <w:b/>
@@ -16297,22 +16464,6 @@
         </w:rPr>
         <w:t>Data availability</w:t>
       </w:r>
-      <w:commentRangeEnd w:id="14"/>
-      <w:r>
-        <w:rPr>
-          <w:rStyle w:val="CommentReference"/>
-        </w:rPr>
-        <w:commentReference w:id="14"/>
-      </w:r>
-      <w:commentRangeEnd w:id="15"/>
-      <w:r>
-        <w:rPr>
-          <w:rStyle w:val="CommentReference"/>
-          <w:rFonts w:asciiTheme="minorHAnsi" w:eastAsiaTheme="minorHAnsi" w:hAnsiTheme="minorHAnsi" w:cstheme="minorBidi"/>
-          <w:lang w:eastAsia="en-US"/>
-        </w:rPr>
-        <w:commentReference w:id="15"/>
-      </w:r>
     </w:p>
     <w:p>
       <w:pPr>
@@ -16325,6 +16476,7 @@
         <w:rPr>
           <w:bCs/>
         </w:rPr>
+        <w:lastRenderedPageBreak/>
         <w:t xml:space="preserve">All data used in this study is available online at zenodo.org, DOI: </w:t>
       </w:r>
       <w:r>
@@ -16386,33 +16538,21 @@
             <w:autoSpaceDE w:val="0"/>
             <w:autoSpaceDN w:val="0"/>
             <w:ind w:hanging="480"/>
-            <w:divId w:val="1732730888"/>
+            <w:divId w:val="297343740"/>
           </w:pPr>
           <w:r>
             <w:t xml:space="preserve">Andrews, K. S., and T. P. Quinn. 2012. Combining fishing and acoustic monitoring data to evaluate the distribution and movements of Spotted Ratfish </w:t>
           </w:r>
           <w:proofErr w:type="spellStart"/>
           <w:r>
-            <w:rPr>
-              <w:i/>
-              <w:iCs/>
-            </w:rPr>
             <w:t>Hydrolagus</w:t>
           </w:r>
           <w:proofErr w:type="spellEnd"/>
           <w:r>
-            <w:rPr>
-              <w:i/>
-              <w:iCs/>
-            </w:rPr>
             <w:t xml:space="preserve"> </w:t>
           </w:r>
           <w:proofErr w:type="spellStart"/>
           <w:r>
-            <w:rPr>
-              <w:i/>
-              <w:iCs/>
-            </w:rPr>
             <w:t>colliei</w:t>
           </w:r>
           <w:proofErr w:type="spellEnd"/>
@@ -16425,7 +16565,7 @@
             <w:autoSpaceDE w:val="0"/>
             <w:autoSpaceDN w:val="0"/>
             <w:ind w:hanging="480"/>
-            <w:divId w:val="1145270398"/>
+            <w:divId w:val="1349482288"/>
           </w:pPr>
           <w:r>
             <w:t>Auth, T. D., E. A. Daly, R. D. Brodeur, and J. L. Fisher. 2018. Phenological and distributional shifts in ichthyoplankton associated with recent warming in the northeast Pacific Ocean. Global Change Biology 24(1):259–272.</w:t>
@@ -16436,7 +16576,7 @@
             <w:autoSpaceDE w:val="0"/>
             <w:autoSpaceDN w:val="0"/>
             <w:ind w:hanging="480"/>
-            <w:divId w:val="1244417743"/>
+            <w:divId w:val="269437216"/>
           </w:pPr>
           <w:r>
             <w:t xml:space="preserve">Brodeur, R. D., T. D. Auth, and A. J. Phillips. 2019. Major shifts in pelagic micronekton and </w:t>
@@ -16455,7 +16595,7 @@
             <w:autoSpaceDE w:val="0"/>
             <w:autoSpaceDN w:val="0"/>
             <w:ind w:hanging="480"/>
-            <w:divId w:val="1974677252"/>
+            <w:divId w:val="1903952403"/>
           </w:pPr>
           <w:proofErr w:type="spellStart"/>
           <w:r>
@@ -16479,17 +16619,13 @@
             <w:autoSpaceDE w:val="0"/>
             <w:autoSpaceDN w:val="0"/>
             <w:ind w:hanging="480"/>
-            <w:divId w:val="1345402834"/>
+            <w:divId w:val="661205857"/>
           </w:pPr>
           <w:r>
             <w:t xml:space="preserve">Campos, J., C. Moreira, F. Freitas, and H. W. van der Veer. 2012. Short review of the eco-geography of </w:t>
           </w:r>
           <w:proofErr w:type="spellStart"/>
           <w:r>
-            <w:rPr>
-              <w:i/>
-              <w:iCs/>
-            </w:rPr>
             <w:t>Crangon</w:t>
           </w:r>
           <w:proofErr w:type="spellEnd"/>
@@ -16502,7 +16638,7 @@
             <w:autoSpaceDE w:val="0"/>
             <w:autoSpaceDN w:val="0"/>
             <w:ind w:hanging="480"/>
-            <w:divId w:val="476190624"/>
+            <w:divId w:val="689067494"/>
           </w:pPr>
           <w:r>
             <w:t xml:space="preserve">Cao, L., and K. </w:t>
@@ -16521,7 +16657,7 @@
             <w:autoSpaceDE w:val="0"/>
             <w:autoSpaceDN w:val="0"/>
             <w:ind w:hanging="480"/>
-            <w:divId w:val="1673603854"/>
+            <w:divId w:val="2109739545"/>
           </w:pPr>
           <w:proofErr w:type="spellStart"/>
           <w:r>
@@ -16537,7 +16673,7 @@
             <w:autoSpaceDE w:val="0"/>
             <w:autoSpaceDN w:val="0"/>
             <w:ind w:hanging="480"/>
-            <w:divId w:val="1078330995"/>
+            <w:divId w:val="1406611173"/>
           </w:pPr>
           <w:r>
             <w:t xml:space="preserve">Cheung, W. W. L., and T. L. </w:t>
@@ -16556,7 +16692,7 @@
             <w:autoSpaceDE w:val="0"/>
             <w:autoSpaceDN w:val="0"/>
             <w:ind w:hanging="480"/>
-            <w:divId w:val="1826899711"/>
+            <w:divId w:val="327752830"/>
           </w:pPr>
           <w:r>
             <w:t>Daly, E. A., R. D. Brodeur, and T. D. Auth. 2017. Anomalous ocean conditions in 2015: Impacts on spring Chinook salmon and their prey field. Marine Ecology Progress Series 566:169–182.</w:t>
@@ -16567,10 +16703,47 @@
             <w:autoSpaceDE w:val="0"/>
             <w:autoSpaceDN w:val="0"/>
             <w:ind w:hanging="480"/>
-            <w:divId w:val="1166629064"/>
+            <w:divId w:val="778332511"/>
           </w:pPr>
-          <w:r>
-            <w:t>Essington, T. E., K. Dodd, and T. P. Quinn. 2013. Shifts in the estuarine demersal fish community after a fishery closure in Puget Sound, Washington. Fishery Bulletin 111(3):205–217.</w:t>
+          <w:proofErr w:type="spellStart"/>
+          <w:r>
+            <w:t>Doney</w:t>
+          </w:r>
+          <w:proofErr w:type="spellEnd"/>
+          <w:r>
+            <w:t xml:space="preserve">, S. C., M. Ruckelshaus, J. Emmett Duffy, J. P. Barry, F. Chan, C. A. English, H. M. Galindo, J. M. </w:t>
+          </w:r>
+          <w:proofErr w:type="spellStart"/>
+          <w:r>
+            <w:t>Grebmeier</w:t>
+          </w:r>
+          <w:proofErr w:type="spellEnd"/>
+          <w:r>
+            <w:t xml:space="preserve">, A. B. Hollowed, N. Knowlton, J. </w:t>
+          </w:r>
+          <w:proofErr w:type="spellStart"/>
+          <w:r>
+            <w:t>Polovina</w:t>
+          </w:r>
+          <w:proofErr w:type="spellEnd"/>
+          <w:r>
+            <w:t xml:space="preserve">, N. N. </w:t>
+          </w:r>
+          <w:proofErr w:type="spellStart"/>
+          <w:r>
+            <w:t>Rabalais</w:t>
+          </w:r>
+          <w:proofErr w:type="spellEnd"/>
+          <w:r>
+            <w:t xml:space="preserve">, W. J. </w:t>
+          </w:r>
+          <w:proofErr w:type="spellStart"/>
+          <w:r>
+            <w:t>Sydeman</w:t>
+          </w:r>
+          <w:proofErr w:type="spellEnd"/>
+          <w:r>
+            <w:t>, and L. D. Talley. 2012. Climate change impacts on marine ecosystems. Annual Review of Marine Science 4:11–37.</w:t>
           </w:r>
         </w:p>
         <w:p>
@@ -16578,47 +16751,10 @@
             <w:autoSpaceDE w:val="0"/>
             <w:autoSpaceDN w:val="0"/>
             <w:ind w:hanging="480"/>
-            <w:divId w:val="604970852"/>
+            <w:divId w:val="302777877"/>
           </w:pPr>
-          <w:proofErr w:type="spellStart"/>
-          <w:r>
-            <w:t>Fabricius</w:t>
-          </w:r>
-          <w:proofErr w:type="spellEnd"/>
-          <w:r>
-            <w:t xml:space="preserve">, K. E., C. Langdon, S. </w:t>
-          </w:r>
-          <w:proofErr w:type="spellStart"/>
-          <w:r>
-            <w:t>Uthicke</w:t>
-          </w:r>
-          <w:proofErr w:type="spellEnd"/>
-          <w:r>
-            <w:t xml:space="preserve">, C. Humphrey, S. Noonan, G. </w:t>
-          </w:r>
-          <w:proofErr w:type="spellStart"/>
-          <w:r>
-            <w:t>De’ath</w:t>
-          </w:r>
-          <w:proofErr w:type="spellEnd"/>
-          <w:r>
-            <w:t xml:space="preserve">, R. Okazaki, N. </w:t>
-          </w:r>
-          <w:proofErr w:type="spellStart"/>
-          <w:r>
-            <w:t>Muehllehner</w:t>
-          </w:r>
-          <w:proofErr w:type="spellEnd"/>
-          <w:r>
-            <w:t xml:space="preserve">, M. S. </w:t>
-          </w:r>
-          <w:proofErr w:type="spellStart"/>
-          <w:r>
-            <w:t>Glas</w:t>
-          </w:r>
-          <w:proofErr w:type="spellEnd"/>
-          <w:r>
-            <w:t>, and J. M. Lough. 2011. Losers and winners in coral reefs acclimatized to elevated carbon dioxide concentrations. Nature Climate Change 1(3):165–169.</w:t>
+          <w:r>
+            <w:t>Essington, T. E., K. Dodd, and T. P. Quinn. 2013. Shifts in the estuarine demersal fish community after a fishery closure in Puget Sound, Washington. Fishery Bulletin 111(3):205–217.</w:t>
           </w:r>
         </w:p>
         <w:p>
@@ -16626,38 +16762,47 @@
             <w:autoSpaceDE w:val="0"/>
             <w:autoSpaceDN w:val="0"/>
             <w:ind w:hanging="480"/>
-            <w:divId w:val="1393000184"/>
+            <w:divId w:val="1347559536"/>
           </w:pPr>
-          <w:r>
-            <w:t>Groth, S., and R. W. Hannah. 2018. An evaluation of fishery and environmental effects on the population structure and recruitment levels of Ocean Shrimp (</w:t>
-          </w:r>
           <w:proofErr w:type="spellStart"/>
           <w:r>
-            <w:rPr>
-              <w:i/>
-              <w:iCs/>
-            </w:rPr>
-            <w:t>Pandalus</w:t>
+            <w:t>Fabricius</w:t>
           </w:r>
           <w:proofErr w:type="spellEnd"/>
           <w:r>
-            <w:rPr>
-              <w:i/>
-              <w:iCs/>
-            </w:rPr>
-            <w:t xml:space="preserve"> </w:t>
+            <w:t xml:space="preserve">, K. E., C. Langdon, S. </w:t>
           </w:r>
           <w:proofErr w:type="spellStart"/>
           <w:r>
-            <w:rPr>
-              <w:i/>
-              <w:iCs/>
-            </w:rPr>
-            <w:t>jordani</w:t>
+            <w:t>Uthicke</w:t>
           </w:r>
           <w:proofErr w:type="spellEnd"/>
           <w:r>
-            <w:t>) through 2017.</w:t>
+            <w:t xml:space="preserve">, C. Humphrey, S. Noonan, G. </w:t>
+          </w:r>
+          <w:proofErr w:type="spellStart"/>
+          <w:r>
+            <w:t>De’ath</w:t>
+          </w:r>
+          <w:proofErr w:type="spellEnd"/>
+          <w:r>
+            <w:t xml:space="preserve">, R. Okazaki, N. </w:t>
+          </w:r>
+          <w:proofErr w:type="spellStart"/>
+          <w:r>
+            <w:t>Muehllehner</w:t>
+          </w:r>
+          <w:proofErr w:type="spellEnd"/>
+          <w:r>
+            <w:t xml:space="preserve">, M. S. </w:t>
+          </w:r>
+          <w:proofErr w:type="spellStart"/>
+          <w:r>
+            <w:t>Glas</w:t>
+          </w:r>
+          <w:proofErr w:type="spellEnd"/>
+          <w:r>
+            <w:t>, and J. M. Lough. 2011. Losers and winners in coral reefs acclimatized to elevated carbon dioxide concentrations. Nature Climate Change 1(3):165–169.</w:t>
           </w:r>
         </w:p>
         <w:p>
@@ -16665,65 +16810,31 @@
             <w:autoSpaceDE w:val="0"/>
             <w:autoSpaceDN w:val="0"/>
             <w:ind w:hanging="480"/>
-            <w:divId w:val="675771626"/>
+            <w:divId w:val="1783458819"/>
           </w:pPr>
-          <w:r>
-            <w:t xml:space="preserve">Hannah, R. W. 1995. Variation in geographic stock area, </w:t>
-          </w:r>
-          <w:proofErr w:type="gramStart"/>
-          <w:r>
-            <w:t>catchability</w:t>
-          </w:r>
-          <w:proofErr w:type="gramEnd"/>
-          <w:r>
-            <w:t xml:space="preserve"> and natural mortality of Ocean Shrimp (</w:t>
-          </w:r>
           <w:proofErr w:type="spellStart"/>
           <w:r>
-            <w:rPr>
-              <w:i/>
-              <w:iCs/>
-            </w:rPr>
+            <w:t>Groth</w:t>
+          </w:r>
+          <w:proofErr w:type="spellEnd"/>
+          <w:r>
+            <w:t>, S., and R. W. Hannah. 2018. An evaluation of fishery and environmental effects on the population structure and recruitment levels of Ocean Shrimp (</w:t>
+          </w:r>
+          <w:proofErr w:type="spellStart"/>
+          <w:r>
             <w:t>Pandalus</w:t>
           </w:r>
           <w:proofErr w:type="spellEnd"/>
           <w:r>
-            <w:rPr>
-              <w:i/>
-              <w:iCs/>
-            </w:rPr>
             <w:t xml:space="preserve"> </w:t>
           </w:r>
           <w:proofErr w:type="spellStart"/>
           <w:r>
-            <w:rPr>
-              <w:i/>
-              <w:iCs/>
-            </w:rPr>
             <w:t>jordani</w:t>
           </w:r>
           <w:proofErr w:type="spellEnd"/>
           <w:r>
-            <w:t>): Some new evidence for a trophic interaction with Pacific Hake (</w:t>
-          </w:r>
-          <w:r>
-            <w:rPr>
-              <w:i/>
-              <w:iCs/>
-            </w:rPr>
-            <w:t xml:space="preserve">Merluccius </w:t>
-          </w:r>
-          <w:proofErr w:type="spellStart"/>
-          <w:r>
-            <w:rPr>
-              <w:i/>
-              <w:iCs/>
-            </w:rPr>
-            <w:t>productus</w:t>
-          </w:r>
-          <w:proofErr w:type="spellEnd"/>
-          <w:r>
-            <w:t>). Canadian Journal of Fisheries and Aquatic Sciences 52:1018–1029.</w:t>
+            <w:t>) through 2017.</w:t>
           </w:r>
         </w:p>
         <w:p>
@@ -16731,10 +16842,42 @@
             <w:autoSpaceDE w:val="0"/>
             <w:autoSpaceDN w:val="0"/>
             <w:ind w:hanging="480"/>
-            <w:divId w:val="1869098147"/>
+            <w:divId w:val="1366444003"/>
           </w:pPr>
           <w:r>
-            <w:t>Hendriks, I. E., C. M. Duarte, and M. Álvarez. 2010. Vulnerability of marine biodiversity to ocean acidification: A meta-analysis. Estuarine, Coastal and Shelf Science 86(2):157–164.</w:t>
+            <w:t xml:space="preserve">Hannah, R. W. 1995. Variation in geographic stock area, </w:t>
+          </w:r>
+          <w:proofErr w:type="gramStart"/>
+          <w:r>
+            <w:t>catchability</w:t>
+          </w:r>
+          <w:proofErr w:type="gramEnd"/>
+          <w:r>
+            <w:t xml:space="preserve"> and natural mortality of Ocean Shrimp (</w:t>
+          </w:r>
+          <w:proofErr w:type="spellStart"/>
+          <w:r>
+            <w:t>Pandalus</w:t>
+          </w:r>
+          <w:proofErr w:type="spellEnd"/>
+          <w:r>
+            <w:t xml:space="preserve"> </w:t>
+          </w:r>
+          <w:proofErr w:type="spellStart"/>
+          <w:r>
+            <w:t>jordani</w:t>
+          </w:r>
+          <w:proofErr w:type="spellEnd"/>
+          <w:r>
+            <w:t xml:space="preserve">): Some new evidence for a trophic interaction with Pacific Hake (Merluccius </w:t>
+          </w:r>
+          <w:proofErr w:type="spellStart"/>
+          <w:r>
+            <w:t>productus</w:t>
+          </w:r>
+          <w:proofErr w:type="spellEnd"/>
+          <w:r>
+            <w:t>). Canadian Journal of Fisheries and Aquatic Sciences 52:1018–1029.</w:t>
           </w:r>
         </w:p>
         <w:p>
@@ -16742,10 +16885,10 @@
             <w:autoSpaceDE w:val="0"/>
             <w:autoSpaceDN w:val="0"/>
             <w:ind w:hanging="480"/>
-            <w:divId w:val="1922717875"/>
+            <w:divId w:val="1686201223"/>
           </w:pPr>
           <w:r>
-            <w:t>Holmes, E. E., J. Ward, Eric, M. D. Scheuerell, and K. Wills. 2020. MARSS: Multivariate Autoregressive State-Space Modeling.</w:t>
+            <w:t>Hendriks, I. E., C. M. Duarte, and M. Álvarez. 2010. Vulnerability of marine biodiversity to ocean acidification: A meta-analysis. Estuarine, Coastal and Shelf Science 86(2):157–164.</w:t>
           </w:r>
         </w:p>
         <w:p>
@@ -16753,35 +16896,19 @@
             <w:autoSpaceDE w:val="0"/>
             <w:autoSpaceDN w:val="0"/>
             <w:ind w:hanging="480"/>
-            <w:divId w:val="1839727180"/>
+            <w:divId w:val="1532960699"/>
           </w:pPr>
+          <w:r>
+            <w:lastRenderedPageBreak/>
+            <w:t xml:space="preserve">Holmes, E. E., J. Ward, Eric, M. D. </w:t>
+          </w:r>
           <w:proofErr w:type="spellStart"/>
           <w:r>
-            <w:t>Jacox</w:t>
+            <w:t>Scheuerell</w:t>
           </w:r>
           <w:proofErr w:type="spellEnd"/>
           <w:r>
-            <w:t xml:space="preserve">, M. G., E. L. Hazen, K. D. </w:t>
-          </w:r>
-          <w:proofErr w:type="spellStart"/>
-          <w:r>
-            <w:t>Zaba</w:t>
-          </w:r>
-          <w:proofErr w:type="spellEnd"/>
-          <w:r>
-            <w:t xml:space="preserve">, D. L. Rudnick, C. A. Edwards, A. M. Moore, and S. J. </w:t>
-          </w:r>
-          <w:proofErr w:type="spellStart"/>
-          <w:r>
-            <w:t>Bograd</w:t>
-          </w:r>
-          <w:proofErr w:type="spellEnd"/>
-          <w:r>
-            <w:t xml:space="preserve">. 2016. Impacts of the 2015–2016 El Niño on the California Current System: Early </w:t>
-          </w:r>
-          <w:r>
-            <w:lastRenderedPageBreak/>
-            <w:t>assessment and comparison to past events. Geophysical Research Letters 43(13):7072–7080.</w:t>
+            <w:t>, and K. Wills. 2020. MARSS: Multivariate Autoregressive State-Space Modeling.</w:t>
           </w:r>
         </w:p>
         <w:p>
@@ -16789,66 +16916,31 @@
             <w:autoSpaceDE w:val="0"/>
             <w:autoSpaceDN w:val="0"/>
             <w:ind w:hanging="480"/>
-            <w:divId w:val="749542510"/>
+            <w:divId w:val="1775857993"/>
           </w:pPr>
-          <w:r>
-            <w:t xml:space="preserve">Komai, T. 1999. A revision of the genus </w:t>
-          </w:r>
           <w:proofErr w:type="spellStart"/>
           <w:r>
-            <w:rPr>
-              <w:i/>
-              <w:iCs/>
-            </w:rPr>
-            <w:t>Pandalus</w:t>
+            <w:t>Jacox</w:t>
           </w:r>
           <w:proofErr w:type="spellEnd"/>
           <w:r>
-            <w:t xml:space="preserve"> (</w:t>
-          </w:r>
-          <w:proofErr w:type="gramStart"/>
-          <w:r>
-            <w:rPr>
-              <w:i/>
-              <w:iCs/>
-            </w:rPr>
-            <w:t>Crustacea :</w:t>
-          </w:r>
-          <w:proofErr w:type="gramEnd"/>
-          <w:r>
-            <w:rPr>
-              <w:i/>
-              <w:iCs/>
-            </w:rPr>
-            <w:t xml:space="preserve"> Decapoda : </w:t>
+            <w:t xml:space="preserve">, M. G., E. L. Hazen, K. D. </w:t>
           </w:r>
           <w:proofErr w:type="spellStart"/>
           <w:r>
-            <w:rPr>
-              <w:i/>
-              <w:iCs/>
-            </w:rPr>
-            <w:t>Caridea</w:t>
+            <w:t>Zaba</w:t>
           </w:r>
           <w:proofErr w:type="spellEnd"/>
           <w:r>
-            <w:rPr>
-              <w:i/>
-              <w:iCs/>
-            </w:rPr>
-            <w:t xml:space="preserve"> : </w:t>
+            <w:t xml:space="preserve">, D. L. Rudnick, C. A. Edwards, A. M. Moore, and S. J. </w:t>
           </w:r>
           <w:proofErr w:type="spellStart"/>
           <w:r>
-            <w:rPr>
-              <w:i/>
-              <w:iCs/>
-            </w:rPr>
-            <w:t>Pandalidae</w:t>
+            <w:t>Bograd</w:t>
           </w:r>
           <w:proofErr w:type="spellEnd"/>
           <w:r>
-            <w:t>). Journal of Natural History 33(9):1265–1372.</w:t>
+            <w:t>. 2016. Impacts of the 2015–2016 El Niño on the California Current System: Early assessment and comparison to past events. Geophysical Research Letters 43(13):7072–7080.</w:t>
           </w:r>
         </w:p>
         <w:p>
@@ -16856,10 +16948,42 @@
             <w:autoSpaceDE w:val="0"/>
             <w:autoSpaceDN w:val="0"/>
             <w:ind w:hanging="480"/>
-            <w:divId w:val="714233869"/>
+            <w:divId w:val="586698581"/>
           </w:pPr>
           <w:r>
-            <w:t>Mantua, N. J., S. R. Hare, Y. Zhang, J. M. Wallace, and R. C. Francis. 1997. A Pacific interdecadal climate oscillation with impacts on salmon production. Bulletin of the American Meteorological Society 78(6):1069–1079.</w:t>
+            <w:t xml:space="preserve">Komai, T. 1999. A revision of the genus </w:t>
+          </w:r>
+          <w:proofErr w:type="spellStart"/>
+          <w:r>
+            <w:t>Pandalus</w:t>
+          </w:r>
+          <w:proofErr w:type="spellEnd"/>
+          <w:r>
+            <w:t xml:space="preserve"> (</w:t>
+          </w:r>
+          <w:proofErr w:type="gramStart"/>
+          <w:r>
+            <w:t>Crustacea :</w:t>
+          </w:r>
+          <w:proofErr w:type="gramEnd"/>
+          <w:r>
+            <w:t xml:space="preserve"> Decapoda : </w:t>
+          </w:r>
+          <w:proofErr w:type="spellStart"/>
+          <w:r>
+            <w:t>Caridea</w:t>
+          </w:r>
+          <w:proofErr w:type="spellEnd"/>
+          <w:r>
+            <w:t xml:space="preserve"> : </w:t>
+          </w:r>
+          <w:proofErr w:type="spellStart"/>
+          <w:r>
+            <w:t>Pandalidae</w:t>
+          </w:r>
+          <w:proofErr w:type="spellEnd"/>
+          <w:r>
+            <w:t>). Journal of Natural History 33(9):1265–1372.</w:t>
           </w:r>
         </w:p>
         <w:p>
@@ -16867,10 +16991,10 @@
             <w:autoSpaceDE w:val="0"/>
             <w:autoSpaceDN w:val="0"/>
             <w:ind w:hanging="480"/>
-            <w:divId w:val="14817907"/>
+            <w:divId w:val="164637113"/>
           </w:pPr>
           <w:r>
-            <w:t>Moore, S. K., N. J. Mantua, J. A. Newton, M. Kawase, M. J. Warner, and J. P. Kellogg. 2008. A descriptive analysis of temporal and spatial patterns of variability in Puget Sound oceanographic properties. Estuarine, Coastal and Shelf Science 80(4):545–554.</w:t>
+            <w:t>Mantua, N. J., S. R. Hare, Y. Zhang, J. M. Wallace, and R. C. Francis. 1997. A Pacific interdecadal climate oscillation with impacts on salmon production. Bulletin of the American Meteorological Society 78(6):1069–1079.</w:t>
           </w:r>
         </w:p>
         <w:p>
@@ -16878,18 +17002,10 @@
             <w:autoSpaceDE w:val="0"/>
             <w:autoSpaceDN w:val="0"/>
             <w:ind w:hanging="480"/>
-            <w:divId w:val="1019769775"/>
+            <w:divId w:val="650334414"/>
           </w:pPr>
           <w:r>
-            <w:t xml:space="preserve">Morgan, C. A., B. R. Beckman, L. A. </w:t>
-          </w:r>
-          <w:proofErr w:type="spellStart"/>
-          <w:r>
-            <w:t>Weitkamp</w:t>
-          </w:r>
-          <w:proofErr w:type="spellEnd"/>
-          <w:r>
-            <w:t>, and K. L. Fresh. 2019. Recent ecosystem disturbance in the northern California Current. Fisheries 44(10):465–474.</w:t>
+            <w:t>Moore, S. K., N. J. Mantua, J. A. Newton, M. Kawase, M. J. Warner, and J. P. Kellogg. 2008. A descriptive analysis of temporal and spatial patterns of variability in Puget Sound oceanographic properties. Estuarine, Coastal and Shelf Science 80(4):545–554.</w:t>
           </w:r>
         </w:p>
         <w:p>
@@ -16897,10 +17013,18 @@
             <w:autoSpaceDE w:val="0"/>
             <w:autoSpaceDN w:val="0"/>
             <w:ind w:hanging="480"/>
-            <w:divId w:val="530145042"/>
+            <w:divId w:val="465053530"/>
           </w:pPr>
           <w:r>
-            <w:t>National Oceanic and Atmospheric Administration, U. S. F. G. 2019a. Climate Prediction Center. https://origin.cpc.ncep.noaa.gov/products/analysis_monitoring/ensostuff/ONI_v5.php.</w:t>
+            <w:t xml:space="preserve">Morgan, C. A., B. R. Beckman, L. A. </w:t>
+          </w:r>
+          <w:proofErr w:type="spellStart"/>
+          <w:r>
+            <w:t>Weitkamp</w:t>
+          </w:r>
+          <w:proofErr w:type="spellEnd"/>
+          <w:r>
+            <w:t>, and K. L. Fresh. 2019. Recent ecosystem disturbance in the northern California Current. Fisheries 44(10):465–474.</w:t>
           </w:r>
         </w:p>
         <w:p>
@@ -16908,10 +17032,10 @@
             <w:autoSpaceDE w:val="0"/>
             <w:autoSpaceDN w:val="0"/>
             <w:ind w:hanging="480"/>
-            <w:divId w:val="1369187023"/>
+            <w:divId w:val="900404096"/>
           </w:pPr>
           <w:r>
-            <w:t>National Oceanic and Atmospheric Administration, U. S. F. G. 2019b. National Centers for Environmental Information.</w:t>
+            <w:t>National Oceanic and Atmospheric Administration, U. S. F. G. 2019a. Climate Prediction Center. https://origin.cpc.ncep.noaa.gov/products/analysis_monitoring/ensostuff/ONI_v5.php.</w:t>
           </w:r>
         </w:p>
         <w:p>
@@ -16919,106 +17043,10 @@
             <w:autoSpaceDE w:val="0"/>
             <w:autoSpaceDN w:val="0"/>
             <w:ind w:hanging="480"/>
-            <w:divId w:val="1819178713"/>
+            <w:divId w:val="859973253"/>
           </w:pPr>
           <w:r>
-            <w:t xml:space="preserve">Orr, J. C., V. J. Fabry, O. </w:t>
-          </w:r>
-          <w:proofErr w:type="spellStart"/>
-          <w:r>
-            <w:t>Aumont</w:t>
-          </w:r>
-          <w:proofErr w:type="spellEnd"/>
-          <w:r>
-            <w:t xml:space="preserve">, L. Bopp, S. C. </w:t>
-          </w:r>
-          <w:proofErr w:type="spellStart"/>
-          <w:r>
-            <w:t>Doney</w:t>
-          </w:r>
-          <w:proofErr w:type="spellEnd"/>
-          <w:r>
-            <w:t xml:space="preserve">, R. A. Feely, A. </w:t>
-          </w:r>
-          <w:proofErr w:type="spellStart"/>
-          <w:r>
-            <w:t>Gnanadesikan</w:t>
-          </w:r>
-          <w:proofErr w:type="spellEnd"/>
-          <w:r>
-            <w:t xml:space="preserve">, N. Gruber, A. Ishida, F. </w:t>
-          </w:r>
-          <w:proofErr w:type="spellStart"/>
-          <w:r>
-            <w:t>Joos</w:t>
-          </w:r>
-          <w:proofErr w:type="spellEnd"/>
-          <w:r>
-            <w:t xml:space="preserve">, R. M. Key, K. Lindsay, E. Maier-Reimer, R. </w:t>
-          </w:r>
-          <w:proofErr w:type="spellStart"/>
-          <w:r>
-            <w:t>Matear</w:t>
-          </w:r>
-          <w:proofErr w:type="spellEnd"/>
-          <w:r>
-            <w:t xml:space="preserve">, P. </w:t>
-          </w:r>
-          <w:proofErr w:type="spellStart"/>
-          <w:r>
-            <w:t>Monfray</w:t>
-          </w:r>
-          <w:proofErr w:type="spellEnd"/>
-          <w:r>
-            <w:t xml:space="preserve">, A. </w:t>
-          </w:r>
-          <w:proofErr w:type="spellStart"/>
-          <w:r>
-            <w:t>Mouchet</w:t>
-          </w:r>
-          <w:proofErr w:type="spellEnd"/>
-          <w:r>
-            <w:t xml:space="preserve">, R. G. Najjar, G. K. Plattner, K. B. Rodgers, C. L. Sabine, J. L. Sarmiento, R. </w:t>
-          </w:r>
-          <w:proofErr w:type="spellStart"/>
-          <w:r>
-            <w:t>Schlitzer</w:t>
-          </w:r>
-          <w:proofErr w:type="spellEnd"/>
-          <w:r>
-            <w:t xml:space="preserve">, R. D. Slater, I. J. </w:t>
-          </w:r>
-          <w:proofErr w:type="spellStart"/>
-          <w:r>
-            <w:t>Totterdell</w:t>
-          </w:r>
-          <w:proofErr w:type="spellEnd"/>
-          <w:r>
-            <w:t xml:space="preserve">, M. F. </w:t>
-          </w:r>
-          <w:proofErr w:type="spellStart"/>
-          <w:r>
-            <w:t>Weirig</w:t>
-          </w:r>
-          <w:proofErr w:type="spellEnd"/>
-          <w:r>
-            <w:t xml:space="preserve">, Y. Yamanaka, and A. </w:t>
-          </w:r>
-          <w:proofErr w:type="spellStart"/>
-          <w:r>
-            <w:t>Yool</w:t>
-          </w:r>
-          <w:proofErr w:type="spellEnd"/>
-          <w:r>
-            <w:t xml:space="preserve">. 2005. </w:t>
-          </w:r>
-          <w:proofErr w:type="gramStart"/>
-          <w:r>
-            <w:t>Anthropogenic ocean</w:t>
-          </w:r>
-          <w:proofErr w:type="gramEnd"/>
-          <w:r>
-            <w:t xml:space="preserve"> acidification over the twenty-first century and its impact on calcifying organisms. Nature 437(7059):681–686.</w:t>
+            <w:t>National Oceanic and Atmospheric Administration, U. S. F. G. 2019b. National Centers for Environmental Information.</w:t>
           </w:r>
         </w:p>
         <w:p>
@@ -17026,26 +17054,106 @@
             <w:autoSpaceDE w:val="0"/>
             <w:autoSpaceDN w:val="0"/>
             <w:ind w:hanging="480"/>
-            <w:divId w:val="252129307"/>
+            <w:divId w:val="1247765623"/>
           </w:pPr>
           <w:r>
-            <w:t xml:space="preserve">Peterson, W. T., J. L. Fisher, P. T. </w:t>
+            <w:t xml:space="preserve">Orr, J. C., V. J. Fabry, O. </w:t>
           </w:r>
           <w:proofErr w:type="spellStart"/>
           <w:r>
-            <w:t>Strub</w:t>
+            <w:t>Aumont</w:t>
           </w:r>
           <w:proofErr w:type="spellEnd"/>
           <w:r>
-            <w:t xml:space="preserve">, X. N. Du, C. </w:t>
+            <w:t xml:space="preserve">, L. Bopp, S. C. </w:t>
           </w:r>
           <w:proofErr w:type="spellStart"/>
           <w:r>
-            <w:t>Risien</w:t>
+            <w:t>Doney</w:t>
           </w:r>
           <w:proofErr w:type="spellEnd"/>
           <w:r>
-            <w:t>, J. Peterson, and C. T. Shaw. 2017. The pelagic ecosystem in the Northern California Current off Oregon during the 2014-2016 warm anomalies within the context of the past 20 years. Journal of Geophysical Research-Oceans 122(9):7267–7290.</w:t>
+            <w:t xml:space="preserve">, R. A. Feely, A. </w:t>
+          </w:r>
+          <w:proofErr w:type="spellStart"/>
+          <w:r>
+            <w:t>Gnanadesikan</w:t>
+          </w:r>
+          <w:proofErr w:type="spellEnd"/>
+          <w:r>
+            <w:t xml:space="preserve">, N. Gruber, A. Ishida, F. </w:t>
+          </w:r>
+          <w:proofErr w:type="spellStart"/>
+          <w:r>
+            <w:t>Joos</w:t>
+          </w:r>
+          <w:proofErr w:type="spellEnd"/>
+          <w:r>
+            <w:t xml:space="preserve">, R. M. Key, K. Lindsay, E. Maier-Reimer, R. </w:t>
+          </w:r>
+          <w:proofErr w:type="spellStart"/>
+          <w:r>
+            <w:t>Matear</w:t>
+          </w:r>
+          <w:proofErr w:type="spellEnd"/>
+          <w:r>
+            <w:t xml:space="preserve">, P. </w:t>
+          </w:r>
+          <w:proofErr w:type="spellStart"/>
+          <w:r>
+            <w:t>Monfray</w:t>
+          </w:r>
+          <w:proofErr w:type="spellEnd"/>
+          <w:r>
+            <w:t xml:space="preserve">, A. </w:t>
+          </w:r>
+          <w:proofErr w:type="spellStart"/>
+          <w:r>
+            <w:t>Mouchet</w:t>
+          </w:r>
+          <w:proofErr w:type="spellEnd"/>
+          <w:r>
+            <w:t xml:space="preserve">, R. G. Najjar, G. K. Plattner, K. B. Rodgers, C. L. Sabine, J. L. Sarmiento, R. </w:t>
+          </w:r>
+          <w:proofErr w:type="spellStart"/>
+          <w:r>
+            <w:t>Schlitzer</w:t>
+          </w:r>
+          <w:proofErr w:type="spellEnd"/>
+          <w:r>
+            <w:t xml:space="preserve">, R. D. Slater, I. J. </w:t>
+          </w:r>
+          <w:proofErr w:type="spellStart"/>
+          <w:r>
+            <w:t>Totterdell</w:t>
+          </w:r>
+          <w:proofErr w:type="spellEnd"/>
+          <w:r>
+            <w:t xml:space="preserve">, M. F. </w:t>
+          </w:r>
+          <w:proofErr w:type="spellStart"/>
+          <w:r>
+            <w:t>Weirig</w:t>
+          </w:r>
+          <w:proofErr w:type="spellEnd"/>
+          <w:r>
+            <w:t xml:space="preserve">, Y. Yamanaka, and A. </w:t>
+          </w:r>
+          <w:proofErr w:type="spellStart"/>
+          <w:r>
+            <w:t>Yool</w:t>
+          </w:r>
+          <w:proofErr w:type="spellEnd"/>
+          <w:r>
+            <w:t xml:space="preserve">. 2005. </w:t>
+          </w:r>
+          <w:proofErr w:type="gramStart"/>
+          <w:r>
+            <w:t>Anthropogenic ocean</w:t>
+          </w:r>
+          <w:proofErr w:type="gramEnd"/>
+          <w:r>
+            <w:t xml:space="preserve"> acidification over the twenty-first century and its impact on calcifying organisms. Nature 437(7059):681–686.</w:t>
           </w:r>
         </w:p>
         <w:p>
@@ -17053,10 +17161,26 @@
             <w:autoSpaceDE w:val="0"/>
             <w:autoSpaceDN w:val="0"/>
             <w:ind w:hanging="480"/>
-            <w:divId w:val="223806320"/>
+            <w:divId w:val="1431311744"/>
           </w:pPr>
           <w:r>
-            <w:t>Quinn, T. P. 2015. Turning class field trips into long-term research: A great idea with a few pitfalls. Fisheries 40(2):65–68.</w:t>
+            <w:t xml:space="preserve">Peterson, W. T., J. L. Fisher, P. T. </w:t>
+          </w:r>
+          <w:proofErr w:type="spellStart"/>
+          <w:r>
+            <w:t>Strub</w:t>
+          </w:r>
+          <w:proofErr w:type="spellEnd"/>
+          <w:r>
+            <w:t xml:space="preserve">, X. N. Du, C. </w:t>
+          </w:r>
+          <w:proofErr w:type="spellStart"/>
+          <w:r>
+            <w:t>Risien</w:t>
+          </w:r>
+          <w:proofErr w:type="spellEnd"/>
+          <w:r>
+            <w:t>, J. Peterson, and C. T. Shaw. 2017. The pelagic ecosystem in the Northern California Current off Oregon during the 2014-2016 warm anomalies within the context of the past 20 years. Journal of Geophysical Research-Oceans 122(9):7267–7290.</w:t>
           </w:r>
         </w:p>
         <w:p>
@@ -17064,10 +17188,10 @@
             <w:autoSpaceDE w:val="0"/>
             <w:autoSpaceDN w:val="0"/>
             <w:ind w:hanging="480"/>
-            <w:divId w:val="1923172378"/>
+            <w:divId w:val="1865485482"/>
           </w:pPr>
           <w:r>
-            <w:t>R Core Team. 2022. R: A language and environment for statistical computing. R Foundation for Statistical Computing, Vienna, Austria.</w:t>
+            <w:t>Quinn, T. P. 2015. Turning class field trips into long-term research: A great idea with a few pitfalls. Fisheries 40(2):65–68.</w:t>
           </w:r>
         </w:p>
         <w:p>
@@ -17075,62 +17199,10 @@
             <w:autoSpaceDE w:val="0"/>
             <w:autoSpaceDN w:val="0"/>
             <w:ind w:hanging="480"/>
-            <w:divId w:val="421485804"/>
+            <w:divId w:val="1776437156"/>
           </w:pPr>
-          <w:proofErr w:type="spellStart"/>
-          <w:r>
-            <w:t>Rothlisberg</w:t>
-          </w:r>
-          <w:proofErr w:type="spellEnd"/>
-          <w:r>
-            <w:t xml:space="preserve">, P. C., and C. B. Miller. 1983. Factors affecting the distribution, abundance, and survival of </w:t>
-          </w:r>
-          <w:proofErr w:type="spellStart"/>
-          <w:r>
-            <w:rPr>
-              <w:i/>
-              <w:iCs/>
-            </w:rPr>
-            <w:t>Pandalus</w:t>
-          </w:r>
-          <w:proofErr w:type="spellEnd"/>
-          <w:r>
-            <w:rPr>
-              <w:i/>
-              <w:iCs/>
-            </w:rPr>
-            <w:t xml:space="preserve"> </w:t>
-          </w:r>
-          <w:proofErr w:type="spellStart"/>
-          <w:r>
-            <w:rPr>
-              <w:i/>
-              <w:iCs/>
-            </w:rPr>
-            <w:t>jordani</w:t>
-          </w:r>
-          <w:proofErr w:type="spellEnd"/>
-          <w:r>
-            <w:t xml:space="preserve"> (</w:t>
-          </w:r>
-          <w:r>
-            <w:rPr>
-              <w:i/>
-              <w:iCs/>
-            </w:rPr>
-            <w:t xml:space="preserve">Decapoda, </w:t>
-          </w:r>
-          <w:proofErr w:type="spellStart"/>
-          <w:r>
-            <w:rPr>
-              <w:i/>
-              <w:iCs/>
-            </w:rPr>
-            <w:t>Pandalidae</w:t>
-          </w:r>
-          <w:proofErr w:type="spellEnd"/>
-          <w:r>
-            <w:t>) larvae off the Oregon Coast. Fishery Bulletin 81(3):455–472.</w:t>
+          <w:r>
+            <w:t>R Core Team. 2022. R: A language and environment for statistical computing. R Foundation for Statistical Computing, Vienna, Austria.</w:t>
           </w:r>
         </w:p>
         <w:p>
@@ -17138,10 +17210,23 @@
             <w:autoSpaceDE w:val="0"/>
             <w:autoSpaceDN w:val="0"/>
             <w:ind w:hanging="480"/>
-            <w:divId w:val="1554465299"/>
+            <w:divId w:val="173687042"/>
           </w:pPr>
-          <w:r>
-            <w:t>Ruckelshaus, M. H., and M. M. McClure. 2007. Sound Science: Synthesizing ecological and socioeconomic information about the Puget Sound ecosystem. Seattle, WA.</w:t>
+          <w:proofErr w:type="spellStart"/>
+          <w:r>
+            <w:t>Rabalais</w:t>
+          </w:r>
+          <w:proofErr w:type="spellEnd"/>
+          <w:r>
+            <w:t xml:space="preserve">, N. N., R. J. Díaz, L. A. Levin, R. E. Turner, D. Gilbert, and J. Zhang. 2010. Dynamics and distribution of natural and human-caused hypoxia. </w:t>
+          </w:r>
+          <w:proofErr w:type="spellStart"/>
+          <w:r>
+            <w:t>Biogeosciences</w:t>
+          </w:r>
+          <w:proofErr w:type="spellEnd"/>
+          <w:r>
+            <w:t xml:space="preserve"> 7:585–619.</w:t>
           </w:r>
         </w:p>
         <w:p>
@@ -17149,10 +17234,39 @@
             <w:autoSpaceDE w:val="0"/>
             <w:autoSpaceDN w:val="0"/>
             <w:ind w:hanging="480"/>
-            <w:divId w:val="1541939099"/>
+            <w:divId w:val="1938100029"/>
           </w:pPr>
-          <w:r>
-            <w:t>Sakuma, K. M., J. C. Field, N. J. Mantua, S. Ralston, B. B. Marinovic, and C. N. Carrion. 2016. Anomalous epipelagic micronekton assemblage patterns in the neritic waters of the California Current in spring 2015 during a period of extreme ocean conditions. California Cooperative Oceanic Fisheries Investigations Reports 57:163–183.</w:t>
+          <w:proofErr w:type="spellStart"/>
+          <w:r>
+            <w:t>Rothlisberg</w:t>
+          </w:r>
+          <w:proofErr w:type="spellEnd"/>
+          <w:r>
+            <w:t xml:space="preserve">, P. C., and C. B. Miller. 1983. Factors affecting the distribution, abundance, and survival of </w:t>
+          </w:r>
+          <w:proofErr w:type="spellStart"/>
+          <w:r>
+            <w:t>Pandalus</w:t>
+          </w:r>
+          <w:proofErr w:type="spellEnd"/>
+          <w:r>
+            <w:t xml:space="preserve"> </w:t>
+          </w:r>
+          <w:proofErr w:type="spellStart"/>
+          <w:r>
+            <w:t>jordani</w:t>
+          </w:r>
+          <w:proofErr w:type="spellEnd"/>
+          <w:r>
+            <w:t xml:space="preserve"> (Decapoda, </w:t>
+          </w:r>
+          <w:proofErr w:type="spellStart"/>
+          <w:r>
+            <w:t>Pandalidae</w:t>
+          </w:r>
+          <w:proofErr w:type="spellEnd"/>
+          <w:r>
+            <w:t>) larvae off the Oregon Coast. Fishery Bulletin 81(3):455–472.</w:t>
           </w:r>
         </w:p>
         <w:p>
@@ -17160,55 +17274,10 @@
             <w:autoSpaceDE w:val="0"/>
             <w:autoSpaceDN w:val="0"/>
             <w:ind w:hanging="480"/>
-            <w:divId w:val="405037088"/>
+            <w:divId w:val="347874573"/>
           </w:pPr>
-          <w:proofErr w:type="spellStart"/>
-          <w:r>
-            <w:t>Steinacher</w:t>
-          </w:r>
-          <w:proofErr w:type="spellEnd"/>
-          <w:r>
-            <w:t xml:space="preserve">, M., F. </w:t>
-          </w:r>
-          <w:proofErr w:type="spellStart"/>
-          <w:r>
-            <w:t>Joos</w:t>
-          </w:r>
-          <w:proofErr w:type="spellEnd"/>
-          <w:r>
-            <w:t xml:space="preserve">, T. L. </w:t>
-          </w:r>
-          <w:proofErr w:type="spellStart"/>
-          <w:r>
-            <w:t>Frolicher</w:t>
-          </w:r>
-          <w:proofErr w:type="spellEnd"/>
-          <w:r>
-            <w:t xml:space="preserve">, G. K. Plattner, and S. C. </w:t>
-          </w:r>
-          <w:proofErr w:type="spellStart"/>
-          <w:r>
-            <w:t>Doney</w:t>
-          </w:r>
-          <w:proofErr w:type="spellEnd"/>
-          <w:r>
-            <w:t xml:space="preserve">. 2009. </w:t>
-          </w:r>
-          <w:proofErr w:type="gramStart"/>
-          <w:r>
-            <w:t>Imminent ocean</w:t>
-          </w:r>
-          <w:proofErr w:type="gramEnd"/>
-          <w:r>
-            <w:t xml:space="preserve"> acidification in the Arctic projected with the NCAR global coupled carbon cycle-climate model. </w:t>
-          </w:r>
-          <w:proofErr w:type="spellStart"/>
-          <w:r>
-            <w:t>Biogeosciences</w:t>
-          </w:r>
-          <w:proofErr w:type="spellEnd"/>
-          <w:r>
-            <w:t xml:space="preserve"> 6(4):515–533.</w:t>
+          <w:r>
+            <w:t>Ruckelshaus, M. H., and M. M. McClure. 2007. Sound Science: Synthesizing ecological and socioeconomic information about the Puget Sound ecosystem. Seattle, WA.</w:t>
           </w:r>
         </w:p>
         <w:p>
@@ -17216,10 +17285,10 @@
             <w:autoSpaceDE w:val="0"/>
             <w:autoSpaceDN w:val="0"/>
             <w:ind w:hanging="480"/>
-            <w:divId w:val="1648506619"/>
+            <w:divId w:val="1687436821"/>
           </w:pPr>
           <w:r>
-            <w:t>Wargo, L., and D. Ayres. 2016. 2016 Washington Pink Shrimp fishery newsletter.</w:t>
+            <w:t>Sakuma, K. M., J. C. Field, N. J. Mantua, S. Ralston, B. B. Marinovic, and C. N. Carrion. 2016. Anomalous epipelagic micronekton assemblage patterns in the neritic waters of the California Current in spring 2015 during a period of extreme ocean conditions. California Cooperative Oceanic Fisheries Investigations Reports 57:163–183.</w:t>
           </w:r>
         </w:p>
         <w:p>
@@ -17227,18 +17296,11 @@
             <w:autoSpaceDE w:val="0"/>
             <w:autoSpaceDN w:val="0"/>
             <w:ind w:hanging="480"/>
-            <w:divId w:val="1454638008"/>
+            <w:divId w:val="1115519658"/>
           </w:pPr>
           <w:r>
-            <w:t xml:space="preserve">Wargo, L., K. E. </w:t>
-          </w:r>
-          <w:proofErr w:type="spellStart"/>
-          <w:r>
-            <w:t>Ryding</w:t>
-          </w:r>
-          <w:proofErr w:type="spellEnd"/>
-          <w:r>
-            <w:t>, B. W. Speidel, and K. E. Hinton. 2016. Washington Pink Shrimp fishery shrimp trawl operations and bycatch of Eulachon Smelt, Rockfish, and Flatfish.</w:t>
+            <w:lastRenderedPageBreak/>
+            <w:t>Smith, R. T. 1937. Observations on the shrimp fishery in Puget Sound.</w:t>
           </w:r>
         </w:p>
         <w:p>
@@ -17246,11 +17308,55 @@
             <w:autoSpaceDE w:val="0"/>
             <w:autoSpaceDN w:val="0"/>
             <w:ind w:hanging="480"/>
-            <w:divId w:val="1172767732"/>
+            <w:divId w:val="32387196"/>
           </w:pPr>
-          <w:r>
-            <w:lastRenderedPageBreak/>
-            <w:t>Washington Department of Fish and Wildlife, U. 2022a. Commercial Puget Sound shrimp fisheries. https://wdfw.wa.gov/fishing/commercial/shrimp/puget-sound.</w:t>
+          <w:proofErr w:type="spellStart"/>
+          <w:r>
+            <w:t>Steinacher</w:t>
+          </w:r>
+          <w:proofErr w:type="spellEnd"/>
+          <w:r>
+            <w:t xml:space="preserve">, M., F. </w:t>
+          </w:r>
+          <w:proofErr w:type="spellStart"/>
+          <w:r>
+            <w:t>Joos</w:t>
+          </w:r>
+          <w:proofErr w:type="spellEnd"/>
+          <w:r>
+            <w:t xml:space="preserve">, T. L. </w:t>
+          </w:r>
+          <w:proofErr w:type="spellStart"/>
+          <w:r>
+            <w:t>Frolicher</w:t>
+          </w:r>
+          <w:proofErr w:type="spellEnd"/>
+          <w:r>
+            <w:t xml:space="preserve">, G. K. Plattner, and S. C. </w:t>
+          </w:r>
+          <w:proofErr w:type="spellStart"/>
+          <w:r>
+            <w:t>Doney</w:t>
+          </w:r>
+          <w:proofErr w:type="spellEnd"/>
+          <w:r>
+            <w:t xml:space="preserve">. 2009. </w:t>
+          </w:r>
+          <w:proofErr w:type="gramStart"/>
+          <w:r>
+            <w:t>Imminent ocean</w:t>
+          </w:r>
+          <w:proofErr w:type="gramEnd"/>
+          <w:r>
+            <w:t xml:space="preserve"> acidification in the Arctic projected with the NCAR global coupled carbon cycle-climate model. </w:t>
+          </w:r>
+          <w:proofErr w:type="spellStart"/>
+          <w:r>
+            <w:t>Biogeosciences</w:t>
+          </w:r>
+          <w:proofErr w:type="spellEnd"/>
+          <w:r>
+            <w:t xml:space="preserve"> 6(4):515–533.</w:t>
           </w:r>
         </w:p>
         <w:p>
@@ -17258,10 +17364,15 @@
             <w:autoSpaceDE w:val="0"/>
             <w:autoSpaceDN w:val="0"/>
             <w:ind w:hanging="480"/>
-            <w:divId w:val="602341678"/>
+            <w:divId w:val="634409792"/>
           </w:pPr>
-          <w:r>
-            <w:t>Washington Department of Fish and Wildlife, W. 2022b. Recreational shrimp fishing regulations by marine area. https://wdfw.wa.gov/fishing/shellfishing-regulations/shrimp/areas#10-west.</w:t>
+          <w:proofErr w:type="spellStart"/>
+          <w:r>
+            <w:t>Wargo</w:t>
+          </w:r>
+          <w:proofErr w:type="spellEnd"/>
+          <w:r>
+            <w:t>, L., and D. Ayres. 2016. 2016 Washington Pink Shrimp fishery newsletter.</w:t>
           </w:r>
         </w:p>
         <w:p>
@@ -17269,7 +17380,64 @@
             <w:autoSpaceDE w:val="0"/>
             <w:autoSpaceDN w:val="0"/>
             <w:ind w:hanging="480"/>
-            <w:divId w:val="1159612995"/>
+            <w:divId w:val="1628898001"/>
+          </w:pPr>
+          <w:proofErr w:type="spellStart"/>
+          <w:r>
+            <w:t>Wargo</w:t>
+          </w:r>
+          <w:proofErr w:type="spellEnd"/>
+          <w:r>
+            <w:t xml:space="preserve">, L., K. E. </w:t>
+          </w:r>
+          <w:proofErr w:type="spellStart"/>
+          <w:r>
+            <w:t>Ryding</w:t>
+          </w:r>
+          <w:proofErr w:type="spellEnd"/>
+          <w:r>
+            <w:t>, B. W. Speidel, and K. E. Hinton. 2016. Washington Pink Shrimp fishery shrimp trawl operations and bycatch of Eulachon Smelt, Rockfish, and Flatfish.</w:t>
+          </w:r>
+        </w:p>
+        <w:p>
+          <w:pPr>
+            <w:autoSpaceDE w:val="0"/>
+            <w:autoSpaceDN w:val="0"/>
+            <w:ind w:hanging="480"/>
+            <w:divId w:val="132868205"/>
+          </w:pPr>
+          <w:r>
+            <w:t>Washington Department of Fish and Wildlife. 2015. Puget Sound shrimp.</w:t>
+          </w:r>
+        </w:p>
+        <w:p>
+          <w:pPr>
+            <w:autoSpaceDE w:val="0"/>
+            <w:autoSpaceDN w:val="0"/>
+            <w:ind w:hanging="480"/>
+            <w:divId w:val="954598652"/>
+          </w:pPr>
+          <w:r>
+            <w:t>Washington Department of Fish and Wildlife, U. 2022a. Commercial Puget Sound shrimp fisheries. https://wdfw.wa.gov/fishing/commercial/shrimp/puget-sound.</w:t>
+          </w:r>
+        </w:p>
+        <w:p>
+          <w:pPr>
+            <w:autoSpaceDE w:val="0"/>
+            <w:autoSpaceDN w:val="0"/>
+            <w:ind w:hanging="480"/>
+            <w:divId w:val="1049694257"/>
+          </w:pPr>
+          <w:r>
+            <w:t>Washington Department of Fish and Wildlife, W. 2022b. Recreational shrimp fishing regulations by marine area. https://wdfw.wa.gov/fishing/shellfishing-regulations/shrimp/areas#10-west.</w:t>
+          </w:r>
+        </w:p>
+        <w:p>
+          <w:pPr>
+            <w:autoSpaceDE w:val="0"/>
+            <w:autoSpaceDN w:val="0"/>
+            <w:ind w:hanging="480"/>
+            <w:divId w:val="659121894"/>
           </w:pPr>
           <w:proofErr w:type="spellStart"/>
           <w:r>
@@ -19633,33 +19801,17 @@
 
 <file path=word/comments.xml><?xml version="1.0" encoding="utf-8"?>
 <w:comments xmlns:wpc="http://schemas.microsoft.com/office/word/2010/wordprocessingCanvas" xmlns:cx="http://schemas.microsoft.com/office/drawing/2014/chartex" xmlns:cx1="http://schemas.microsoft.com/office/drawing/2015/9/8/chartex" xmlns:cx2="http://schemas.microsoft.com/office/drawing/2015/10/21/chartex" xmlns:cx3="http://schemas.microsoft.com/office/drawing/2016/5/9/chartex" xmlns:cx4="http://schemas.microsoft.com/office/drawing/2016/5/10/chartex" xmlns:cx5="http://schemas.microsoft.com/office/drawing/2016/5/11/chartex" xmlns:cx6="http://schemas.microsoft.com/office/drawing/2016/5/12/chartex" xmlns:cx7="http://schemas.microsoft.com/office/drawing/2016/5/13/chartex" xmlns:cx8="http://schemas.microsoft.com/office/drawing/2016/5/14/chartex" xmlns:mc="http://schemas.openxmlformats.org/markup-compatibility/2006" xmlns:aink="http://schemas.microsoft.com/office/drawing/2016/ink" xmlns:am3d="http://schemas.microsoft.com/office/drawing/2017/model3d" xmlns:o="urn:schemas-microsoft-com:office:office" xmlns:oel="http://schemas.microsoft.com/office/2019/extlst" xmlns:r="http://schemas.openxmlformats.org/officeDocument/2006/relationships" xmlns:m="http://schemas.openxmlformats.org/officeDocument/2006/math" xmlns:v="urn:schemas-microsoft-com:vml" xmlns:wp14="http://schemas.microsoft.com/office/word/2010/wordprocessingDrawing" xmlns:wp="http://schemas.openxmlformats.org/drawingml/2006/wordprocessingDrawing" xmlns:w10="urn:schemas-microsoft-com:office:word" xmlns:w="http://schemas.openxmlformats.org/wordprocessingml/2006/main" xmlns:w14="http://schemas.microsoft.com/office/word/2010/wordml" xmlns:w15="http://schemas.microsoft.com/office/word/2012/wordml" xmlns:w16cex="http://schemas.microsoft.com/office/word/2018/wordml/cex" xmlns:w16cid="http://schemas.microsoft.com/office/word/2016/wordml/cid" xmlns:w16="http://schemas.microsoft.com/office/word/2018/wordml" xmlns:w16sdtdh="http://schemas.microsoft.com/office/word/2020/wordml/sdtdatahash" xmlns:w16se="http://schemas.microsoft.com/office/word/2015/wordml/symex" xmlns:wpg="http://schemas.microsoft.com/office/word/2010/wordprocessingGroup" xmlns:wpi="http://schemas.microsoft.com/office/word/2010/wordprocessingInk" xmlns:wne="http://schemas.microsoft.com/office/word/2006/wordml" xmlns:wps="http://schemas.microsoft.com/office/word/2010/wordprocessingShape" mc:Ignorable="w14 w15 w16se w16cid w16 w16cex w16sdtdh wp14">
-  <w:comment w:id="0" w:author="Don Velasquez" w:date="2023-02-06T08:03:00Z" w:initials="V(">
+  <w:comment w:id="0" w:author="Daniel Sund" w:date="2023-02-06T11:08:00Z" w:initials="SDM(">
     <w:p>
       <w:pPr>
         <w:pStyle w:val="CommentText"/>
       </w:pPr>
       <w:r>
-        <w:t>I will check on more potential references for Puget Sound shrimp.</w:t>
-      </w:r>
-      <w:r>
         <w:rPr>
           <w:rStyle w:val="CommentReference"/>
         </w:rPr>
         <w:annotationRef/>
       </w:r>
-    </w:p>
-  </w:comment>
-  <w:comment w:id="1" w:author="Daniel Sund" w:date="2023-02-06T11:08:00Z" w:initials="SDM(">
-    <w:p>
-      <w:pPr>
-        <w:pStyle w:val="CommentText"/>
-      </w:pPr>
-      <w:r>
-        <w:rPr>
-          <w:rStyle w:val="CommentReference"/>
-        </w:rPr>
-        <w:annotationRef/>
-      </w:r>
       <w:r>
         <w:t xml:space="preserve">These references </w:t>
       </w:r>
@@ -19670,10 +19822,7 @@
         <w:t xml:space="preserve">The Puget Sound and coastal fisheries are managed separately and </w:t>
       </w:r>
       <w:r>
-        <w:t xml:space="preserve">some of the distribution patterns we see relative to P. </w:t>
-      </w:r>
-      <w:r>
-        <w:t xml:space="preserve">eous and P. jordani </w:t>
+        <w:t xml:space="preserve">some of the distribution patterns we see relative to P. eous and P. jordani </w:t>
       </w:r>
       <w:r>
         <w:t xml:space="preserve">anecdotally </w:t>
@@ -19727,10 +19876,7 @@
         <w:t xml:space="preserve"> and management circumstances </w:t>
       </w:r>
       <w:r>
-        <w:t xml:space="preserve">(license </w:t>
-      </w:r>
-      <w:r>
-        <w:t>reduction,ESA requirements for Eulachon/Rockfish</w:t>
+        <w:t>(license reduction,ESA requirements for Eulachon/Rockfish</w:t>
       </w:r>
       <w:r>
         <w:t xml:space="preserve"> diminishing participation</w:t>
@@ -19746,281 +19892,19 @@
       </w:r>
     </w:p>
   </w:comment>
-  <w:comment w:id="2" w:author="Don Velasquez" w:date="2023-02-06T08:26:00Z" w:initials="V(">
+  <w:comment w:id="1" w:author="Daniel Sund" w:date="2023-02-06T11:30:00Z" w:initials="SDM(">
     <w:p>
       <w:pPr>
         <w:pStyle w:val="CommentText"/>
       </w:pPr>
       <w:r>
-        <w:t xml:space="preserve">Both the State and Treaty Tribes in Marine Area 10 (where this sampling occurred) do not have active fisheries for Pink Shrimp according to recent management plans.  The focus is instead on Spot Shrimp harvests.  However, both the State and Treaty Tribes have non-spot shrimp shares identified for Marine Area 9 (to the north) and Marine Areas 11 and 13 (to the south), and limited harvests with </w:t>
-      </w:r>
-      <w:r>
-        <w:t>1/2 inch mesh pots have occurred in these areas.  However, the primary species harvested during these non-spot shrimp seasons are Coonstripe Shrimp (Pandalus hyposinotus) and Dock Shrimp (Pandalus danae).</w:t>
-      </w:r>
-      <w:r>
         <w:rPr>
           <w:rStyle w:val="CommentReference"/>
         </w:rPr>
         <w:annotationRef/>
       </w:r>
-    </w:p>
-  </w:comment>
-  <w:comment w:id="3" w:author="Don Velasquez" w:date="2023-02-06T08:30:00Z" w:initials="V(">
-    <w:p>
-      <w:pPr>
-        <w:pStyle w:val="CommentText"/>
-      </w:pPr>
-      <w:r>
-        <w:t>This species has also been noted in Puget Sound as well as the coast.</w:t>
-      </w:r>
-      <w:r>
-        <w:rPr>
-          <w:rStyle w:val="CommentReference"/>
-        </w:rPr>
-        <w:annotationRef/>
-      </w:r>
-    </w:p>
-  </w:comment>
-  <w:comment w:id="4" w:author="Daniel Sund" w:date="2023-02-06T11:26:00Z" w:initials="SDM(">
-    <w:p>
-      <w:pPr>
-        <w:pStyle w:val="CommentText"/>
-      </w:pPr>
-      <w:r>
-        <w:rPr>
-          <w:rStyle w:val="CommentReference"/>
-        </w:rPr>
-        <w:annotationRef/>
-      </w:r>
-      <w:r>
-        <w:t xml:space="preserve">This species is also the primary target of the large beam trawl shrimp fishery in PS which primarily targets the strait of Juan de Fuca. There is also a small beam trawl fishery (same license, different area of operation) which targets a broader mix of non-spot shrimp (side stripe, dock, humpies (P. </w:t>
-      </w:r>
-      <w:r>
-        <w:t>goniurus), coonstripe.</w:t>
-      </w:r>
-    </w:p>
-  </w:comment>
-  <w:comment w:id="5" w:author="Daniel Sund" w:date="2023-02-06T11:27:00Z" w:initials="SDM(">
-    <w:p>
-      <w:pPr>
-        <w:pStyle w:val="CommentText"/>
-      </w:pPr>
-      <w:r>
-        <w:rPr>
-          <w:rStyle w:val="CommentReference"/>
-        </w:rPr>
-        <w:annotationRef/>
-      </w:r>
-      <w:r>
-        <w:t xml:space="preserve">There </w:t>
-      </w:r>
-      <w:r>
-        <w:t xml:space="preserve">are treaty commercial spot shrimp that </w:t>
-      </w:r>
-      <w:r>
-        <w:t xml:space="preserve">occur in the area that this study was surveyed. </w:t>
-      </w:r>
-    </w:p>
-  </w:comment>
-  <w:comment w:id="6" w:author="Don Velasquez" w:date="2023-02-06T08:32:00Z" w:initials="V(">
-    <w:p>
-      <w:pPr>
-        <w:pStyle w:val="CommentText"/>
-      </w:pPr>
-      <w:r>
-        <w:t>State commercial exploitation of Spot Shrimp here is minimal, however the State recreational and Treaty commercial will impact this area with regards to Spot Shrimp.</w:t>
-      </w:r>
-      <w:r>
-        <w:rPr>
-          <w:rStyle w:val="CommentReference"/>
-        </w:rPr>
-        <w:annotationRef/>
-      </w:r>
-    </w:p>
-  </w:comment>
-  <w:comment w:id="7" w:author="Daniel Sund" w:date="2023-02-06T11:30:00Z" w:initials="SDM(">
-    <w:p>
-      <w:pPr>
-        <w:pStyle w:val="CommentText"/>
-      </w:pPr>
-      <w:r>
-        <w:rPr>
-          <w:rStyle w:val="CommentReference"/>
-        </w:rPr>
-        <w:annotationRef/>
-      </w:r>
       <w:r>
         <w:t>How was this assumption validated?</w:t>
-      </w:r>
-    </w:p>
-  </w:comment>
-  <w:comment w:id="8" w:author="Don Velasquez" w:date="2023-02-06T08:38:00Z" w:initials="V(">
-    <w:p>
-      <w:pPr>
-        <w:pStyle w:val="CommentText"/>
-      </w:pPr>
-      <w:r>
-        <w:t>Good additions here to take note of.  Much of the harvest of Spot shrimp takes place deeper than 70 m.</w:t>
-      </w:r>
-      <w:r>
-        <w:rPr>
-          <w:rStyle w:val="CommentReference"/>
-        </w:rPr>
-        <w:annotationRef/>
-      </w:r>
-    </w:p>
-  </w:comment>
-  <w:comment w:id="9" w:author="Daniel Sund" w:date="2023-02-06T11:35:00Z" w:initials="SDM(">
-    <w:p>
-      <w:pPr>
-        <w:pStyle w:val="CommentText"/>
-      </w:pPr>
-      <w:r>
-        <w:rPr>
-          <w:rStyle w:val="CommentReference"/>
-        </w:rPr>
-        <w:annotationRef/>
-      </w:r>
-      <w:r>
-        <w:t>I would add that</w:t>
-      </w:r>
-      <w:r>
-        <w:t xml:space="preserve"> in addition to temperature and pH natural and anthropogenically mediated hypoxia is also projected to increase. </w:t>
-      </w:r>
-      <w:r>
-        <w:t xml:space="preserve">Acidification and hypoxia are known to be </w:t>
-      </w:r>
-      <w:r>
-        <w:t xml:space="preserve">coupled and the impacts </w:t>
-      </w:r>
-      <w:r>
-        <w:t>synergistic</w:t>
-      </w:r>
-      <w:r>
-        <w:t>.</w:t>
-      </w:r>
-    </w:p>
-  </w:comment>
-  <w:comment w:id="10" w:author="Don Velasquez" w:date="2023-02-06T08:42:00Z" w:initials="V(">
-    <w:p>
-      <w:pPr>
-        <w:pStyle w:val="CommentText"/>
-      </w:pPr>
-      <w:r>
-        <w:t>Pink shrimp is more of a commercial target than recreational based on our current information.  The primary targets for our recreational fisheries are Pandalus platyceros, Pandalus danae, and Pandalus hypsinotus.</w:t>
-      </w:r>
-      <w:r>
-        <w:rPr>
-          <w:rStyle w:val="CommentReference"/>
-        </w:rPr>
-        <w:annotationRef/>
-      </w:r>
-    </w:p>
-  </w:comment>
-  <w:comment w:id="11" w:author="Daniel Sund" w:date="2023-02-06T11:39:00Z" w:initials="SDM(">
-    <w:p>
-      <w:pPr>
-        <w:pStyle w:val="CommentText"/>
-      </w:pPr>
-      <w:r>
-        <w:rPr>
-          <w:rStyle w:val="CommentReference"/>
-        </w:rPr>
-        <w:annotationRef/>
-      </w:r>
-      <w:r>
-        <w:t>All of these commercial fisheries are limited-entry</w:t>
-      </w:r>
-      <w:r>
-        <w:t xml:space="preserve"> on the State-side</w:t>
-      </w:r>
-      <w:r>
-        <w:t xml:space="preserve">. </w:t>
-      </w:r>
-      <w:r>
-        <w:t xml:space="preserve">Treaty-tribes in this area do not utilize non-spot shrimp much (there are less structured fishing opportunities). </w:t>
-      </w:r>
-      <w:r>
-        <w:t xml:space="preserve">Interest may be growing in the product but participation and resource </w:t>
-      </w:r>
-      <w:r>
-        <w:t xml:space="preserve">utilization from the commercial sector is roughly capped in Puget Sound. </w:t>
-      </w:r>
-    </w:p>
-  </w:comment>
-  <w:comment w:id="12" w:author="Don Velasquez" w:date="2023-02-06T08:47:00Z" w:initials="V(">
-    <w:p>
-      <w:pPr>
-        <w:pStyle w:val="CommentText"/>
-      </w:pPr>
-      <w:r>
-        <w:t>I would agree for Pink Shrimp but maybe not so for Spot Shrimp in Puget Sound.  It would be interesting to get Brad Speidel's impression since he contributed to the Wargo et al. 2016 document which was entirely a Pink Shrimp focus ...but with extensive detail on that fishery.</w:t>
-      </w:r>
-      <w:r>
-        <w:rPr>
-          <w:rStyle w:val="CommentReference"/>
-        </w:rPr>
-        <w:annotationRef/>
-      </w:r>
-    </w:p>
-  </w:comment>
-  <w:comment w:id="13" w:author="Don Velasquez" w:date="2023-02-06T08:49:00Z" w:initials="V(">
-    <w:p>
-      <w:pPr>
-        <w:pStyle w:val="CommentText"/>
-      </w:pPr>
-      <w:r>
-        <w:t>I have met and worked with Charles in the past.  A great skipper and very valuable resource on the marine biota of Puget Sound.</w:t>
-      </w:r>
-      <w:r>
-        <w:rPr>
-          <w:rStyle w:val="CommentReference"/>
-        </w:rPr>
-        <w:annotationRef/>
-      </w:r>
-    </w:p>
-  </w:comment>
-  <w:comment w:id="14" w:author="Don Velasquez" w:date="2023-02-06T09:05:00Z" w:initials="V(">
-    <w:p>
-      <w:pPr>
-        <w:pStyle w:val="CommentText"/>
-      </w:pPr>
-      <w:r>
-        <w:rPr>
-          <w:b/>
-          <w:bCs/>
-          <w:i/>
-          <w:iCs/>
-        </w:rPr>
-        <w:t>Thank you</w:t>
-      </w:r>
-      <w:r>
-        <w:t xml:space="preserve"> for giving us some time to review this. Just a few final questions.  Were the trawl locations within Port Madison relatively consistent?  If so, could some idea of where they were conducted be shown on the map? Also, was there any significant catch and identification of Pandalus hypsinotus and Pandalus danae?  Where they not chosen for this analysis because of limited quantities being encountered?</w:t>
-      </w:r>
-      <w:r>
-        <w:rPr>
-          <w:rStyle w:val="CommentReference"/>
-        </w:rPr>
-        <w:annotationRef/>
-      </w:r>
-    </w:p>
-  </w:comment>
-  <w:comment w:id="15" w:author="Daniel Sund" w:date="2023-02-06T11:42:00Z" w:initials="SDM(">
-    <w:p>
-      <w:pPr>
-        <w:pStyle w:val="CommentText"/>
-      </w:pPr>
-      <w:r>
-        <w:rPr>
-          <w:rStyle w:val="CommentReference"/>
-        </w:rPr>
-        <w:annotationRef/>
-      </w:r>
-      <w:r>
-        <w:t xml:space="preserve">Agree with Don, thank you for the review opportunity. This work is interesting and </w:t>
-      </w:r>
-      <w:r>
-        <w:t xml:space="preserve">relevant. Please let us know if we can do any more. </w:t>
       </w:r>
     </w:p>
   </w:comment>
@@ -20029,64 +19913,22 @@
 
 <file path=word/commentsExtended.xml><?xml version="1.0" encoding="utf-8"?>
 <w15:commentsEx xmlns:wpc="http://schemas.microsoft.com/office/word/2010/wordprocessingCanvas" xmlns:cx="http://schemas.microsoft.com/office/drawing/2014/chartex" xmlns:cx1="http://schemas.microsoft.com/office/drawing/2015/9/8/chartex" xmlns:cx2="http://schemas.microsoft.com/office/drawing/2015/10/21/chartex" xmlns:cx3="http://schemas.microsoft.com/office/drawing/2016/5/9/chartex" xmlns:cx4="http://schemas.microsoft.com/office/drawing/2016/5/10/chartex" xmlns:cx5="http://schemas.microsoft.com/office/drawing/2016/5/11/chartex" xmlns:cx6="http://schemas.microsoft.com/office/drawing/2016/5/12/chartex" xmlns:cx7="http://schemas.microsoft.com/office/drawing/2016/5/13/chartex" xmlns:cx8="http://schemas.microsoft.com/office/drawing/2016/5/14/chartex" xmlns:mc="http://schemas.openxmlformats.org/markup-compatibility/2006" xmlns:aink="http://schemas.microsoft.com/office/drawing/2016/ink" xmlns:am3d="http://schemas.microsoft.com/office/drawing/2017/model3d" xmlns:o="urn:schemas-microsoft-com:office:office" xmlns:oel="http://schemas.microsoft.com/office/2019/extlst" xmlns:r="http://schemas.openxmlformats.org/officeDocument/2006/relationships" xmlns:m="http://schemas.openxmlformats.org/officeDocument/2006/math" xmlns:v="urn:schemas-microsoft-com:vml" xmlns:wp14="http://schemas.microsoft.com/office/word/2010/wordprocessingDrawing" xmlns:wp="http://schemas.openxmlformats.org/drawingml/2006/wordprocessingDrawing" xmlns:w10="urn:schemas-microsoft-com:office:word" xmlns:w="http://schemas.openxmlformats.org/wordprocessingml/2006/main" xmlns:w14="http://schemas.microsoft.com/office/word/2010/wordml" xmlns:w15="http://schemas.microsoft.com/office/word/2012/wordml" xmlns:w16cex="http://schemas.microsoft.com/office/word/2018/wordml/cex" xmlns:w16cid="http://schemas.microsoft.com/office/word/2016/wordml/cid" xmlns:w16="http://schemas.microsoft.com/office/word/2018/wordml" xmlns:w16sdtdh="http://schemas.microsoft.com/office/word/2020/wordml/sdtdatahash" xmlns:w16se="http://schemas.microsoft.com/office/word/2015/wordml/symex" xmlns:wpg="http://schemas.microsoft.com/office/word/2010/wordprocessingGroup" xmlns:wpi="http://schemas.microsoft.com/office/word/2010/wordprocessingInk" xmlns:wne="http://schemas.microsoft.com/office/word/2006/wordml" xmlns:wps="http://schemas.microsoft.com/office/word/2010/wordprocessingShape" mc:Ignorable="w14 w15 w16se w16cid w16 w16cex w16sdtdh wp14">
-  <w15:commentEx w15:paraId="6F8B87E7" w15:done="0"/>
   <w15:commentEx w15:paraId="2A9F770F" w15:done="0"/>
-  <w15:commentEx w15:paraId="1C0E36A8" w15:done="0"/>
-  <w15:commentEx w15:paraId="49445843" w15:done="0"/>
-  <w15:commentEx w15:paraId="6B495583" w15:done="0"/>
-  <w15:commentEx w15:paraId="7D25D6F2" w15:done="0"/>
-  <w15:commentEx w15:paraId="3396C120" w15:done="0"/>
   <w15:commentEx w15:paraId="6E7F704D" w15:done="0"/>
-  <w15:commentEx w15:paraId="7BAF9BE8" w15:done="0"/>
-  <w15:commentEx w15:paraId="7D2E263D" w15:done="0"/>
-  <w15:commentEx w15:paraId="4617C50E" w15:done="0"/>
-  <w15:commentEx w15:paraId="42DC534A" w15:done="0"/>
-  <w15:commentEx w15:paraId="42C25574" w15:done="0"/>
-  <w15:commentEx w15:paraId="30BDC627" w15:done="0"/>
-  <w15:commentEx w15:paraId="6DE428B8" w15:done="0"/>
-  <w15:commentEx w15:paraId="35C4BB35" w15:paraIdParent="6DE428B8" w15:done="0"/>
 </w15:commentsEx>
 </file>
 
 <file path=word/commentsExtensible.xml><?xml version="1.0" encoding="utf-8"?>
 <w16cex:commentsExtensible xmlns:wpc="http://schemas.microsoft.com/office/word/2010/wordprocessingCanvas" xmlns:cx="http://schemas.microsoft.com/office/drawing/2014/chartex" xmlns:cx1="http://schemas.microsoft.com/office/drawing/2015/9/8/chartex" xmlns:cx2="http://schemas.microsoft.com/office/drawing/2015/10/21/chartex" xmlns:cx3="http://schemas.microsoft.com/office/drawing/2016/5/9/chartex" xmlns:cx4="http://schemas.microsoft.com/office/drawing/2016/5/10/chartex" xmlns:cx5="http://schemas.microsoft.com/office/drawing/2016/5/11/chartex" xmlns:cx6="http://schemas.microsoft.com/office/drawing/2016/5/12/chartex" xmlns:cx7="http://schemas.microsoft.com/office/drawing/2016/5/13/chartex" xmlns:cx8="http://schemas.microsoft.com/office/drawing/2016/5/14/chartex" xmlns:mc="http://schemas.openxmlformats.org/markup-compatibility/2006" xmlns:aink="http://schemas.microsoft.com/office/drawing/2016/ink" xmlns:am3d="http://schemas.microsoft.com/office/drawing/2017/model3d" xmlns:o="urn:schemas-microsoft-com:office:office" xmlns:oel="http://schemas.microsoft.com/office/2019/extlst" xmlns:r="http://schemas.openxmlformats.org/officeDocument/2006/relationships" xmlns:m="http://schemas.openxmlformats.org/officeDocument/2006/math" xmlns:v="urn:schemas-microsoft-com:vml" xmlns:wp14="http://schemas.microsoft.com/office/word/2010/wordprocessingDrawing" xmlns:wp="http://schemas.openxmlformats.org/drawingml/2006/wordprocessingDrawing" xmlns:w10="urn:schemas-microsoft-com:office:word" xmlns:w="http://schemas.openxmlformats.org/wordprocessingml/2006/main" xmlns:w14="http://schemas.microsoft.com/office/word/2010/wordml" xmlns:w15="http://schemas.microsoft.com/office/word/2012/wordml" xmlns:w16cex="http://schemas.microsoft.com/office/word/2018/wordml/cex" xmlns:w16cid="http://schemas.microsoft.com/office/word/2016/wordml/cid" xmlns:w16="http://schemas.microsoft.com/office/word/2018/wordml" xmlns:w16sdtdh="http://schemas.microsoft.com/office/word/2020/wordml/sdtdatahash" xmlns:w16se="http://schemas.microsoft.com/office/word/2015/wordml/symex" xmlns:wpg="http://schemas.microsoft.com/office/word/2010/wordprocessingGroup" xmlns:wpi="http://schemas.microsoft.com/office/word/2010/wordprocessingInk" xmlns:wne="http://schemas.microsoft.com/office/word/2006/wordml" xmlns:wps="http://schemas.microsoft.com/office/word/2010/wordprocessingShape" mc:Ignorable="w14 w15 w16se w16cid w16 w16cex w16sdtdh wp14">
-  <w16cex:commentExtensible w16cex:durableId="0FFDAD89" w16cex:dateUtc="2023-02-06T16:03:00Z"/>
   <w16cex:commentExtensible w16cex:durableId="278B5E1A" w16cex:dateUtc="2023-02-06T19:08:00Z"/>
-  <w16cex:commentExtensible w16cex:durableId="4F0A7B5E" w16cex:dateUtc="2023-02-06T16:26:00Z"/>
-  <w16cex:commentExtensible w16cex:durableId="28A6CA57" w16cex:dateUtc="2023-02-06T16:30:00Z"/>
-  <w16cex:commentExtensible w16cex:durableId="278B6280" w16cex:dateUtc="2023-02-06T19:26:00Z"/>
-  <w16cex:commentExtensible w16cex:durableId="278B62A1" w16cex:dateUtc="2023-02-06T19:27:00Z"/>
-  <w16cex:commentExtensible w16cex:durableId="37D2014D" w16cex:dateUtc="2023-02-06T16:32:00Z"/>
   <w16cex:commentExtensible w16cex:durableId="278B6358" w16cex:dateUtc="2023-02-06T19:30:00Z"/>
-  <w16cex:commentExtensible w16cex:durableId="15FD4ECE" w16cex:dateUtc="2023-02-06T16:38:00Z"/>
-  <w16cex:commentExtensible w16cex:durableId="278B6494" w16cex:dateUtc="2023-02-06T19:35:00Z"/>
-  <w16cex:commentExtensible w16cex:durableId="44D5413E" w16cex:dateUtc="2023-02-06T16:42:00Z"/>
-  <w16cex:commentExtensible w16cex:durableId="278B655F" w16cex:dateUtc="2023-02-06T19:39:00Z"/>
-  <w16cex:commentExtensible w16cex:durableId="06539942" w16cex:dateUtc="2023-02-06T16:47:00Z"/>
-  <w16cex:commentExtensible w16cex:durableId="6EBC7BB7" w16cex:dateUtc="2023-02-06T16:49:00Z"/>
-  <w16cex:commentExtensible w16cex:durableId="5072F374" w16cex:dateUtc="2023-02-06T17:05:00Z"/>
-  <w16cex:commentExtensible w16cex:durableId="278B660B" w16cex:dateUtc="2023-02-06T19:42:00Z"/>
 </w16cex:commentsExtensible>
 </file>
 
 <file path=word/commentsIds.xml><?xml version="1.0" encoding="utf-8"?>
 <w16cid:commentsIds xmlns:wpc="http://schemas.microsoft.com/office/word/2010/wordprocessingCanvas" xmlns:cx="http://schemas.microsoft.com/office/drawing/2014/chartex" xmlns:cx1="http://schemas.microsoft.com/office/drawing/2015/9/8/chartex" xmlns:cx2="http://schemas.microsoft.com/office/drawing/2015/10/21/chartex" xmlns:cx3="http://schemas.microsoft.com/office/drawing/2016/5/9/chartex" xmlns:cx4="http://schemas.microsoft.com/office/drawing/2016/5/10/chartex" xmlns:cx5="http://schemas.microsoft.com/office/drawing/2016/5/11/chartex" xmlns:cx6="http://schemas.microsoft.com/office/drawing/2016/5/12/chartex" xmlns:cx7="http://schemas.microsoft.com/office/drawing/2016/5/13/chartex" xmlns:cx8="http://schemas.microsoft.com/office/drawing/2016/5/14/chartex" xmlns:mc="http://schemas.openxmlformats.org/markup-compatibility/2006" xmlns:aink="http://schemas.microsoft.com/office/drawing/2016/ink" xmlns:am3d="http://schemas.microsoft.com/office/drawing/2017/model3d" xmlns:o="urn:schemas-microsoft-com:office:office" xmlns:oel="http://schemas.microsoft.com/office/2019/extlst" xmlns:r="http://schemas.openxmlformats.org/officeDocument/2006/relationships" xmlns:m="http://schemas.openxmlformats.org/officeDocument/2006/math" xmlns:v="urn:schemas-microsoft-com:vml" xmlns:wp14="http://schemas.microsoft.com/office/word/2010/wordprocessingDrawing" xmlns:wp="http://schemas.openxmlformats.org/drawingml/2006/wordprocessingDrawing" xmlns:w10="urn:schemas-microsoft-com:office:word" xmlns:w="http://schemas.openxmlformats.org/wordprocessingml/2006/main" xmlns:w14="http://schemas.microsoft.com/office/word/2010/wordml" xmlns:w15="http://schemas.microsoft.com/office/word/2012/wordml" xmlns:w16cex="http://schemas.microsoft.com/office/word/2018/wordml/cex" xmlns:w16cid="http://schemas.microsoft.com/office/word/2016/wordml/cid" xmlns:w16="http://schemas.microsoft.com/office/word/2018/wordml" xmlns:w16sdtdh="http://schemas.microsoft.com/office/word/2020/wordml/sdtdatahash" xmlns:w16se="http://schemas.microsoft.com/office/word/2015/wordml/symex" xmlns:wpg="http://schemas.microsoft.com/office/word/2010/wordprocessingGroup" xmlns:wpi="http://schemas.microsoft.com/office/word/2010/wordprocessingInk" xmlns:wne="http://schemas.microsoft.com/office/word/2006/wordml" xmlns:wps="http://schemas.microsoft.com/office/word/2010/wordprocessingShape" mc:Ignorable="w14 w15 w16se w16cid w16 w16cex w16sdtdh wp14">
-  <w16cid:commentId w16cid:paraId="6F8B87E7" w16cid:durableId="0FFDAD89"/>
   <w16cid:commentId w16cid:paraId="2A9F770F" w16cid:durableId="278B5E1A"/>
-  <w16cid:commentId w16cid:paraId="1C0E36A8" w16cid:durableId="4F0A7B5E"/>
-  <w16cid:commentId w16cid:paraId="49445843" w16cid:durableId="28A6CA57"/>
-  <w16cid:commentId w16cid:paraId="6B495583" w16cid:durableId="278B6280"/>
-  <w16cid:commentId w16cid:paraId="7D25D6F2" w16cid:durableId="278B62A1"/>
-  <w16cid:commentId w16cid:paraId="3396C120" w16cid:durableId="37D2014D"/>
   <w16cid:commentId w16cid:paraId="6E7F704D" w16cid:durableId="278B6358"/>
-  <w16cid:commentId w16cid:paraId="7BAF9BE8" w16cid:durableId="15FD4ECE"/>
-  <w16cid:commentId w16cid:paraId="7D2E263D" w16cid:durableId="278B6494"/>
-  <w16cid:commentId w16cid:paraId="4617C50E" w16cid:durableId="44D5413E"/>
-  <w16cid:commentId w16cid:paraId="42DC534A" w16cid:durableId="278B655F"/>
-  <w16cid:commentId w16cid:paraId="42C25574" w16cid:durableId="06539942"/>
-  <w16cid:commentId w16cid:paraId="30BDC627" w16cid:durableId="6EBC7BB7"/>
-  <w16cid:commentId w16cid:paraId="6DE428B8" w16cid:durableId="5072F374"/>
-  <w16cid:commentId w16cid:paraId="35C4BB35" w16cid:durableId="278B660B"/>
 </w16cid:commentsIds>
 </file>
 
@@ -20370,9 +20212,6 @@
 
 <file path=word/people.xml><?xml version="1.0" encoding="utf-8"?>
 <w15:people xmlns:wpc="http://schemas.microsoft.com/office/word/2010/wordprocessingCanvas" xmlns:cx="http://schemas.microsoft.com/office/drawing/2014/chartex" xmlns:cx1="http://schemas.microsoft.com/office/drawing/2015/9/8/chartex" xmlns:cx2="http://schemas.microsoft.com/office/drawing/2015/10/21/chartex" xmlns:cx3="http://schemas.microsoft.com/office/drawing/2016/5/9/chartex" xmlns:cx4="http://schemas.microsoft.com/office/drawing/2016/5/10/chartex" xmlns:cx5="http://schemas.microsoft.com/office/drawing/2016/5/11/chartex" xmlns:cx6="http://schemas.microsoft.com/office/drawing/2016/5/12/chartex" xmlns:cx7="http://schemas.microsoft.com/office/drawing/2016/5/13/chartex" xmlns:cx8="http://schemas.microsoft.com/office/drawing/2016/5/14/chartex" xmlns:mc="http://schemas.openxmlformats.org/markup-compatibility/2006" xmlns:aink="http://schemas.microsoft.com/office/drawing/2016/ink" xmlns:am3d="http://schemas.microsoft.com/office/drawing/2017/model3d" xmlns:o="urn:schemas-microsoft-com:office:office" xmlns:oel="http://schemas.microsoft.com/office/2019/extlst" xmlns:r="http://schemas.openxmlformats.org/officeDocument/2006/relationships" xmlns:m="http://schemas.openxmlformats.org/officeDocument/2006/math" xmlns:v="urn:schemas-microsoft-com:vml" xmlns:wp14="http://schemas.microsoft.com/office/word/2010/wordprocessingDrawing" xmlns:wp="http://schemas.openxmlformats.org/drawingml/2006/wordprocessingDrawing" xmlns:w10="urn:schemas-microsoft-com:office:word" xmlns:w="http://schemas.openxmlformats.org/wordprocessingml/2006/main" xmlns:w14="http://schemas.microsoft.com/office/word/2010/wordml" xmlns:w15="http://schemas.microsoft.com/office/word/2012/wordml" xmlns:w16cex="http://schemas.microsoft.com/office/word/2018/wordml/cex" xmlns:w16cid="http://schemas.microsoft.com/office/word/2016/wordml/cid" xmlns:w16="http://schemas.microsoft.com/office/word/2018/wordml" xmlns:w16sdtdh="http://schemas.microsoft.com/office/word/2020/wordml/sdtdatahash" xmlns:w16se="http://schemas.microsoft.com/office/word/2015/wordml/symex" xmlns:wpg="http://schemas.microsoft.com/office/word/2010/wordprocessingGroup" xmlns:wpi="http://schemas.microsoft.com/office/word/2010/wordprocessingInk" xmlns:wne="http://schemas.microsoft.com/office/word/2006/wordml" xmlns:wps="http://schemas.microsoft.com/office/word/2010/wordprocessingShape" mc:Ignorable="w14 w15 w16se w16cid w16 w16cex w16sdtdh wp14">
-  <w15:person w15:author="Don Velasquez">
-    <w15:presenceInfo w15:providerId="AD" w15:userId="S::don.velasquez@dfw.wa.gov::d1af0894-8516-4df7-9073-6ca37623ea37"/>
-  </w15:person>
   <w15:person w15:author="Daniel Sund">
     <w15:presenceInfo w15:providerId="AD" w15:userId="S::Daniel.Sund@dfw.wa.gov::f7006695-a203-4023-b0a2-424b2c802a33"/>
   </w15:person>
@@ -21257,7 +21096,6 @@
     <w:rsid w:val="005F15DD"/>
     <w:rsid w:val="007E099F"/>
     <w:rsid w:val="00922088"/>
-    <w:rsid w:val="00933765"/>
     <w:rsid w:val="00A3695C"/>
     <w:rsid w:val="00A75851"/>
     <w:rsid w:val="00A95CF4"/>
@@ -21270,6 +21108,7 @@
     <w:rsid w:val="00CE4DCC"/>
     <w:rsid w:val="00D14188"/>
     <w:rsid w:val="00D54E45"/>
+    <w:rsid w:val="00DC166F"/>
     <w:rsid w:val="00E04F57"/>
     <w:rsid w:val="00E72236"/>
     <w:rsid w:val="00EE68CC"/>
@@ -22077,7 +21916,7 @@
     <we:reference id="wa104382081" version="1.46.0.0" store="" storeType="OMEX"/>
   </we:alternateReferences>
   <we:properties>
-    <we:property name="MENDELEY_CITATIONS" value="[{&quot;citationID&quot;:&quot;MENDELEY_CITATION_608110f6-ed9b-4190-9014-83fee3fe96ea&quot;,&quot;properties&quot;:{&quot;noteIndex&quot;:0},&quot;isEdited&quot;:false,&quot;manualOverride&quot;:{&quot;isManuallyOverridden&quot;:false,&quot;citeprocText&quot;:&quot;(Wargo et al. 2016)&quot;,&quot;manualOverrideText&quot;:&quot;&quot;},&quot;citationTag&quot;:&quot;MENDELEY_CITATION_v3_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&quot;,&quot;citationItems&quot;:[{&quot;id&quot;:&quot;7dfcc95f-b3a1-3da3-9265-e17b2dba21e6&quot;,&quot;itemData&quot;:{&quot;type&quot;:&quot;report&quot;,&quot;id&quot;:&quot;7dfcc95f-b3a1-3da3-9265-e17b2dba21e6&quot;,&quot;title&quot;:&quot;Washington Pink Shrimp fishery shrimp trawl operations and bycatch of Eulachon Smelt, Rockfish, and Flatfish&quot;,&quot;author&quot;:[{&quot;family&quot;:&quot;Wargo&quot;,&quot;given&quot;:&quot;Lorna&quot;,&quot;parse-names&quot;:false,&quot;dropping-particle&quot;:&quot;&quot;,&quot;non-dropping-particle&quot;:&quot;&quot;},{&quot;family&quot;:&quot;Ryding&quot;,&quot;given&quot;:&quot;Kristen E&quot;,&quot;parse-names&quot;:false,&quot;dropping-particle&quot;:&quot;&quot;,&quot;non-dropping-particle&quot;:&quot;&quot;},{&quot;family&quot;:&quot;Speidel&quot;,&quot;given&quot;:&quot;Brad W&quot;,&quot;parse-names&quot;:false,&quot;dropping-particle&quot;:&quot;&quot;,&quot;non-dropping-particle&quot;:&quot;&quot;},{&quot;family&quot;:&quot;Hinton&quot;,&quot;given&quot;:&quot;Kristen E&quot;,&quot;parse-names&quot;:false,&quot;dropping-particle&quot;:&quot;&quot;,&quot;non-dropping-particle&quot;:&quot;&quot;}],&quot;issued&quot;:{&quot;date-parts&quot;:[[2016]]},&quot;container-title-short&quot;:&quot;&quot;},&quot;isTemporary&quot;:false}]},{&quot;citationID&quot;:&quot;MENDELEY_CITATION_85fa8ef1-1c45-437d-aa49-7258dfd1c132&quot;,&quot;properties&quot;:{&quot;noteIndex&quot;:0},&quot;isEdited&quot;:false,&quot;manualOverride&quot;:{&quot;isManuallyOverridden&quot;:false,&quot;citeprocText&quot;:&quot;(Wargo et al. 2016; Groth and Hannah 2018)&quot;,&quot;manualOverrideText&quot;:&quot;&quot;},&quot;citationTag&quot;:&quot;MENDELEY_CITATION_v3_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&quot;,&quot;citationItems&quot;:[{&quot;id&quot;:&quot;bc09315c-79f2-3811-920a-1ae826a839bc&quot;,&quot;itemData&quot;:{&quot;type&quot;:&quot;report&quot;,&quot;id&quot;:&quot;bc09315c-79f2-3811-920a-1ae826a839bc&quot;,&quot;title&quot;:&quot;An evaluation of fishery and environmental effects on the population structure and recruitment levels of Ocean Shrimp (Pandalus jordani) through 2017&quot;,&quot;author&quot;:[{&quot;family&quot;:&quot;Groth&quot;,&quot;given&quot;:&quot;Scott&quot;,&quot;parse-names&quot;:false,&quot;dropping-particle&quot;:&quot;&quot;,&quot;non-dropping-particle&quot;:&quot;&quot;},{&quot;family&quot;:&quot;Hannah&quot;,&quot;given&quot;:&quot;Robert W.&quot;,&quot;parse-names&quot;:false,&quot;dropping-particle&quot;:&quot;&quot;,&quot;non-dropping-particle&quot;:&quot;&quot;}],&quot;ISBN&quot;:&quot;5039476000&quot;,&quot;issued&quot;:{&quot;date-parts&quot;:[[2018]]},&quot;container-title-short&quot;:&quot;&quot;},&quot;isTemporary&quot;:false},{&quot;id&quot;:&quot;7dfcc95f-b3a1-3da3-9265-e17b2dba21e6&quot;,&quot;itemData&quot;:{&quot;type&quot;:&quot;report&quot;,&quot;id&quot;:&quot;7dfcc95f-b3a1-3da3-9265-e17b2dba21e6&quot;,&quot;title&quot;:&quot;Washington Pink Shrimp fishery shrimp trawl operations and bycatch of Eulachon Smelt, Rockfish, and Flatfish&quot;,&quot;author&quot;:[{&quot;family&quot;:&quot;Wargo&quot;,&quot;given&quot;:&quot;Lorna&quot;,&quot;parse-names&quot;:false,&quot;dropping-particle&quot;:&quot;&quot;,&quot;non-dropping-particle&quot;:&quot;&quot;},{&quot;family&quot;:&quot;Ryding&quot;,&quot;given&quot;:&quot;Kristen E&quot;,&quot;parse-names&quot;:false,&quot;dropping-particle&quot;:&quot;&quot;,&quot;non-dropping-particle&quot;:&quot;&quot;},{&quot;family&quot;:&quot;Speidel&quot;,&quot;given&quot;:&quot;Brad W&quot;,&quot;parse-names&quot;:false,&quot;dropping-particle&quot;:&quot;&quot;,&quot;non-dropping-particle&quot;:&quot;&quot;},{&quot;family&quot;:&quot;Hinton&quot;,&quot;given&quot;:&quot;Kristen E&quot;,&quot;parse-names&quot;:false,&quot;dropping-particle&quot;:&quot;&quot;,&quot;non-dropping-particle&quot;:&quot;&quot;}],&quot;issued&quot;:{&quot;date-parts&quot;:[[2016]]},&quot;container-title-short&quot;:&quot;&quot;},&quot;isTemporary&quot;:false}]},{&quot;citationID&quot;:&quot;MENDELEY_CITATION_a1474906-a2ff-4bf6-a5fa-3c083bc68973&quot;,&quot;properties&quot;:{&quot;noteIndex&quot;:0},&quot;isEdited&quot;:false,&quot;manualOverride&quot;:{&quot;isManuallyOverridden&quot;:false,&quot;citeprocText&quot;:&quot;(Groth and Hannah 2018)&quot;,&quot;manualOverrideText&quot;:&quot;&quot;},&quot;citationTag&quot;:&quot;MENDELEY_CITATION_v3_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&quot;,&quot;citationItems&quot;:[{&quot;id&quot;:&quot;bc09315c-79f2-3811-920a-1ae826a839bc&quot;,&quot;itemData&quot;:{&quot;type&quot;:&quot;report&quot;,&quot;id&quot;:&quot;bc09315c-79f2-3811-920a-1ae826a839bc&quot;,&quot;title&quot;:&quot;An evaluation of fishery and environmental effects on the population structure and recruitment levels of Ocean Shrimp (Pandalus jordani) through 2017&quot;,&quot;author&quot;:[{&quot;family&quot;:&quot;Groth&quot;,&quot;given&quot;:&quot;Scott&quot;,&quot;parse-names&quot;:false,&quot;dropping-particle&quot;:&quot;&quot;,&quot;non-dropping-particle&quot;:&quot;&quot;},{&quot;family&quot;:&quot;Hannah&quot;,&quot;given&quot;:&quot;Robert W.&quot;,&quot;parse-names&quot;:false,&quot;dropping-particle&quot;:&quot;&quot;,&quot;non-dropping-particle&quot;:&quot;&quot;}],&quot;ISBN&quot;:&quot;5039476000&quot;,&quot;issued&quot;:{&quot;date-parts&quot;:[[2018]]},&quot;container-title-short&quot;:&quot;&quot;},&quot;isTemporary&quot;:false}]},{&quot;citationID&quot;:&quot;MENDELEY_CITATION_3a5b970a-aa62-4ebc-9190-c6031cb03d51&quot;,&quot;properties&quot;:{&quot;noteIndex&quot;:0},&quot;isEdited&quot;:false,&quot;manualOverride&quot;:{&quot;isManuallyOverridden&quot;:false,&quot;citeprocText&quot;:&quot;(Rothlisberg and Miller 1983)&quot;,&quot;manualOverrideText&quot;:&quot;&quot;},&quot;citationTag&quot;:&quot;MENDELEY_CITATION_v3_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&quot;,&quot;citationItems&quot;:[{&quot;id&quot;:&quot;d157613c-0de9-37cb-933b-3a65475bd75f&quot;,&quot;itemData&quot;:{&quot;type&quot;:&quot;article-journal&quot;,&quot;id&quot;:&quot;d157613c-0de9-37cb-933b-3a65475bd75f&quot;,&quot;title&quot;:&quot;Factors affecting the distribution, abundance, and survival of Pandalus jordani (Decapoda, Pandalidae) larvae off the Oregon Coast&quot;,&quot;author&quot;:[{&quot;family&quot;:&quot;Rothlisberg&quot;,&quot;given&quot;:&quot;Peter C&quot;,&quot;parse-names&quot;:false,&quot;dropping-particle&quot;:&quot;&quot;,&quot;non-dropping-particle&quot;:&quot;&quot;},{&quot;family&quot;:&quot;Miller&quot;,&quot;given&quot;:&quot;Charles B&quot;,&quot;parse-names&quot;:false,&quot;dropping-particle&quot;:&quot;&quot;,&quot;non-dropping-particle&quot;:&quot;&quot;}],&quot;container-title&quot;:&quot;Fishery Bulletin&quot;,&quot;issued&quot;:{&quot;date-parts&quot;:[[1983]]},&quot;page&quot;:&quot;455-472&quot;,&quot;abstract&quot;:&quot;Abundance, distribution, and survival of larval pink shrimp, Panda Ius jordani, differed between 1971 and 1972. Consistent southwest winds in the February-March spawnmg season of 1972 kept surface flow onshore and larvae closer to the coast than did the mixed winds of 1971. The early season of 1972 was warmer than that of 1971, and development was faster: Zoea Vwere prevalent at the end ofApril 1972, compared with median advancement to Zoea TIl by early May in 1971. Corresponding to the lesser dispersal and faster development of 1972, survival was substantially better than in 1971. Overall larval survival at settlement time appears from analysis of long-term fishery data and upwelling indices to have some dependence upon the strength of June to August upwelling. Extrapolation from laboratory studies suggests that is because survival is enhanced by the temperatures consistently 12°C and below maintained by strong upwelling. Timing of spawning and development interacts with timing of the flow regime. Summer upwelling generally keeps the habitat suitably cold for optimal development and survival and returns larvae to seaward for settlement roughly at the beds from which they were spawned. Hjort (1914,1926) was the first to suggest the importance of larval mortality in establishing year class strength of marine fish. This concept has been useful generally, and, in particular, larval mortality most fully explains fluctuations of stocks in species both short-lived and fecund. However, larval mortality per se is only one component of total mortality. Factors affecting parental stock size, fecundity, spawning and hatching rates, larval dispersal, metamorphosis, and postlarval and prerecruitment mortality will also generate year-to-year variation in population size. In many marine animals these life history phases are in totally different habitats and have very different durations. Given the complexity ofthe life cycle and the variety of habitat features which can therefore act importantly , it is not surprising that sound explanations of year class variations have begun to emerge only now. Long time series of catch data and well-developed understanding of oceanographic processes are both required. Interesting recent examples include Southward et al. (1975), Boudreault et al. (1977), Driver (1978), and Dow (1978). Creation of indices of coastal upwelling strength (Bakun 1973) has given us an important variable for study of factors influencing&quot;,&quot;issue&quot;:&quot;3&quot;,&quot;volume&quot;:&quot;81&quot;,&quot;container-title-short&quot;:&quot;&quot;},&quot;isTemporary&quot;:false}]},{&quot;citationID&quot;:&quot;MENDELEY_CITATION_ec4c07ea-cb6f-41d9-8209-d77a49a13f33&quot;,&quot;properties&quot;:{&quot;noteIndex&quot;:0},&quot;isEdited&quot;:false,&quot;manualOverride&quot;:{&quot;isManuallyOverridden&quot;:false,&quot;citeprocText&quot;:&quot;(Rothlisberg and Miller 1983; Groth and Hannah 2018)&quot;,&quot;manualOverrideText&quot;:&quot;&quot;},&quot;citationTag&quot;:&quot;MENDELEY_CITATION_v3_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&quot;,&quot;citationItems&quot;:[{&quot;id&quot;:&quot;d157613c-0de9-37cb-933b-3a65475bd75f&quot;,&quot;itemData&quot;:{&quot;type&quot;:&quot;article-journal&quot;,&quot;id&quot;:&quot;d157613c-0de9-37cb-933b-3a65475bd75f&quot;,&quot;title&quot;:&quot;Factors affecting the distribution, abundance, and survival of Pandalus jordani (Decapoda, Pandalidae) larvae off the Oregon Coast&quot;,&quot;author&quot;:[{&quot;family&quot;:&quot;Rothlisberg&quot;,&quot;given&quot;:&quot;Peter C&quot;,&quot;parse-names&quot;:false,&quot;dropping-particle&quot;:&quot;&quot;,&quot;non-dropping-particle&quot;:&quot;&quot;},{&quot;family&quot;:&quot;Miller&quot;,&quot;given&quot;:&quot;Charles B&quot;,&quot;parse-names&quot;:false,&quot;dropping-particle&quot;:&quot;&quot;,&quot;non-dropping-particle&quot;:&quot;&quot;}],&quot;container-title&quot;:&quot;Fishery Bulletin&quot;,&quot;issued&quot;:{&quot;date-parts&quot;:[[1983]]},&quot;page&quot;:&quot;455-472&quot;,&quot;abstract&quot;:&quot;Abundance, distribution, and survival of larval pink shrimp, Panda Ius jordani, differed between 1971 and 1972. Consistent southwest winds in the February-March spawnmg season of 1972 kept surface flow onshore and larvae closer to the coast than did the mixed winds of 1971. The early season of 1972 was warmer than that of 1971, and development was faster: Zoea Vwere prevalent at the end ofApril 1972, compared with median advancement to Zoea TIl by early May in 1971. Corresponding to the lesser dispersal and faster development of 1972, survival was substantially better than in 1971. Overall larval survival at settlement time appears from analysis of long-term fishery data and upwelling indices to have some dependence upon the strength of June to August upwelling. Extrapolation from laboratory studies suggests that is because survival is enhanced by the temperatures consistently 12°C and below maintained by strong upwelling. Timing of spawning and development interacts with timing of the flow regime. Summer upwelling generally keeps the habitat suitably cold for optimal development and survival and returns larvae to seaward for settlement roughly at the beds from which they were spawned. Hjort (1914,1926) was the first to suggest the importance of larval mortality in establishing year class strength of marine fish. This concept has been useful generally, and, in particular, larval mortality most fully explains fluctuations of stocks in species both short-lived and fecund. However, larval mortality per se is only one component of total mortality. Factors affecting parental stock size, fecundity, spawning and hatching rates, larval dispersal, metamorphosis, and postlarval and prerecruitment mortality will also generate year-to-year variation in population size. In many marine animals these life history phases are in totally different habitats and have very different durations. Given the complexity ofthe life cycle and the variety of habitat features which can therefore act importantly , it is not surprising that sound explanations of year class variations have begun to emerge only now. Long time series of catch data and well-developed understanding of oceanographic processes are both required. Interesting recent examples include Southward et al. (1975), Boudreault et al. (1977), Driver (1978), and Dow (1978). Creation of indices of coastal upwelling strength (Bakun 1973) has given us an important variable for study of factors influencing&quot;,&quot;issue&quot;:&quot;3&quot;,&quot;volume&quot;:&quot;81&quot;,&quot;container-title-short&quot;:&quot;&quot;},&quot;isTemporary&quot;:false},{&quot;id&quot;:&quot;bc09315c-79f2-3811-920a-1ae826a839bc&quot;,&quot;itemData&quot;:{&quot;type&quot;:&quot;report&quot;,&quot;id&quot;:&quot;bc09315c-79f2-3811-920a-1ae826a839bc&quot;,&quot;title&quot;:&quot;An evaluation of fishery and environmental effects on the population structure and recruitment levels of Ocean Shrimp (Pandalus jordani) through 2017&quot;,&quot;author&quot;:[{&quot;family&quot;:&quot;Groth&quot;,&quot;given&quot;:&quot;Scott&quot;,&quot;parse-names&quot;:false,&quot;dropping-particle&quot;:&quot;&quot;,&quot;non-dropping-particle&quot;:&quot;&quot;},{&quot;family&quot;:&quot;Hannah&quot;,&quot;given&quot;:&quot;Robert W.&quot;,&quot;parse-names&quot;:false,&quot;dropping-particle&quot;:&quot;&quot;,&quot;non-dropping-particle&quot;:&quot;&quot;}],&quot;ISBN&quot;:&quot;5039476000&quot;,&quot;issued&quot;:{&quot;date-parts&quot;:[[2018]]},&quot;container-title-short&quot;:&quot;&quot;},&quot;isTemporary&quot;:false}]},{&quot;citationID&quot;:&quot;MENDELEY_CITATION_db3c059e-22da-4ef4-a091-c5b20a048775&quot;,&quot;properties&quot;:{&quot;noteIndex&quot;:0},&quot;isEdited&quot;:false,&quot;manualOverride&quot;:{&quot;isManuallyOverridden&quot;:false,&quot;citeprocText&quot;:&quot;(Hannah 1995)&quot;,&quot;manualOverrideText&quot;:&quot;&quot;},&quot;citationTag&quot;:&quot;MENDELEY_CITATION_v3_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&quot;,&quot;citationItems&quot;:[{&quot;id&quot;:&quot;9e8203b5-606b-3778-be11-d82d5eeabdf5&quot;,&quot;itemData&quot;:{&quot;type&quot;:&quot;article-journal&quot;,&quot;id&quot;:&quot;9e8203b5-606b-3778-be11-d82d5eeabdf5&quot;,&quot;title&quot;:&quot;Variation in geographic stock area, catchability and natural mortality of Ocean Shrimp (Pandalus jordani): Some new evidence for a trophic interaction with Pacific Hake (Merluccius productus)&quot;,&quot;author&quot;:[{&quot;family&quot;:&quot;Hannah&quot;,&quot;given&quot;:&quot;Robert W&quot;,&quot;parse-names&quot;:false,&quot;dropping-particle&quot;:&quot;&quot;,&quot;non-dropping-particle&quot;:&quot;&quot;}],&quot;container-title&quot;:&quot;Canadian Journal of Fisheries and Aquatic Sciences&quot;,&quot;issued&quot;:{&quot;date-parts&quot;:[[1995]]},&quot;page&quot;:&quot;1018-1029&quot;,&quot;volume&quot;:&quot;52&quot;,&quot;container-title-short&quot;:&quot;&quot;},&quot;isTemporary&quot;:false}]},{&quot;citationID&quot;:&quot;MENDELEY_CITATION_b3f81d69-3a96-4ffc-ba83-d2617a60f1c1&quot;,&quot;properties&quot;:{&quot;noteIndex&quot;:0},&quot;isEdited&quot;:false,&quot;manualOverride&quot;:{&quot;isManuallyOverridden&quot;:false,&quot;citeprocText&quot;:&quot;(Wargo and Ayres 2016)&quot;,&quot;manualOverrideText&quot;:&quot;&quot;},&quot;citationTag&quot;:&quot;MENDELEY_CITATION_v3_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&quot;,&quot;citationItems&quot;:[{&quot;id&quot;:&quot;d687eea4-61d6-329d-b9b6-9caecc22e2cd&quot;,&quot;itemData&quot;:{&quot;type&quot;:&quot;report&quot;,&quot;id&quot;:&quot;d687eea4-61d6-329d-b9b6-9caecc22e2cd&quot;,&quot;title&quot;:&quot;2016 Washington Pink Shrimp fishery newsletter&quot;,&quot;author&quot;:[{&quot;family&quot;:&quot;Wargo&quot;,&quot;given&quot;:&quot;Lorna&quot;,&quot;parse-names&quot;:false,&quot;dropping-particle&quot;:&quot;&quot;,&quot;non-dropping-particle&quot;:&quot;&quot;},{&quot;family&quot;:&quot;Ayres&quot;,&quot;given&quot;:&quot;Dan&quot;,&quot;parse-names&quot;:false,&quot;dropping-particle&quot;:&quot;&quot;,&quot;non-dropping-particle&quot;:&quot;&quot;}],&quot;URL&quot;:&quot;http://wdfw.wa.gov/fishing/commercial/shrimp/&quot;,&quot;issued&quot;:{&quot;date-parts&quot;:[[2016]]},&quot;abstract&quot;:&quot;This newsletter provides a summary of the Washington commercial pink shrimp (Pandalus jordani) trawl fishery for the 2015 season and information for the 2016 season of interest to industry participants. For additional fishery information go to: http://wdfw.wa.gov/fishing/commercial/shrimp/&quot;,&quot;container-title-short&quot;:&quot;&quot;},&quot;isTemporary&quot;:false}]},{&quot;citationID&quot;:&quot;MENDELEY_CITATION_1ff34fc0-29f2-46ba-8779-45865db56432&quot;,&quot;properties&quot;:{&quot;noteIndex&quot;:0},&quot;isEdited&quot;:false,&quot;manualOverride&quot;:{&quot;isManuallyOverridden&quot;:false,&quot;citeprocText&quot;:&quot;(National Oceanic and Atmospheric Administration 2019a)&quot;,&quot;manualOverrideText&quot;:&quot;&quot;},&quot;citationTag&quot;:&quot;MENDELEY_CITATION_v3_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&quot;,&quot;citationItems&quot;:[{&quot;id&quot;:&quot;dea5f093-e270-3ee1-a687-28eb37c62fdf&quot;,&quot;itemData&quot;:{&quot;type&quot;:&quot;webpage&quot;,&quot;id&quot;:&quot;dea5f093-e270-3ee1-a687-28eb37c62fdf&quot;,&quot;title&quot;:&quot;Climate Prediction Center&quot;,&quot;author&quot;:[{&quot;family&quot;:&quot;National Oceanic and Atmospheric Administration&quot;,&quot;given&quot;:&quot;U S Federal Government&quot;,&quot;parse-names&quot;:false,&quot;dropping-particle&quot;:&quot;&quot;,&quot;non-dropping-particle&quot;:&quot;&quot;}],&quot;URL&quot;:&quot;https://origin.cpc.ncep.noaa.gov/products/analysis_monitoring/ensostuff/ONI_v5.php&quot;,&quot;issued&quot;:{&quot;date-parts&quot;:[[2019]]},&quot;container-title-short&quot;:&quot;&quot;},&quot;isTemporary&quot;:false}]},{&quot;citationID&quot;:&quot;MENDELEY_CITATION_8ef2d994-7216-46ea-bf16-b8d0cd71315f&quot;,&quot;properties&quot;:{&quot;noteIndex&quot;:0},&quot;isEdited&quot;:false,&quot;manualOverride&quot;:{&quot;isManuallyOverridden&quot;:false,&quot;citeprocText&quot;:&quot;(Brodeur et al. 2019)&quot;,&quot;manualOverrideText&quot;:&quot;&quot;},&quot;citationTag&quot;:&quot;MENDELEY_CITATION_v3_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&quot;,&quot;citationItems&quot;:[{&quot;id&quot;:&quot;b5cd441c-ad95-3ecf-b88e-de9fc539c346&quot;,&quot;itemData&quot;:{&quot;type&quot;:&quot;article-journal&quot;,&quot;id&quot;:&quot;b5cd441c-ad95-3ecf-b88e-de9fc539c346&quot;,&quot;title&quot;:&quot;Major shifts in pelagic micronekton and macrozooplankton community structure in an upwelling ecosystem related to an unprecedented marine heatwave&quot;,&quot;author&quot;:[{&quot;family&quot;:&quot;Brodeur&quot;,&quot;given&quot;:&quot;R D&quot;,&quot;parse-names&quot;:false,&quot;dropping-particle&quot;:&quot;&quot;,&quot;non-dropping-particle&quot;:&quot;&quot;},{&quot;family&quot;:&quot;Auth&quot;,&quot;given&quot;:&quot;T D&quot;,&quot;parse-names&quot;:false,&quot;dropping-particle&quot;:&quot;&quot;,&quot;non-dropping-particle&quot;:&quot;&quot;},{&quot;family&quot;:&quot;Phillips&quot;,&quot;given&quot;:&quot;A J&quot;,&quot;parse-names&quot;:false,&quot;dropping-particle&quot;:&quot;&quot;,&quot;non-dropping-particle&quot;:&quot;&quot;}],&quot;container-title&quot;:&quot;Frontiers in Marine Science&quot;,&quot;container-title-short&quot;:&quot;Front Mar Sci&quot;,&quot;DOI&quot;:&quot;10.3389/fmars.2019.00212&quot;,&quot;issued&quot;:{&quot;date-parts&quot;:[[2019]]},&quot;page&quot;:&quot;15&quot;,&quot;language&quot;:&quot;English&quot;,&quot;abstract&quot;:&quot;The community structure of pelagic zooplankton and micronekton may be a sensitive indicator of changes in environmental conditions within the California Current ecosystem. Substantial oceanographic changes in 2015 and 2016, due to the anomalously warm ocean conditions associated with a large-scale marine heatwave perturbation, resulted in onshore and northward advection of warmer and more stratified surface waters resulting in reduced upwelling. Here we quantify changes in the macrozooplankton and micronekton community composition and structure based on five highly contrasting ocean conditions. Data from fine-mesh pelagic trawl surveys conducted off Oregon and Washington during early summer of 2011 and 2013-2016 were examined for interannual changes in spatial distribution and abundance of fish and invertebrate taxa. Overall species diversity was highest in 2015 and lowest in 2011, but 2016 was similar to the other years, although the evenness was somewhat lower. The community of taxa in both 2015 and 2016 was significantly different from the previously sampled years. Crustacean plankton densities (especially Euphausiidae) were extremely low in both of these years, and the invertebrate composition became dominated mostly by gelatinous zooplankton. Fishes and cephalopods showed mixed trends overall, but some species such as age-0 Pacific hake were found in relatively high abundances mainly along the shelf break in 2015 and 2016. These results suggest dramatically different pelagic communities were present during the recent warm years with a greater contribution from offshore taxa, especially gelatinous taxa, during 2015 and 2016. The substantial reorganization of the pelagic community has the potential to lead to major alterations in trophic functioning in this normally productive ecosystem.&quot;,&quot;issue&quot;:&quot;212&quot;,&quot;volume&quot;:&quot;6&quot;},&quot;isTemporary&quot;:false}]},{&quot;citationID&quot;:&quot;MENDELEY_CITATION_20b722e6-aebb-4ea7-92c2-2ccc3f346ca6&quot;,&quot;properties&quot;:{&quot;noteIndex&quot;:0},&quot;isEdited&quot;:false,&quot;manualOverride&quot;:{&quot;isManuallyOverridden&quot;:false,&quot;citeprocText&quot;:&quot;(Rothlisberg and Miller 1983)&quot;,&quot;manualOverrideText&quot;:&quot;&quot;},&quot;citationTag&quot;:&quot;MENDELEY_CITATION_v3_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&quot;,&quot;citationItems&quot;:[{&quot;id&quot;:&quot;d157613c-0de9-37cb-933b-3a65475bd75f&quot;,&quot;itemData&quot;:{&quot;type&quot;:&quot;article-journal&quot;,&quot;id&quot;:&quot;d157613c-0de9-37cb-933b-3a65475bd75f&quot;,&quot;title&quot;:&quot;Factors affecting the distribution, abundance, and survival of Pandalus jordani (Decapoda, Pandalidae) larvae off the Oregon Coast&quot;,&quot;author&quot;:[{&quot;family&quot;:&quot;Rothlisberg&quot;,&quot;given&quot;:&quot;Peter C&quot;,&quot;parse-names&quot;:false,&quot;dropping-particle&quot;:&quot;&quot;,&quot;non-dropping-particle&quot;:&quot;&quot;},{&quot;family&quot;:&quot;Miller&quot;,&quot;given&quot;:&quot;Charles B&quot;,&quot;parse-names&quot;:false,&quot;dropping-particle&quot;:&quot;&quot;,&quot;non-dropping-particle&quot;:&quot;&quot;}],&quot;container-title&quot;:&quot;Fishery Bulletin&quot;,&quot;issued&quot;:{&quot;date-parts&quot;:[[1983]]},&quot;page&quot;:&quot;455-472&quot;,&quot;abstract&quot;:&quot;Abundance, distribution, and survival of larval pink shrimp, Panda Ius jordani, differed between 1971 and 1972. Consistent southwest winds in the February-March spawnmg season of 1972 kept surface flow onshore and larvae closer to the coast than did the mixed winds of 1971. The early season of 1972 was warmer than that of 1971, and development was faster: Zoea Vwere prevalent at the end ofApril 1972, compared with median advancement to Zoea TIl by early May in 1971. Corresponding to the lesser dispersal and faster development of 1972, survival was substantially better than in 1971. Overall larval survival at settlement time appears from analysis of long-term fishery data and upwelling indices to have some dependence upon the strength of June to August upwelling. Extrapolation from laboratory studies suggests that is because survival is enhanced by the temperatures consistently 12°C and below maintained by strong upwelling. Timing of spawning and development interacts with timing of the flow regime. Summer upwelling generally keeps the habitat suitably cold for optimal development and survival and returns larvae to seaward for settlement roughly at the beds from which they were spawned. Hjort (1914,1926) was the first to suggest the importance of larval mortality in establishing year class strength of marine fish. This concept has been useful generally, and, in particular, larval mortality most fully explains fluctuations of stocks in species both short-lived and fecund. However, larval mortality per se is only one component of total mortality. Factors affecting parental stock size, fecundity, spawning and hatching rates, larval dispersal, metamorphosis, and postlarval and prerecruitment mortality will also generate year-to-year variation in population size. In many marine animals these life history phases are in totally different habitats and have very different durations. Given the complexity ofthe life cycle and the variety of habitat features which can therefore act importantly , it is not surprising that sound explanations of year class variations have begun to emerge only now. Long time series of catch data and well-developed understanding of oceanographic processes are both required. Interesting recent examples include Southward et al. (1975), Boudreault et al. (1977), Driver (1978), and Dow (1978). Creation of indices of coastal upwelling strength (Bakun 1973) has given us an important variable for study of factors influencing&quot;,&quot;issue&quot;:&quot;3&quot;,&quot;volume&quot;:&quot;81&quot;,&quot;container-title-short&quot;:&quot;&quot;},&quot;isTemporary&quot;:false}]},{&quot;citationID&quot;:&quot;MENDELEY_CITATION_80da328f-be07-44d9-a05d-4ffdb5e62c6f&quot;,&quot;properties&quot;:{&quot;noteIndex&quot;:0},&quot;isEdited&quot;:false,&quot;manualOverride&quot;:{&quot;isManuallyOverridden&quot;:false,&quot;citeprocText&quot;:&quot;(Morgan et al. 2019)&quot;,&quot;manualOverrideText&quot;:&quot;&quot;},&quot;citationTag&quot;:&quot;MENDELEY_CITATION_v3_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&quot;,&quot;citationItems&quot;:[{&quot;id&quot;:&quot;fa24bda2-3a35-3f2f-8bea-b34fcdc182b6&quot;,&quot;itemData&quot;:{&quot;type&quot;:&quot;article-journal&quot;,&quot;id&quot;:&quot;fa24bda2-3a35-3f2f-8bea-b34fcdc182b6&quot;,&quot;title&quot;:&quot;Recent ecosystem disturbance in the northern California Current&quot;,&quot;author&quot;:[{&quot;family&quot;:&quot;Morgan&quot;,&quot;given&quot;:&quot;C A&quot;,&quot;parse-names&quot;:false,&quot;dropping-particle&quot;:&quot;&quot;,&quot;non-dropping-particle&quot;:&quot;&quot;},{&quot;family&quot;:&quot;Beckman&quot;,&quot;given&quot;:&quot;B R&quot;,&quot;parse-names&quot;:false,&quot;dropping-particle&quot;:&quot;&quot;,&quot;non-dropping-particle&quot;:&quot;&quot;},{&quot;family&quot;:&quot;Weitkamp&quot;,&quot;given&quot;:&quot;L A&quot;,&quot;parse-names&quot;:false,&quot;dropping-particle&quot;:&quot;&quot;,&quot;non-dropping-particle&quot;:&quot;&quot;},{&quot;family&quot;:&quot;Fresh&quot;,&quot;given&quot;:&quot;K L&quot;,&quot;parse-names&quot;:false,&quot;dropping-particle&quot;:&quot;&quot;,&quot;non-dropping-particle&quot;:&quot;&quot;}],&quot;container-title&quot;:&quot;Fisheries&quot;,&quot;container-title-short&quot;:&quot;Fisheries (Bethesda)&quot;,&quot;DOI&quot;:&quot;10.1002/fsh.10273&quot;,&quot;ISBN&quot;:&quot;0363-2415&quot;,&quot;issued&quot;:{&quot;date-parts&quot;:[[2019]]},&quot;page&quot;:&quot;465-474&quot;,&quot;language&quot;:&quot;English&quot;,&quot;abstract&quot;:&quot;An extended marine heat wave occurred across the North Pacific during 2014-2016, including the formation of the warm \&quot;Blob\&quot; followed by a strong El Nino in 2016. Coincident with this marine heat wave, we documented unprecedented biological changes in plankton and nekton in the Northern California Current (NCC) within pelagic surveys conducted over 20 years (1998-2017). The recent warm period was dominated by warmwater gelatinous invertebrates and fishes, some of which were previously either extremely rare or absent. Mixing of organisms originating from more southern or western regions with those previously present in the NCC may have resulted in novel and unpredictable trophic interactions that produced some of the observed changes in relative abundance. Continued long-term monitoring is needed to determine whether this is a temporary ecosystem disturbance or a fundamental change in the very productive NCC upwelling region.&quot;,&quot;issue&quot;:&quot;10&quot;,&quot;volume&quot;:&quot;44&quot;},&quot;isTemporary&quot;:false}]},{&quot;citationID&quot;:&quot;MENDELEY_CITATION_ee71f497-0377-4e28-9d65-a8c3f3520c2f&quot;,&quot;properties&quot;:{&quot;noteIndex&quot;:0},&quot;isEdited&quot;:false,&quot;manualOverride&quot;:{&quot;isManuallyOverridden&quot;:false,&quot;citeprocText&quot;:&quot;(Wargo et al. 2016)&quot;,&quot;manualOverrideText&quot;:&quot;&quot;},&quot;citationTag&quot;:&quot;MENDELEY_CITATION_v3_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&quot;,&quot;citationItems&quot;:[{&quot;id&quot;:&quot;7dfcc95f-b3a1-3da3-9265-e17b2dba21e6&quot;,&quot;itemData&quot;:{&quot;type&quot;:&quot;report&quot;,&quot;id&quot;:&quot;7dfcc95f-b3a1-3da3-9265-e17b2dba21e6&quot;,&quot;title&quot;:&quot;Washington Pink Shrimp fishery shrimp trawl operations and bycatch of Eulachon Smelt, Rockfish, and Flatfish&quot;,&quot;author&quot;:[{&quot;family&quot;:&quot;Wargo&quot;,&quot;given&quot;:&quot;Lorna&quot;,&quot;parse-names&quot;:false,&quot;dropping-particle&quot;:&quot;&quot;,&quot;non-dropping-particle&quot;:&quot;&quot;},{&quot;family&quot;:&quot;Ryding&quot;,&quot;given&quot;:&quot;Kristen E&quot;,&quot;parse-names&quot;:false,&quot;dropping-particle&quot;:&quot;&quot;,&quot;non-dropping-particle&quot;:&quot;&quot;},{&quot;family&quot;:&quot;Speidel&quot;,&quot;given&quot;:&quot;Brad W&quot;,&quot;parse-names&quot;:false,&quot;dropping-particle&quot;:&quot;&quot;,&quot;non-dropping-particle&quot;:&quot;&quot;},{&quot;family&quot;:&quot;Hinton&quot;,&quot;given&quot;:&quot;Kristen E&quot;,&quot;parse-names&quot;:false,&quot;dropping-particle&quot;:&quot;&quot;,&quot;non-dropping-particle&quot;:&quot;&quot;}],&quot;issued&quot;:{&quot;date-parts&quot;:[[2016]]},&quot;container-title-short&quot;:&quot;&quot;},&quot;isTemporary&quot;:false}]},{&quot;citationID&quot;:&quot;MENDELEY_CITATION_bda50e34-34fa-4683-ba03-67bd695baa8e&quot;,&quot;properties&quot;:{&quot;noteIndex&quot;:0},&quot;isEdited&quot;:false,&quot;manualOverride&quot;:{&quot;isManuallyOverridden&quot;:false,&quot;citeprocText&quot;:&quot;(Mantua et al. 1997)&quot;,&quot;manualOverrideText&quot;:&quot;&quot;},&quot;citationTag&quot;:&quot;MENDELEY_CITATION_v3_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&quot;,&quot;citationItems&quot;:[{&quot;id&quot;:&quot;284981c3-acd6-3671-8170-f4966ae8da51&quot;,&quot;itemData&quot;:{&quot;type&quot;:&quot;article-journal&quot;,&quot;id&quot;:&quot;284981c3-acd6-3671-8170-f4966ae8da51&quot;,&quot;title&quot;:&quot;A Pacific interdecadal climate oscillation with impacts on salmon production&quot;,&quot;author&quot;:[{&quot;family&quot;:&quot;Mantua&quot;,&quot;given&quot;:&quot;Nathan J&quot;,&quot;parse-names&quot;:false,&quot;dropping-particle&quot;:&quot;&quot;,&quot;non-dropping-particle&quot;:&quot;&quot;},{&quot;family&quot;:&quot;Hare&quot;,&quot;given&quot;:&quot;Steven R&quot;,&quot;parse-names&quot;:false,&quot;dropping-particle&quot;:&quot;&quot;,&quot;non-dropping-particle&quot;:&quot;&quot;},{&quot;family&quot;:&quot;Zhang&quot;,&quot;given&quot;:&quot;Yuan&quot;,&quot;parse-names&quot;:false,&quot;dropping-particle&quot;:&quot;&quot;,&quot;non-dropping-particle&quot;:&quot;&quot;},{&quot;family&quot;:&quot;Wallace&quot;,&quot;given&quot;:&quot;John M&quot;,&quot;parse-names&quot;:false,&quot;dropping-particle&quot;:&quot;&quot;,&quot;non-dropping-particle&quot;:&quot;&quot;},{&quot;family&quot;:&quot;Francis&quot;,&quot;given&quot;:&quot;Robert C&quot;,&quot;parse-names&quot;:false,&quot;dropping-particle&quot;:&quot;&quot;,&quot;non-dropping-particle&quot;:&quot;&quot;}],&quot;container-title&quot;:&quot;Bulletin of the American Meteorological Society&quot;,&quot;container-title-short&quot;:&quot;Bull Am Meteorol Soc&quot;,&quot;issued&quot;:{&quot;date-parts&quot;:[[1997]]},&quot;page&quot;:&quot;1069-1079&quot;,&quot;abstract&quot;:&quot;Evidence gleaned from the instrumental record of climate data identifies a robust, recurring pattern of ocean-atmosphere climate variability centered over the midlatitude North Pacific basin. Over the past century, the amplitude of this climate pattern has varied irregularly at interannual-to-interdecadal timescales. There is evidence of reversals in the prevailing polarity of the oscillation occurring around 1925, 1947, and 1977; the last two reversals correspond to dramatic shifts in salmon production regimes in the North Pacific Ocean. This climate pattern also affects coastal sea and continental surface air temperatures, as well as streamflow in major west coast river systems, from Alaska to California. September 1915 (.Pacific Fisherman 1915) Never before have the Bristol Bay [Alaska] salmon packers returned to port after the season's operations so early. The spring [chinook salmon] fishing season on the Columbia River [Washington and Oregon] closed at noon on August 25, and proved to be one of the best for some years. 1939 Yearbook (Pacific Fisherman 1939) The Bristol Bay [Alaska] Red [sockeye salmon] run was regarded as the greatest in history. The [May, June and July chinook] catch this year is one of the lowest in the history of the Columbia [Washington and Oregon]. August/September 1972 (National Fisherman 1972) Bristol Bay [Alaska] salmon run a disaster. Gillnetters in the Lower Columbia [Washing-ton and Oregon] received an unexpected bonus when the largest run of spring chinook since counting began in 1938 entered the river. 1995 Yearbook (Pacific Fishing 1995) Alaska set a new record for its salmon harvest in 1994, breaking the record set the year before. Columbia [Washington and Oregon] spring chinook fishery shut down; west coast troll coho fishing banned.&quot;,&quot;issue&quot;:&quot;6&quot;,&quot;volume&quot;:&quot;78&quot;},&quot;isTemporary&quot;:false}]},{&quot;citationID&quot;:&quot;MENDELEY_CITATION_7ed91193-7b99-496a-b68f-b28a53b1b451&quot;,&quot;properties&quot;:{&quot;noteIndex&quot;:0},&quot;isEdited&quot;:false,&quot;manualOverride&quot;:{&quot;isManuallyOverridden&quot;:false,&quot;citeprocText&quot;:&quot;(Ruckelshaus and McClure 2007)&quot;,&quot;manualOverrideText&quot;:&quot;&quot;},&quot;citationTag&quot;:&quot;MENDELEY_CITATION_v3_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&quot;,&quot;citationItems&quot;:[{&quot;id&quot;:&quot;5ddcef0b-3ce0-3c04-86e5-aa6efb70590e&quot;,&quot;itemData&quot;:{&quot;type&quot;:&quot;report&quot;,&quot;id&quot;:&quot;5ddcef0b-3ce0-3c04-86e5-aa6efb70590e&quot;,&quot;title&quot;:&quot;Sound Science: Synthesizing ecological and socioeconomic information about the Puget Sound ecosystem&quot;,&quot;author&quot;:[{&quot;family&quot;:&quot;Ruckelshaus&quot;,&quot;given&quot;:&quot;Mary H.&quot;,&quot;parse-names&quot;:false,&quot;dropping-particle&quot;:&quot;&quot;,&quot;non-dropping-particle&quot;:&quot;&quot;},{&quot;family&quot;:&quot;McClure&quot;,&quot;given&quot;:&quot;Michelle M.&quot;,&quot;parse-names&quot;:false,&quot;dropping-particle&quot;:&quot;&quot;,&quot;non-dropping-particle&quot;:&quot;&quot;}],&quot;issued&quot;:{&quot;date-parts&quot;:[[2007]]},&quot;publisher-place&quot;:&quot;Seattle, WA&quot;,&quot;container-title-short&quot;:&quot;&quot;},&quot;isTemporary&quot;:false}]},{&quot;citationID&quot;:&quot;MENDELEY_CITATION_a38d94b9-2bf3-4731-96b0-3ab10d383b0c&quot;,&quot;properties&quot;:{&quot;noteIndex&quot;:0},&quot;isEdited&quot;:false,&quot;manualOverride&quot;:{&quot;isManuallyOverridden&quot;:false,&quot;citeprocText&quot;:&quot;(Moore et al. 2008)&quot;,&quot;manualOverrideText&quot;:&quot;&quot;},&quot;citationTag&quot;:&quot;MENDELEY_CITATION_v3_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&quot;,&quot;citationItems&quot;:[{&quot;id&quot;:&quot;d2d0a3b7-2650-37e4-afdb-c53ce1d3211b&quot;,&quot;itemData&quot;:{&quot;type&quot;:&quot;article-journal&quot;,&quot;id&quot;:&quot;d2d0a3b7-2650-37e4-afdb-c53ce1d3211b&quot;,&quot;title&quot;:&quot;A descriptive analysis of temporal and spatial patterns of variability in Puget Sound oceanographic properties&quot;,&quot;author&quot;:[{&quot;family&quot;:&quot;Moore&quot;,&quot;given&quot;:&quot;Stephanie K.&quot;,&quot;parse-names&quot;:false,&quot;dropping-particle&quot;:&quot;&quot;,&quot;non-dropping-particle&quot;:&quot;&quot;},{&quot;family&quot;:&quot;Mantua&quot;,&quot;given&quot;:&quot;Nathan J.&quot;,&quot;parse-names&quot;:false,&quot;dropping-particle&quot;:&quot;&quot;,&quot;non-dropping-particle&quot;:&quot;&quot;},{&quot;family&quot;:&quot;Newton&quot;,&quot;given&quot;:&quot;Jan A.&quot;,&quot;parse-names&quot;:false,&quot;dropping-particle&quot;:&quot;&quot;,&quot;non-dropping-particle&quot;:&quot;&quot;},{&quot;family&quot;:&quot;Kawase&quot;,&quot;given&quot;:&quot;Mitsuhiro&quot;,&quot;parse-names&quot;:false,&quot;dropping-particle&quot;:&quot;&quot;,&quot;non-dropping-particle&quot;:&quot;&quot;},{&quot;family&quot;:&quot;Warner&quot;,&quot;given&quot;:&quot;Mark J.&quot;,&quot;parse-names&quot;:false,&quot;dropping-particle&quot;:&quot;&quot;,&quot;non-dropping-particle&quot;:&quot;&quot;},{&quot;family&quot;:&quot;Kellogg&quot;,&quot;given&quot;:&quot;Jonathan P.&quot;,&quot;parse-names&quot;:false,&quot;dropping-particle&quot;:&quot;&quot;,&quot;non-dropping-particle&quot;:&quot;&quot;}],&quot;container-title&quot;:&quot;Estuarine, Coastal and Shelf Science&quot;,&quot;DOI&quot;:&quot;10.1016/j.ecss.2008.09.016&quot;,&quot;ISSN&quot;:&quot;02727714&quot;,&quot;issued&quot;:{&quot;date-parts&quot;:[[2008,12,10]]},&quot;page&quot;:&quot;545-554&quot;,&quot;abstract&quot;:&quot;Temporal and spatial patterns of variability in Puget Sound's oceanographic properties are determined using continuous vertical profile data from two long-term monitoring programs; monthly observations at 16 stations from 1993 to 2002, and biannual observations at 40 stations from 1998 to 2003. Climatological monthly means of temperature, salinity, and density reveal strong seasonal patterns. Water temperatures are generally warmest (coolest) in September (February), with stations in shallow finger inlets away from mixing zones displaying the largest temperature ranges. Salinities and densities are strongly influenced by freshwater inflows from major rivers during winter and spring from precipitation and snowmelt, respectively, and variations are greatest in the surface waters and at stations closest to river mouths. Vertical density gradients are primarily determined by salinity variations in the surface layer, with stations closest to river mouths most frequently displaying the largest buoyancy frequencies at depths of approximately 4-6 m. Strong tidal stirring and reflux over sills at the entrance to Puget Sound generally removes vertical stratification. Mean summer and winter values of oceanographic properties reveal patterns of spatial connectivity in Puget Sound's three main basins; Whidbey Basin, Hood Canal, and Main Basin. Surface waters that are warmed in the summer are vertically mixed over the sill at Admiralty Inlet and advected at depth into Whidbey Basin and Hood Canal. Cooler and fresher surface waters cap these warmer waters during winter, producing temperature inversions. © 2008 Elsevier Ltd. All rights reserved.&quot;,&quot;publisher&quot;:&quot;Academic Press&quot;,&quot;issue&quot;:&quot;4&quot;,&quot;volume&quot;:&quot;80&quot;,&quot;container-title-short&quot;:&quot;Estuar Coast Shelf Sci&quot;},&quot;isTemporary&quot;:false}]},{&quot;citationID&quot;:&quot;MENDELEY_CITATION_d6996869-9a23-440a-a07a-4417762e388f&quot;,&quot;properties&quot;:{&quot;noteIndex&quot;:0},&quot;isEdited&quot;:false,&quot;manualOverride&quot;:{&quot;isManuallyOverridden&quot;:false,&quot;citeprocText&quot;:&quot;(Moore et al. 2008)&quot;,&quot;manualOverrideText&quot;:&quot;&quot;},&quot;citationTag&quot;:&quot;MENDELEY_CITATION_v3_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&quot;,&quot;citationItems&quot;:[{&quot;id&quot;:&quot;d2d0a3b7-2650-37e4-afdb-c53ce1d3211b&quot;,&quot;itemData&quot;:{&quot;type&quot;:&quot;article-journal&quot;,&quot;id&quot;:&quot;d2d0a3b7-2650-37e4-afdb-c53ce1d3211b&quot;,&quot;title&quot;:&quot;A descriptive analysis of temporal and spatial patterns of variability in Puget Sound oceanographic properties&quot;,&quot;author&quot;:[{&quot;family&quot;:&quot;Moore&quot;,&quot;given&quot;:&quot;Stephanie K.&quot;,&quot;parse-names&quot;:false,&quot;dropping-particle&quot;:&quot;&quot;,&quot;non-dropping-particle&quot;:&quot;&quot;},{&quot;family&quot;:&quot;Mantua&quot;,&quot;given&quot;:&quot;Nathan J.&quot;,&quot;parse-names&quot;:false,&quot;dropping-particle&quot;:&quot;&quot;,&quot;non-dropping-particle&quot;:&quot;&quot;},{&quot;family&quot;:&quot;Newton&quot;,&quot;given&quot;:&quot;Jan A.&quot;,&quot;parse-names&quot;:false,&quot;dropping-particle&quot;:&quot;&quot;,&quot;non-dropping-particle&quot;:&quot;&quot;},{&quot;family&quot;:&quot;Kawase&quot;,&quot;given&quot;:&quot;Mitsuhiro&quot;,&quot;parse-names&quot;:false,&quot;dropping-particle&quot;:&quot;&quot;,&quot;non-dropping-particle&quot;:&quot;&quot;},{&quot;family&quot;:&quot;Warner&quot;,&quot;given&quot;:&quot;Mark J.&quot;,&quot;parse-names&quot;:false,&quot;dropping-particle&quot;:&quot;&quot;,&quot;non-dropping-particle&quot;:&quot;&quot;},{&quot;family&quot;:&quot;Kellogg&quot;,&quot;given&quot;:&quot;Jonathan P.&quot;,&quot;parse-names&quot;:false,&quot;dropping-particle&quot;:&quot;&quot;,&quot;non-dropping-particle&quot;:&quot;&quot;}],&quot;container-title&quot;:&quot;Estuarine, Coastal and Shelf Science&quot;,&quot;DOI&quot;:&quot;10.1016/j.ecss.2008.09.016&quot;,&quot;ISSN&quot;:&quot;02727714&quot;,&quot;issued&quot;:{&quot;date-parts&quot;:[[2008,12,10]]},&quot;page&quot;:&quot;545-554&quot;,&quot;abstract&quot;:&quot;Temporal and spatial patterns of variability in Puget Sound's oceanographic properties are determined using continuous vertical profile data from two long-term monitoring programs; monthly observations at 16 stations from 1993 to 2002, and biannual observations at 40 stations from 1998 to 2003. Climatological monthly means of temperature, salinity, and density reveal strong seasonal patterns. Water temperatures are generally warmest (coolest) in September (February), with stations in shallow finger inlets away from mixing zones displaying the largest temperature ranges. Salinities and densities are strongly influenced by freshwater inflows from major rivers during winter and spring from precipitation and snowmelt, respectively, and variations are greatest in the surface waters and at stations closest to river mouths. Vertical density gradients are primarily determined by salinity variations in the surface layer, with stations closest to river mouths most frequently displaying the largest buoyancy frequencies at depths of approximately 4-6 m. Strong tidal stirring and reflux over sills at the entrance to Puget Sound generally removes vertical stratification. Mean summer and winter values of oceanographic properties reveal patterns of spatial connectivity in Puget Sound's three main basins; Whidbey Basin, Hood Canal, and Main Basin. Surface waters that are warmed in the summer are vertically mixed over the sill at Admiralty Inlet and advected at depth into Whidbey Basin and Hood Canal. Cooler and fresher surface waters cap these warmer waters during winter, producing temperature inversions. © 2008 Elsevier Ltd. All rights reserved.&quot;,&quot;publisher&quot;:&quot;Academic Press&quot;,&quot;issue&quot;:&quot;4&quot;,&quot;volume&quot;:&quot;80&quot;,&quot;container-title-short&quot;:&quot;Estuar Coast Shelf Sci&quot;},&quot;isTemporary&quot;:false}]},{&quot;citationID&quot;:&quot;MENDELEY_CITATION_9aec3ccb-72a5-46b1-bdec-60319f2da4be&quot;,&quot;properties&quot;:{&quot;noteIndex&quot;:0},&quot;isEdited&quot;:false,&quot;manualOverride&quot;:{&quot;isManuallyOverridden&quot;:false,&quot;citeprocText&quot;:&quot;(Essington et al. 2013)&quot;,&quot;manualOverrideText&quot;:&quot;&quot;},&quot;citationTag&quot;:&quot;MENDELEY_CITATION_v3_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&quot;,&quot;citationItems&quot;:[{&quot;id&quot;:&quot;53e2ca6e-e6d7-3ad9-af88-003bbf7dd239&quot;,&quot;itemData&quot;:{&quot;type&quot;:&quot;article-journal&quot;,&quot;id&quot;:&quot;53e2ca6e-e6d7-3ad9-af88-003bbf7dd239&quot;,&quot;title&quot;:&quot;Shifts in the estuarine demersal fish community after a fishery closure in Puget Sound, Washington&quot;,&quot;author&quot;:[{&quot;family&quot;:&quot;Essington&quot;,&quot;given&quot;:&quot;Timothy E.&quot;,&quot;parse-names&quot;:false,&quot;dropping-particle&quot;:&quot;&quot;,&quot;non-dropping-particle&quot;:&quot;&quot;},{&quot;family&quot;:&quot;Dodd&quot;,&quot;given&quot;:&quot;Kathryn&quot;,&quot;parse-names&quot;:false,&quot;dropping-particle&quot;:&quot;&quot;,&quot;non-dropping-particle&quot;:&quot;&quot;},{&quot;family&quot;:&quot;Quinn&quot;,&quot;given&quot;:&quot;Thomas P.&quot;,&quot;parse-names&quot;:false,&quot;dropping-particle&quot;:&quot;&quot;,&quot;non-dropping-particle&quot;:&quot;&quot;}],&quot;container-title&quot;:&quot;Fishery Bulletin&quot;,&quot;DOI&quot;:&quot;10.7755/FB.111.3.1&quot;,&quot;ISSN&quot;:&quot;00900656&quot;,&quot;issued&quot;:{&quot;date-parts&quot;:[[2013]]},&quot;page&quot;:&quot;205-217&quot;,&quot;abstract&quot;:&quot;Puget Sound is one of the largest and most ecologically significant estuaries in the United States, but the status and trends of many of its biological components are not well known. We analyzed a 21-year time series of data from standardized bottom trawl sampling at a single study area to provide the first assessment of population trends of Puget Sound ground fishes after the closure of bottom trawl fisheries. The expected increase in abundance was observed for only 3 of 14 species after this closure, and catch rates of most (10) of the abundant species declined through time. Many of these changes were stepwise (abrupt) rather than gradual, and many stocks exhibited changes in catch rate during the 3-year period from 1997 through 2000. No detectable change was recorded for either temperature or surface salinity over the entire sampling period. The abrupt density reductions that were observed likely do not reflect changes in demographic rates but may instead represent distributional shifts within Puget Sound.&quot;,&quot;issue&quot;:&quot;3&quot;,&quot;volume&quot;:&quot;111&quot;,&quot;container-title-short&quot;:&quot;&quot;},&quot;isTemporary&quot;:false}]},{&quot;citationID&quot;:&quot;MENDELEY_CITATION_5f95e3dd-13e2-447e-b2d8-3c6325c4484d&quot;,&quot;properties&quot;:{&quot;noteIndex&quot;:0},&quot;isEdited&quot;:false,&quot;manualOverride&quot;:{&quot;isManuallyOverridden&quot;:false,&quot;citeprocText&quot;:&quot;(Casendino et al. n.d.)&quot;,&quot;manualOverrideText&quot;:&quot;&quot;},&quot;citationTag&quot;:&quot;MENDELEY_CITATION_v3_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&quot;,&quot;citationItems&quot;:[{&quot;id&quot;:&quot;f9bbf471-e55f-3dca-a00c-8b310582171b&quot;,&quot;itemData&quot;:{&quot;type&quot;:&quot;article-journal&quot;,&quot;id&quot;:&quot;f9bbf471-e55f-3dca-a00c-8b310582171b&quot;,&quot;title&quot;:&quot;Two decades of change in sea star abundance at a subtidal site in Puget Sound, Washington.&quot;,&quot;author&quot;:[{&quot;family&quot;:&quot;Casendino&quot;,&quot;given&quot;:&quot;H.&quot;,&quot;parse-names&quot;:false,&quot;dropping-particle&quot;:&quot;&quot;,&quot;non-dropping-particle&quot;:&quot;&quot;},{&quot;family&quot;:&quot;McElroy&quot;,&quot;given&quot;:&quot;Katie&quot;,&quot;parse-names&quot;:false,&quot;dropping-particle&quot;:&quot;&quot;,&quot;non-dropping-particle&quot;:&quot;&quot;},{&quot;family&quot;:&quot;Sorel&quot;,&quot;given&quot;:&quot;Mark&quot;,&quot;parse-names&quot;:false,&quot;dropping-particle&quot;:&quot;&quot;,&quot;non-dropping-particle&quot;:&quot;&quot;},{&quot;family&quot;:&quot;Quinn&quot;,&quot;given&quot;:&quot;Thomas P.&quot;,&quot;parse-names&quot;:false,&quot;dropping-particle&quot;:&quot;&quot;,&quot;non-dropping-particle&quot;:&quot;&quot;},{&quot;family&quot;:&quot;Wood&quot;,&quot;given&quot;:&quot;Chelsea L.&quot;,&quot;parse-names&quot;:false,&quot;dropping-particle&quot;:&quot;&quot;,&quot;non-dropping-particle&quot;:&quot;&quot;}],&quot;container-title&quot;:&quot;In review&quot;,&quot;container-title-short&quot;:&quot;&quot;},&quot;isTemporary&quot;:false}]},{&quot;citationID&quot;:&quot;MENDELEY_CITATION_5534bb95-5047-400a-b43d-a485c1298f05&quot;,&quot;properties&quot;:{&quot;noteIndex&quot;:0},&quot;isEdited&quot;:false,&quot;manualOverride&quot;:{&quot;isManuallyOverridden&quot;:false,&quot;citeprocText&quot;:&quot;(Andrews and Quinn 2012)&quot;,&quot;manualOverrideText&quot;:&quot;&quot;},&quot;citationTag&quot;:&quot;MENDELEY_CITATION_v3_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&quot;,&quot;citationItems&quot;:[{&quot;id&quot;:&quot;2ae0f841-9eab-3aea-9eb2-f2bef1e117f3&quot;,&quot;itemData&quot;:{&quot;type&quot;:&quot;article-journal&quot;,&quot;id&quot;:&quot;2ae0f841-9eab-3aea-9eb2-f2bef1e117f3&quot;,&quot;title&quot;:&quot;Combining fishing and acoustic monitoring data to evaluate the distribution and movements of Spotted Ratfish Hydrolagus colliei&quot;,&quot;author&quot;:[{&quot;family&quot;:&quot;Andrews&quot;,&quot;given&quot;:&quot;Kelly S.&quot;,&quot;parse-names&quot;:false,&quot;dropping-particle&quot;:&quot;&quot;,&quot;non-dropping-particle&quot;:&quot;&quot;},{&quot;family&quot;:&quot;Quinn&quot;,&quot;given&quot;:&quot;Thomas P.&quot;,&quot;parse-names&quot;:false,&quot;dropping-particle&quot;:&quot;&quot;,&quot;non-dropping-particle&quot;:&quot;&quot;}],&quot;container-title&quot;:&quot;Marine Biology&quot;,&quot;DOI&quot;:&quot;10.1007/s00227-011-1853-x&quot;,&quot;ISSN&quot;:&quot;00253162&quot;,&quot;issued&quot;:{&quot;date-parts&quot;:[[2012,4]]},&quot;page&quot;:&quot;769-782&quot;,&quot;abstract&quot;:&quot;Direct and indirect methods have been used to describe patterns of movement of fishes, but few studies have compared these methods simultaneously. We used 20 years of trawl survey data and 1 year of acoustic telemetry data to evaluate the vertical and horizontal movement patterns of spotted ratfish Hydrolagus colliei in Puget Sound, WA, USA. Densities of large ratfish (≥30 cm) were higher at the deepest depths trawled (70 m) during daylight hours, whereas densities were similar across depth zones (to 10 m) at night. Acoustic tracking of ratfish showed distinct diel patterns of movement and activity level; ratfish moved into shallow, nearshore habitats at night from deeper, offshore habitats during the day and made ~3 times more moves at night than day in shallow habitats. Broader spatial patterns depended on where ratfish were tagged: one tag group remained in one general location with few excursions, whereas a second tag group moved within a 20-km band with some individuals moving &gt;90 km. These data will help inform food web models' abilities to quantify interspecific interactions between ratfish and other components of their community. © 2011 Springer-Verlag (outside the USA).&quot;,&quot;issue&quot;:&quot;4&quot;,&quot;volume&quot;:&quot;159&quot;,&quot;container-title-short&quot;:&quot;Mar Biol&quot;},&quot;isTemporary&quot;:false}]},{&quot;citationID&quot;:&quot;MENDELEY_CITATION_04198de6-19ff-49e3-9c45-eaf968e915c6&quot;,&quot;properties&quot;:{&quot;noteIndex&quot;:0},&quot;isEdited&quot;:false,&quot;manualOverride&quot;:{&quot;isManuallyOverridden&quot;:false,&quot;citeprocText&quot;:&quot;(Quinn 2015)&quot;,&quot;manualOverrideText&quot;:&quot;&quot;},&quot;citationTag&quot;:&quot;MENDELEY_CITATION_v3_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&quot;,&quot;citationItems&quot;:[{&quot;id&quot;:&quot;53c29359-00c8-3703-be86-c0f06135fed2&quot;,&quot;itemData&quot;:{&quot;type&quot;:&quot;article-journal&quot;,&quot;id&quot;:&quot;53c29359-00c8-3703-be86-c0f06135fed2&quot;,&quot;title&quot;:&quot;Turning class field trips into long-term research: A great idea with a few pitfalls&quot;,&quot;author&quot;:[{&quot;family&quot;:&quot;Quinn&quot;,&quot;given&quot;:&quot;Thomas P.&quot;,&quot;parse-names&quot;:false,&quot;dropping-particle&quot;:&quot;&quot;,&quot;non-dropping-particle&quot;:&quot;&quot;}],&quot;container-title&quot;:&quot;Fisheries&quot;,&quot;DOI&quot;:&quot;10.1080/03632415.2014.996805&quot;,&quot;ISSN&quot;:&quot;03632415&quot;,&quot;issued&quot;:{&quot;date-parts&quot;:[[2015,2,1]]},&quot;page&quot;:&quot;65-68&quot;,&quot;publisher&quot;:&quot;Bellwether Publishing, Ltd.&quot;,&quot;issue&quot;:&quot;2&quot;,&quot;volume&quot;:&quot;40&quot;,&quot;container-title-short&quot;:&quot;Fisheries (Bethesda)&quot;},&quot;isTemporary&quot;:false}]},{&quot;citationID&quot;:&quot;MENDELEY_CITATION_cd3153ca-67c5-4045-8ce7-05e33b8ef1e9&quot;,&quot;properties&quot;:{&quot;noteIndex&quot;:0},&quot;isEdited&quot;:false,&quot;manualOverride&quot;:{&quot;isManuallyOverridden&quot;:false,&quot;citeprocText&quot;:&quot;(Essington et al. 2013)&quot;,&quot;manualOverrideText&quot;:&quot;&quot;},&quot;citationTag&quot;:&quot;MENDELEY_CITATION_v3_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&quot;,&quot;citationItems&quot;:[{&quot;id&quot;:&quot;53e2ca6e-e6d7-3ad9-af88-003bbf7dd239&quot;,&quot;itemData&quot;:{&quot;type&quot;:&quot;article-journal&quot;,&quot;id&quot;:&quot;53e2ca6e-e6d7-3ad9-af88-003bbf7dd239&quot;,&quot;title&quot;:&quot;Shifts in the estuarine demersal fish community after a fishery closure in Puget Sound, Washington&quot;,&quot;author&quot;:[{&quot;family&quot;:&quot;Essington&quot;,&quot;given&quot;:&quot;Timothy E.&quot;,&quot;parse-names&quot;:false,&quot;dropping-particle&quot;:&quot;&quot;,&quot;non-dropping-particle&quot;:&quot;&quot;},{&quot;family&quot;:&quot;Dodd&quot;,&quot;given&quot;:&quot;Kathryn&quot;,&quot;parse-names&quot;:false,&quot;dropping-particle&quot;:&quot;&quot;,&quot;non-dropping-particle&quot;:&quot;&quot;},{&quot;family&quot;:&quot;Quinn&quot;,&quot;given&quot;:&quot;Thomas P.&quot;,&quot;parse-names&quot;:false,&quot;dropping-particle&quot;:&quot;&quot;,&quot;non-dropping-particle&quot;:&quot;&quot;}],&quot;container-title&quot;:&quot;Fishery Bulletin&quot;,&quot;DOI&quot;:&quot;10.7755/FB.111.3.1&quot;,&quot;ISSN&quot;:&quot;00900656&quot;,&quot;issued&quot;:{&quot;date-parts&quot;:[[2013]]},&quot;page&quot;:&quot;205-217&quot;,&quot;abstract&quot;:&quot;Puget Sound is one of the largest and most ecologically significant estuaries in the United States, but the status and trends of many of its biological components are not well known. We analyzed a 21-year time series of data from standardized bottom trawl sampling at a single study area to provide the first assessment of population trends of Puget Sound ground fishes after the closure of bottom trawl fisheries. The expected increase in abundance was observed for only 3 of 14 species after this closure, and catch rates of most (10) of the abundant species declined through time. Many of these changes were stepwise (abrupt) rather than gradual, and many stocks exhibited changes in catch rate during the 3-year period from 1997 through 2000. No detectable change was recorded for either temperature or surface salinity over the entire sampling period. The abrupt density reductions that were observed likely do not reflect changes in demographic rates but may instead represent distributional shifts within Puget Sound.&quot;,&quot;issue&quot;:&quot;3&quot;,&quot;volume&quot;:&quot;111&quot;,&quot;container-title-short&quot;:&quot;&quot;},&quot;isTemporary&quot;:false}]},{&quot;citationID&quot;:&quot;MENDELEY_CITATION_81913762-6784-4f8e-8d18-35e875aaa1aa&quot;,&quot;properties&quot;:{&quot;noteIndex&quot;:0},&quot;isEdited&quot;:false,&quot;manualOverride&quot;:{&quot;isManuallyOverridden&quot;:false,&quot;citeprocText&quot;:&quot;(Wicksten 2012)&quot;,&quot;manualOverrideText&quot;:&quot;&quot;},&quot;citationTag&quot;:&quot;MENDELEY_CITATION_v3_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&quot;,&quot;citationItems&quot;:[{&quot;id&quot;:&quot;6299ee3c-13d2-384f-8ed2-0d05563865d7&quot;,&quot;itemData&quot;:{&quot;type&quot;:&quot;article-journal&quot;,&quot;id&quot;:&quot;6299ee3c-13d2-384f-8ed2-0d05563865d7&quot;,&quot;title&quot;:&quot;Decapod Crustacea of the Californian and Oregonian zoogeographic provinces&quot;,&quot;author&quot;:[{&quot;family&quot;:&quot;Wicksten&quot;,&quot;given&quot;:&quot;M. K.&quot;,&quot;parse-names&quot;:false,&quot;dropping-particle&quot;:&quot;&quot;,&quot;non-dropping-particle&quot;:&quot;&quot;}],&quot;container-title&quot;:&quot;Zootaxa&quot;,&quot;container-title-short&quot;:&quot;Zootaxa&quot;,&quot;issued&quot;:{&quot;date-parts&quot;:[[2012]]},&quot;page&quot;:&quot;1-307&quot;,&quot;volume&quot;:&quot;3371&quot;},&quot;isTemporary&quot;:false}]},{&quot;citationID&quot;:&quot;MENDELEY_CITATION_19eace48-2171-4c1e-b99c-85952405534d&quot;,&quot;properties&quot;:{&quot;noteIndex&quot;:0},&quot;isEdited&quot;:false,&quot;manualOverride&quot;:{&quot;isManuallyOverridden&quot;:false,&quot;citeprocText&quot;:&quot;(Campos et al. 2012)&quot;,&quot;manualOverrideText&quot;:&quot;&quot;},&quot;citationTag&quot;:&quot;MENDELEY_CITATION_v3_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&quot;,&quot;citationItems&quot;:[{&quot;id&quot;:&quot;06b0369a-3ab4-3bd1-bfdf-cda8ab3ab3dd&quot;,&quot;itemData&quot;:{&quot;type&quot;:&quot;article-journal&quot;,&quot;id&quot;:&quot;06b0369a-3ab4-3bd1-bfdf-cda8ab3ab3dd&quot;,&quot;title&quot;:&quot;Short review of the eco-geography of Crangon&quot;,&quot;author&quot;:[{&quot;family&quot;:&quot;Campos&quot;,&quot;given&quot;:&quot;Joana&quot;,&quot;parse-names&quot;:false,&quot;dropping-particle&quot;:&quot;&quot;,&quot;non-dropping-particle&quot;:&quot;&quot;},{&quot;family&quot;:&quot;Moreira&quot;,&quot;given&quot;:&quot;Cláudia&quot;,&quot;parse-names&quot;:false,&quot;dropping-particle&quot;:&quot;&quot;,&quot;non-dropping-particle&quot;:&quot;&quot;},{&quot;family&quot;:&quot;Freitas&quot;,&quot;given&quot;:&quot;Fabiana&quot;,&quot;parse-names&quot;:false,&quot;dropping-particle&quot;:&quot;&quot;,&quot;non-dropping-particle&quot;:&quot;&quot;},{&quot;family&quot;:&quot;Veer&quot;,&quot;given&quot;:&quot;Henk W.&quot;,&quot;parse-names&quot;:false,&quot;dropping-particle&quot;:&quot;&quot;,&quot;non-dropping-particle&quot;:&quot;van der&quot;}],&quot;container-title&quot;:&quot;Journal of Crustacean Biology&quot;,&quot;DOI&quot;:&quot;10.1163/193724011X615569&quot;,&quot;ISSN&quot;:&quot;02780372&quot;,&quot;issued&quot;:{&quot;date-parts&quot;:[[2012,3]]},&quot;page&quot;:&quot;159-169&quot;,&quot;abstract&quot;:&quot;The species belonging to the genus Crangon Fabricius, 1798 only occur in the Northern Hemisphere both in Atlantic and Pacific waters. The higher number of species of Crangon in the Pacific suggests that they originated from this area. To date, a few studies have identified some common features between members of the genus, but the species have largely been ignored in taxonomic, phylogeographic, and ecological research efforts. Crangon are all carnivores or omnivores probably with a relevant ecological role; in some cases top-down control by the type species, C. crangon (Linnaeus, 1758), has been suggested. Several species live in shallow coastal waters and might represent abundant prey for fish including flatfish during their nursery period; the shrimp themselves prey upon the early life stages of flatfish. Because of their high abundance, some shrimp have commercial value not only for human consumption but also as bait. However, the taxonomic status within Crangon and genetic relationships among populations within species are still unsettled. Also, their geographic ranges and general life cycle features are poorly documented. Despite occurring only in the Northern Hemisphere, Crangon are originally temperate water species. Most have still a high upper tolerance limit but are also quite adapted to low temperatures. They might then have a high temperature tolerance range which will be beneficial in a climate change scenario. In this work we review previous investigations on the various species of Crangon across the spread of their geographic occurrence and highlight issues requiring further research. © 2012 The Crustacean Society.&quot;,&quot;issue&quot;:&quot;2&quot;,&quot;volume&quot;:&quot;32&quot;,&quot;container-title-short&quot;:&quot;&quot;},&quot;isTemporary&quot;:false}]},{&quot;citationID&quot;:&quot;MENDELEY_CITATION_de6526b8-8a29-4659-b72a-7a3e30cb0724&quot;,&quot;properties&quot;:{&quot;noteIndex&quot;:0},&quot;isEdited&quot;:false,&quot;manualOverride&quot;:{&quot;isManuallyOverridden&quot;:false,&quot;citeprocText&quot;:&quot;(Campos et al. 2012)&quot;,&quot;manualOverrideText&quot;:&quot;&quot;},&quot;citationTag&quot;:&quot;MENDELEY_CITATION_v3_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&quot;,&quot;citationItems&quot;:[{&quot;id&quot;:&quot;06b0369a-3ab4-3bd1-bfdf-cda8ab3ab3dd&quot;,&quot;itemData&quot;:{&quot;type&quot;:&quot;article-journal&quot;,&quot;id&quot;:&quot;06b0369a-3ab4-3bd1-bfdf-cda8ab3ab3dd&quot;,&quot;title&quot;:&quot;Short review of the eco-geography of Crangon&quot;,&quot;author&quot;:[{&quot;family&quot;:&quot;Campos&quot;,&quot;given&quot;:&quot;Joana&quot;,&quot;parse-names&quot;:false,&quot;dropping-particle&quot;:&quot;&quot;,&quot;non-dropping-particle&quot;:&quot;&quot;},{&quot;family&quot;:&quot;Moreira&quot;,&quot;given&quot;:&quot;Cláudia&quot;,&quot;parse-names&quot;:false,&quot;dropping-particle&quot;:&quot;&quot;,&quot;non-dropping-particle&quot;:&quot;&quot;},{&quot;family&quot;:&quot;Freitas&quot;,&quot;given&quot;:&quot;Fabiana&quot;,&quot;parse-names&quot;:false,&quot;dropping-particle&quot;:&quot;&quot;,&quot;non-dropping-particle&quot;:&quot;&quot;},{&quot;family&quot;:&quot;Veer&quot;,&quot;given&quot;:&quot;Henk W.&quot;,&quot;parse-names&quot;:false,&quot;dropping-particle&quot;:&quot;&quot;,&quot;non-dropping-particle&quot;:&quot;van der&quot;}],&quot;container-title&quot;:&quot;Journal of Crustacean Biology&quot;,&quot;DOI&quot;:&quot;10.1163/193724011X615569&quot;,&quot;ISSN&quot;:&quot;02780372&quot;,&quot;issued&quot;:{&quot;date-parts&quot;:[[2012,3]]},&quot;page&quot;:&quot;159-169&quot;,&quot;abstract&quot;:&quot;The species belonging to the genus Crangon Fabricius, 1798 only occur in the Northern Hemisphere both in Atlantic and Pacific waters. The higher number of species of Crangon in the Pacific suggests that they originated from this area. To date, a few studies have identified some common features between members of the genus, but the species have largely been ignored in taxonomic, phylogeographic, and ecological research efforts. Crangon are all carnivores or omnivores probably with a relevant ecological role; in some cases top-down control by the type species, C. crangon (Linnaeus, 1758), has been suggested. Several species live in shallow coastal waters and might represent abundant prey for fish including flatfish during their nursery period; the shrimp themselves prey upon the early life stages of flatfish. Because of their high abundance, some shrimp have commercial value not only for human consumption but also as bait. However, the taxonomic status within Crangon and genetic relationships among populations within species are still unsettled. Also, their geographic ranges and general life cycle features are poorly documented. Despite occurring only in the Northern Hemisphere, Crangon are originally temperate water species. Most have still a high upper tolerance limit but are also quite adapted to low temperatures. They might then have a high temperature tolerance range which will be beneficial in a climate change scenario. In this work we review previous investigations on the various species of Crangon across the spread of their geographic occurrence and highlight issues requiring further research. © 2012 The Crustacean Society.&quot;,&quot;issue&quot;:&quot;2&quot;,&quot;volume&quot;:&quot;32&quot;,&quot;container-title-short&quot;:&quot;&quot;},&quot;isTemporary&quot;:false}]},{&quot;citationID&quot;:&quot;MENDELEY_CITATION_c5ed8a73-0081-4ba0-b86c-e6233fa722aa&quot;,&quot;properties&quot;:{&quot;noteIndex&quot;:0},&quot;isEdited&quot;:false,&quot;manualOverride&quot;:{&quot;isManuallyOverridden&quot;:false,&quot;citeprocText&quot;:&quot;(Komai 1999)&quot;,&quot;manualOverrideText&quot;:&quot;&quot;},&quot;citationTag&quot;:&quot;MENDELEY_CITATION_v3_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&quot;,&quot;citationItems&quot;:[{&quot;id&quot;:&quot;cfa0d30f-ab7e-3763-945b-faaff5bc00c1&quot;,&quot;itemData&quot;:{&quot;type&quot;:&quot;article-journal&quot;,&quot;id&quot;:&quot;cfa0d30f-ab7e-3763-945b-faaff5bc00c1&quot;,&quot;title&quot;:&quot;A revision of the genus Pandalus (Crustacea : Decapoda : Caridea : Pandalidae)&quot;,&quot;author&quot;:[{&quot;family&quot;:&quot;Komai&quot;,&quot;given&quot;:&quot;T&quot;,&quot;parse-names&quot;:false,&quot;dropping-particle&quot;:&quot;&quot;,&quot;non-dropping-particle&quot;:&quot;&quot;}],&quot;container-title&quot;:&quot;Journal of Natural History&quot;,&quot;container-title-short&quot;:&quot;J Nat Hist&quot;,&quot;DOI&quot;:&quot;10.1080/002229399299914&quot;,&quot;ISBN&quot;:&quot;0022-2933&quot;,&quot;issued&quot;:{&quot;date-parts&quot;:[[1999]]},&quot;page&quot;:&quot;1265-1372&quot;,&quot;language&quot;:&quot;English&quot;,&quot;abstract&quot;:&quot;The genus Pandalus Leach, 1814, is revised based upon the abundant material from collections in various museums or institutions in the world. Altogether 20 species are recognized which appear to form five groups. Nineteen species are recognized in Pandalus, three of which are described as new: P. curvatus from southern Japan, and P. chani and P. formosanus from Taiwan. Four informal species groups are also recognized within the genus: P, montagui group (P. montagui Leach, 1814; P. borealis Kroyer, 1838; P. goniurus Stimpson, 1860; P. jordani Rathbun, 1902; P. tridens Rathbun, 1902; and P. eous Makarov, 1935); P. stenolepis group (P. stenolepis Rathbun, 1902; P. curvatus sp. nov.), P. hypsinotus group (P, hypsinotus Brandt, 1851; P. danae Stimpson, 1857; P. prensor Stimpson, 1860; P. gracilis Stimpson, 1860; P. gurneyi Stimpson, 1871; P. nipponensis Yokoya, 1933; P. teraoi Kubo, 1937; P. chani sp. nov., and P. formosanus sp. nov.): and P. platyceros group (P. platyceros Brandt, 1851; and P. latirostris Rathbun, 1902). The P. platyceros group appears to be most closely related to the genus Pandalopsis Bate, 1888, but Pandalus is retained as a possible paraphyletic group. Protandrous hermaphroditism is known in all but two species of the genus (P. curvatus and P. formosanus), for which only specimens of either male or female have been available. Pandalus propinqvus G. O. Sars, 1870, is transferred to a new monotypic genus Atlantopandalus, because of its lack of hermaphroditism and possession of some unique morphological characters, including one indicating a close relationsip to Dichelopandalus Caullery, 1896. All species are fully described and illustrated. The affinities and important morphological variations of the species are discussed. A key for adults is presented for the identification of the species. Biogeography of the genus is briefly discussed.&quot;,&quot;issue&quot;:&quot;9&quot;,&quot;volume&quot;:&quot;33&quot;},&quot;isTemporary&quot;:false}]},{&quot;citationID&quot;:&quot;MENDELEY_CITATION_365dee53-2641-4310-beac-f250ede1b6c1&quot;,&quot;properties&quot;:{&quot;noteIndex&quot;:0},&quot;isEdited&quot;:false,&quot;manualOverride&quot;:{&quot;isManuallyOverridden&quot;:false,&quot;citeprocText&quot;:&quot;(Wargo and Ayres 2016)&quot;,&quot;manualOverrideText&quot;:&quot;&quot;},&quot;citationTag&quot;:&quot;MENDELEY_CITATION_v3_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&quot;,&quot;citationItems&quot;:[{&quot;id&quot;:&quot;d687eea4-61d6-329d-b9b6-9caecc22e2cd&quot;,&quot;itemData&quot;:{&quot;type&quot;:&quot;report&quot;,&quot;id&quot;:&quot;d687eea4-61d6-329d-b9b6-9caecc22e2cd&quot;,&quot;title&quot;:&quot;2016 Washington Pink Shrimp fishery newsletter&quot;,&quot;author&quot;:[{&quot;family&quot;:&quot;Wargo&quot;,&quot;given&quot;:&quot;Lorna&quot;,&quot;parse-names&quot;:false,&quot;dropping-particle&quot;:&quot;&quot;,&quot;non-dropping-particle&quot;:&quot;&quot;},{&quot;family&quot;:&quot;Ayres&quot;,&quot;given&quot;:&quot;Dan&quot;,&quot;parse-names&quot;:false,&quot;dropping-particle&quot;:&quot;&quot;,&quot;non-dropping-particle&quot;:&quot;&quot;}],&quot;URL&quot;:&quot;http://wdfw.wa.gov/fishing/commercial/shrimp/&quot;,&quot;issued&quot;:{&quot;date-parts&quot;:[[2016]]},&quot;abstract&quot;:&quot;This newsletter provides a summary of the Washington commercial pink shrimp (Pandalus jordani) trawl fishery for the 2015 season and information for the 2016 season of interest to industry participants. For additional fishery information go to: http://wdfw.wa.gov/fishing/commercial/shrimp/&quot;,&quot;container-title-short&quot;:&quot;&quot;},&quot;isTemporary&quot;:false}]},{&quot;citationID&quot;:&quot;MENDELEY_CITATION_57dbba7b-2f02-4e20-99e7-85797e27b51c&quot;,&quot;properties&quot;:{&quot;noteIndex&quot;:0},&quot;isEdited&quot;:false,&quot;manualOverride&quot;:{&quot;isManuallyOverridden&quot;:false,&quot;citeprocText&quot;:&quot;(Komai 1999)&quot;,&quot;manualOverrideText&quot;:&quot;&quot;},&quot;citationTag&quot;:&quot;MENDELEY_CITATION_v3_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&quot;,&quot;citationItems&quot;:[{&quot;id&quot;:&quot;cfa0d30f-ab7e-3763-945b-faaff5bc00c1&quot;,&quot;itemData&quot;:{&quot;type&quot;:&quot;article-journal&quot;,&quot;id&quot;:&quot;cfa0d30f-ab7e-3763-945b-faaff5bc00c1&quot;,&quot;title&quot;:&quot;A revision of the genus Pandalus (Crustacea : Decapoda : Caridea : Pandalidae)&quot;,&quot;author&quot;:[{&quot;family&quot;:&quot;Komai&quot;,&quot;given&quot;:&quot;T&quot;,&quot;parse-names&quot;:false,&quot;dropping-particle&quot;:&quot;&quot;,&quot;non-dropping-particle&quot;:&quot;&quot;}],&quot;container-title&quot;:&quot;Journal of Natural History&quot;,&quot;container-title-short&quot;:&quot;J Nat Hist&quot;,&quot;DOI&quot;:&quot;10.1080/002229399299914&quot;,&quot;ISBN&quot;:&quot;0022-2933&quot;,&quot;issued&quot;:{&quot;date-parts&quot;:[[1999]]},&quot;page&quot;:&quot;1265-1372&quot;,&quot;language&quot;:&quot;English&quot;,&quot;abstract&quot;:&quot;The genus Pandalus Leach, 1814, is revised based upon the abundant material from collections in various museums or institutions in the world. Altogether 20 species are recognized which appear to form five groups. Nineteen species are recognized in Pandalus, three of which are described as new: P. curvatus from southern Japan, and P. chani and P. formosanus from Taiwan. Four informal species groups are also recognized within the genus: P, montagui group (P. montagui Leach, 1814; P. borealis Kroyer, 1838; P. goniurus Stimpson, 1860; P. jordani Rathbun, 1902; P. tridens Rathbun, 1902; and P. eous Makarov, 1935); P. stenolepis group (P. stenolepis Rathbun, 1902; P. curvatus sp. nov.), P. hypsinotus group (P, hypsinotus Brandt, 1851; P. danae Stimpson, 1857; P. prensor Stimpson, 1860; P. gracilis Stimpson, 1860; P. gurneyi Stimpson, 1871; P. nipponensis Yokoya, 1933; P. teraoi Kubo, 1937; P. chani sp. nov., and P. formosanus sp. nov.): and P. platyceros group (P. platyceros Brandt, 1851; and P. latirostris Rathbun, 1902). The P. platyceros group appears to be most closely related to the genus Pandalopsis Bate, 1888, but Pandalus is retained as a possible paraphyletic group. Protandrous hermaphroditism is known in all but two species of the genus (P. curvatus and P. formosanus), for which only specimens of either male or female have been available. Pandalus propinqvus G. O. Sars, 1870, is transferred to a new monotypic genus Atlantopandalus, because of its lack of hermaphroditism and possession of some unique morphological characters, including one indicating a close relationsip to Dichelopandalus Caullery, 1896. All species are fully described and illustrated. The affinities and important morphological variations of the species are discussed. A key for adults is presented for the identification of the species. Biogeography of the genus is briefly discussed.&quot;,&quot;issue&quot;:&quot;9&quot;,&quot;volume&quot;:&quot;33&quot;},&quot;isTemporary&quot;:false}]},{&quot;citationID&quot;:&quot;MENDELEY_CITATION_c36d28b5-bb56-43be-9442-5439251fcf88&quot;,&quot;properties&quot;:{&quot;noteIndex&quot;:0},&quot;isEdited&quot;:false,&quot;manualOverride&quot;:{&quot;isManuallyOverridden&quot;:false,&quot;citeprocText&quot;:&quot;(Washington Department of Fish and Wildlife 2022a)&quot;,&quot;manualOverrideText&quot;:&quot;&quot;},&quot;citationTag&quot;:&quot;MENDELEY_CITATION_v3_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&quot;,&quot;citationItems&quot;:[{&quot;id&quot;:&quot;31e90bdb-68ef-3f5e-b78f-e220ddf28752&quot;,&quot;itemData&quot;:{&quot;type&quot;:&quot;webpage&quot;,&quot;id&quot;:&quot;31e90bdb-68ef-3f5e-b78f-e220ddf28752&quot;,&quot;title&quot;:&quot;Commercial Puget Sound shrimp fisheries&quot;,&quot;author&quot;:[{&quot;family&quot;:&quot;Washington Department of Fish and Wildlife&quot;,&quot;given&quot;:&quot;US&quot;,&quot;parse-names&quot;:false,&quot;dropping-particle&quot;:&quot;&quot;,&quot;non-dropping-particle&quot;:&quot;&quot;}],&quot;URL&quot;:&quot;https://wdfw.wa.gov/fishing/commercial/shrimp/puget-sound&quot;,&quot;issued&quot;:{&quot;date-parts&quot;:[[2022]]},&quot;container-title-short&quot;:&quot;&quot;},&quot;isTemporary&quot;:false}]},{&quot;citationID&quot;:&quot;MENDELEY_CITATION_c4e5e8e6-9df2-4223-b366-98756e9d3630&quot;,&quot;properties&quot;:{&quot;noteIndex&quot;:0},&quot;isEdited&quot;:false,&quot;manualOverride&quot;:{&quot;isManuallyOverridden&quot;:false,&quot;citeprocText&quot;:&quot;(Komai 1999)&quot;,&quot;manualOverrideText&quot;:&quot;&quot;},&quot;citationTag&quot;:&quot;MENDELEY_CITATION_v3_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&quot;,&quot;citationItems&quot;:[{&quot;id&quot;:&quot;cfa0d30f-ab7e-3763-945b-faaff5bc00c1&quot;,&quot;itemData&quot;:{&quot;type&quot;:&quot;article-journal&quot;,&quot;id&quot;:&quot;cfa0d30f-ab7e-3763-945b-faaff5bc00c1&quot;,&quot;title&quot;:&quot;A revision of the genus Pandalus (Crustacea : Decapoda : Caridea : Pandalidae)&quot;,&quot;author&quot;:[{&quot;family&quot;:&quot;Komai&quot;,&quot;given&quot;:&quot;T&quot;,&quot;parse-names&quot;:false,&quot;dropping-particle&quot;:&quot;&quot;,&quot;non-dropping-particle&quot;:&quot;&quot;}],&quot;container-title&quot;:&quot;Journal of Natural History&quot;,&quot;container-title-short&quot;:&quot;J Nat Hist&quot;,&quot;DOI&quot;:&quot;10.1080/002229399299914&quot;,&quot;ISBN&quot;:&quot;0022-2933&quot;,&quot;issued&quot;:{&quot;date-parts&quot;:[[1999]]},&quot;page&quot;:&quot;1265-1372&quot;,&quot;language&quot;:&quot;English&quot;,&quot;abstract&quot;:&quot;The genus Pandalus Leach, 1814, is revised based upon the abundant material from collections in various museums or institutions in the world. Altogether 20 species are recognized which appear to form five groups. Nineteen species are recognized in Pandalus, three of which are described as new: P. curvatus from southern Japan, and P. chani and P. formosanus from Taiwan. Four informal species groups are also recognized within the genus: P, montagui group (P. montagui Leach, 1814; P. borealis Kroyer, 1838; P. goniurus Stimpson, 1860; P. jordani Rathbun, 1902; P. tridens Rathbun, 1902; and P. eous Makarov, 1935); P. stenolepis group (P. stenolepis Rathbun, 1902; P. curvatus sp. nov.), P. hypsinotus group (P, hypsinotus Brandt, 1851; P. danae Stimpson, 1857; P. prensor Stimpson, 1860; P. gracilis Stimpson, 1860; P. gurneyi Stimpson, 1871; P. nipponensis Yokoya, 1933; P. teraoi Kubo, 1937; P. chani sp. nov., and P. formosanus sp. nov.): and P. platyceros group (P. platyceros Brandt, 1851; and P. latirostris Rathbun, 1902). The P. platyceros group appears to be most closely related to the genus Pandalopsis Bate, 1888, but Pandalus is retained as a possible paraphyletic group. Protandrous hermaphroditism is known in all but two species of the genus (P. curvatus and P. formosanus), for which only specimens of either male or female have been available. Pandalus propinqvus G. O. Sars, 1870, is transferred to a new monotypic genus Atlantopandalus, because of its lack of hermaphroditism and possession of some unique morphological characters, including one indicating a close relationsip to Dichelopandalus Caullery, 1896. All species are fully described and illustrated. The affinities and important morphological variations of the species are discussed. A key for adults is presented for the identification of the species. Biogeography of the genus is briefly discussed.&quot;,&quot;issue&quot;:&quot;9&quot;,&quot;volume&quot;:&quot;33&quot;},&quot;isTemporary&quot;:false}]},{&quot;citationID&quot;:&quot;MENDELEY_CITATION_b19f2006-e8c4-4168-9cba-60e441b6b689&quot;,&quot;properties&quot;:{&quot;noteIndex&quot;:0},&quot;isEdited&quot;:false,&quot;manualOverride&quot;:{&quot;isManuallyOverridden&quot;:false,&quot;citeprocText&quot;:&quot;(Komai 1999)&quot;,&quot;manualOverrideText&quot;:&quot;&quot;},&quot;citationTag&quot;:&quot;MENDELEY_CITATION_v3_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&quot;,&quot;citationItems&quot;:[{&quot;id&quot;:&quot;cfa0d30f-ab7e-3763-945b-faaff5bc00c1&quot;,&quot;itemData&quot;:{&quot;type&quot;:&quot;article-journal&quot;,&quot;id&quot;:&quot;cfa0d30f-ab7e-3763-945b-faaff5bc00c1&quot;,&quot;title&quot;:&quot;A revision of the genus Pandalus (Crustacea : Decapoda : Caridea : Pandalidae)&quot;,&quot;author&quot;:[{&quot;family&quot;:&quot;Komai&quot;,&quot;given&quot;:&quot;T&quot;,&quot;parse-names&quot;:false,&quot;dropping-particle&quot;:&quot;&quot;,&quot;non-dropping-particle&quot;:&quot;&quot;}],&quot;container-title&quot;:&quot;Journal of Natural History&quot;,&quot;container-title-short&quot;:&quot;J Nat Hist&quot;,&quot;DOI&quot;:&quot;10.1080/002229399299914&quot;,&quot;ISBN&quot;:&quot;0022-2933&quot;,&quot;issued&quot;:{&quot;date-parts&quot;:[[1999]]},&quot;page&quot;:&quot;1265-1372&quot;,&quot;language&quot;:&quot;English&quot;,&quot;abstract&quot;:&quot;The genus Pandalus Leach, 1814, is revised based upon the abundant material from collections in various museums or institutions in the world. Altogether 20 species are recognized which appear to form five groups. Nineteen species are recognized in Pandalus, three of which are described as new: P. curvatus from southern Japan, and P. chani and P. formosanus from Taiwan. Four informal species groups are also recognized within the genus: P, montagui group (P. montagui Leach, 1814; P. borealis Kroyer, 1838; P. goniurus Stimpson, 1860; P. jordani Rathbun, 1902; P. tridens Rathbun, 1902; and P. eous Makarov, 1935); P. stenolepis group (P. stenolepis Rathbun, 1902; P. curvatus sp. nov.), P. hypsinotus group (P, hypsinotus Brandt, 1851; P. danae Stimpson, 1857; P. prensor Stimpson, 1860; P. gracilis Stimpson, 1860; P. gurneyi Stimpson, 1871; P. nipponensis Yokoya, 1933; P. teraoi Kubo, 1937; P. chani sp. nov., and P. formosanus sp. nov.): and P. platyceros group (P. platyceros Brandt, 1851; and P. latirostris Rathbun, 1902). The P. platyceros group appears to be most closely related to the genus Pandalopsis Bate, 1888, but Pandalus is retained as a possible paraphyletic group. Protandrous hermaphroditism is known in all but two species of the genus (P. curvatus and P. formosanus), for which only specimens of either male or female have been available. Pandalus propinqvus G. O. Sars, 1870, is transferred to a new monotypic genus Atlantopandalus, because of its lack of hermaphroditism and possession of some unique morphological characters, including one indicating a close relationsip to Dichelopandalus Caullery, 1896. All species are fully described and illustrated. The affinities and important morphological variations of the species are discussed. A key for adults is presented for the identification of the species. Biogeography of the genus is briefly discussed.&quot;,&quot;issue&quot;:&quot;9&quot;,&quot;volume&quot;:&quot;33&quot;},&quot;isTemporary&quot;:false}]},{&quot;citationID&quot;:&quot;MENDELEY_CITATION_9563f91a-e64b-48a0-9d45-d50492d6d33b&quot;,&quot;properties&quot;:{&quot;noteIndex&quot;:0},&quot;isEdited&quot;:false,&quot;manualOverride&quot;:{&quot;isManuallyOverridden&quot;:false,&quot;citeprocText&quot;:&quot;(Hannah 1995)&quot;,&quot;manualOverrideText&quot;:&quot;&quot;},&quot;citationTag&quot;:&quot;MENDELEY_CITATION_v3_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&quot;,&quot;citationItems&quot;:[{&quot;id&quot;:&quot;9e8203b5-606b-3778-be11-d82d5eeabdf5&quot;,&quot;itemData&quot;:{&quot;type&quot;:&quot;article-journal&quot;,&quot;id&quot;:&quot;9e8203b5-606b-3778-be11-d82d5eeabdf5&quot;,&quot;title&quot;:&quot;Variation in geographic stock area, catchability and natural mortality of Ocean Shrimp (Pandalus jordani): Some new evidence for a trophic interaction with Pacific Hake (Merluccius productus)&quot;,&quot;author&quot;:[{&quot;family&quot;:&quot;Hannah&quot;,&quot;given&quot;:&quot;Robert W&quot;,&quot;parse-names&quot;:false,&quot;dropping-particle&quot;:&quot;&quot;,&quot;non-dropping-particle&quot;:&quot;&quot;}],&quot;container-title&quot;:&quot;Canadian Journal of Fisheries and Aquatic Sciences&quot;,&quot;issued&quot;:{&quot;date-parts&quot;:[[1995]]},&quot;page&quot;:&quot;1018-1029&quot;,&quot;volume&quot;:&quot;52&quot;,&quot;container-title-short&quot;:&quot;&quot;},&quot;isTemporary&quot;:false}]},{&quot;citationID&quot;:&quot;MENDELEY_CITATION_0ef1b59f-bba7-4d8a-9d34-781c86f75833&quot;,&quot;properties&quot;:{&quot;noteIndex&quot;:0},&quot;isEdited&quot;:false,&quot;manualOverride&quot;:{&quot;isManuallyOverridden&quot;:false,&quot;citeprocText&quot;:&quot;(Washington Department of Fish and Wildlife 2022b)&quot;,&quot;manualOverrideText&quot;:&quot;&quot;},&quot;citationTag&quot;:&quot;MENDELEY_CITATION_v3_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&quot;,&quot;citationItems&quot;:[{&quot;id&quot;:&quot;1a5792ee-d72c-3160-9c58-f4d89efbaaf9&quot;,&quot;itemData&quot;:{&quot;type&quot;:&quot;webpage&quot;,&quot;id&quot;:&quot;1a5792ee-d72c-3160-9c58-f4d89efbaaf9&quot;,&quot;title&quot;:&quot;Recreational shrimp fishing regulations by marine area&quot;,&quot;author&quot;:[{&quot;family&quot;:&quot;Washington Department of Fish and Wildlife&quot;,&quot;given&quot;:&quot;WA&quot;,&quot;parse-names&quot;:false,&quot;dropping-particle&quot;:&quot;&quot;,&quot;non-dropping-particle&quot;:&quot;&quot;}],&quot;URL&quot;:&quot;https://wdfw.wa.gov/fishing/shellfishing-regulations/shrimp/areas#10-west&quot;,&quot;issued&quot;:{&quot;date-parts&quot;:[[2022]]},&quot;container-title-short&quot;:&quot;&quot;},&quot;isTemporary&quot;:false}]},{&quot;citationID&quot;:&quot;MENDELEY_CITATION_601f27fe-cbb5-4674-90bd-dc2414129398&quot;,&quot;properties&quot;:{&quot;noteIndex&quot;:0},&quot;isEdited&quot;:false,&quot;manualOverride&quot;:{&quot;isManuallyOverridden&quot;:false,&quot;citeprocText&quot;:&quot;(Washington Department of Fish and Wildlife 2022a)&quot;,&quot;manualOverrideText&quot;:&quot;&quot;},&quot;citationTag&quot;:&quot;MENDELEY_CITATION_v3_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&quot;,&quot;citationItems&quot;:[{&quot;id&quot;:&quot;31e90bdb-68ef-3f5e-b78f-e220ddf28752&quot;,&quot;itemData&quot;:{&quot;type&quot;:&quot;webpage&quot;,&quot;id&quot;:&quot;31e90bdb-68ef-3f5e-b78f-e220ddf28752&quot;,&quot;title&quot;:&quot;Commercial Puget Sound shrimp fisheries&quot;,&quot;author&quot;:[{&quot;family&quot;:&quot;Washington Department of Fish and Wildlife&quot;,&quot;given&quot;:&quot;US&quot;,&quot;parse-names&quot;:false,&quot;dropping-particle&quot;:&quot;&quot;,&quot;non-dropping-particle&quot;:&quot;&quot;}],&quot;URL&quot;:&quot;https://wdfw.wa.gov/fishing/commercial/shrimp/puget-sound&quot;,&quot;issued&quot;:{&quot;date-parts&quot;:[[2022]]},&quot;container-title-short&quot;:&quot;&quot;},&quot;isTemporary&quot;:false}]},{&quot;citationID&quot;:&quot;MENDELEY_CITATION_0912caca-6812-4aa3-99f1-57c52ef0565f&quot;,&quot;properties&quot;:{&quot;noteIndex&quot;:0},&quot;isEdited&quot;:false,&quot;manualOverride&quot;:{&quot;isManuallyOverridden&quot;:false,&quot;citeprocText&quot;:&quot;(Washington Department of Fish and Wildlife 2022a)&quot;,&quot;manualOverrideText&quot;:&quot;&quot;},&quot;citationTag&quot;:&quot;MENDELEY_CITATION_v3_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&quot;,&quot;citationItems&quot;:[{&quot;id&quot;:&quot;31e90bdb-68ef-3f5e-b78f-e220ddf28752&quot;,&quot;itemData&quot;:{&quot;type&quot;:&quot;webpage&quot;,&quot;id&quot;:&quot;31e90bdb-68ef-3f5e-b78f-e220ddf28752&quot;,&quot;title&quot;:&quot;Commercial Puget Sound shrimp fisheries&quot;,&quot;author&quot;:[{&quot;family&quot;:&quot;Washington Department of Fish and Wildlife&quot;,&quot;given&quot;:&quot;US&quot;,&quot;parse-names&quot;:false,&quot;dropping-particle&quot;:&quot;&quot;,&quot;non-dropping-particle&quot;:&quot;&quot;}],&quot;URL&quot;:&quot;https://wdfw.wa.gov/fishing/commercial/shrimp/puget-sound&quot;,&quot;issued&quot;:{&quot;date-parts&quot;:[[2022]]},&quot;container-title-short&quot;:&quot;&quot;},&quot;isTemporary&quot;:false}]},{&quot;citationID&quot;:&quot;MENDELEY_CITATION_7fa9f50e-741f-4338-95d1-9efe719aed46&quot;,&quot;properties&quot;:{&quot;noteIndex&quot;:0},&quot;isEdited&quot;:false,&quot;manualOverride&quot;:{&quot;isManuallyOverridden&quot;:false,&quot;citeprocText&quot;:&quot;(National Oceanic and Atmospheric Administration 2019a)&quot;,&quot;manualOverrideText&quot;:&quot;&quot;},&quot;citationTag&quot;:&quot;MENDELEY_CITATION_v3_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&quot;,&quot;citationItems&quot;:[{&quot;id&quot;:&quot;dea5f093-e270-3ee1-a687-28eb37c62fdf&quot;,&quot;itemData&quot;:{&quot;type&quot;:&quot;webpage&quot;,&quot;id&quot;:&quot;dea5f093-e270-3ee1-a687-28eb37c62fdf&quot;,&quot;title&quot;:&quot;Climate Prediction Center&quot;,&quot;author&quot;:[{&quot;family&quot;:&quot;National Oceanic and Atmospheric Administration&quot;,&quot;given&quot;:&quot;U S Federal Government&quot;,&quot;parse-names&quot;:false,&quot;dropping-particle&quot;:&quot;&quot;,&quot;non-dropping-particle&quot;:&quot;&quot;}],&quot;URL&quot;:&quot;https://origin.cpc.ncep.noaa.gov/products/analysis_monitoring/ensostuff/ONI_v5.php&quot;,&quot;issued&quot;:{&quot;date-parts&quot;:[[2019]]},&quot;container-title-short&quot;:&quot;&quot;},&quot;isTemporary&quot;:false}]},{&quot;citationID&quot;:&quot;MENDELEY_CITATION_76f05654-9b70-40f9-9e5a-0808792d8a82&quot;,&quot;properties&quot;:{&quot;noteIndex&quot;:0},&quot;isEdited&quot;:false,&quot;manualOverride&quot;:{&quot;isManuallyOverridden&quot;:false,&quot;citeprocText&quot;:&quot;(National Oceanic and Atmospheric Administration 2019b)&quot;,&quot;manualOverrideText&quot;:&quot;&quot;},&quot;citationTag&quot;:&quot;MENDELEY_CITATION_v3_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&quot;,&quot;citationItems&quot;:[{&quot;id&quot;:&quot;1295e87b-dd02-3c53-b810-e0cc822ce241&quot;,&quot;itemData&quot;:{&quot;type&quot;:&quot;webpage&quot;,&quot;id&quot;:&quot;1295e87b-dd02-3c53-b810-e0cc822ce241&quot;,&quot;title&quot;:&quot;National Centers for Environmental Information&quot;,&quot;author&quot;:[{&quot;family&quot;:&quot;National Oceanic and Atmospheric Administration&quot;,&quot;given&quot;:&quot;U S Federal Government&quot;,&quot;parse-names&quot;:false,&quot;dropping-particle&quot;:&quot;&quot;,&quot;non-dropping-particle&quot;:&quot;&quot;}],&quot;issued&quot;:{&quot;date-parts&quot;:[[2019]]},&quot;container-title-short&quot;:&quot;&quot;},&quot;isTemporary&quot;:false}]},{&quot;citationID&quot;:&quot;MENDELEY_CITATION_1efdb717-ab8f-41ae-9b68-067a694486fb&quot;,&quot;properties&quot;:{&quot;noteIndex&quot;:0},&quot;isEdited&quot;:false,&quot;manualOverride&quot;:{&quot;isManuallyOverridden&quot;:false,&quot;citeprocText&quot;:&quot;(Holmes et al. 2020)&quot;,&quot;manualOverrideText&quot;:&quot;&quot;},&quot;citationTag&quot;:&quot;MENDELEY_CITATION_v3_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&quot;,&quot;citationItems&quot;:[{&quot;id&quot;:&quot;0dbad513-2e8b-3318-8b69-30a60a416b7e&quot;,&quot;itemData&quot;:{&quot;type&quot;:&quot;article&quot;,&quot;id&quot;:&quot;0dbad513-2e8b-3318-8b69-30a60a416b7e&quot;,&quot;title&quot;:&quot;MARSS: Multivariate Autoregressive State-Space Modeling&quot;,&quot;author&quot;:[{&quot;family&quot;:&quot;Holmes&quot;,&quot;given&quot;:&quot;Elizabeth Eli&quot;,&quot;parse-names&quot;:false,&quot;dropping-particle&quot;:&quot;&quot;,&quot;non-dropping-particle&quot;:&quot;&quot;},{&quot;family&quot;:&quot;Ward, Eric&quot;,&quot;given&quot;:&quot;J&quot;,&quot;parse-names&quot;:false,&quot;dropping-particle&quot;:&quot;&quot;,&quot;non-dropping-particle&quot;:&quot;&quot;},{&quot;family&quot;:&quot;Scheuerell&quot;,&quot;given&quot;:&quot;Mark D&quot;,&quot;parse-names&quot;:false,&quot;dropping-particle&quot;:&quot;&quot;,&quot;non-dropping-particle&quot;:&quot;&quot;},{&quot;family&quot;:&quot;Wills&quot;,&quot;given&quot;:&quot;Kellie&quot;,&quot;parse-names&quot;:false,&quot;dropping-particle&quot;:&quot;&quot;,&quot;non-dropping-particle&quot;:&quot;&quot;}],&quot;number&quot;:&quot;3.11.3&quot;,&quot;URL&quot;:&quot;https://cran.r-project.org/web/packages/MARSS/index.html&quot;,&quot;issued&quot;:{&quot;date-parts&quot;:[[2020]]},&quot;container-title-short&quot;:&quot;&quot;},&quot;isTemporary&quot;:false}]},{&quot;citationID&quot;:&quot;MENDELEY_CITATION_51cbdda5-3bb3-467e-b6f7-6edce8008dad&quot;,&quot;properties&quot;:{&quot;noteIndex&quot;:0},&quot;isEdited&quot;:false,&quot;manualOverride&quot;:{&quot;isManuallyOverridden&quot;:true,&quot;citeprocText&quot;:&quot;(R Core Team 2022)&quot;,&quot;manualOverrideText&quot;:&quot;(R Core Team 2022). &quot;},&quot;citationTag&quot;:&quot;MENDELEY_CITATION_v3_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&quot;,&quot;citationItems&quot;:[{&quot;id&quot;:&quot;e9ce53c6-7295-3505-a6ab-2b2060a4b750&quot;,&quot;itemData&quot;:{&quot;type&quot;:&quot;article&quot;,&quot;id&quot;:&quot;e9ce53c6-7295-3505-a6ab-2b2060a4b750&quot;,&quot;title&quot;:&quot;R: A language and environment for statistical computing&quot;,&quot;author&quot;:[{&quot;family&quot;:&quot;R Core Team&quot;,&quot;given&quot;:&quot;&quot;,&quot;parse-names&quot;:false,&quot;dropping-particle&quot;:&quot;&quot;,&quot;non-dropping-particle&quot;:&quot;&quot;}],&quot;number&quot;:&quot;4.2.1&quot;,&quot;URL&quot;:&quot;https://www.r-project.org/&quot;,&quot;issued&quot;:{&quot;date-parts&quot;:[[2022]]},&quot;publisher-place&quot;:&quot;Vienna, Austria&quot;,&quot;publisher&quot;:&quot;R Foundation for Statistical Computing&quot;,&quot;container-title-short&quot;:&quot;&quot;},&quot;isTemporary&quot;:false}]},{&quot;citationID&quot;:&quot;MENDELEY_CITATION_e0435435-de4b-42a7-8467-fd036e188d67&quot;,&quot;properties&quot;:{&quot;noteIndex&quot;:0},&quot;isEdited&quot;:false,&quot;manualOverride&quot;:{&quot;isManuallyOverridden&quot;:true,&quot;citeprocText&quot;:&quot;(Groth and Hannah 2018)&quot;,&quot;manualOverrideText&quot;:&quot;Groth and Hannah (2018)&quot;},&quot;citationTag&quot;:&quot;MENDELEY_CITATION_v3_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&quot;,&quot;citationItems&quot;:[{&quot;id&quot;:&quot;bc09315c-79f2-3811-920a-1ae826a839bc&quot;,&quot;itemData&quot;:{&quot;type&quot;:&quot;report&quot;,&quot;id&quot;:&quot;bc09315c-79f2-3811-920a-1ae826a839bc&quot;,&quot;title&quot;:&quot;An evaluation of fishery and environmental effects on the population structure and recruitment levels of Ocean Shrimp (Pandalus jordani) through 2017&quot;,&quot;author&quot;:[{&quot;family&quot;:&quot;Groth&quot;,&quot;given&quot;:&quot;Scott&quot;,&quot;parse-names&quot;:false,&quot;dropping-particle&quot;:&quot;&quot;,&quot;non-dropping-particle&quot;:&quot;&quot;},{&quot;family&quot;:&quot;Hannah&quot;,&quot;given&quot;:&quot;Robert W.&quot;,&quot;parse-names&quot;:false,&quot;dropping-particle&quot;:&quot;&quot;,&quot;non-dropping-particle&quot;:&quot;&quot;}],&quot;ISBN&quot;:&quot;5039476000&quot;,&quot;issued&quot;:{&quot;date-parts&quot;:[[2018]]},&quot;container-title-short&quot;:&quot;&quot;},&quot;isTemporary&quot;:false}]},{&quot;citationID&quot;:&quot;MENDELEY_CITATION_0ec3716c-c44a-43f9-abd0-4774b3018744&quot;,&quot;properties&quot;:{&quot;noteIndex&quot;:0},&quot;isEdited&quot;:false,&quot;manualOverride&quot;:{&quot;isManuallyOverridden&quot;:false,&quot;citeprocText&quot;:&quot;(Rothlisberg and Miller 1983)&quot;,&quot;manualOverrideText&quot;:&quot;&quot;},&quot;citationTag&quot;:&quot;MENDELEY_CITATION_v3_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&quot;,&quot;citationItems&quot;:[{&quot;id&quot;:&quot;d157613c-0de9-37cb-933b-3a65475bd75f&quot;,&quot;itemData&quot;:{&quot;type&quot;:&quot;article-journal&quot;,&quot;id&quot;:&quot;d157613c-0de9-37cb-933b-3a65475bd75f&quot;,&quot;title&quot;:&quot;Factors affecting the distribution, abundance, and survival of Pandalus jordani (Decapoda, Pandalidae) larvae off the Oregon Coast&quot;,&quot;author&quot;:[{&quot;family&quot;:&quot;Rothlisberg&quot;,&quot;given&quot;:&quot;Peter C&quot;,&quot;parse-names&quot;:false,&quot;dropping-particle&quot;:&quot;&quot;,&quot;non-dropping-particle&quot;:&quot;&quot;},{&quot;family&quot;:&quot;Miller&quot;,&quot;given&quot;:&quot;Charles B&quot;,&quot;parse-names&quot;:false,&quot;dropping-particle&quot;:&quot;&quot;,&quot;non-dropping-particle&quot;:&quot;&quot;}],&quot;container-title&quot;:&quot;Fishery Bulletin&quot;,&quot;issued&quot;:{&quot;date-parts&quot;:[[1983]]},&quot;page&quot;:&quot;455-472&quot;,&quot;abstract&quot;:&quot;Abundance, distribution, and survival of larval pink shrimp, Panda Ius jordani, differed between 1971 and 1972. Consistent southwest winds in the February-March spawnmg season of 1972 kept surface flow onshore and larvae closer to the coast than did the mixed winds of 1971. The early season of 1972 was warmer than that of 1971, and development was faster: Zoea Vwere prevalent at the end ofApril 1972, compared with median advancement to Zoea TIl by early May in 1971. Corresponding to the lesser dispersal and faster development of 1972, survival was substantially better than in 1971. Overall larval survival at settlement time appears from analysis of long-term fishery data and upwelling indices to have some dependence upon the strength of June to August upwelling. Extrapolation from laboratory studies suggests that is because survival is enhanced by the temperatures consistently 12°C and below maintained by strong upwelling. Timing of spawning and development interacts with timing of the flow regime. Summer upwelling generally keeps the habitat suitably cold for optimal development and survival and returns larvae to seaward for settlement roughly at the beds from which they were spawned. Hjort (1914,1926) was the first to suggest the importance of larval mortality in establishing year class strength of marine fish. This concept has been useful generally, and, in particular, larval mortality most fully explains fluctuations of stocks in species both short-lived and fecund. However, larval mortality per se is only one component of total mortality. Factors affecting parental stock size, fecundity, spawning and hatching rates, larval dispersal, metamorphosis, and postlarval and prerecruitment mortality will also generate year-to-year variation in population size. In many marine animals these life history phases are in totally different habitats and have very different durations. Given the complexity ofthe life cycle and the variety of habitat features which can therefore act importantly , it is not surprising that sound explanations of year class variations have begun to emerge only now. Long time series of catch data and well-developed understanding of oceanographic processes are both required. Interesting recent examples include Southward et al. (1975), Boudreault et al. (1977), Driver (1978), and Dow (1978). Creation of indices of coastal upwelling strength (Bakun 1973) has given us an important variable for study of factors influencing&quot;,&quot;issue&quot;:&quot;3&quot;,&quot;volume&quot;:&quot;81&quot;,&quot;container-title-short&quot;:&quot;&quot;},&quot;isTemporary&quot;:false}]},{&quot;citationID&quot;:&quot;MENDELEY_CITATION_3f502a80-df44-49b3-b0b1-d65e389a455c&quot;,&quot;properties&quot;:{&quot;noteIndex&quot;:0},&quot;isEdited&quot;:false,&quot;manualOverride&quot;:{&quot;isManuallyOverridden&quot;:false,&quot;citeprocText&quot;:&quot;(Rothlisberg and Miller 1983)&quot;,&quot;manualOverrideText&quot;:&quot;&quot;},&quot;citationTag&quot;:&quot;MENDELEY_CITATION_v3_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&quot;,&quot;citationItems&quot;:[{&quot;id&quot;:&quot;d157613c-0de9-37cb-933b-3a65475bd75f&quot;,&quot;itemData&quot;:{&quot;type&quot;:&quot;article-journal&quot;,&quot;id&quot;:&quot;d157613c-0de9-37cb-933b-3a65475bd75f&quot;,&quot;title&quot;:&quot;Factors affecting the distribution, abundance, and survival of Pandalus jordani (Decapoda, Pandalidae) larvae off the Oregon Coast&quot;,&quot;author&quot;:[{&quot;family&quot;:&quot;Rothlisberg&quot;,&quot;given&quot;:&quot;Peter C&quot;,&quot;parse-names&quot;:false,&quot;dropping-particle&quot;:&quot;&quot;,&quot;non-dropping-particle&quot;:&quot;&quot;},{&quot;family&quot;:&quot;Miller&quot;,&quot;given&quot;:&quot;Charles B&quot;,&quot;parse-names&quot;:false,&quot;dropping-particle&quot;:&quot;&quot;,&quot;non-dropping-particle&quot;:&quot;&quot;}],&quot;container-title&quot;:&quot;Fishery Bulletin&quot;,&quot;issued&quot;:{&quot;date-parts&quot;:[[1983]]},&quot;page&quot;:&quot;455-472&quot;,&quot;abstract&quot;:&quot;Abundance, distribution, and survival of larval pink shrimp, Panda Ius jordani, differed between 1971 and 1972. Consistent southwest winds in the February-March spawnmg season of 1972 kept surface flow onshore and larvae closer to the coast than did the mixed winds of 1971. The early season of 1972 was warmer than that of 1971, and development was faster: Zoea Vwere prevalent at the end ofApril 1972, compared with median advancement to Zoea TIl by early May in 1971. Corresponding to the lesser dispersal and faster development of 1972, survival was substantially better than in 1971. Overall larval survival at settlement time appears from analysis of long-term fishery data and upwelling indices to have some dependence upon the strength of June to August upwelling. Extrapolation from laboratory studies suggests that is because survival is enhanced by the temperatures consistently 12°C and below maintained by strong upwelling. Timing of spawning and development interacts with timing of the flow regime. Summer upwelling generally keeps the habitat suitably cold for optimal development and survival and returns larvae to seaward for settlement roughly at the beds from which they were spawned. Hjort (1914,1926) was the first to suggest the importance of larval mortality in establishing year class strength of marine fish. This concept has been useful generally, and, in particular, larval mortality most fully explains fluctuations of stocks in species both short-lived and fecund. However, larval mortality per se is only one component of total mortality. Factors affecting parental stock size, fecundity, spawning and hatching rates, larval dispersal, metamorphosis, and postlarval and prerecruitment mortality will also generate year-to-year variation in population size. In many marine animals these life history phases are in totally different habitats and have very different durations. Given the complexity ofthe life cycle and the variety of habitat features which can therefore act importantly , it is not surprising that sound explanations of year class variations have begun to emerge only now. Long time series of catch data and well-developed understanding of oceanographic processes are both required. Interesting recent examples include Southward et al. (1975), Boudreault et al. (1977), Driver (1978), and Dow (1978). Creation of indices of coastal upwelling strength (Bakun 1973) has given us an important variable for study of factors influencing&quot;,&quot;issue&quot;:&quot;3&quot;,&quot;volume&quot;:&quot;81&quot;,&quot;container-title-short&quot;:&quot;&quot;},&quot;isTemporary&quot;:false}]},{&quot;citationID&quot;:&quot;MENDELEY_CITATION_29db9bf7-152e-453b-9750-ae098a587df4&quot;,&quot;properties&quot;:{&quot;noteIndex&quot;:0},&quot;isEdited&quot;:false,&quot;manualOverride&quot;:{&quot;isManuallyOverridden&quot;:true,&quot;citeprocText&quot;:&quot;(Jacox et al. 2016; Groth and Hannah 2018)&quot;,&quot;manualOverrideText&quot;:&quot;(Jacox et al. 2016; Groth and Hannah 2018),&quot;},&quot;citationTag&quot;:&quot;MENDELEY_CITATION_v3_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&quot;,&quot;citationItems&quot;:[{&quot;id&quot;:&quot;bc09315c-79f2-3811-920a-1ae826a839bc&quot;,&quot;itemData&quot;:{&quot;type&quot;:&quot;report&quot;,&quot;id&quot;:&quot;bc09315c-79f2-3811-920a-1ae826a839bc&quot;,&quot;title&quot;:&quot;An evaluation of fishery and environmental effects on the population structure and recruitment levels of Ocean Shrimp (Pandalus jordani) through 2017&quot;,&quot;author&quot;:[{&quot;family&quot;:&quot;Groth&quot;,&quot;given&quot;:&quot;Scott&quot;,&quot;parse-names&quot;:false,&quot;dropping-particle&quot;:&quot;&quot;,&quot;non-dropping-particle&quot;:&quot;&quot;},{&quot;family&quot;:&quot;Hannah&quot;,&quot;given&quot;:&quot;Robert W.&quot;,&quot;parse-names&quot;:false,&quot;dropping-particle&quot;:&quot;&quot;,&quot;non-dropping-particle&quot;:&quot;&quot;}],&quot;ISBN&quot;:&quot;5039476000&quot;,&quot;issued&quot;:{&quot;date-parts&quot;:[[2018]]},&quot;container-title-short&quot;:&quot;&quot;},&quot;isTemporary&quot;:false},{&quot;id&quot;:&quot;a31149bf-e3a1-32fc-9716-72eacfdc29ef&quot;,&quot;itemData&quot;:{&quot;type&quot;:&quot;article-journal&quot;,&quot;id&quot;:&quot;a31149bf-e3a1-32fc-9716-72eacfdc29ef&quot;,&quot;title&quot;:&quot;Impacts of the 2015–2016 El Niño on the California Current System: Early assessment and comparison to past events&quot;,&quot;author&quot;:[{&quot;family&quot;:&quot;Jacox&quot;,&quot;given&quot;:&quot;Michael G.&quot;,&quot;parse-names&quot;:false,&quot;dropping-particle&quot;:&quot;&quot;,&quot;non-dropping-particle&quot;:&quot;&quot;},{&quot;family&quot;:&quot;Hazen&quot;,&quot;given&quot;:&quot;Elliott L.&quot;,&quot;parse-names&quot;:false,&quot;dropping-particle&quot;:&quot;&quot;,&quot;non-dropping-particle&quot;:&quot;&quot;},{&quot;family&quot;:&quot;Zaba&quot;,&quot;given&quot;:&quot;Katherine D.&quot;,&quot;parse-names&quot;:false,&quot;dropping-particle&quot;:&quot;&quot;,&quot;non-dropping-particle&quot;:&quot;&quot;},{&quot;family&quot;:&quot;Rudnick&quot;,&quot;given&quot;:&quot;Daniel L.&quot;,&quot;parse-names&quot;:false,&quot;dropping-particle&quot;:&quot;&quot;,&quot;non-dropping-particle&quot;:&quot;&quot;},{&quot;family&quot;:&quot;Edwards&quot;,&quot;given&quot;:&quot;Christopher A.&quot;,&quot;parse-names&quot;:false,&quot;dropping-particle&quot;:&quot;&quot;,&quot;non-dropping-particle&quot;:&quot;&quot;},{&quot;family&quot;:&quot;Moore&quot;,&quot;given&quot;:&quot;Andrew M.&quot;,&quot;parse-names&quot;:false,&quot;dropping-particle&quot;:&quot;&quot;,&quot;non-dropping-particle&quot;:&quot;&quot;},{&quot;family&quot;:&quot;Bograd&quot;,&quot;given&quot;:&quot;Steven J.&quot;,&quot;parse-names&quot;:false,&quot;dropping-particle&quot;:&quot;&quot;,&quot;non-dropping-particle&quot;:&quot;&quot;}],&quot;container-title&quot;:&quot;Geophysical Research Letters&quot;,&quot;DOI&quot;:&quot;10.1002/2016GL069716&quot;,&quot;ISSN&quot;:&quot;19448007&quot;,&quot;issued&quot;:{&quot;date-parts&quot;:[[2016,7,16]]},&quot;page&quot;:&quot;7072-7080&quot;,&quot;abstract&quot;:&quot;The 2015–2016 El Niño is by some measures one of the strongest on record, comparable to the 1982–1983 and 1997–1998 events that triggered widespread ecosystem change in the northeast Pacific. Here we describe impacts of the 2015–2016 El Niño on the California Current System (CCS) and place them in historical context using a regional ocean model and underwater glider observations. Impacts on the physical state of the CCS are weaker than expected based on tropical sea surface temperature anomalies; temperature and density fields reflect persistence of multiyear anomalies more than El Niño. While we anticipate El Niño-related impacts on spring/summer 2016 productivity to be similarly weak, their combination with preexisting anomalous conditions likely means continued low phytoplankton biomass. This study highlights the need for regional metrics of El Niño's effects and demonstrates the potential to assess these effects before the upwelling season, when altered ecosystem functioning is most apparent.&quot;,&quot;publisher&quot;:&quot;Blackwell Publishing Ltd&quot;,&quot;issue&quot;:&quot;13&quot;,&quot;volume&quot;:&quot;43&quot;,&quot;container-title-short&quot;:&quot;Geophys Res Lett&quot;},&quot;isTemporary&quot;:false}]},{&quot;citationID&quot;:&quot;MENDELEY_CITATION_a2bab211-b8db-4545-99f3-da559617d697&quot;,&quot;properties&quot;:{&quot;noteIndex&quot;:0},&quot;isEdited&quot;:false,&quot;manualOverride&quot;:{&quot;isManuallyOverridden&quot;:true,&quot;citeprocText&quot;:&quot;(Brodeur et al. 2019)&quot;,&quot;manualOverrideText&quot;:&quot;Brodeur et al. (2019)&quot;},&quot;citationTag&quot;:&quot;MENDELEY_CITATION_v3_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&quot;,&quot;citationItems&quot;:[{&quot;id&quot;:&quot;b5cd441c-ad95-3ecf-b88e-de9fc539c346&quot;,&quot;itemData&quot;:{&quot;type&quot;:&quot;article-journal&quot;,&quot;id&quot;:&quot;b5cd441c-ad95-3ecf-b88e-de9fc539c346&quot;,&quot;title&quot;:&quot;Major shifts in pelagic micronekton and macrozooplankton community structure in an upwelling ecosystem related to an unprecedented marine heatwave&quot;,&quot;author&quot;:[{&quot;family&quot;:&quot;Brodeur&quot;,&quot;given&quot;:&quot;R D&quot;,&quot;parse-names&quot;:false,&quot;dropping-particle&quot;:&quot;&quot;,&quot;non-dropping-particle&quot;:&quot;&quot;},{&quot;family&quot;:&quot;Auth&quot;,&quot;given&quot;:&quot;T D&quot;,&quot;parse-names&quot;:false,&quot;dropping-particle&quot;:&quot;&quot;,&quot;non-dropping-particle&quot;:&quot;&quot;},{&quot;family&quot;:&quot;Phillips&quot;,&quot;given&quot;:&quot;A J&quot;,&quot;parse-names&quot;:false,&quot;dropping-particle&quot;:&quot;&quot;,&quot;non-dropping-particle&quot;:&quot;&quot;}],&quot;container-title&quot;:&quot;Frontiers in Marine Science&quot;,&quot;container-title-short&quot;:&quot;Front Mar Sci&quot;,&quot;DOI&quot;:&quot;10.3389/fmars.2019.00212&quot;,&quot;issued&quot;:{&quot;date-parts&quot;:[[2019]]},&quot;page&quot;:&quot;15&quot;,&quot;language&quot;:&quot;English&quot;,&quot;abstract&quot;:&quot;The community structure of pelagic zooplankton and micronekton may be a sensitive indicator of changes in environmental conditions within the California Current ecosystem. Substantial oceanographic changes in 2015 and 2016, due to the anomalously warm ocean conditions associated with a large-scale marine heatwave perturbation, resulted in onshore and northward advection of warmer and more stratified surface waters resulting in reduced upwelling. Here we quantify changes in the macrozooplankton and micronekton community composition and structure based on five highly contrasting ocean conditions. Data from fine-mesh pelagic trawl surveys conducted off Oregon and Washington during early summer of 2011 and 2013-2016 were examined for interannual changes in spatial distribution and abundance of fish and invertebrate taxa. Overall species diversity was highest in 2015 and lowest in 2011, but 2016 was similar to the other years, although the evenness was somewhat lower. The community of taxa in both 2015 and 2016 was significantly different from the previously sampled years. Crustacean plankton densities (especially Euphausiidae) were extremely low in both of these years, and the invertebrate composition became dominated mostly by gelatinous zooplankton. Fishes and cephalopods showed mixed trends overall, but some species such as age-0 Pacific hake were found in relatively high abundances mainly along the shelf break in 2015 and 2016. These results suggest dramatically different pelagic communities were present during the recent warm years with a greater contribution from offshore taxa, especially gelatinous taxa, during 2015 and 2016. The substantial reorganization of the pelagic community has the potential to lead to major alterations in trophic functioning in this normally productive ecosystem.&quot;,&quot;issue&quot;:&quot;212&quot;,&quot;volume&quot;:&quot;6&quot;},&quot;isTemporary&quot;:false}]},{&quot;citationID&quot;:&quot;MENDELEY_CITATION_abb933d5-af7d-4e21-a509-75895d92302c&quot;,&quot;properties&quot;:{&quot;noteIndex&quot;:0},&quot;isEdited&quot;:false,&quot;manualOverride&quot;:{&quot;isManuallyOverridden&quot;:true,&quot;citeprocText&quot;:&quot;(Brodeur et al. 2019)&quot;,&quot;manualOverrideText&quot;:&quot;Brodeur et al. (2019)&quot;},&quot;citationTag&quot;:&quot;MENDELEY_CITATION_v3_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&quot;,&quot;citationItems&quot;:[{&quot;id&quot;:&quot;b5cd441c-ad95-3ecf-b88e-de9fc539c346&quot;,&quot;itemData&quot;:{&quot;type&quot;:&quot;article-journal&quot;,&quot;id&quot;:&quot;b5cd441c-ad95-3ecf-b88e-de9fc539c346&quot;,&quot;title&quot;:&quot;Major shifts in pelagic micronekton and macrozooplankton community structure in an upwelling ecosystem related to an unprecedented marine heatwave&quot;,&quot;author&quot;:[{&quot;family&quot;:&quot;Brodeur&quot;,&quot;given&quot;:&quot;R D&quot;,&quot;parse-names&quot;:false,&quot;dropping-particle&quot;:&quot;&quot;,&quot;non-dropping-particle&quot;:&quot;&quot;},{&quot;family&quot;:&quot;Auth&quot;,&quot;given&quot;:&quot;T D&quot;,&quot;parse-names&quot;:false,&quot;dropping-particle&quot;:&quot;&quot;,&quot;non-dropping-particle&quot;:&quot;&quot;},{&quot;family&quot;:&quot;Phillips&quot;,&quot;given&quot;:&quot;A J&quot;,&quot;parse-names&quot;:false,&quot;dropping-particle&quot;:&quot;&quot;,&quot;non-dropping-particle&quot;:&quot;&quot;}],&quot;container-title&quot;:&quot;Frontiers in Marine Science&quot;,&quot;container-title-short&quot;:&quot;Front Mar Sci&quot;,&quot;DOI&quot;:&quot;10.3389/fmars.2019.00212&quot;,&quot;issued&quot;:{&quot;date-parts&quot;:[[2019]]},&quot;page&quot;:&quot;15&quot;,&quot;language&quot;:&quot;English&quot;,&quot;abstract&quot;:&quot;The community structure of pelagic zooplankton and micronekton may be a sensitive indicator of changes in environmental conditions within the California Current ecosystem. Substantial oceanographic changes in 2015 and 2016, due to the anomalously warm ocean conditions associated with a large-scale marine heatwave perturbation, resulted in onshore and northward advection of warmer and more stratified surface waters resulting in reduced upwelling. Here we quantify changes in the macrozooplankton and micronekton community composition and structure based on five highly contrasting ocean conditions. Data from fine-mesh pelagic trawl surveys conducted off Oregon and Washington during early summer of 2011 and 2013-2016 were examined for interannual changes in spatial distribution and abundance of fish and invertebrate taxa. Overall species diversity was highest in 2015 and lowest in 2011, but 2016 was similar to the other years, although the evenness was somewhat lower. The community of taxa in both 2015 and 2016 was significantly different from the previously sampled years. Crustacean plankton densities (especially Euphausiidae) were extremely low in both of these years, and the invertebrate composition became dominated mostly by gelatinous zooplankton. Fishes and cephalopods showed mixed trends overall, but some species such as age-0 Pacific hake were found in relatively high abundances mainly along the shelf break in 2015 and 2016. These results suggest dramatically different pelagic communities were present during the recent warm years with a greater contribution from offshore taxa, especially gelatinous taxa, during 2015 and 2016. The substantial reorganization of the pelagic community has the potential to lead to major alterations in trophic functioning in this normally productive ecosystem.&quot;,&quot;issue&quot;:&quot;212&quot;,&quot;volume&quot;:&quot;6&quot;},&quot;isTemporary&quot;:false}]},{&quot;citationID&quot;:&quot;MENDELEY_CITATION_00b4cb11-80da-408d-ae27-c4a96e1b08b2&quot;,&quot;properties&quot;:{&quot;noteIndex&quot;:0},&quot;isEdited&quot;:false,&quot;manualOverride&quot;:{&quot;isManuallyOverridden&quot;:false,&quot;citeprocText&quot;:&quot;(Peterson et al. 2017; Auth et al. 2018)&quot;,&quot;manualOverrideText&quot;:&quot;&quot;},&quot;citationTag&quot;:&quot;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&quot;,&quot;citationItems&quot;:[{&quot;id&quot;:&quot;03a3075c-6916-3b4d-b0e4-a0d2e589c9b4&quot;,&quot;itemData&quot;:{&quot;type&quot;:&quot;article-journal&quot;,&quot;id&quot;:&quot;03a3075c-6916-3b4d-b0e4-a0d2e589c9b4&quot;,&quot;title&quot;:&quot;Phenological and distributional shifts in ichthyoplankton associated with recent warming in the northeast Pacific Ocean&quot;,&quot;author&quot;:[{&quot;family&quot;:&quot;Auth&quot;,&quot;given&quot;:&quot;T D&quot;,&quot;parse-names&quot;:false,&quot;dropping-particle&quot;:&quot;&quot;,&quot;non-dropping-particle&quot;:&quot;&quot;},{&quot;family&quot;:&quot;Daly&quot;,&quot;given&quot;:&quot;E A&quot;,&quot;parse-names&quot;:false,&quot;dropping-particle&quot;:&quot;&quot;,&quot;non-dropping-particle&quot;:&quot;&quot;},{&quot;family&quot;:&quot;Brodeur&quot;,&quot;given&quot;:&quot;R D&quot;,&quot;parse-names&quot;:false,&quot;dropping-particle&quot;:&quot;&quot;,&quot;non-dropping-particle&quot;:&quot;&quot;},{&quot;family&quot;:&quot;Fisher&quot;,&quot;given&quot;:&quot;J L&quot;,&quot;parse-names&quot;:false,&quot;dropping-particle&quot;:&quot;&quot;,&quot;non-dropping-particle&quot;:&quot;&quot;}],&quot;container-title&quot;:&quot;Global Change Biology&quot;,&quot;DOI&quot;:&quot;10.1111/gcb.13872&quot;,&quot;ISBN&quot;:&quot;1354-1013&quot;,&quot;issued&quot;:{&quot;date-parts&quot;:[[2018]]},&quot;page&quot;:&quot;259-272&quot;,&quot;language&quot;:&quot;English&quot;,&quot;abstract&quot;:&quot;Understanding changes in the migratory and reproductive phenology of fish stocks in relation to climate change is critical for accurate ecosystem-based fisheries management. Relocation and changes in timing of reproduction can have dramatic effects upon the success of fish populations and throughout the food web. During anomalously warm conditions (1-4 degrees C above normal) in the northeast Pacific Ocean during 2015-2016, we documented shifts in timing and spawning location of several pelagic fish stocks based on larval fish samples. Total larval concentrations in the northern California Current (NCC) during winter (January-March) 2015 and 2016 were the highest observed since annual collections first occurred in 1998, primarily due to increased abundances of Engraulis mordax (northern anchovy) and Sardinops sagax (Pacific sardine) larvae, which are normally summer spawning species in this region. Sardinops sagax and Merluccius productus (Pacific hake) exhibited an unprecedented early and northward spawning expansion during 2015-16. In addition, spawning duration was greatly increased for E. mordax, as the presence of larvae was observed throughout the majority of 2015-16, indicating prolonged and nearly continuous spawning of adults throughout the warm period. Larvae from all three of these species have never before been collected in the NCC as early in the year. In addition, other southern species were collected in the NCC during this period. This suggests that the spawning phenology and distribution of several ecologically and commercially important fish species dramatically and rapidly changed in response to the warming conditions occurring in 2014-2016, and could be an indication of future conditions under projected climate change. Changes in spawning timing and poleward migration of fish populations due to warmer ocean conditions or global climate change will negatively impact areas that were historically dependent on these fish, and change the food web structure of the areas that the fish move into with unforeseen consequences.&quot;,&quot;issue&quot;:&quot;1&quot;,&quot;volume&quot;:&quot;24&quot;,&quot;container-title-short&quot;:&quot;Glob Chang Biol&quot;},&quot;isTemporary&quot;:false},{&quot;id&quot;:&quot;0b13ef7f-f17f-36eb-a0e5-430740fcb7e3&quot;,&quot;itemData&quot;:{&quot;type&quot;:&quot;article-journal&quot;,&quot;id&quot;:&quot;0b13ef7f-f17f-36eb-a0e5-430740fcb7e3&quot;,&quot;title&quot;:&quot;The pelagic ecosystem in the Northern California Current off Oregon during the 2014-2016 warm anomalies within the context of the past 20 years&quot;,&quot;author&quot;:[{&quot;family&quot;:&quot;Peterson&quot;,&quot;given&quot;:&quot;W T&quot;,&quot;parse-names&quot;:false,&quot;dropping-particle&quot;:&quot;&quot;,&quot;non-dropping-particle&quot;:&quot;&quot;},{&quot;family&quot;:&quot;Fisher&quot;,&quot;given&quot;:&quot;J L&quot;,&quot;parse-names&quot;:false,&quot;dropping-particle&quot;:&quot;&quot;,&quot;non-dropping-particle&quot;:&quot;&quot;},{&quot;family&quot;:&quot;Strub&quot;,&quot;given&quot;:&quot;P T&quot;,&quot;parse-names&quot;:false,&quot;dropping-particle&quot;:&quot;&quot;,&quot;non-dropping-particle&quot;:&quot;&quot;},{&quot;family&quot;:&quot;Du&quot;,&quot;given&quot;:&quot;X N&quot;,&quot;parse-names&quot;:false,&quot;dropping-particle&quot;:&quot;&quot;,&quot;non-dropping-particle&quot;:&quot;&quot;},{&quot;family&quot;:&quot;Risien&quot;,&quot;given&quot;:&quot;C&quot;,&quot;parse-names&quot;:false,&quot;dropping-particle&quot;:&quot;&quot;,&quot;non-dropping-particle&quot;:&quot;&quot;},{&quot;family&quot;:&quot;Peterson&quot;,&quot;given&quot;:&quot;J&quot;,&quot;parse-names&quot;:false,&quot;dropping-particle&quot;:&quot;&quot;,&quot;non-dropping-particle&quot;:&quot;&quot;},{&quot;family&quot;:&quot;Shaw&quot;,&quot;given&quot;:&quot;C T&quot;,&quot;parse-names&quot;:false,&quot;dropping-particle&quot;:&quot;&quot;,&quot;non-dropping-particle&quot;:&quot;&quot;}],&quot;container-title&quot;:&quot;Journal of Geophysical Research-Oceans&quot;,&quot;DOI&quot;:&quot;10.1002/2017jc012952&quot;,&quot;ISBN&quot;:&quot;2169-9275&quot;,&quot;issued&quot;:{&quot;date-parts&quot;:[[2017]]},&quot;page&quot;:&quot;7267-7290&quot;,&quot;language&quot;:&quot;English&quot;,&quot;abstract&quot;:&quot;A warm anomaly in the upper ocean, colloquially named the Blob, appeared in the Gulf of Alaska during the calm winter of 2013-2014, spread across the northern North Pacific (NP) Ocean, and shifted eastward and onto the Oregon shelf. At least 14 species of copepods occurred which had never been observed in shelf/slope waters off Oregon, some of which are known to have NP Gyre affinities, indicating that the source waters of the coastal Blob were likely of both offshore (from the west) and subtropical/tropical origin. The anomalously warm conditions were reduced during strong upwelling in spring 2015 but returned when upwelling weakened in July 2015 and transitioned to downwelling in fall 2015. The extended period of warm conditions resulted in prolonged effects on the ecosystem off central Oregon, lasting at least through 2016. Impacts to the lower trophic levels were unprecedented and include a novel plankton community composition resulting from increased copepod, diatom, and dinoflagellate species richness and increased abundance of dinoflagellates. Additionally, the multiyear warm anomalies were associated with reduced biomass of copepods and euphausiids, high abundance of larvaceans and doliolids (indictors of oligotrophic ocean conditions), and a toxic diatom bloom (Pseudo-nitzschia) throughout the California Current in 2015, thereby changing the composition of the food web that is relied upon by many commercially and ecologically important species.&quot;,&quot;issue&quot;:&quot;9&quot;,&quot;volume&quot;:&quot;122&quot;,&quot;container-title-short&quot;:&quot;&quot;},&quot;isTemporary&quot;:false}]},{&quot;citationID&quot;:&quot;MENDELEY_CITATION_f0a287aa-cfd5-4559-9414-6572a87b61be&quot;,&quot;properties&quot;:{&quot;noteIndex&quot;:0},&quot;isEdited&quot;:false,&quot;manualOverride&quot;:{&quot;isManuallyOverridden&quot;:false,&quot;citeprocText&quot;:&quot;(Brodeur et al. 2019)&quot;,&quot;manualOverrideText&quot;:&quot;&quot;},&quot;citationTag&quot;:&quot;MENDELEY_CITATION_v3_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&quot;,&quot;citationItems&quot;:[{&quot;id&quot;:&quot;b5cd441c-ad95-3ecf-b88e-de9fc539c346&quot;,&quot;itemData&quot;:{&quot;type&quot;:&quot;article-journal&quot;,&quot;id&quot;:&quot;b5cd441c-ad95-3ecf-b88e-de9fc539c346&quot;,&quot;title&quot;:&quot;Major shifts in pelagic micronekton and macrozooplankton community structure in an upwelling ecosystem related to an unprecedented marine heatwave&quot;,&quot;author&quot;:[{&quot;family&quot;:&quot;Brodeur&quot;,&quot;given&quot;:&quot;R D&quot;,&quot;parse-names&quot;:false,&quot;dropping-particle&quot;:&quot;&quot;,&quot;non-dropping-particle&quot;:&quot;&quot;},{&quot;family&quot;:&quot;Auth&quot;,&quot;given&quot;:&quot;T D&quot;,&quot;parse-names&quot;:false,&quot;dropping-particle&quot;:&quot;&quot;,&quot;non-dropping-particle&quot;:&quot;&quot;},{&quot;family&quot;:&quot;Phillips&quot;,&quot;given&quot;:&quot;A J&quot;,&quot;parse-names&quot;:false,&quot;dropping-particle&quot;:&quot;&quot;,&quot;non-dropping-particle&quot;:&quot;&quot;}],&quot;container-title&quot;:&quot;Frontiers in Marine Science&quot;,&quot;container-title-short&quot;:&quot;Front Mar Sci&quot;,&quot;DOI&quot;:&quot;10.3389/fmars.2019.00212&quot;,&quot;issued&quot;:{&quot;date-parts&quot;:[[2019]]},&quot;page&quot;:&quot;15&quot;,&quot;language&quot;:&quot;English&quot;,&quot;abstract&quot;:&quot;The community structure of pelagic zooplankton and micronekton may be a sensitive indicator of changes in environmental conditions within the California Current ecosystem. Substantial oceanographic changes in 2015 and 2016, due to the anomalously warm ocean conditions associated with a large-scale marine heatwave perturbation, resulted in onshore and northward advection of warmer and more stratified surface waters resulting in reduced upwelling. Here we quantify changes in the macrozooplankton and micronekton community composition and structure based on five highly contrasting ocean conditions. Data from fine-mesh pelagic trawl surveys conducted off Oregon and Washington during early summer of 2011 and 2013-2016 were examined for interannual changes in spatial distribution and abundance of fish and invertebrate taxa. Overall species diversity was highest in 2015 and lowest in 2011, but 2016 was similar to the other years, although the evenness was somewhat lower. The community of taxa in both 2015 and 2016 was significantly different from the previously sampled years. Crustacean plankton densities (especially Euphausiidae) were extremely low in both of these years, and the invertebrate composition became dominated mostly by gelatinous zooplankton. Fishes and cephalopods showed mixed trends overall, but some species such as age-0 Pacific hake were found in relatively high abundances mainly along the shelf break in 2015 and 2016. These results suggest dramatically different pelagic communities were present during the recent warm years with a greater contribution from offshore taxa, especially gelatinous taxa, during 2015 and 2016. The substantial reorganization of the pelagic community has the potential to lead to major alterations in trophic functioning in this normally productive ecosystem.&quot;,&quot;issue&quot;:&quot;212&quot;,&quot;volume&quot;:&quot;6&quot;},&quot;isTemporary&quot;:false}]},{&quot;citationID&quot;:&quot;MENDELEY_CITATION_8b863a7f-b7b9-4d1e-8a93-2aeaf3cc6923&quot;,&quot;properties&quot;:{&quot;noteIndex&quot;:0},&quot;isEdited&quot;:false,&quot;manualOverride&quot;:{&quot;isManuallyOverridden&quot;:false,&quot;citeprocText&quot;:&quot;(Sakuma et al. 2016; Peterson et al. 2017; Brodeur et al. 2019)&quot;,&quot;manualOverrideText&quot;:&quot;&quot;},&quot;citationTag&quot;:&quot;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&quot;,&quot;citationItems&quot;:[{&quot;id&quot;:&quot;b5cd441c-ad95-3ecf-b88e-de9fc539c346&quot;,&quot;itemData&quot;:{&quot;type&quot;:&quot;article-journal&quot;,&quot;id&quot;:&quot;b5cd441c-ad95-3ecf-b88e-de9fc539c346&quot;,&quot;title&quot;:&quot;Major shifts in pelagic micronekton and macrozooplankton community structure in an upwelling ecosystem related to an unprecedented marine heatwave&quot;,&quot;author&quot;:[{&quot;family&quot;:&quot;Brodeur&quot;,&quot;given&quot;:&quot;R D&quot;,&quot;parse-names&quot;:false,&quot;dropping-particle&quot;:&quot;&quot;,&quot;non-dropping-particle&quot;:&quot;&quot;},{&quot;family&quot;:&quot;Auth&quot;,&quot;given&quot;:&quot;T D&quot;,&quot;parse-names&quot;:false,&quot;dropping-particle&quot;:&quot;&quot;,&quot;non-dropping-particle&quot;:&quot;&quot;},{&quot;family&quot;:&quot;Phillips&quot;,&quot;given&quot;:&quot;A J&quot;,&quot;parse-names&quot;:false,&quot;dropping-particle&quot;:&quot;&quot;,&quot;non-dropping-particle&quot;:&quot;&quot;}],&quot;container-title&quot;:&quot;Frontiers in Marine Science&quot;,&quot;container-title-short&quot;:&quot;Front Mar Sci&quot;,&quot;DOI&quot;:&quot;10.3389/fmars.2019.00212&quot;,&quot;issued&quot;:{&quot;date-parts&quot;:[[2019]]},&quot;page&quot;:&quot;15&quot;,&quot;language&quot;:&quot;English&quot;,&quot;abstract&quot;:&quot;The community structure of pelagic zooplankton and micronekton may be a sensitive indicator of changes in environmental conditions within the California Current ecosystem. Substantial oceanographic changes in 2015 and 2016, due to the anomalously warm ocean conditions associated with a large-scale marine heatwave perturbation, resulted in onshore and northward advection of warmer and more stratified surface waters resulting in reduced upwelling. Here we quantify changes in the macrozooplankton and micronekton community composition and structure based on five highly contrasting ocean conditions. Data from fine-mesh pelagic trawl surveys conducted off Oregon and Washington during early summer of 2011 and 2013-2016 were examined for interannual changes in spatial distribution and abundance of fish and invertebrate taxa. Overall species diversity was highest in 2015 and lowest in 2011, but 2016 was similar to the other years, although the evenness was somewhat lower. The community of taxa in both 2015 and 2016 was significantly different from the previously sampled years. Crustacean plankton densities (especially Euphausiidae) were extremely low in both of these years, and the invertebrate composition became dominated mostly by gelatinous zooplankton. Fishes and cephalopods showed mixed trends overall, but some species such as age-0 Pacific hake were found in relatively high abundances mainly along the shelf break in 2015 and 2016. These results suggest dramatically different pelagic communities were present during the recent warm years with a greater contribution from offshore taxa, especially gelatinous taxa, during 2015 and 2016. The substantial reorganization of the pelagic community has the potential to lead to major alterations in trophic functioning in this normally productive ecosystem.&quot;,&quot;issue&quot;:&quot;212&quot;,&quot;volume&quot;:&quot;6&quot;},&quot;isTemporary&quot;:false},{&quot;id&quot;:&quot;0b13ef7f-f17f-36eb-a0e5-430740fcb7e3&quot;,&quot;itemData&quot;:{&quot;type&quot;:&quot;article-journal&quot;,&quot;id&quot;:&quot;0b13ef7f-f17f-36eb-a0e5-430740fcb7e3&quot;,&quot;title&quot;:&quot;The pelagic ecosystem in the Northern California Current off Oregon during the 2014-2016 warm anomalies within the context of the past 20 years&quot;,&quot;author&quot;:[{&quot;family&quot;:&quot;Peterson&quot;,&quot;given&quot;:&quot;W T&quot;,&quot;parse-names&quot;:false,&quot;dropping-particle&quot;:&quot;&quot;,&quot;non-dropping-particle&quot;:&quot;&quot;},{&quot;family&quot;:&quot;Fisher&quot;,&quot;given&quot;:&quot;J L&quot;,&quot;parse-names&quot;:false,&quot;dropping-particle&quot;:&quot;&quot;,&quot;non-dropping-particle&quot;:&quot;&quot;},{&quot;family&quot;:&quot;Strub&quot;,&quot;given&quot;:&quot;P T&quot;,&quot;parse-names&quot;:false,&quot;dropping-particle&quot;:&quot;&quot;,&quot;non-dropping-particle&quot;:&quot;&quot;},{&quot;family&quot;:&quot;Du&quot;,&quot;given&quot;:&quot;X N&quot;,&quot;parse-names&quot;:false,&quot;dropping-particle&quot;:&quot;&quot;,&quot;non-dropping-particle&quot;:&quot;&quot;},{&quot;family&quot;:&quot;Risien&quot;,&quot;given&quot;:&quot;C&quot;,&quot;parse-names&quot;:false,&quot;dropping-particle&quot;:&quot;&quot;,&quot;non-dropping-particle&quot;:&quot;&quot;},{&quot;family&quot;:&quot;Peterson&quot;,&quot;given&quot;:&quot;J&quot;,&quot;parse-names&quot;:false,&quot;dropping-particle&quot;:&quot;&quot;,&quot;non-dropping-particle&quot;:&quot;&quot;},{&quot;family&quot;:&quot;Shaw&quot;,&quot;given&quot;:&quot;C T&quot;,&quot;parse-names&quot;:false,&quot;dropping-particle&quot;:&quot;&quot;,&quot;non-dropping-particle&quot;:&quot;&quot;}],&quot;container-title&quot;:&quot;Journal of Geophysical Research-Oceans&quot;,&quot;DOI&quot;:&quot;10.1002/2017jc012952&quot;,&quot;ISBN&quot;:&quot;2169-9275&quot;,&quot;issued&quot;:{&quot;date-parts&quot;:[[2017]]},&quot;page&quot;:&quot;7267-7290&quot;,&quot;language&quot;:&quot;English&quot;,&quot;abstract&quot;:&quot;A warm anomaly in the upper ocean, colloquially named the Blob, appeared in the Gulf of Alaska during the calm winter of 2013-2014, spread across the northern North Pacific (NP) Ocean, and shifted eastward and onto the Oregon shelf. At least 14 species of copepods occurred which had never been observed in shelf/slope waters off Oregon, some of which are known to have NP Gyre affinities, indicating that the source waters of the coastal Blob were likely of both offshore (from the west) and subtropical/tropical origin. The anomalously warm conditions were reduced during strong upwelling in spring 2015 but returned when upwelling weakened in July 2015 and transitioned to downwelling in fall 2015. The extended period of warm conditions resulted in prolonged effects on the ecosystem off central Oregon, lasting at least through 2016. Impacts to the lower trophic levels were unprecedented and include a novel plankton community composition resulting from increased copepod, diatom, and dinoflagellate species richness and increased abundance of dinoflagellates. Additionally, the multiyear warm anomalies were associated with reduced biomass of copepods and euphausiids, high abundance of larvaceans and doliolids (indictors of oligotrophic ocean conditions), and a toxic diatom bloom (Pseudo-nitzschia) throughout the California Current in 2015, thereby changing the composition of the food web that is relied upon by many commercially and ecologically important species.&quot;,&quot;issue&quot;:&quot;9&quot;,&quot;volume&quot;:&quot;122&quot;,&quot;container-title-short&quot;:&quot;&quot;},&quot;isTemporary&quot;:false},{&quot;id&quot;:&quot;929d8f86-46ae-3587-af6e-67866f20a67c&quot;,&quot;itemData&quot;:{&quot;type&quot;:&quot;article-journal&quot;,&quot;id&quot;:&quot;929d8f86-46ae-3587-af6e-67866f20a67c&quot;,&quot;title&quot;:&quot;Anomalous epipelagic micronekton assemblage patterns in the neritic waters of the California Current in spring 2015 during a period of extreme ocean conditions&quot;,&quot;author&quot;:[{&quot;family&quot;:&quot;Sakuma&quot;,&quot;given&quot;:&quot;K M&quot;,&quot;parse-names&quot;:false,&quot;dropping-particle&quot;:&quot;&quot;,&quot;non-dropping-particle&quot;:&quot;&quot;},{&quot;family&quot;:&quot;Field&quot;,&quot;given&quot;:&quot;J C&quot;,&quot;parse-names&quot;:false,&quot;dropping-particle&quot;:&quot;&quot;,&quot;non-dropping-particle&quot;:&quot;&quot;},{&quot;family&quot;:&quot;Mantua&quot;,&quot;given&quot;:&quot;N J&quot;,&quot;parse-names&quot;:false,&quot;dropping-particle&quot;:&quot;&quot;,&quot;non-dropping-particle&quot;:&quot;&quot;},{&quot;family&quot;:&quot;Ralston&quot;,&quot;given&quot;:&quot;S&quot;,&quot;parse-names&quot;:false,&quot;dropping-particle&quot;:&quot;&quot;,&quot;non-dropping-particle&quot;:&quot;&quot;},{&quot;family&quot;:&quot;Marinovic&quot;,&quot;given&quot;:&quot;B B&quot;,&quot;parse-names&quot;:false,&quot;dropping-particle&quot;:&quot;&quot;,&quot;non-dropping-particle&quot;:&quot;&quot;},{&quot;family&quot;:&quot;Carrion&quot;,&quot;given&quot;:&quot;C N&quot;,&quot;parse-names&quot;:false,&quot;dropping-particle&quot;:&quot;&quot;,&quot;non-dropping-particle&quot;:&quot;&quot;}],&quot;container-title&quot;:&quot;California Cooperative Oceanic Fisheries Investigations Reports&quot;,&quot;ISBN&quot;:&quot;0575-3317&quot;,&quot;issued&quot;:{&quot;date-parts&quot;:[[2016]]},&quot;page&quot;:&quot;163-183&quot;,&quot;language&quot;:&quot;English&quot;,&quot;abstract&quot;:&quot;We report on the anomalous distribution, abundance, and community structure patterns of epipelagic micronekton from a midwater trawl survey in May-June 2015 that has a 26-year time series within a core region off central California (36 degrees 35'-38 degrees 10'N) and a 12-year time series with expanded spatial coverage (extending from 32 degrees 42.5'-39 degrees 50'N). The 2015 survey took place during an extended period of record-breaking warm surface temperatures in much of the northeast Pacific Ocean. In the neritic waters off central and northern California, this broad-scale extended marine heat wave was combined with more localized, above average coastal upwelling in spring 2015 that led to slightly cooler than normal surface temperatures over the continental shelf and shelf break. The unusual micronekton assemblages in our 2015 trawl survey featured anomalously high catches of warm water species such as pelagic red crabs (Pleuroncodes planipes), coincident with high catches of colder water species such as YOY rockfish (Sebastes spp.), and also large catches of pelagic tunicates such as Pyrosoma atlanticum. Principal component analysis (PCA) on a subset of the most frequently occurring species for both the shorter time series (expanded survey area) and the longer time series (core region) yielded similar results to previous studies off central California, with a suggested alternation between micronekton communities dominated by coastal pelagic species and those dominated by YOY groundfish (rockfish, Pacific hake [Merluccius productus], and sanddabs [Citharichthys spp.]), krill, and cephalopods. In addition, the leading principal components for the different regions of the expanded survey area were highly correlated, suggesting similar micronekton community responses to forcing mechanisms over a broad spatial scale. As the PCA analysis was limited to a relatively small subset of species and the time series for some frequently encountered species are not continuous throughout the history of the survey, we also report on species that reflect additional aspects of the unusual nature of the 2015 survey catches. Together, these results indicate that the micronekton community structure in the late spring of 2015 was highly anomalous in that species characteristic of what might generally be considered three different nominal states (YOY groundfish/market squid and krill, warm-water subtropical species, and pelagic tunicates) were all encountered in high abundance.&quot;,&quot;volume&quot;:&quot;57&quot;,&quot;container-title-short&quot;:&quot;&quot;},&quot;isTemporary&quot;:false}]},{&quot;citationID&quot;:&quot;MENDELEY_CITATION_e000b6a6-5dde-47eb-b6be-7961324753c6&quot;,&quot;properties&quot;:{&quot;noteIndex&quot;:0},&quot;isEdited&quot;:false,&quot;manualOverride&quot;:{&quot;isManuallyOverridden&quot;:false,&quot;citeprocText&quot;:&quot;(Sakuma et al. 2016; Brodeur et al. 2019)&quot;,&quot;manualOverrideText&quot;:&quot;&quot;},&quot;citationTag&quot;:&quot;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&quot;,&quot;citationItems&quot;:[{&quot;id&quot;:&quot;929d8f86-46ae-3587-af6e-67866f20a67c&quot;,&quot;itemData&quot;:{&quot;type&quot;:&quot;article-journal&quot;,&quot;id&quot;:&quot;929d8f86-46ae-3587-af6e-67866f20a67c&quot;,&quot;title&quot;:&quot;Anomalous epipelagic micronekton assemblage patterns in the neritic waters of the California Current in spring 2015 during a period of extreme ocean conditions&quot;,&quot;author&quot;:[{&quot;family&quot;:&quot;Sakuma&quot;,&quot;given&quot;:&quot;K M&quot;,&quot;parse-names&quot;:false,&quot;dropping-particle&quot;:&quot;&quot;,&quot;non-dropping-particle&quot;:&quot;&quot;},{&quot;family&quot;:&quot;Field&quot;,&quot;given&quot;:&quot;J C&quot;,&quot;parse-names&quot;:false,&quot;dropping-particle&quot;:&quot;&quot;,&quot;non-dropping-particle&quot;:&quot;&quot;},{&quot;family&quot;:&quot;Mantua&quot;,&quot;given&quot;:&quot;N J&quot;,&quot;parse-names&quot;:false,&quot;dropping-particle&quot;:&quot;&quot;,&quot;non-dropping-particle&quot;:&quot;&quot;},{&quot;family&quot;:&quot;Ralston&quot;,&quot;given&quot;:&quot;S&quot;,&quot;parse-names&quot;:false,&quot;dropping-particle&quot;:&quot;&quot;,&quot;non-dropping-particle&quot;:&quot;&quot;},{&quot;family&quot;:&quot;Marinovic&quot;,&quot;given&quot;:&quot;B B&quot;,&quot;parse-names&quot;:false,&quot;dropping-particle&quot;:&quot;&quot;,&quot;non-dropping-particle&quot;:&quot;&quot;},{&quot;family&quot;:&quot;Carrion&quot;,&quot;given&quot;:&quot;C N&quot;,&quot;parse-names&quot;:false,&quot;dropping-particle&quot;:&quot;&quot;,&quot;non-dropping-particle&quot;:&quot;&quot;}],&quot;container-title&quot;:&quot;California Cooperative Oceanic Fisheries Investigations Reports&quot;,&quot;ISBN&quot;:&quot;0575-3317&quot;,&quot;issued&quot;:{&quot;date-parts&quot;:[[2016]]},&quot;page&quot;:&quot;163-183&quot;,&quot;language&quot;:&quot;English&quot;,&quot;abstract&quot;:&quot;We report on the anomalous distribution, abundance, and community structure patterns of epipelagic micronekton from a midwater trawl survey in May-June 2015 that has a 26-year time series within a core region off central California (36 degrees 35'-38 degrees 10'N) and a 12-year time series with expanded spatial coverage (extending from 32 degrees 42.5'-39 degrees 50'N). The 2015 survey took place during an extended period of record-breaking warm surface temperatures in much of the northeast Pacific Ocean. In the neritic waters off central and northern California, this broad-scale extended marine heat wave was combined with more localized, above average coastal upwelling in spring 2015 that led to slightly cooler than normal surface temperatures over the continental shelf and shelf break. The unusual micronekton assemblages in our 2015 trawl survey featured anomalously high catches of warm water species such as pelagic red crabs (Pleuroncodes planipes), coincident with high catches of colder water species such as YOY rockfish (Sebastes spp.), and also large catches of pelagic tunicates such as Pyrosoma atlanticum. Principal component analysis (PCA) on a subset of the most frequently occurring species for both the shorter time series (expanded survey area) and the longer time series (core region) yielded similar results to previous studies off central California, with a suggested alternation between micronekton communities dominated by coastal pelagic species and those dominated by YOY groundfish (rockfish, Pacific hake [Merluccius productus], and sanddabs [Citharichthys spp.]), krill, and cephalopods. In addition, the leading principal components for the different regions of the expanded survey area were highly correlated, suggesting similar micronekton community responses to forcing mechanisms over a broad spatial scale. As the PCA analysis was limited to a relatively small subset of species and the time series for some frequently encountered species are not continuous throughout the history of the survey, we also report on species that reflect additional aspects of the unusual nature of the 2015 survey catches. Together, these results indicate that the micronekton community structure in the late spring of 2015 was highly anomalous in that species characteristic of what might generally be considered three different nominal states (YOY groundfish/market squid and krill, warm-water subtropical species, and pelagic tunicates) were all encountered in high abundance.&quot;,&quot;volume&quot;:&quot;57&quot;,&quot;container-title-short&quot;:&quot;&quot;},&quot;isTemporary&quot;:false},{&quot;id&quot;:&quot;b5cd441c-ad95-3ecf-b88e-de9fc539c346&quot;,&quot;itemData&quot;:{&quot;type&quot;:&quot;article-journal&quot;,&quot;id&quot;:&quot;b5cd441c-ad95-3ecf-b88e-de9fc539c346&quot;,&quot;title&quot;:&quot;Major shifts in pelagic micronekton and macrozooplankton community structure in an upwelling ecosystem related to an unprecedented marine heatwave&quot;,&quot;author&quot;:[{&quot;family&quot;:&quot;Brodeur&quot;,&quot;given&quot;:&quot;R D&quot;,&quot;parse-names&quot;:false,&quot;dropping-particle&quot;:&quot;&quot;,&quot;non-dropping-particle&quot;:&quot;&quot;},{&quot;family&quot;:&quot;Auth&quot;,&quot;given&quot;:&quot;T D&quot;,&quot;parse-names&quot;:false,&quot;dropping-particle&quot;:&quot;&quot;,&quot;non-dropping-particle&quot;:&quot;&quot;},{&quot;family&quot;:&quot;Phillips&quot;,&quot;given&quot;:&quot;A J&quot;,&quot;parse-names&quot;:false,&quot;dropping-particle&quot;:&quot;&quot;,&quot;non-dropping-particle&quot;:&quot;&quot;}],&quot;container-title&quot;:&quot;Frontiers in Marine Science&quot;,&quot;container-title-short&quot;:&quot;Front Mar Sci&quot;,&quot;DOI&quot;:&quot;10.3389/fmars.2019.00212&quot;,&quot;issued&quot;:{&quot;date-parts&quot;:[[2019]]},&quot;page&quot;:&quot;15&quot;,&quot;language&quot;:&quot;English&quot;,&quot;abstract&quot;:&quot;The community structure of pelagic zooplankton and micronekton may be a sensitive indicator of changes in environmental conditions within the California Current ecosystem. Substantial oceanographic changes in 2015 and 2016, due to the anomalously warm ocean conditions associated with a large-scale marine heatwave perturbation, resulted in onshore and northward advection of warmer and more stratified surface waters resulting in reduced upwelling. Here we quantify changes in the macrozooplankton and micronekton community composition and structure based on five highly contrasting ocean conditions. Data from fine-mesh pelagic trawl surveys conducted off Oregon and Washington during early summer of 2011 and 2013-2016 were examined for interannual changes in spatial distribution and abundance of fish and invertebrate taxa. Overall species diversity was highest in 2015 and lowest in 2011, but 2016 was similar to the other years, although the evenness was somewhat lower. The community of taxa in both 2015 and 2016 was significantly different from the previously sampled years. Crustacean plankton densities (especially Euphausiidae) were extremely low in both of these years, and the invertebrate composition became dominated mostly by gelatinous zooplankton. Fishes and cephalopods showed mixed trends overall, but some species such as age-0 Pacific hake were found in relatively high abundances mainly along the shelf break in 2015 and 2016. These results suggest dramatically different pelagic communities were present during the recent warm years with a greater contribution from offshore taxa, especially gelatinous taxa, during 2015 and 2016. The substantial reorganization of the pelagic community has the potential to lead to major alterations in trophic functioning in this normally productive ecosystem.&quot;,&quot;issue&quot;:&quot;212&quot;,&quot;volume&quot;:&quot;6&quot;},&quot;isTemporary&quot;:false}]},{&quot;citationID&quot;:&quot;MENDELEY_CITATION_02709dbf-6427-405c-b47e-f7af0ae2bfca&quot;,&quot;properties&quot;:{&quot;noteIndex&quot;:0},&quot;isEdited&quot;:false,&quot;manualOverride&quot;:{&quot;isManuallyOverridden&quot;:false,&quot;citeprocText&quot;:&quot;(Cheung and Frolicher 2020)&quot;,&quot;manualOverrideText&quot;:&quot;&quot;},&quot;citationTag&quot;:&quot;MENDELEY_CITATION_v3_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&quot;,&quot;citationItems&quot;:[{&quot;id&quot;:&quot;15c21bb1-e0cb-3269-bbac-64c2361c363f&quot;,&quot;itemData&quot;:{&quot;type&quot;:&quot;article-journal&quot;,&quot;id&quot;:&quot;15c21bb1-e0cb-3269-bbac-64c2361c363f&quot;,&quot;title&quot;:&quot;Marine heatwaves exacerbate climate change impacts for fisheries in the northeast Pacific&quot;,&quot;author&quot;:[{&quot;family&quot;:&quot;Cheung&quot;,&quot;given&quot;:&quot;W W L&quot;,&quot;parse-names&quot;:false,&quot;dropping-particle&quot;:&quot;&quot;,&quot;non-dropping-particle&quot;:&quot;&quot;},{&quot;family&quot;:&quot;Frolicher&quot;,&quot;given&quot;:&quot;T L&quot;,&quot;parse-names&quot;:false,&quot;dropping-particle&quot;:&quot;&quot;,&quot;non-dropping-particle&quot;:&quot;&quot;}],&quot;container-title&quot;:&quot;Scientific Reports&quot;,&quot;container-title-short&quot;:&quot;Sci Rep&quot;,&quot;DOI&quot;:&quot;10.1038/s41598-020-63650-z&quot;,&quot;ISBN&quot;:&quot;2045-2322&quot;,&quot;issued&quot;:{&quot;date-parts&quot;:[[2020]]},&quot;page&quot;:&quot;10&quot;,&quot;language&quot;:&quot;English&quot;,&quot;abstract&quot;:&quot;Marine heatwaves (MHWs) have occurred in all ocean basins with severe negative impacts on coastal and ocean ecosystems. The northeast Pacific 2013-2015 MHW in particular received major societal concerns. Yet, our knowledge about how MHWs impact fish stocks is limited. Here, we combine outputs from a large ensemble simulation of an Earth system model with a fish impact model to simulate responses of major northeast Pacific fish stocks to MHWs. We show that MHWs cause biomass decrease and shifts in biogeography of fish stocks that are at least four times faster and bigger in magnitude than the effects of decadal-scale mean changes throughout the 21st century. With MHWs, we project a doubling of impact levels by 2050 amongst the most important fisheries species over previous assessments that focus only on long-term climate change. Our results underscore the additional challenges from MHWs for fisheries and their management under climate change.&quot;,&quot;issue&quot;:&quot;1&quot;,&quot;volume&quot;:&quot;10&quot;},&quot;isTemporary&quot;:false}]},{&quot;citationID&quot;:&quot;MENDELEY_CITATION_d288b34c-59ce-45be-b3a8-d551ddce4f76&quot;,&quot;properties&quot;:{&quot;noteIndex&quot;:0},&quot;isEdited&quot;:false,&quot;manualOverride&quot;:{&quot;isManuallyOverridden&quot;:false,&quot;citeprocText&quot;:&quot;(Daly et al. 2017)&quot;,&quot;manualOverrideText&quot;:&quot;&quot;},&quot;citationTag&quot;:&quot;MENDELEY_CITATION_v3_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&quot;,&quot;citationItems&quot;:[{&quot;id&quot;:&quot;ea5edd38-db83-39e1-884e-8d6bad77d33f&quot;,&quot;itemData&quot;:{&quot;type&quot;:&quot;article-journal&quot;,&quot;id&quot;:&quot;ea5edd38-db83-39e1-884e-8d6bad77d33f&quot;,&quot;title&quot;:&quot;Anomalous ocean conditions in 2015: Impacts on spring Chinook salmon and their prey field&quot;,&quot;author&quot;:[{&quot;family&quot;:&quot;Daly&quot;,&quot;given&quot;:&quot;E A&quot;,&quot;parse-names&quot;:false,&quot;dropping-particle&quot;:&quot;&quot;,&quot;non-dropping-particle&quot;:&quot;&quot;},{&quot;family&quot;:&quot;Brodeur&quot;,&quot;given&quot;:&quot;R D&quot;,&quot;parse-names&quot;:false,&quot;dropping-particle&quot;:&quot;&quot;,&quot;non-dropping-particle&quot;:&quot;&quot;},{&quot;family&quot;:&quot;Auth&quot;,&quot;given&quot;:&quot;T D&quot;,&quot;parse-names&quot;:false,&quot;dropping-particle&quot;:&quot;&quot;,&quot;non-dropping-particle&quot;:&quot;&quot;}],&quot;container-title&quot;:&quot;Marine Ecology Progress Series&quot;,&quot;container-title-short&quot;:&quot;Mar Ecol Prog Ser&quot;,&quot;DOI&quot;:&quot;10.3354/meps12021&quot;,&quot;ISBN&quot;:&quot;0171-8630&quot;,&quot;issued&quot;:{&quot;date-parts&quot;:[[2017]]},&quot;page&quot;:&quot;169-182&quot;,&quot;language&quot;:&quot;English&quot;,&quot;abstract&quot;:&quot;In the northern California Current, Columbia River Chinook salmon Oncorhynchus tshawytscha that return as adults in spring are primarily hatchery-produced, though they include natural-origin fish listed under the US Endangered Species Act. Anomalously warm ocean conditions persisted in the California Current during 2015 (&gt; 2.5 degrees C above normal) through the winter period when fish prey resources of juvenile salmon develop and during spring as salmon enter the ocean. The biomass of ichthyoplankton in winter 2015 was the 4th highest of our 18 yr time-series (1998-2015), predicting good food conditions for salmon and high adult salmon returns several years later. The larval composition of 2015 ichthyoplankton included abnormally large amounts of the warm-water taxa northern anchovy Engraulis mordax and rockfish Sebastes spp. When the composition of ichthyoplankton is dominated by warm-water taxa in winter, we would predict poor returns of salmon. May diets of juvenile Chinook salmon collected in coastal waters reflected high proportions of juvenile rockfish, no evidence of northern anchovy, and most closely resembled those of other warm years. June diets also reflected a warm prey community being consumed, predicting poor returns of salmon. Chinook salmon had high percentages of empty stomachs and were small and thin in 2015, with fish weighing 17.6% less than the same-length fish in a cold year (2008). Lower condition of juvenile Chinook salmon related to decreased returns of adult salmon. Overall, all but one biological predictor (biomass of prey) suggests that the prospects for the 2015 ocean-entry smolts were not favorable for survival.&quot;,&quot;volume&quot;:&quot;566&quot;},&quot;isTemporary&quot;:false}]},{&quot;citationID&quot;:&quot;MENDELEY_CITATION_9406fbed-5a08-42b5-bb31-1a1124fd7f62&quot;,&quot;properties&quot;:{&quot;noteIndex&quot;:0},&quot;isEdited&quot;:false,&quot;manualOverride&quot;:{&quot;isManuallyOverridden&quot;:false,&quot;citeprocText&quot;:&quot;(Brodeur et al. 2019)&quot;,&quot;manualOverrideText&quot;:&quot;&quot;},&quot;citationTag&quot;:&quot;MENDELEY_CITATION_v3_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&quot;,&quot;citationItems&quot;:[{&quot;id&quot;:&quot;b5cd441c-ad95-3ecf-b88e-de9fc539c346&quot;,&quot;itemData&quot;:{&quot;type&quot;:&quot;article-journal&quot;,&quot;id&quot;:&quot;b5cd441c-ad95-3ecf-b88e-de9fc539c346&quot;,&quot;title&quot;:&quot;Major shifts in pelagic micronekton and macrozooplankton community structure in an upwelling ecosystem related to an unprecedented marine heatwave&quot;,&quot;author&quot;:[{&quot;family&quot;:&quot;Brodeur&quot;,&quot;given&quot;:&quot;R D&quot;,&quot;parse-names&quot;:false,&quot;dropping-particle&quot;:&quot;&quot;,&quot;non-dropping-particle&quot;:&quot;&quot;},{&quot;family&quot;:&quot;Auth&quot;,&quot;given&quot;:&quot;T D&quot;,&quot;parse-names&quot;:false,&quot;dropping-particle&quot;:&quot;&quot;,&quot;non-dropping-particle&quot;:&quot;&quot;},{&quot;family&quot;:&quot;Phillips&quot;,&quot;given&quot;:&quot;A J&quot;,&quot;parse-names&quot;:false,&quot;dropping-particle&quot;:&quot;&quot;,&quot;non-dropping-particle&quot;:&quot;&quot;}],&quot;container-title&quot;:&quot;Frontiers in Marine Science&quot;,&quot;container-title-short&quot;:&quot;Front Mar Sci&quot;,&quot;DOI&quot;:&quot;10.3389/fmars.2019.00212&quot;,&quot;issued&quot;:{&quot;date-parts&quot;:[[2019]]},&quot;page&quot;:&quot;15&quot;,&quot;language&quot;:&quot;English&quot;,&quot;abstract&quot;:&quot;The community structure of pelagic zooplankton and micronekton may be a sensitive indicator of changes in environmental conditions within the California Current ecosystem. Substantial oceanographic changes in 2015 and 2016, due to the anomalously warm ocean conditions associated with a large-scale marine heatwave perturbation, resulted in onshore and northward advection of warmer and more stratified surface waters resulting in reduced upwelling. Here we quantify changes in the macrozooplankton and micronekton community composition and structure based on five highly contrasting ocean conditions. Data from fine-mesh pelagic trawl surveys conducted off Oregon and Washington during early summer of 2011 and 2013-2016 were examined for interannual changes in spatial distribution and abundance of fish and invertebrate taxa. Overall species diversity was highest in 2015 and lowest in 2011, but 2016 was similar to the other years, although the evenness was somewhat lower. The community of taxa in both 2015 and 2016 was significantly different from the previously sampled years. Crustacean plankton densities (especially Euphausiidae) were extremely low in both of these years, and the invertebrate composition became dominated mostly by gelatinous zooplankton. Fishes and cephalopods showed mixed trends overall, but some species such as age-0 Pacific hake were found in relatively high abundances mainly along the shelf break in 2015 and 2016. These results suggest dramatically different pelagic communities were present during the recent warm years with a greater contribution from offshore taxa, especially gelatinous taxa, during 2015 and 2016. The substantial reorganization of the pelagic community has the potential to lead to major alterations in trophic functioning in this normally productive ecosystem.&quot;,&quot;issue&quot;:&quot;212&quot;,&quot;volume&quot;:&quot;6&quot;},&quot;isTemporary&quot;:false}]},{&quot;citationID&quot;:&quot;MENDELEY_CITATION_41812dd5-480a-4dc3-a24f-9d8833b3f991&quot;,&quot;properties&quot;:{&quot;noteIndex&quot;:0},&quot;isEdited&quot;:false,&quot;manualOverride&quot;:{&quot;isManuallyOverridden&quot;:false,&quot;citeprocText&quot;:&quot;(Brodeur et al. 2019)&quot;,&quot;manualOverrideText&quot;:&quot;&quot;},&quot;citationTag&quot;:&quot;MENDELEY_CITATION_v3_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&quot;,&quot;citationItems&quot;:[{&quot;id&quot;:&quot;b5cd441c-ad95-3ecf-b88e-de9fc539c346&quot;,&quot;itemData&quot;:{&quot;type&quot;:&quot;article-journal&quot;,&quot;id&quot;:&quot;b5cd441c-ad95-3ecf-b88e-de9fc539c346&quot;,&quot;title&quot;:&quot;Major shifts in pelagic micronekton and macrozooplankton community structure in an upwelling ecosystem related to an unprecedented marine heatwave&quot;,&quot;author&quot;:[{&quot;family&quot;:&quot;Brodeur&quot;,&quot;given&quot;:&quot;R D&quot;,&quot;parse-names&quot;:false,&quot;dropping-particle&quot;:&quot;&quot;,&quot;non-dropping-particle&quot;:&quot;&quot;},{&quot;family&quot;:&quot;Auth&quot;,&quot;given&quot;:&quot;T D&quot;,&quot;parse-names&quot;:false,&quot;dropping-particle&quot;:&quot;&quot;,&quot;non-dropping-particle&quot;:&quot;&quot;},{&quot;family&quot;:&quot;Phillips&quot;,&quot;given&quot;:&quot;A J&quot;,&quot;parse-names&quot;:false,&quot;dropping-particle&quot;:&quot;&quot;,&quot;non-dropping-particle&quot;:&quot;&quot;}],&quot;container-title&quot;:&quot;Frontiers in Marine Science&quot;,&quot;container-title-short&quot;:&quot;Front Mar Sci&quot;,&quot;DOI&quot;:&quot;10.3389/fmars.2019.00212&quot;,&quot;issued&quot;:{&quot;date-parts&quot;:[[2019]]},&quot;page&quot;:&quot;15&quot;,&quot;language&quot;:&quot;English&quot;,&quot;abstract&quot;:&quot;The community structure of pelagic zooplankton and micronekton may be a sensitive indicator of changes in environmental conditions within the California Current ecosystem. Substantial oceanographic changes in 2015 and 2016, due to the anomalously warm ocean conditions associated with a large-scale marine heatwave perturbation, resulted in onshore and northward advection of warmer and more stratified surface waters resulting in reduced upwelling. Here we quantify changes in the macrozooplankton and micronekton community composition and structure based on five highly contrasting ocean conditions. Data from fine-mesh pelagic trawl surveys conducted off Oregon and Washington during early summer of 2011 and 2013-2016 were examined for interannual changes in spatial distribution and abundance of fish and invertebrate taxa. Overall species diversity was highest in 2015 and lowest in 2011, but 2016 was similar to the other years, although the evenness was somewhat lower. The community of taxa in both 2015 and 2016 was significantly different from the previously sampled years. Crustacean plankton densities (especially Euphausiidae) were extremely low in both of these years, and the invertebrate composition became dominated mostly by gelatinous zooplankton. Fishes and cephalopods showed mixed trends overall, but some species such as age-0 Pacific hake were found in relatively high abundances mainly along the shelf break in 2015 and 2016. These results suggest dramatically different pelagic communities were present during the recent warm years with a greater contribution from offshore taxa, especially gelatinous taxa, during 2015 and 2016. The substantial reorganization of the pelagic community has the potential to lead to major alterations in trophic functioning in this normally productive ecosystem.&quot;,&quot;issue&quot;:&quot;212&quot;,&quot;volume&quot;:&quot;6&quot;},&quot;isTemporary&quot;:false}]},{&quot;citationID&quot;:&quot;MENDELEY_CITATION_bbf4295f-b01c-4164-8032-881ed2fb15df&quot;,&quot;properties&quot;:{&quot;noteIndex&quot;:0},&quot;isEdited&quot;:false,&quot;manualOverride&quot;:{&quot;isManuallyOverridden&quot;:false,&quot;citeprocText&quot;:&quot;(Brodeur et al. 2019)&quot;,&quot;manualOverrideText&quot;:&quot;&quot;},&quot;citationTag&quot;:&quot;MENDELEY_CITATION_v3_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&quot;,&quot;citationItems&quot;:[{&quot;id&quot;:&quot;b5cd441c-ad95-3ecf-b88e-de9fc539c346&quot;,&quot;itemData&quot;:{&quot;type&quot;:&quot;article-journal&quot;,&quot;id&quot;:&quot;b5cd441c-ad95-3ecf-b88e-de9fc539c346&quot;,&quot;title&quot;:&quot;Major shifts in pelagic micronekton and macrozooplankton community structure in an upwelling ecosystem related to an unprecedented marine heatwave&quot;,&quot;author&quot;:[{&quot;family&quot;:&quot;Brodeur&quot;,&quot;given&quot;:&quot;R D&quot;,&quot;parse-names&quot;:false,&quot;dropping-particle&quot;:&quot;&quot;,&quot;non-dropping-particle&quot;:&quot;&quot;},{&quot;family&quot;:&quot;Auth&quot;,&quot;given&quot;:&quot;T D&quot;,&quot;parse-names&quot;:false,&quot;dropping-particle&quot;:&quot;&quot;,&quot;non-dropping-particle&quot;:&quot;&quot;},{&quot;family&quot;:&quot;Phillips&quot;,&quot;given&quot;:&quot;A J&quot;,&quot;parse-names&quot;:false,&quot;dropping-particle&quot;:&quot;&quot;,&quot;non-dropping-particle&quot;:&quot;&quot;}],&quot;container-title&quot;:&quot;Frontiers in Marine Science&quot;,&quot;container-title-short&quot;:&quot;Front Mar Sci&quot;,&quot;DOI&quot;:&quot;10.3389/fmars.2019.00212&quot;,&quot;issued&quot;:{&quot;date-parts&quot;:[[2019]]},&quot;page&quot;:&quot;15&quot;,&quot;language&quot;:&quot;English&quot;,&quot;abstract&quot;:&quot;The community structure of pelagic zooplankton and micronekton may be a sensitive indicator of changes in environmental conditions within the California Current ecosystem. Substantial oceanographic changes in 2015 and 2016, due to the anomalously warm ocean conditions associated with a large-scale marine heatwave perturbation, resulted in onshore and northward advection of warmer and more stratified surface waters resulting in reduced upwelling. Here we quantify changes in the macrozooplankton and micronekton community composition and structure based on five highly contrasting ocean conditions. Data from fine-mesh pelagic trawl surveys conducted off Oregon and Washington during early summer of 2011 and 2013-2016 were examined for interannual changes in spatial distribution and abundance of fish and invertebrate taxa. Overall species diversity was highest in 2015 and lowest in 2011, but 2016 was similar to the other years, although the evenness was somewhat lower. The community of taxa in both 2015 and 2016 was significantly different from the previously sampled years. Crustacean plankton densities (especially Euphausiidae) were extremely low in both of these years, and the invertebrate composition became dominated mostly by gelatinous zooplankton. Fishes and cephalopods showed mixed trends overall, but some species such as age-0 Pacific hake were found in relatively high abundances mainly along the shelf break in 2015 and 2016. These results suggest dramatically different pelagic communities were present during the recent warm years with a greater contribution from offshore taxa, especially gelatinous taxa, during 2015 and 2016. The substantial reorganization of the pelagic community has the potential to lead to major alterations in trophic functioning in this normally productive ecosystem.&quot;,&quot;issue&quot;:&quot;212&quot;,&quot;volume&quot;:&quot;6&quot;},&quot;isTemporary&quot;:false}]},{&quot;citationID&quot;:&quot;MENDELEY_CITATION_db2ba180-e147-4204-ab29-1fe740b70824&quot;,&quot;properties&quot;:{&quot;noteIndex&quot;:0},&quot;isEdited&quot;:false,&quot;manualOverride&quot;:{&quot;isManuallyOverridden&quot;:false,&quot;citeprocText&quot;:&quot;(National Oceanic and Atmospheric Administration 2019b)&quot;,&quot;manualOverrideText&quot;:&quot;&quot;},&quot;citationTag&quot;:&quot;MENDELEY_CITATION_v3_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&quot;,&quot;citationItems&quot;:[{&quot;id&quot;:&quot;1295e87b-dd02-3c53-b810-e0cc822ce241&quot;,&quot;itemData&quot;:{&quot;type&quot;:&quot;webpage&quot;,&quot;id&quot;:&quot;1295e87b-dd02-3c53-b810-e0cc822ce241&quot;,&quot;title&quot;:&quot;National Centers for Environmental Information&quot;,&quot;author&quot;:[{&quot;family&quot;:&quot;National Oceanic and Atmospheric Administration&quot;,&quot;given&quot;:&quot;U S Federal Government&quot;,&quot;parse-names&quot;:false,&quot;dropping-particle&quot;:&quot;&quot;,&quot;non-dropping-particle&quot;:&quot;&quot;}],&quot;issued&quot;:{&quot;date-parts&quot;:[[2019]]},&quot;container-title-short&quot;:&quot;&quot;},&quot;isTemporary&quot;:false}]},{&quot;citationID&quot;:&quot;MENDELEY_CITATION_fb97c06e-8a33-4c58-9f04-6d790f579c34&quot;,&quot;properties&quot;:{&quot;noteIndex&quot;:0},&quot;isEdited&quot;:false,&quot;manualOverride&quot;:{&quot;isManuallyOverridden&quot;:false,&quot;citeprocText&quot;:&quot;(National Oceanic and Atmospheric Administration 2019a)&quot;,&quot;manualOverrideText&quot;:&quot;&quot;},&quot;citationTag&quot;:&quot;MENDELEY_CITATION_v3_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&quot;,&quot;citationItems&quot;:[{&quot;id&quot;:&quot;dea5f093-e270-3ee1-a687-28eb37c62fdf&quot;,&quot;itemData&quot;:{&quot;type&quot;:&quot;webpage&quot;,&quot;id&quot;:&quot;dea5f093-e270-3ee1-a687-28eb37c62fdf&quot;,&quot;title&quot;:&quot;Climate Prediction Center&quot;,&quot;author&quot;:[{&quot;family&quot;:&quot;National Oceanic and Atmospheric Administration&quot;,&quot;given&quot;:&quot;U S Federal Government&quot;,&quot;parse-names&quot;:false,&quot;dropping-particle&quot;:&quot;&quot;,&quot;non-dropping-particle&quot;:&quot;&quot;}],&quot;URL&quot;:&quot;https://origin.cpc.ncep.noaa.gov/products/analysis_monitoring/ensostuff/ONI_v5.php&quot;,&quot;issued&quot;:{&quot;date-parts&quot;:[[2019]]},&quot;container-title-short&quot;:&quot;&quot;},&quot;isTemporary&quot;:false}]},{&quot;citationID&quot;:&quot;MENDELEY_CITATION_eb81728c-f4da-49b7-8d44-6b098ddaa742&quot;,&quot;properties&quot;:{&quot;noteIndex&quot;:0},&quot;isEdited&quot;:false,&quot;manualOverride&quot;:{&quot;isManuallyOverridden&quot;:false,&quot;citeprocText&quot;:&quot;(Rothlisberg and Miller 1983)&quot;,&quot;manualOverrideText&quot;:&quot;&quot;},&quot;citationTag&quot;:&quot;MENDELEY_CITATION_v3_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&quot;,&quot;citationItems&quot;:[{&quot;id&quot;:&quot;d157613c-0de9-37cb-933b-3a65475bd75f&quot;,&quot;itemData&quot;:{&quot;type&quot;:&quot;article-journal&quot;,&quot;id&quot;:&quot;d157613c-0de9-37cb-933b-3a65475bd75f&quot;,&quot;title&quot;:&quot;Factors affecting the distribution, abundance, and survival of Pandalus jordani (Decapoda, Pandalidae) larvae off the Oregon Coast&quot;,&quot;author&quot;:[{&quot;family&quot;:&quot;Rothlisberg&quot;,&quot;given&quot;:&quot;Peter C&quot;,&quot;parse-names&quot;:false,&quot;dropping-particle&quot;:&quot;&quot;,&quot;non-dropping-particle&quot;:&quot;&quot;},{&quot;family&quot;:&quot;Miller&quot;,&quot;given&quot;:&quot;Charles B&quot;,&quot;parse-names&quot;:false,&quot;dropping-particle&quot;:&quot;&quot;,&quot;non-dropping-particle&quot;:&quot;&quot;}],&quot;container-title&quot;:&quot;Fishery Bulletin&quot;,&quot;issued&quot;:{&quot;date-parts&quot;:[[1983]]},&quot;page&quot;:&quot;455-472&quot;,&quot;abstract&quot;:&quot;Abundance, distribution, and survival of larval pink shrimp, Panda Ius jordani, differed between 1971 and 1972. Consistent southwest winds in the February-March spawnmg season of 1972 kept surface flow onshore and larvae closer to the coast than did the mixed winds of 1971. The early season of 1972 was warmer than that of 1971, and development was faster: Zoea Vwere prevalent at the end ofApril 1972, compared with median advancement to Zoea TIl by early May in 1971. Corresponding to the lesser dispersal and faster development of 1972, survival was substantially better than in 1971. Overall larval survival at settlement time appears from analysis of long-term fishery data and upwelling indices to have some dependence upon the strength of June to August upwelling. Extrapolation from laboratory studies suggests that is because survival is enhanced by the temperatures consistently 12°C and below maintained by strong upwelling. Timing of spawning and development interacts with timing of the flow regime. Summer upwelling generally keeps the habitat suitably cold for optimal development and survival and returns larvae to seaward for settlement roughly at the beds from which they were spawned. Hjort (1914,1926) was the first to suggest the importance of larval mortality in establishing year class strength of marine fish. This concept has been useful generally, and, in particular, larval mortality most fully explains fluctuations of stocks in species both short-lived and fecund. However, larval mortality per se is only one component of total mortality. Factors affecting parental stock size, fecundity, spawning and hatching rates, larval dispersal, metamorphosis, and postlarval and prerecruitment mortality will also generate year-to-year variation in population size. In many marine animals these life history phases are in totally different habitats and have very different durations. Given the complexity ofthe life cycle and the variety of habitat features which can therefore act importantly , it is not surprising that sound explanations of year class variations have begun to emerge only now. Long time series of catch data and well-developed understanding of oceanographic processes are both required. Interesting recent examples include Southward et al. (1975), Boudreault et al. (1977), Driver (1978), and Dow (1978). Creation of indices of coastal upwelling strength (Bakun 1973) has given us an important variable for study of factors influencing&quot;,&quot;issue&quot;:&quot;3&quot;,&quot;volume&quot;:&quot;81&quot;,&quot;container-title-short&quot;:&quot;&quot;},&quot;isTemporary&quot;:false}]},{&quot;citationID&quot;:&quot;MENDELEY_CITATION_fea12dad-c214-4761-8a33-8bf02a985840&quot;,&quot;properties&quot;:{&quot;noteIndex&quot;:0},&quot;isEdited&quot;:false,&quot;manualOverride&quot;:{&quot;isManuallyOverridden&quot;:false,&quot;citeprocText&quot;:&quot;(Hannah 1995)&quot;,&quot;manualOverrideText&quot;:&quot;&quot;},&quot;citationTag&quot;:&quot;MENDELEY_CITATION_v3_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&quot;,&quot;citationItems&quot;:[{&quot;id&quot;:&quot;9e8203b5-606b-3778-be11-d82d5eeabdf5&quot;,&quot;itemData&quot;:{&quot;type&quot;:&quot;article-journal&quot;,&quot;id&quot;:&quot;9e8203b5-606b-3778-be11-d82d5eeabdf5&quot;,&quot;title&quot;:&quot;Variation in geographic stock area, catchability and natural mortality of Ocean Shrimp (Pandalus jordani): Some new evidence for a trophic interaction with Pacific Hake (Merluccius productus)&quot;,&quot;author&quot;:[{&quot;family&quot;:&quot;Hannah&quot;,&quot;given&quot;:&quot;Robert W&quot;,&quot;parse-names&quot;:false,&quot;dropping-particle&quot;:&quot;&quot;,&quot;non-dropping-particle&quot;:&quot;&quot;}],&quot;container-title&quot;:&quot;Canadian Journal of Fisheries and Aquatic Sciences&quot;,&quot;issued&quot;:{&quot;date-parts&quot;:[[1995]]},&quot;page&quot;:&quot;1018-1029&quot;,&quot;volume&quot;:&quot;52&quot;,&quot;container-title-short&quot;:&quot;&quot;},&quot;isTemporary&quot;:false}]},{&quot;citationID&quot;:&quot;MENDELEY_CITATION_008a1ccb-7d87-4bfa-b726-bc2549ca2162&quot;,&quot;properties&quot;:{&quot;noteIndex&quot;:0},&quot;isEdited&quot;:false,&quot;manualOverride&quot;:{&quot;isManuallyOverridden&quot;:false,&quot;citeprocText&quot;:&quot;(Fabricius et al. 2011)&quot;,&quot;manualOverrideText&quot;:&quot;&quot;},&quot;citationTag&quot;:&quot;MENDELEY_CITATION_v3_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&quot;,&quot;citationItems&quot;:[{&quot;id&quot;:&quot;00143734-9908-3eb1-afca-812fc213270c&quot;,&quot;itemData&quot;:{&quot;type&quot;:&quot;article-journal&quot;,&quot;id&quot;:&quot;00143734-9908-3eb1-afca-812fc213270c&quot;,&quot;title&quot;:&quot;Losers and winners in coral reefs acclimatized to elevated carbon dioxide concentrations&quot;,&quot;author&quot;:[{&quot;family&quot;:&quot;Fabricius&quot;,&quot;given&quot;:&quot;Katharina E&quot;,&quot;parse-names&quot;:false,&quot;dropping-particle&quot;:&quot;&quot;,&quot;non-dropping-particle&quot;:&quot;&quot;},{&quot;family&quot;:&quot;Langdon&quot;,&quot;given&quot;:&quot;Chris&quot;,&quot;parse-names&quot;:false,&quot;dropping-particle&quot;:&quot;&quot;,&quot;non-dropping-particle&quot;:&quot;&quot;},{&quot;family&quot;:&quot;Uthicke&quot;,&quot;given&quot;:&quot;Sven&quot;,&quot;parse-names&quot;:false,&quot;dropping-particle&quot;:&quot;&quot;,&quot;non-dropping-particle&quot;:&quot;&quot;},{&quot;family&quot;:&quot;Humphrey&quot;,&quot;given&quot;:&quot;Craig&quot;,&quot;parse-names&quot;:false,&quot;dropping-particle&quot;:&quot;&quot;,&quot;non-dropping-particle&quot;:&quot;&quot;},{&quot;family&quot;:&quot;Noonan&quot;,&quot;given&quot;:&quot;Sam&quot;,&quot;parse-names&quot;:false,&quot;dropping-particle&quot;:&quot;&quot;,&quot;non-dropping-particle&quot;:&quot;&quot;},{&quot;family&quot;:&quot;De’ath&quot;,&quot;given&quot;:&quot;Glenn&quot;,&quot;parse-names&quot;:false,&quot;dropping-particle&quot;:&quot;&quot;,&quot;non-dropping-particle&quot;:&quot;&quot;},{&quot;family&quot;:&quot;Okazaki&quot;,&quot;given&quot;:&quot;Remy&quot;,&quot;parse-names&quot;:false,&quot;dropping-particle&quot;:&quot;&quot;,&quot;non-dropping-particle&quot;:&quot;&quot;},{&quot;family&quot;:&quot;Muehllehner&quot;,&quot;given&quot;:&quot;Nancy&quot;,&quot;parse-names&quot;:false,&quot;dropping-particle&quot;:&quot;&quot;,&quot;non-dropping-particle&quot;:&quot;&quot;},{&quot;family&quot;:&quot;Glas&quot;,&quot;given&quot;:&quot;Martin S&quot;,&quot;parse-names&quot;:false,&quot;dropping-particle&quot;:&quot;&quot;,&quot;non-dropping-particle&quot;:&quot;&quot;},{&quot;family&quot;:&quot;Lough&quot;,&quot;given&quot;:&quot;Janice M&quot;,&quot;parse-names&quot;:false,&quot;dropping-particle&quot;:&quot;&quot;,&quot;non-dropping-particle&quot;:&quot;&quot;}],&quot;container-title&quot;:&quot;Nature Climate Change&quot;,&quot;container-title-short&quot;:&quot;Nat Clim Chang&quot;,&quot;DOI&quot;:&quot;10.1038/nclimate1122&quot;,&quot;ISSN&quot;:&quot;1758-6798&quot;,&quot;URL&quot;:&quot;https://doi.org/10.1038/nclimate1122&quot;,&quot;issued&quot;:{&quot;date-parts&quot;:[[2011]]},&quot;page&quot;:&quot;165-169&quot;,&quot;abstract&quot;:&quot;Ocean acidification due to anthropogenic carbon dioxide emissions has negative effects on many marine organisms, but the long-term impacts are less well known. A study into the effects of natural carbon dioxide seeps on coral reefs and seagrasses confirms model predictions that acidification may contribute to reduced diversity and resilience.&quot;,&quot;issue&quot;:&quot;3&quot;,&quot;volume&quot;:&quot;1&quot;},&quot;isTemporary&quot;:false}]},{&quot;citationID&quot;:&quot;MENDELEY_CITATION_4b20b0d8-30b7-4507-aa8d-8c8813d1975f&quot;,&quot;properties&quot;:{&quot;noteIndex&quot;:0},&quot;isEdited&quot;:false,&quot;manualOverride&quot;:{&quot;isManuallyOverridden&quot;:false,&quot;citeprocText&quot;:&quot;(Hendriks et al. 2010)&quot;,&quot;manualOverrideText&quot;:&quot;&quot;},&quot;citationTag&quot;:&quot;MENDELEY_CITATION_v3_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&quot;,&quot;citationItems&quot;:[{&quot;id&quot;:&quot;39fc0caf-a2ff-30d0-bc90-056422fc2e03&quot;,&quot;itemData&quot;:{&quot;type&quot;:&quot;article-journal&quot;,&quot;id&quot;:&quot;39fc0caf-a2ff-30d0-bc90-056422fc2e03&quot;,&quot;title&quot;:&quot;Vulnerability of marine biodiversity to ocean acidification: A meta-analysis&quot;,&quot;author&quot;:[{&quot;family&quot;:&quot;Hendriks&quot;,&quot;given&quot;:&quot;I. E.&quot;,&quot;parse-names&quot;:false,&quot;dropping-particle&quot;:&quot;&quot;,&quot;non-dropping-particle&quot;:&quot;&quot;},{&quot;family&quot;:&quot;Duarte&quot;,&quot;given&quot;:&quot;C. M.&quot;,&quot;parse-names&quot;:false,&quot;dropping-particle&quot;:&quot;&quot;,&quot;non-dropping-particle&quot;:&quot;&quot;},{&quot;family&quot;:&quot;Álvarez&quot;,&quot;given&quot;:&quot;M.&quot;,&quot;parse-names&quot;:false,&quot;dropping-particle&quot;:&quot;&quot;,&quot;non-dropping-particle&quot;:&quot;&quot;}],&quot;container-title&quot;:&quot;Estuarine, Coastal and Shelf Science&quot;,&quot;DOI&quot;:&quot;10.1016/j.ecss.2009.11.022&quot;,&quot;ISSN&quot;:&quot;02727714&quot;,&quot;URL&quot;:&quot;http://dx.doi.org/10.1016/j.ecss.2009.11.022&quot;,&quot;issued&quot;:{&quot;date-parts&quot;:[[2010]]},&quot;page&quot;:&quot;157-164&quot;,&quot;abstract&quot;:&quot;The ocean captures a large part of the anthropogenic carbon dioxide emitted to the atmosphere. As a result of the increase in CO2 partial pressure the ocean pH is lowered as compared to pre-industrial times and a further decline is expected. Ocean acidification has been proposed to pose a major threat for marine organisms, particularly shell-forming and calcifying organisms. Here we show, on the basis of meta-analysis of available experimental assessments, differences in organism responses to elevated pCO2 and propose that marine biota may be more resistant to ocean acidification than expected. Calcification is most sensitive to ocean acidification while it is questionable if marine functional diversity is impacted significantly along the ranges of acidification predicted for the 21st century. Active biological processes and small-scale temporal and spatial variability in ocean pH may render marine biota far more resistant to ocean acidification than hitherto believed. © 2009 Elsevier Ltd. All rights reserved.&quot;,&quot;publisher&quot;:&quot;Elsevier Ltd&quot;,&quot;issue&quot;:&quot;2&quot;,&quot;volume&quot;:&quot;86&quot;,&quot;container-title-short&quot;:&quot;Estuar Coast Shelf Sci&quot;},&quot;isTemporary&quot;:false}]},{&quot;citationID&quot;:&quot;MENDELEY_CITATION_8674a1ba-201b-4719-a61c-14701365bb39&quot;,&quot;properties&quot;:{&quot;noteIndex&quot;:0},&quot;isEdited&quot;:false,&quot;manualOverride&quot;:{&quot;isManuallyOverridden&quot;:false,&quot;citeprocText&quot;:&quot;(Caldeira and Wickett 2005; Orr et al. 2005; Cao and Caldeira 2008; Steinacher et al. 2009)&quot;,&quot;manualOverrideText&quot;:&quot;&quot;},&quot;citationTag&quot;:&quot;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&quot;,&quot;citationItems&quot;:[{&quot;id&quot;:&quot;1fe28571-02a1-32b2-9ac8-620c7d9868c6&quot;,&quot;itemData&quot;:{&quot;type&quot;:&quot;article-journal&quot;,&quot;id&quot;:&quot;1fe28571-02a1-32b2-9ac8-620c7d9868c6&quot;,&quot;title&quot;:&quot;Ocean model predictions of chemistry changes from carbon dioxide emissions to the atmosphere and ocean&quot;,&quot;author&quot;:[{&quot;family&quot;:&quot;Caldeira&quot;,&quot;given&quot;:&quot;K&quot;,&quot;parse-names&quot;:false,&quot;dropping-particle&quot;:&quot;&quot;,&quot;non-dropping-particle&quot;:&quot;&quot;},{&quot;family&quot;:&quot;Wickett&quot;,&quot;given&quot;:&quot;M E&quot;,&quot;parse-names&quot;:false,&quot;dropping-particle&quot;:&quot;&quot;,&quot;non-dropping-particle&quot;:&quot;&quot;}],&quot;container-title&quot;:&quot;Journal of Geophysical Research&quot;,&quot;container-title-short&quot;:&quot;J Geophys Res&quot;,&quot;DOI&quot;:&quot;10.1029/2004jc002671&quot;,&quot;ISBN&quot;:&quot;2169-9275&quot;,&quot;issued&quot;:{&quot;date-parts&quot;:[[2005]]},&quot;page&quot;:&quot;12&quot;,&quot;language&quot;:&quot;English&quot;,&quot;abstract&quot;:&quot;We present ocean chemistry calculations based on ocean general circulation model simulations of atmospheric CO2 emission, stabilization of atmospheric CO2 content, and stabilization of atmospheric CO2 achieved in total or in part by injection of CO2 to the deep ocean interior. Our goal is to provide first-order results from various CO2 pathways, allowing correspondence with studies of marine biological effects of added CO2. Parts of the Southern Ocean become undersaturated with respect to aragonite under the Intergovernmental Panel on Climate Change Special Report on Emissions Scenarios (SRES) A1, A2, B1, and B2 emission pathways and the WRE pathways that stabilize CO2 at 650 ppm or above. Cumulative atmospheric emission of 5000 Pg C produces aragonite undersaturation in most of the surface ocean; 10,000 Pg C also produces calcite undersaturation in most of the surface ocean. Stabilization of atmospheric CO2 at 450 ppm produces both calcite and aragonite undersaturation in most of the deep ocean. The simulated SRES pathways produce global surface pH reductions of similar to 0.3-0.5 units by year 2100. Approximately this same reduction is produced by WRE650 and WRE1000 stabilization scenarios and by the 1250 Pg C emission scenario by year 2300. Atmospheric emissions of 5000 Pg C and 20,000 Pg C produce global surface pH reductions of 0.8 and 1.4 units, respectively, by year 2300. Simulations of deep ocean CO2 injection as an alternative to atmospheric release show greater chemical impact on the deep ocean as the price for having less impact on the surface ocean and climate. Changes in ocean chemistry of the magnitude shown are likely to be biologically significant.&quot;,&quot;issue&quot;:&quot;C9&quot;,&quot;volume&quot;:&quot;110&quot;},&quot;isTemporary&quot;:false},{&quot;id&quot;:&quot;a5f219ef-f0b1-3ef9-af5c-d7399391244f&quot;,&quot;itemData&quot;:{&quot;type&quot;:&quot;article-journal&quot;,&quot;id&quot;:&quot;a5f219ef-f0b1-3ef9-af5c-d7399391244f&quot;,&quot;title&quot;:&quot;Atmospheric CO2 stabilization and ocean acidification&quot;,&quot;author&quot;:[{&quot;family&quot;:&quot;Cao&quot;,&quot;given&quot;:&quot;L&quot;,&quot;parse-names&quot;:false,&quot;dropping-particle&quot;:&quot;&quot;,&quot;non-dropping-particle&quot;:&quot;&quot;},{&quot;family&quot;:&quot;Caldeira&quot;,&quot;given&quot;:&quot;K&quot;,&quot;parse-names&quot;:false,&quot;dropping-particle&quot;:&quot;&quot;,&quot;non-dropping-particle&quot;:&quot;&quot;}],&quot;container-title&quot;:&quot;Geophysical Research Letters&quot;,&quot;DOI&quot;:&quot;10.1029/2008gl035072&quot;,&quot;ISBN&quot;:&quot;0094-8276&quot;,&quot;issued&quot;:{&quot;date-parts&quot;:[[2008]]},&quot;page&quot;:&quot;5&quot;,&quot;language&quot;:&quot;English&quot;,&quot;abstract&quot;:&quot;We use a coupled climate/carbon-cycle model to examine the consequences of stabilizing atmospheric CO2 at different levels for ocean chemistry. Our simulations show the potential for major damage to at least some ocean ecosystems at atmospheric CO2 stabilization levels as low as 450 ppm. Before the industrial revolution, more than 98% of corals reefs were surrounded by waters that were &gt;3.5 times saturated with respect to their skeleton materials ( aragonite). If atmospheric CO2 is stabilized at 450 ppm only 8% of existing coral reefs will be surrounded by water with this saturation level. Also at this CO2 level 7% of the ocean South of 60 degrees S will become undersaturated with respect to aragonite, and parts of the high latitude ocean will experience a decrease in pH by more than 0.2 units. Results presented here provide an independent and additional basis for choosing targets of atmospheric CO2 stabilization levels. Citation: Cao, L., and K. Caldeira ( 2008), Atmospheric CO2 stabilization and ocean acidification, Geophys. Res. Lett., 35, L19609, doi: 10.1029/2008GL035072.&quot;,&quot;issue&quot;:&quot;19&quot;,&quot;volume&quot;:&quot;35&quot;,&quot;container-title-short&quot;:&quot;Geophys Res Lett&quot;},&quot;isTemporary&quot;:false},{&quot;id&quot;:&quot;ff3c7753-058c-3457-ad9a-4083caa2d638&quot;,&quot;itemData&quot;:{&quot;type&quot;:&quot;article-journal&quot;,&quot;id&quot;:&quot;ff3c7753-058c-3457-ad9a-4083caa2d638&quot;,&quot;title&quot;:&quot;Anthropogenic ocean acidification over the twenty-first century and its impact on calcifying organisms&quot;,&quot;author&quot;:[{&quot;family&quot;:&quot;Orr&quot;,&quot;given&quot;:&quot;J C&quot;,&quot;parse-names&quot;:false,&quot;dropping-particle&quot;:&quot;&quot;,&quot;non-dropping-particle&quot;:&quot;&quot;},{&quot;family&quot;:&quot;Fabry&quot;,&quot;given&quot;:&quot;V J&quot;,&quot;parse-names&quot;:false,&quot;dropping-particle&quot;:&quot;&quot;,&quot;non-dropping-particle&quot;:&quot;&quot;},{&quot;family&quot;:&quot;Aumont&quot;,&quot;given&quot;:&quot;O&quot;,&quot;parse-names&quot;:false,&quot;dropping-particle&quot;:&quot;&quot;,&quot;non-dropping-particle&quot;:&quot;&quot;},{&quot;family&quot;:&quot;Bopp&quot;,&quot;given&quot;:&quot;L&quot;,&quot;parse-names&quot;:false,&quot;dropping-particle&quot;:&quot;&quot;,&quot;non-dropping-particle&quot;:&quot;&quot;},{&quot;family&quot;:&quot;Doney&quot;,&quot;given&quot;:&quot;S C&quot;,&quot;parse-names&quot;:false,&quot;dropping-particle&quot;:&quot;&quot;,&quot;non-dropping-particle&quot;:&quot;&quot;},{&quot;family&quot;:&quot;Feely&quot;,&quot;given&quot;:&quot;R A&quot;,&quot;parse-names&quot;:false,&quot;dropping-particle&quot;:&quot;&quot;,&quot;non-dropping-particle&quot;:&quot;&quot;},{&quot;family&quot;:&quot;Gnanadesikan&quot;,&quot;given&quot;:&quot;A&quot;,&quot;parse-names&quot;:false,&quot;dropping-particle&quot;:&quot;&quot;,&quot;non-dropping-particle&quot;:&quot;&quot;},{&quot;family&quot;:&quot;Gruber&quot;,&quot;given&quot;:&quot;N&quot;,&quot;parse-names&quot;:false,&quot;dropping-particle&quot;:&quot;&quot;,&quot;non-dropping-particle&quot;:&quot;&quot;},{&quot;family&quot;:&quot;Ishida&quot;,&quot;given&quot;:&quot;A&quot;,&quot;parse-names&quot;:false,&quot;dropping-particle&quot;:&quot;&quot;,&quot;non-dropping-particle&quot;:&quot;&quot;},{&quot;family&quot;:&quot;Joos&quot;,&quot;given&quot;:&quot;F&quot;,&quot;parse-names&quot;:false,&quot;dropping-particle&quot;:&quot;&quot;,&quot;non-dropping-particle&quot;:&quot;&quot;},{&quot;family&quot;:&quot;Key&quot;,&quot;given&quot;:&quot;R M&quot;,&quot;parse-names&quot;:false,&quot;dropping-particle&quot;:&quot;&quot;,&quot;non-dropping-particle&quot;:&quot;&quot;},{&quot;family&quot;:&quot;Lindsay&quot;,&quot;given&quot;:&quot;K&quot;,&quot;parse-names&quot;:false,&quot;dropping-particle&quot;:&quot;&quot;,&quot;non-dropping-particle&quot;:&quot;&quot;},{&quot;family&quot;:&quot;Maier-Reimer&quot;,&quot;given&quot;:&quot;E&quot;,&quot;parse-names&quot;:false,&quot;dropping-particle&quot;:&quot;&quot;,&quot;non-dropping-particle&quot;:&quot;&quot;},{&quot;family&quot;:&quot;Matear&quot;,&quot;given&quot;:&quot;R&quot;,&quot;parse-names&quot;:false,&quot;dropping-particle&quot;:&quot;&quot;,&quot;non-dropping-particle&quot;:&quot;&quot;},{&quot;family&quot;:&quot;Monfray&quot;,&quot;given&quot;:&quot;P&quot;,&quot;parse-names&quot;:false,&quot;dropping-particle&quot;:&quot;&quot;,&quot;non-dropping-particle&quot;:&quot;&quot;},{&quot;family&quot;:&quot;Mouchet&quot;,&quot;given&quot;:&quot;A&quot;,&quot;parse-names&quot;:false,&quot;dropping-particle&quot;:&quot;&quot;,&quot;non-dropping-particle&quot;:&quot;&quot;},{&quot;family&quot;:&quot;Najjar&quot;,&quot;given&quot;:&quot;R G&quot;,&quot;parse-names&quot;:false,&quot;dropping-particle&quot;:&quot;&quot;,&quot;non-dropping-particle&quot;:&quot;&quot;},{&quot;family&quot;:&quot;Plattner&quot;,&quot;given&quot;:&quot;G K&quot;,&quot;parse-names&quot;:false,&quot;dropping-particle&quot;:&quot;&quot;,&quot;non-dropping-particle&quot;:&quot;&quot;},{&quot;family&quot;:&quot;Rodgers&quot;,&quot;given&quot;:&quot;K B&quot;,&quot;parse-names&quot;:false,&quot;dropping-particle&quot;:&quot;&quot;,&quot;non-dropping-particle&quot;:&quot;&quot;},{&quot;family&quot;:&quot;Sabine&quot;,&quot;given&quot;:&quot;C L&quot;,&quot;parse-names&quot;:false,&quot;dropping-particle&quot;:&quot;&quot;,&quot;non-dropping-particle&quot;:&quot;&quot;},{&quot;family&quot;:&quot;Sarmiento&quot;,&quot;given&quot;:&quot;J L&quot;,&quot;parse-names&quot;:false,&quot;dropping-particle&quot;:&quot;&quot;,&quot;non-dropping-particle&quot;:&quot;&quot;},{&quot;family&quot;:&quot;Schlitzer&quot;,&quot;given&quot;:&quot;R&quot;,&quot;parse-names&quot;:false,&quot;dropping-particle&quot;:&quot;&quot;,&quot;non-dropping-particle&quot;:&quot;&quot;},{&quot;family&quot;:&quot;Slater&quot;,&quot;given&quot;:&quot;R D&quot;,&quot;parse-names&quot;:false,&quot;dropping-particle&quot;:&quot;&quot;,&quot;non-dropping-particle&quot;:&quot;&quot;},{&quot;family&quot;:&quot;Totterdell&quot;,&quot;given&quot;:&quot;I J&quot;,&quot;parse-names&quot;:false,&quot;dropping-particle&quot;:&quot;&quot;,&quot;non-dropping-particle&quot;:&quot;&quot;},{&quot;family&quot;:&quot;Weirig&quot;,&quot;given&quot;:&quot;M F&quot;,&quot;parse-names&quot;:false,&quot;dropping-particle&quot;:&quot;&quot;,&quot;non-dropping-particle&quot;:&quot;&quot;},{&quot;family&quot;:&quot;Yamanaka&quot;,&quot;given&quot;:&quot;Y&quot;,&quot;parse-names&quot;:false,&quot;dropping-particle&quot;:&quot;&quot;,&quot;non-dropping-particle&quot;:&quot;&quot;},{&quot;family&quot;:&quot;Yool&quot;,&quot;given&quot;:&quot;A&quot;,&quot;parse-names&quot;:false,&quot;dropping-particle&quot;:&quot;&quot;,&quot;non-dropping-particle&quot;:&quot;&quot;}],&quot;container-title&quot;:&quot;Nature&quot;,&quot;container-title-short&quot;:&quot;Nature&quot;,&quot;DOI&quot;:&quot;10.1038/nature04095&quot;,&quot;ISBN&quot;:&quot;0028-0836&quot;,&quot;issued&quot;:{&quot;date-parts&quot;:[[2005]]},&quot;page&quot;:&quot;681-686&quot;,&quot;language&quot;:&quot;English&quot;,&quot;abstract&quot;:&quot;Today's surface ocean is saturated with respect to calcium carbonate, but increasing atmospheric carbon dioxide concentrations are reducing ocean pH and carbonate ion concentrations, and thus the level of calcium carbonate saturation. Experimental evidence suggests that if these trends continue, key marine organisms - such as corals and some plankton - will have difficulty maintaining their external calcium carbonate skeletons. Here we use 13 models of the ocean - carbon cycle to assess calcium carbonate saturation under the IS92a 'business-as-usual' scenario for future emissions of anthropogenic carbon dioxide. In our projections, Southern Ocean surface waters will begin to become undersaturated with respect to aragonite, a metastable form of calcium carbonate, by the year 2050. By 2100, this undersaturation could extend throughout the entire Southern Ocean and into the subarctic Pacific Ocean. When live pteropods were exposed to our predicted level of undersaturation during a two-day shipboard experiment, their aragonite shells showed notable dissolution. Our findings indicate that conditions detrimental to high-latitude ecosystems could develop within decades, not centuries as suggested previously.&quot;,&quot;issue&quot;:&quot;7059&quot;,&quot;volume&quot;:&quot;437&quot;},&quot;isTemporary&quot;:false},{&quot;id&quot;:&quot;68f54d3b-d93a-31ec-9c7b-32987f5e000f&quot;,&quot;itemData&quot;:{&quot;type&quot;:&quot;article-journal&quot;,&quot;id&quot;:&quot;68f54d3b-d93a-31ec-9c7b-32987f5e000f&quot;,&quot;title&quot;:&quot;Imminent ocean acidification in the Arctic projected with the NCAR global coupled carbon cycle-climate model&quot;,&quot;author&quot;:[{&quot;family&quot;:&quot;Steinacher&quot;,&quot;given&quot;:&quot;M&quot;,&quot;parse-names&quot;:false,&quot;dropping-particle&quot;:&quot;&quot;,&quot;non-dropping-particle&quot;:&quot;&quot;},{&quot;family&quot;:&quot;Joos&quot;,&quot;given&quot;:&quot;F&quot;,&quot;parse-names&quot;:false,&quot;dropping-particle&quot;:&quot;&quot;,&quot;non-dropping-particle&quot;:&quot;&quot;},{&quot;family&quot;:&quot;Frolicher&quot;,&quot;given&quot;:&quot;T L&quot;,&quot;parse-names&quot;:false,&quot;dropping-particle&quot;:&quot;&quot;,&quot;non-dropping-particle&quot;:&quot;&quot;},{&quot;family&quot;:&quot;Plattner&quot;,&quot;given&quot;:&quot;G K&quot;,&quot;parse-names&quot;:false,&quot;dropping-particle&quot;:&quot;&quot;,&quot;non-dropping-particle&quot;:&quot;&quot;},{&quot;family&quot;:&quot;Doney&quot;,&quot;given&quot;:&quot;S C&quot;,&quot;parse-names&quot;:false,&quot;dropping-particle&quot;:&quot;&quot;,&quot;non-dropping-particle&quot;:&quot;&quot;}],&quot;container-title&quot;:&quot;Biogeosciences&quot;,&quot;DOI&quot;:&quot;10.5194/bg-6-515-2009&quot;,&quot;ISBN&quot;:&quot;1726-4170&quot;,&quot;issued&quot;:{&quot;date-parts&quot;:[[2009]]},&quot;page&quot;:&quot;515-533&quot;,&quot;language&quot;:&quot;English&quot;,&quot;abstract&quot;:&quot;Ocean acidification from the uptake of anthropogenic carbon is simulated for the industrial period and IPCC SRES emission scenarios A2 and B1 with a global coupled carbon cycle-climate model. Earlier studies identified seawater saturation state with respect to aragonite, a mineral phase of calcium carbonate, as a key variable governing impacts on corals and other shell-forming organisms. Globally in the A2 scenario, water saturated by more than 300%, considered suitable for coral growth, vanishes by 2070 AD (CO2 approximate to 630 ppm), and the ocean volume fraction occupied by saturated water decreases from 42% to 25% over this century. The largest simulated pH changes worldwide occur in Arctic surface waters, where hydrogen ion concentration increases by up to 185% (Delta pH=-0.45). Projected climate change amplifies the decrease in Arctic surface mean saturation and pH by more than 20%, mainly due to freshening and increased carbon uptake in response to sea ice retreat. Modeled saturation compares well with observation-based estimates along an Arctic transect and simulated changes have been corrected for remaining model-data differences in this region. Aragonite undersaturation in Arctic surface waters is projected to occur locally within a decade and to become more widespread as atmospheric CO2 continues to grow. The results imply that surface waters in the Arctic Ocean will become corrosive to aragonite, with potentially large implications for the marine ecosystem, if anthropogenic carbon emissions are not reduced and atmospheric CO2 not kept below 450 ppm.&quot;,&quot;issue&quot;:&quot;4&quot;,&quot;volume&quot;:&quot;6&quot;,&quot;container-title-short&quot;:&quot;&quot;},&quot;isTemporary&quot;:false}]},{&quot;citationID&quot;:&quot;MENDELEY_CITATION_15164a19-f14a-4ac3-8859-d391cf2c009c&quot;,&quot;properties&quot;:{&quot;noteIndex&quot;:0},&quot;isEdited&quot;:false,&quot;manualOverride&quot;:{&quot;isManuallyOverridden&quot;:false,&quot;citeprocText&quot;:&quot;(Orr et al. 2005)&quot;,&quot;manualOverrideText&quot;:&quot;&quot;},&quot;citationTag&quot;:&quot;MENDELEY_CITATION_v3_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&quot;,&quot;citationItems&quot;:[{&quot;id&quot;:&quot;ff3c7753-058c-3457-ad9a-4083caa2d638&quot;,&quot;itemData&quot;:{&quot;type&quot;:&quot;article-journal&quot;,&quot;id&quot;:&quot;ff3c7753-058c-3457-ad9a-4083caa2d638&quot;,&quot;title&quot;:&quot;Anthropogenic ocean acidification over the twenty-first century and its impact on calcifying organisms&quot;,&quot;author&quot;:[{&quot;family&quot;:&quot;Orr&quot;,&quot;given&quot;:&quot;J C&quot;,&quot;parse-names&quot;:false,&quot;dropping-particle&quot;:&quot;&quot;,&quot;non-dropping-particle&quot;:&quot;&quot;},{&quot;family&quot;:&quot;Fabry&quot;,&quot;given&quot;:&quot;V J&quot;,&quot;parse-names&quot;:false,&quot;dropping-particle&quot;:&quot;&quot;,&quot;non-dropping-particle&quot;:&quot;&quot;},{&quot;family&quot;:&quot;Aumont&quot;,&quot;given&quot;:&quot;O&quot;,&quot;parse-names&quot;:false,&quot;dropping-particle&quot;:&quot;&quot;,&quot;non-dropping-particle&quot;:&quot;&quot;},{&quot;family&quot;:&quot;Bopp&quot;,&quot;given&quot;:&quot;L&quot;,&quot;parse-names&quot;:false,&quot;dropping-particle&quot;:&quot;&quot;,&quot;non-dropping-particle&quot;:&quot;&quot;},{&quot;family&quot;:&quot;Doney&quot;,&quot;given&quot;:&quot;S C&quot;,&quot;parse-names&quot;:false,&quot;dropping-particle&quot;:&quot;&quot;,&quot;non-dropping-particle&quot;:&quot;&quot;},{&quot;family&quot;:&quot;Feely&quot;,&quot;given&quot;:&quot;R A&quot;,&quot;parse-names&quot;:false,&quot;dropping-particle&quot;:&quot;&quot;,&quot;non-dropping-particle&quot;:&quot;&quot;},{&quot;family&quot;:&quot;Gnanadesikan&quot;,&quot;given&quot;:&quot;A&quot;,&quot;parse-names&quot;:false,&quot;dropping-particle&quot;:&quot;&quot;,&quot;non-dropping-particle&quot;:&quot;&quot;},{&quot;family&quot;:&quot;Gruber&quot;,&quot;given&quot;:&quot;N&quot;,&quot;parse-names&quot;:false,&quot;dropping-particle&quot;:&quot;&quot;,&quot;non-dropping-particle&quot;:&quot;&quot;},{&quot;family&quot;:&quot;Ishida&quot;,&quot;given&quot;:&quot;A&quot;,&quot;parse-names&quot;:false,&quot;dropping-particle&quot;:&quot;&quot;,&quot;non-dropping-particle&quot;:&quot;&quot;},{&quot;family&quot;:&quot;Joos&quot;,&quot;given&quot;:&quot;F&quot;,&quot;parse-names&quot;:false,&quot;dropping-particle&quot;:&quot;&quot;,&quot;non-dropping-particle&quot;:&quot;&quot;},{&quot;family&quot;:&quot;Key&quot;,&quot;given&quot;:&quot;R M&quot;,&quot;parse-names&quot;:false,&quot;dropping-particle&quot;:&quot;&quot;,&quot;non-dropping-particle&quot;:&quot;&quot;},{&quot;family&quot;:&quot;Lindsay&quot;,&quot;given&quot;:&quot;K&quot;,&quot;parse-names&quot;:false,&quot;dropping-particle&quot;:&quot;&quot;,&quot;non-dropping-particle&quot;:&quot;&quot;},{&quot;family&quot;:&quot;Maier-Reimer&quot;,&quot;given&quot;:&quot;E&quot;,&quot;parse-names&quot;:false,&quot;dropping-particle&quot;:&quot;&quot;,&quot;non-dropping-particle&quot;:&quot;&quot;},{&quot;family&quot;:&quot;Matear&quot;,&quot;given&quot;:&quot;R&quot;,&quot;parse-names&quot;:false,&quot;dropping-particle&quot;:&quot;&quot;,&quot;non-dropping-particle&quot;:&quot;&quot;},{&quot;family&quot;:&quot;Monfray&quot;,&quot;given&quot;:&quot;P&quot;,&quot;parse-names&quot;:false,&quot;dropping-particle&quot;:&quot;&quot;,&quot;non-dropping-particle&quot;:&quot;&quot;},{&quot;family&quot;:&quot;Mouchet&quot;,&quot;given&quot;:&quot;A&quot;,&quot;parse-names&quot;:false,&quot;dropping-particle&quot;:&quot;&quot;,&quot;non-dropping-particle&quot;:&quot;&quot;},{&quot;family&quot;:&quot;Najjar&quot;,&quot;given&quot;:&quot;R G&quot;,&quot;parse-names&quot;:false,&quot;dropping-particle&quot;:&quot;&quot;,&quot;non-dropping-particle&quot;:&quot;&quot;},{&quot;family&quot;:&quot;Plattner&quot;,&quot;given&quot;:&quot;G K&quot;,&quot;parse-names&quot;:false,&quot;dropping-particle&quot;:&quot;&quot;,&quot;non-dropping-particle&quot;:&quot;&quot;},{&quot;family&quot;:&quot;Rodgers&quot;,&quot;given&quot;:&quot;K B&quot;,&quot;parse-names&quot;:false,&quot;dropping-particle&quot;:&quot;&quot;,&quot;non-dropping-particle&quot;:&quot;&quot;},{&quot;family&quot;:&quot;Sabine&quot;,&quot;given&quot;:&quot;C L&quot;,&quot;parse-names&quot;:false,&quot;dropping-particle&quot;:&quot;&quot;,&quot;non-dropping-particle&quot;:&quot;&quot;},{&quot;family&quot;:&quot;Sarmiento&quot;,&quot;given&quot;:&quot;J L&quot;,&quot;parse-names&quot;:false,&quot;dropping-particle&quot;:&quot;&quot;,&quot;non-dropping-particle&quot;:&quot;&quot;},{&quot;family&quot;:&quot;Schlitzer&quot;,&quot;given&quot;:&quot;R&quot;,&quot;parse-names&quot;:false,&quot;dropping-particle&quot;:&quot;&quot;,&quot;non-dropping-particle&quot;:&quot;&quot;},{&quot;family&quot;:&quot;Slater&quot;,&quot;given&quot;:&quot;R D&quot;,&quot;parse-names&quot;:false,&quot;dropping-particle&quot;:&quot;&quot;,&quot;non-dropping-particle&quot;:&quot;&quot;},{&quot;family&quot;:&quot;Totterdell&quot;,&quot;given&quot;:&quot;I J&quot;,&quot;parse-names&quot;:false,&quot;dropping-particle&quot;:&quot;&quot;,&quot;non-dropping-particle&quot;:&quot;&quot;},{&quot;family&quot;:&quot;Weirig&quot;,&quot;given&quot;:&quot;M F&quot;,&quot;parse-names&quot;:false,&quot;dropping-particle&quot;:&quot;&quot;,&quot;non-dropping-particle&quot;:&quot;&quot;},{&quot;family&quot;:&quot;Yamanaka&quot;,&quot;given&quot;:&quot;Y&quot;,&quot;parse-names&quot;:false,&quot;dropping-particle&quot;:&quot;&quot;,&quot;non-dropping-particle&quot;:&quot;&quot;},{&quot;family&quot;:&quot;Yool&quot;,&quot;given&quot;:&quot;A&quot;,&quot;parse-names&quot;:false,&quot;dropping-particle&quot;:&quot;&quot;,&quot;non-dropping-particle&quot;:&quot;&quot;}],&quot;container-title&quot;:&quot;Nature&quot;,&quot;container-title-short&quot;:&quot;Nature&quot;,&quot;DOI&quot;:&quot;10.1038/nature04095&quot;,&quot;ISBN&quot;:&quot;0028-0836&quot;,&quot;issued&quot;:{&quot;date-parts&quot;:[[2005]]},&quot;page&quot;:&quot;681-686&quot;,&quot;language&quot;:&quot;English&quot;,&quot;abstract&quot;:&quot;Today's surface ocean is saturated with respect to calcium carbonate, but increasing atmospheric carbon dioxide concentrations are reducing ocean pH and carbonate ion concentrations, and thus the level of calcium carbonate saturation. Experimental evidence suggests that if these trends continue, key marine organisms - such as corals and some plankton - will have difficulty maintaining their external calcium carbonate skeletons. Here we use 13 models of the ocean - carbon cycle to assess calcium carbonate saturation under the IS92a 'business-as-usual' scenario for future emissions of anthropogenic carbon dioxide. In our projections, Southern Ocean surface waters will begin to become undersaturated with respect to aragonite, a metastable form of calcium carbonate, by the year 2050. By 2100, this undersaturation could extend throughout the entire Southern Ocean and into the subarctic Pacific Ocean. When live pteropods were exposed to our predicted level of undersaturation during a two-day shipboard experiment, their aragonite shells showed notable dissolution. Our findings indicate that conditions detrimental to high-latitude ecosystems could develop within decades, not centuries as suggested previously.&quot;,&quot;issue&quot;:&quot;7059&quot;,&quot;volume&quot;:&quot;437&quot;},&quot;isTemporary&quot;:false}]},{&quot;citationID&quot;:&quot;MENDELEY_CITATION_2765f0e0-d6bd-42a7-8cd9-6a882f6ff016&quot;,&quot;properties&quot;:{&quot;noteIndex&quot;:0},&quot;isEdited&quot;:false,&quot;manualOverride&quot;:{&quot;isManuallyOverridden&quot;:false,&quot;citeprocText&quot;:&quot;(Wargo et al. 2016)&quot;,&quot;manualOverrideText&quot;:&quot;&quot;},&quot;citationTag&quot;:&quot;MENDELEY_CITATION_v3_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&quot;,&quot;citationItems&quot;:[{&quot;id&quot;:&quot;7dfcc95f-b3a1-3da3-9265-e17b2dba21e6&quot;,&quot;itemData&quot;:{&quot;type&quot;:&quot;report&quot;,&quot;id&quot;:&quot;7dfcc95f-b3a1-3da3-9265-e17b2dba21e6&quot;,&quot;title&quot;:&quot;Washington Pink Shrimp fishery shrimp trawl operations and bycatch of Eulachon Smelt, Rockfish, and Flatfish&quot;,&quot;author&quot;:[{&quot;family&quot;:&quot;Wargo&quot;,&quot;given&quot;:&quot;Lorna&quot;,&quot;parse-names&quot;:false,&quot;dropping-particle&quot;:&quot;&quot;,&quot;non-dropping-particle&quot;:&quot;&quot;},{&quot;family&quot;:&quot;Ryding&quot;,&quot;given&quot;:&quot;Kristen E&quot;,&quot;parse-names&quot;:false,&quot;dropping-particle&quot;:&quot;&quot;,&quot;non-dropping-particle&quot;:&quot;&quot;},{&quot;family&quot;:&quot;Speidel&quot;,&quot;given&quot;:&quot;Brad W&quot;,&quot;parse-names&quot;:false,&quot;dropping-particle&quot;:&quot;&quot;,&quot;non-dropping-particle&quot;:&quot;&quot;},{&quot;family&quot;:&quot;Hinton&quot;,&quot;given&quot;:&quot;Kristen E&quot;,&quot;parse-names&quot;:false,&quot;dropping-particle&quot;:&quot;&quot;,&quot;non-dropping-particle&quot;:&quot;&quot;}],&quot;issued&quot;:{&quot;date-parts&quot;:[[2016]]},&quot;container-title-short&quot;:&quot;&quot;},&quot;isTemporary&quot;:false}]}]"/>
+    <we:property name="MENDELEY_CITATIONS" value="[{&quot;citationID&quot;:&quot;MENDELEY_CITATION_608110f6-ed9b-4190-9014-83fee3fe96ea&quot;,&quot;properties&quot;:{&quot;noteIndex&quot;:0},&quot;isEdited&quot;:false,&quot;manualOverride&quot;:{&quot;isManuallyOverridden&quot;:false,&quot;citeprocText&quot;:&quot;(Smith 1937; Washington Department of Fish and Wildlife 2015; Wargo et al. 2016)&quot;,&quot;manualOverrideText&quot;:&quot;&quot;},&quot;citationTag&quot;:&quot;MENDELEY_CITATION_v3_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&quot;,&quot;citationItems&quot;:[{&quot;id&quot;:&quot;7dfcc95f-b3a1-3da3-9265-e17b2dba21e6&quot;,&quot;itemData&quot;:{&quot;type&quot;:&quot;report&quot;,&quot;id&quot;:&quot;7dfcc95f-b3a1-3da3-9265-e17b2dba21e6&quot;,&quot;title&quot;:&quot;Washington Pink Shrimp fishery shrimp trawl operations and bycatch of Eulachon Smelt, Rockfish, and Flatfish&quot;,&quot;author&quot;:[{&quot;family&quot;:&quot;Wargo&quot;,&quot;given&quot;:&quot;Lorna&quot;,&quot;parse-names&quot;:false,&quot;dropping-particle&quot;:&quot;&quot;,&quot;non-dropping-particle&quot;:&quot;&quot;},{&quot;family&quot;:&quot;Ryding&quot;,&quot;given&quot;:&quot;Kristen E&quot;,&quot;parse-names&quot;:false,&quot;dropping-particle&quot;:&quot;&quot;,&quot;non-dropping-particle&quot;:&quot;&quot;},{&quot;family&quot;:&quot;Speidel&quot;,&quot;given&quot;:&quot;Brad W&quot;,&quot;parse-names&quot;:false,&quot;dropping-particle&quot;:&quot;&quot;,&quot;non-dropping-particle&quot;:&quot;&quot;},{&quot;family&quot;:&quot;Hinton&quot;,&quot;given&quot;:&quot;Kristen E&quot;,&quot;parse-names&quot;:false,&quot;dropping-particle&quot;:&quot;&quot;,&quot;non-dropping-particle&quot;:&quot;&quot;}],&quot;issued&quot;:{&quot;date-parts&quot;:[[2016]]},&quot;container-title-short&quot;:&quot;&quot;},&quot;isTemporary&quot;:false},{&quot;id&quot;:&quot;b5f82d2a-894d-3980-a6e1-bfac1140f6b9&quot;,&quot;itemData&quot;:{&quot;type&quot;:&quot;report&quot;,&quot;id&quot;:&quot;b5f82d2a-894d-3980-a6e1-bfac1140f6b9&quot;,&quot;title&quot;:&quot;Observations on the shrimp fishery in Puget Sound&quot;,&quot;author&quot;:[{&quot;family&quot;:&quot;Smith&quot;,&quot;given&quot;:&quot;Richard T.&quot;,&quot;parse-names&quot;:false,&quot;dropping-particle&quot;:&quot;&quot;,&quot;non-dropping-particle&quot;:&quot;&quot;}],&quot;issued&quot;:{&quot;date-parts&quot;:[[1937]]},&quot;number-of-pages&quot;:&quot;1-31&quot;,&quot;container-title-short&quot;:&quot;&quot;},&quot;isTemporary&quot;:false},{&quot;id&quot;:&quot;f7ab9796-ecd5-300d-8680-381ca7b404cb&quot;,&quot;itemData&quot;:{&quot;type&quot;:&quot;report&quot;,&quot;id&quot;:&quot;f7ab9796-ecd5-300d-8680-381ca7b404cb&quot;,&quot;title&quot;:&quot;Puget Sound shrimp&quot;,&quot;author&quot;:[{&quot;family&quot;:&quot;Washington Department of Fish and Wildlife&quot;,&quot;given&quot;:&quot;&quot;,&quot;parse-names&quot;:false,&quot;dropping-particle&quot;:&quot;&quot;,&quot;non-dropping-particle&quot;:&quot;&quot;}],&quot;URL&quot;:&quot;http://www.wdfw.wa.gov.&quot;,&quot;issued&quot;:{&quot;date-parts&quot;:[[2015]]},&quot;container-title-short&quot;:&quot;&quot;},&quot;isTemporary&quot;:false}]},{&quot;citationID&quot;:&quot;MENDELEY_CITATION_85fa8ef1-1c45-437d-aa49-7258dfd1c132&quot;,&quot;properties&quot;:{&quot;noteIndex&quot;:0},&quot;isEdited&quot;:false,&quot;manualOverride&quot;:{&quot;isManuallyOverridden&quot;:false,&quot;citeprocText&quot;:&quot;(Wargo et al. 2016; Groth and Hannah 2018)&quot;,&quot;manualOverrideText&quot;:&quot;&quot;},&quot;citationTag&quot;:&quot;MENDELEY_CITATION_v3_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&quot;,&quot;citationItems&quot;:[{&quot;id&quot;:&quot;bc09315c-79f2-3811-920a-1ae826a839bc&quot;,&quot;itemData&quot;:{&quot;type&quot;:&quot;report&quot;,&quot;id&quot;:&quot;bc09315c-79f2-3811-920a-1ae826a839bc&quot;,&quot;title&quot;:&quot;An evaluation of fishery and environmental effects on the population structure and recruitment levels of Ocean Shrimp (Pandalus jordani) through 2017&quot;,&quot;author&quot;:[{&quot;family&quot;:&quot;Groth&quot;,&quot;given&quot;:&quot;Scott&quot;,&quot;parse-names&quot;:false,&quot;dropping-particle&quot;:&quot;&quot;,&quot;non-dropping-particle&quot;:&quot;&quot;},{&quot;family&quot;:&quot;Hannah&quot;,&quot;given&quot;:&quot;Robert W.&quot;,&quot;parse-names&quot;:false,&quot;dropping-particle&quot;:&quot;&quot;,&quot;non-dropping-particle&quot;:&quot;&quot;}],&quot;ISBN&quot;:&quot;5039476000&quot;,&quot;issued&quot;:{&quot;date-parts&quot;:[[2018]]},&quot;container-title-short&quot;:&quot;&quot;},&quot;isTemporary&quot;:false},{&quot;id&quot;:&quot;7dfcc95f-b3a1-3da3-9265-e17b2dba21e6&quot;,&quot;itemData&quot;:{&quot;type&quot;:&quot;report&quot;,&quot;id&quot;:&quot;7dfcc95f-b3a1-3da3-9265-e17b2dba21e6&quot;,&quot;title&quot;:&quot;Washington Pink Shrimp fishery shrimp trawl operations and bycatch of Eulachon Smelt, Rockfish, and Flatfish&quot;,&quot;author&quot;:[{&quot;family&quot;:&quot;Wargo&quot;,&quot;given&quot;:&quot;Lorna&quot;,&quot;parse-names&quot;:false,&quot;dropping-particle&quot;:&quot;&quot;,&quot;non-dropping-particle&quot;:&quot;&quot;},{&quot;family&quot;:&quot;Ryding&quot;,&quot;given&quot;:&quot;Kristen E&quot;,&quot;parse-names&quot;:false,&quot;dropping-particle&quot;:&quot;&quot;,&quot;non-dropping-particle&quot;:&quot;&quot;},{&quot;family&quot;:&quot;Speidel&quot;,&quot;given&quot;:&quot;Brad W&quot;,&quot;parse-names&quot;:false,&quot;dropping-particle&quot;:&quot;&quot;,&quot;non-dropping-particle&quot;:&quot;&quot;},{&quot;family&quot;:&quot;Hinton&quot;,&quot;given&quot;:&quot;Kristen E&quot;,&quot;parse-names&quot;:false,&quot;dropping-particle&quot;:&quot;&quot;,&quot;non-dropping-particle&quot;:&quot;&quot;}],&quot;issued&quot;:{&quot;date-parts&quot;:[[2016]]},&quot;container-title-short&quot;:&quot;&quot;},&quot;isTemporary&quot;:false}]},{&quot;citationID&quot;:&quot;MENDELEY_CITATION_a1474906-a2ff-4bf6-a5fa-3c083bc68973&quot;,&quot;properties&quot;:{&quot;noteIndex&quot;:0},&quot;isEdited&quot;:false,&quot;manualOverride&quot;:{&quot;isManuallyOverridden&quot;:false,&quot;citeprocText&quot;:&quot;(Groth and Hannah 2018)&quot;,&quot;manualOverrideText&quot;:&quot;&quot;},&quot;citationTag&quot;:&quot;MENDELEY_CITATION_v3_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&quot;,&quot;citationItems&quot;:[{&quot;id&quot;:&quot;bc09315c-79f2-3811-920a-1ae826a839bc&quot;,&quot;itemData&quot;:{&quot;type&quot;:&quot;report&quot;,&quot;id&quot;:&quot;bc09315c-79f2-3811-920a-1ae826a839bc&quot;,&quot;title&quot;:&quot;An evaluation of fishery and environmental effects on the population structure and recruitment levels of Ocean Shrimp (Pandalus jordani) through 2017&quot;,&quot;author&quot;:[{&quot;family&quot;:&quot;Groth&quot;,&quot;given&quot;:&quot;Scott&quot;,&quot;parse-names&quot;:false,&quot;dropping-particle&quot;:&quot;&quot;,&quot;non-dropping-particle&quot;:&quot;&quot;},{&quot;family&quot;:&quot;Hannah&quot;,&quot;given&quot;:&quot;Robert W.&quot;,&quot;parse-names&quot;:false,&quot;dropping-particle&quot;:&quot;&quot;,&quot;non-dropping-particle&quot;:&quot;&quot;}],&quot;ISBN&quot;:&quot;5039476000&quot;,&quot;issued&quot;:{&quot;date-parts&quot;:[[2018]]},&quot;container-title-short&quot;:&quot;&quot;},&quot;isTemporary&quot;:false}]},{&quot;citationID&quot;:&quot;MENDELEY_CITATION_3a5b970a-aa62-4ebc-9190-c6031cb03d51&quot;,&quot;properties&quot;:{&quot;noteIndex&quot;:0},&quot;isEdited&quot;:false,&quot;manualOverride&quot;:{&quot;isManuallyOverridden&quot;:false,&quot;citeprocText&quot;:&quot;(Rothlisberg and Miller 1983)&quot;,&quot;manualOverrideText&quot;:&quot;&quot;},&quot;citationTag&quot;:&quot;MENDELEY_CITATION_v3_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&quot;,&quot;citationItems&quot;:[{&quot;id&quot;:&quot;d157613c-0de9-37cb-933b-3a65475bd75f&quot;,&quot;itemData&quot;:{&quot;type&quot;:&quot;article-journal&quot;,&quot;id&quot;:&quot;d157613c-0de9-37cb-933b-3a65475bd75f&quot;,&quot;title&quot;:&quot;Factors affecting the distribution, abundance, and survival of Pandalus jordani (Decapoda, Pandalidae) larvae off the Oregon Coast&quot;,&quot;author&quot;:[{&quot;family&quot;:&quot;Rothlisberg&quot;,&quot;given&quot;:&quot;Peter C&quot;,&quot;parse-names&quot;:false,&quot;dropping-particle&quot;:&quot;&quot;,&quot;non-dropping-particle&quot;:&quot;&quot;},{&quot;family&quot;:&quot;Miller&quot;,&quot;given&quot;:&quot;Charles B&quot;,&quot;parse-names&quot;:false,&quot;dropping-particle&quot;:&quot;&quot;,&quot;non-dropping-particle&quot;:&quot;&quot;}],&quot;container-title&quot;:&quot;Fishery Bulletin&quot;,&quot;issued&quot;:{&quot;date-parts&quot;:[[1983]]},&quot;page&quot;:&quot;455-472&quot;,&quot;abstract&quot;:&quot;Abundance, distribution, and survival of larval pink shrimp, Panda Ius jordani, differed between 1971 and 1972. Consistent southwest winds in the February-March spawnmg season of 1972 kept surface flow onshore and larvae closer to the coast than did the mixed winds of 1971. The early season of 1972 was warmer than that of 1971, and development was faster: Zoea Vwere prevalent at the end ofApril 1972, compared with median advancement to Zoea TIl by early May in 1971. Corresponding to the lesser dispersal and faster development of 1972, survival was substantially better than in 1971. Overall larval survival at settlement time appears from analysis of long-term fishery data and upwelling indices to have some dependence upon the strength of June to August upwelling. Extrapolation from laboratory studies suggests that is because survival is enhanced by the temperatures consistently 12°C and below maintained by strong upwelling. Timing of spawning and development interacts with timing of the flow regime. Summer upwelling generally keeps the habitat suitably cold for optimal development and survival and returns larvae to seaward for settlement roughly at the beds from which they were spawned. Hjort (1914,1926) was the first to suggest the importance of larval mortality in establishing year class strength of marine fish. This concept has been useful generally, and, in particular, larval mortality most fully explains fluctuations of stocks in species both short-lived and fecund. However, larval mortality per se is only one component of total mortality. Factors affecting parental stock size, fecundity, spawning and hatching rates, larval dispersal, metamorphosis, and postlarval and prerecruitment mortality will also generate year-to-year variation in population size. In many marine animals these life history phases are in totally different habitats and have very different durations. Given the complexity ofthe life cycle and the variety of habitat features which can therefore act importantly , it is not surprising that sound explanations of year class variations have begun to emerge only now. Long time series of catch data and well-developed understanding of oceanographic processes are both required. Interesting recent examples include Southward et al. (1975), Boudreault et al. (1977), Driver (1978), and Dow (1978). Creation of indices of coastal upwelling strength (Bakun 1973) has given us an important variable for study of factors influencing&quot;,&quot;issue&quot;:&quot;3&quot;,&quot;volume&quot;:&quot;81&quot;,&quot;container-title-short&quot;:&quot;&quot;},&quot;isTemporary&quot;:false}]},{&quot;citationID&quot;:&quot;MENDELEY_CITATION_ec4c07ea-cb6f-41d9-8209-d77a49a13f33&quot;,&quot;properties&quot;:{&quot;noteIndex&quot;:0},&quot;isEdited&quot;:false,&quot;manualOverride&quot;:{&quot;isManuallyOverridden&quot;:false,&quot;citeprocText&quot;:&quot;(Rothlisberg and Miller 1983; Groth and Hannah 2018)&quot;,&quot;manualOverrideText&quot;:&quot;&quot;},&quot;citationTag&quot;:&quot;MENDELEY_CITATION_v3_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&quot;,&quot;citationItems&quot;:[{&quot;id&quot;:&quot;d157613c-0de9-37cb-933b-3a65475bd75f&quot;,&quot;itemData&quot;:{&quot;type&quot;:&quot;article-journal&quot;,&quot;id&quot;:&quot;d157613c-0de9-37cb-933b-3a65475bd75f&quot;,&quot;title&quot;:&quot;Factors affecting the distribution, abundance, and survival of Pandalus jordani (Decapoda, Pandalidae) larvae off the Oregon Coast&quot;,&quot;author&quot;:[{&quot;family&quot;:&quot;Rothlisberg&quot;,&quot;given&quot;:&quot;Peter C&quot;,&quot;parse-names&quot;:false,&quot;dropping-particle&quot;:&quot;&quot;,&quot;non-dropping-particle&quot;:&quot;&quot;},{&quot;family&quot;:&quot;Miller&quot;,&quot;given&quot;:&quot;Charles B&quot;,&quot;parse-names&quot;:false,&quot;dropping-particle&quot;:&quot;&quot;,&quot;non-dropping-particle&quot;:&quot;&quot;}],&quot;container-title&quot;:&quot;Fishery Bulletin&quot;,&quot;issued&quot;:{&quot;date-parts&quot;:[[1983]]},&quot;page&quot;:&quot;455-472&quot;,&quot;abstract&quot;:&quot;Abundance, distribution, and survival of larval pink shrimp, Panda Ius jordani, differed between 1971 and 1972. Consistent southwest winds in the February-March spawnmg season of 1972 kept surface flow onshore and larvae closer to the coast than did the mixed winds of 1971. The early season of 1972 was warmer than that of 1971, and development was faster: Zoea Vwere prevalent at the end ofApril 1972, compared with median advancement to Zoea TIl by early May in 1971. Corresponding to the lesser dispersal and faster development of 1972, survival was substantially better than in 1971. Overall larval survival at settlement time appears from analysis of long-term fishery data and upwelling indices to have some dependence upon the strength of June to August upwelling. Extrapolation from laboratory studies suggests that is because survival is enhanced by the temperatures consistently 12°C and below maintained by strong upwelling. Timing of spawning and development interacts with timing of the flow regime. Summer upwelling generally keeps the habitat suitably cold for optimal development and survival and returns larvae to seaward for settlement roughly at the beds from which they were spawned. Hjort (1914,1926) was the first to suggest the importance of larval mortality in establishing year class strength of marine fish. This concept has been useful generally, and, in particular, larval mortality most fully explains fluctuations of stocks in species both short-lived and fecund. However, larval mortality per se is only one component of total mortality. Factors affecting parental stock size, fecundity, spawning and hatching rates, larval dispersal, metamorphosis, and postlarval and prerecruitment mortality will also generate year-to-year variation in population size. In many marine animals these life history phases are in totally different habitats and have very different durations. Given the complexity ofthe life cycle and the variety of habitat features which can therefore act importantly , it is not surprising that sound explanations of year class variations have begun to emerge only now. Long time series of catch data and well-developed understanding of oceanographic processes are both required. Interesting recent examples include Southward et al. (1975), Boudreault et al. (1977), Driver (1978), and Dow (1978). Creation of indices of coastal upwelling strength (Bakun 1973) has given us an important variable for study of factors influencing&quot;,&quot;issue&quot;:&quot;3&quot;,&quot;volume&quot;:&quot;81&quot;,&quot;container-title-short&quot;:&quot;&quot;},&quot;isTemporary&quot;:false},{&quot;id&quot;:&quot;bc09315c-79f2-3811-920a-1ae826a839bc&quot;,&quot;itemData&quot;:{&quot;type&quot;:&quot;report&quot;,&quot;id&quot;:&quot;bc09315c-79f2-3811-920a-1ae826a839bc&quot;,&quot;title&quot;:&quot;An evaluation of fishery and environmental effects on the population structure and recruitment levels of Ocean Shrimp (Pandalus jordani) through 2017&quot;,&quot;author&quot;:[{&quot;family&quot;:&quot;Groth&quot;,&quot;given&quot;:&quot;Scott&quot;,&quot;parse-names&quot;:false,&quot;dropping-particle&quot;:&quot;&quot;,&quot;non-dropping-particle&quot;:&quot;&quot;},{&quot;family&quot;:&quot;Hannah&quot;,&quot;given&quot;:&quot;Robert W.&quot;,&quot;parse-names&quot;:false,&quot;dropping-particle&quot;:&quot;&quot;,&quot;non-dropping-particle&quot;:&quot;&quot;}],&quot;ISBN&quot;:&quot;5039476000&quot;,&quot;issued&quot;:{&quot;date-parts&quot;:[[2018]]},&quot;container-title-short&quot;:&quot;&quot;},&quot;isTemporary&quot;:false}]},{&quot;citationID&quot;:&quot;MENDELEY_CITATION_db3c059e-22da-4ef4-a091-c5b20a048775&quot;,&quot;properties&quot;:{&quot;noteIndex&quot;:0},&quot;isEdited&quot;:false,&quot;manualOverride&quot;:{&quot;isManuallyOverridden&quot;:false,&quot;citeprocText&quot;:&quot;(Hannah 1995)&quot;,&quot;manualOverrideText&quot;:&quot;&quot;},&quot;citationTag&quot;:&quot;MENDELEY_CITATION_v3_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&quot;,&quot;citationItems&quot;:[{&quot;id&quot;:&quot;9e8203b5-606b-3778-be11-d82d5eeabdf5&quot;,&quot;itemData&quot;:{&quot;type&quot;:&quot;article-journal&quot;,&quot;id&quot;:&quot;9e8203b5-606b-3778-be11-d82d5eeabdf5&quot;,&quot;title&quot;:&quot;Variation in geographic stock area, catchability and natural mortality of Ocean Shrimp (Pandalus jordani): Some new evidence for a trophic interaction with Pacific Hake (Merluccius productus)&quot;,&quot;author&quot;:[{&quot;family&quot;:&quot;Hannah&quot;,&quot;given&quot;:&quot;Robert W&quot;,&quot;parse-names&quot;:false,&quot;dropping-particle&quot;:&quot;&quot;,&quot;non-dropping-particle&quot;:&quot;&quot;}],&quot;container-title&quot;:&quot;Canadian Journal of Fisheries and Aquatic Sciences&quot;,&quot;issued&quot;:{&quot;date-parts&quot;:[[1995]]},&quot;page&quot;:&quot;1018-1029&quot;,&quot;volume&quot;:&quot;52&quot;,&quot;container-title-short&quot;:&quot;&quot;},&quot;isTemporary&quot;:false}]},{&quot;citationID&quot;:&quot;MENDELEY_CITATION_b3f81d69-3a96-4ffc-ba83-d2617a60f1c1&quot;,&quot;properties&quot;:{&quot;noteIndex&quot;:0},&quot;isEdited&quot;:false,&quot;manualOverride&quot;:{&quot;isManuallyOverridden&quot;:false,&quot;citeprocText&quot;:&quot;(Wargo and Ayres 2016)&quot;,&quot;manualOverrideText&quot;:&quot;&quot;},&quot;citationTag&quot;:&quot;MENDELEY_CITATION_v3_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&quot;,&quot;citationItems&quot;:[{&quot;id&quot;:&quot;d687eea4-61d6-329d-b9b6-9caecc22e2cd&quot;,&quot;itemData&quot;:{&quot;type&quot;:&quot;report&quot;,&quot;id&quot;:&quot;d687eea4-61d6-329d-b9b6-9caecc22e2cd&quot;,&quot;title&quot;:&quot;2016 Washington Pink Shrimp fishery newsletter&quot;,&quot;author&quot;:[{&quot;family&quot;:&quot;Wargo&quot;,&quot;given&quot;:&quot;Lorna&quot;,&quot;parse-names&quot;:false,&quot;dropping-particle&quot;:&quot;&quot;,&quot;non-dropping-particle&quot;:&quot;&quot;},{&quot;family&quot;:&quot;Ayres&quot;,&quot;given&quot;:&quot;Dan&quot;,&quot;parse-names&quot;:false,&quot;dropping-particle&quot;:&quot;&quot;,&quot;non-dropping-particle&quot;:&quot;&quot;}],&quot;URL&quot;:&quot;http://wdfw.wa.gov/fishing/commercial/shrimp/&quot;,&quot;issued&quot;:{&quot;date-parts&quot;:[[2016]]},&quot;abstract&quot;:&quot;This newsletter provides a summary of the Washington commercial pink shrimp (Pandalus jordani) trawl fishery for the 2015 season and information for the 2016 season of interest to industry participants. For additional fishery information go to: http://wdfw.wa.gov/fishing/commercial/shrimp/&quot;,&quot;container-title-short&quot;:&quot;&quot;},&quot;isTemporary&quot;:false}]},{&quot;citationID&quot;:&quot;MENDELEY_CITATION_1ff34fc0-29f2-46ba-8779-45865db56432&quot;,&quot;properties&quot;:{&quot;noteIndex&quot;:0},&quot;isEdited&quot;:false,&quot;manualOverride&quot;:{&quot;isManuallyOverridden&quot;:false,&quot;citeprocText&quot;:&quot;(National Oceanic and Atmospheric Administration 2019a)&quot;,&quot;manualOverrideText&quot;:&quot;&quot;},&quot;citationTag&quot;:&quot;MENDELEY_CITATION_v3_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&quot;,&quot;citationItems&quot;:[{&quot;id&quot;:&quot;dea5f093-e270-3ee1-a687-28eb37c62fdf&quot;,&quot;itemData&quot;:{&quot;type&quot;:&quot;webpage&quot;,&quot;id&quot;:&quot;dea5f093-e270-3ee1-a687-28eb37c62fdf&quot;,&quot;title&quot;:&quot;Climate Prediction Center&quot;,&quot;author&quot;:[{&quot;family&quot;:&quot;National Oceanic and Atmospheric Administration&quot;,&quot;given&quot;:&quot;U S Federal Government&quot;,&quot;parse-names&quot;:false,&quot;dropping-particle&quot;:&quot;&quot;,&quot;non-dropping-particle&quot;:&quot;&quot;}],&quot;URL&quot;:&quot;https://origin.cpc.ncep.noaa.gov/products/analysis_monitoring/ensostuff/ONI_v5.php&quot;,&quot;issued&quot;:{&quot;date-parts&quot;:[[2019]]},&quot;container-title-short&quot;:&quot;&quot;},&quot;isTemporary&quot;:false}]},{&quot;citationID&quot;:&quot;MENDELEY_CITATION_8ef2d994-7216-46ea-bf16-b8d0cd71315f&quot;,&quot;properties&quot;:{&quot;noteIndex&quot;:0},&quot;isEdited&quot;:false,&quot;manualOverride&quot;:{&quot;isManuallyOverridden&quot;:false,&quot;citeprocText&quot;:&quot;(Brodeur et al. 2019)&quot;,&quot;manualOverrideText&quot;:&quot;&quot;},&quot;citationTag&quot;:&quot;MENDELEY_CITATION_v3_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&quot;,&quot;citationItems&quot;:[{&quot;id&quot;:&quot;b5cd441c-ad95-3ecf-b88e-de9fc539c346&quot;,&quot;itemData&quot;:{&quot;type&quot;:&quot;article-journal&quot;,&quot;id&quot;:&quot;b5cd441c-ad95-3ecf-b88e-de9fc539c346&quot;,&quot;title&quot;:&quot;Major shifts in pelagic micronekton and macrozooplankton community structure in an upwelling ecosystem related to an unprecedented marine heatwave&quot;,&quot;author&quot;:[{&quot;family&quot;:&quot;Brodeur&quot;,&quot;given&quot;:&quot;R D&quot;,&quot;parse-names&quot;:false,&quot;dropping-particle&quot;:&quot;&quot;,&quot;non-dropping-particle&quot;:&quot;&quot;},{&quot;family&quot;:&quot;Auth&quot;,&quot;given&quot;:&quot;T D&quot;,&quot;parse-names&quot;:false,&quot;dropping-particle&quot;:&quot;&quot;,&quot;non-dropping-particle&quot;:&quot;&quot;},{&quot;family&quot;:&quot;Phillips&quot;,&quot;given&quot;:&quot;A J&quot;,&quot;parse-names&quot;:false,&quot;dropping-particle&quot;:&quot;&quot;,&quot;non-dropping-particle&quot;:&quot;&quot;}],&quot;container-title&quot;:&quot;Frontiers in Marine Science&quot;,&quot;container-title-short&quot;:&quot;Front Mar Sci&quot;,&quot;DOI&quot;:&quot;10.3389/fmars.2019.00212&quot;,&quot;issued&quot;:{&quot;date-parts&quot;:[[2019]]},&quot;page&quot;:&quot;15&quot;,&quot;language&quot;:&quot;English&quot;,&quot;abstract&quot;:&quot;The community structure of pelagic zooplankton and micronekton may be a sensitive indicator of changes in environmental conditions within the California Current ecosystem. Substantial oceanographic changes in 2015 and 2016, due to the anomalously warm ocean conditions associated with a large-scale marine heatwave perturbation, resulted in onshore and northward advection of warmer and more stratified surface waters resulting in reduced upwelling. Here we quantify changes in the macrozooplankton and micronekton community composition and structure based on five highly contrasting ocean conditions. Data from fine-mesh pelagic trawl surveys conducted off Oregon and Washington during early summer of 2011 and 2013-2016 were examined for interannual changes in spatial distribution and abundance of fish and invertebrate taxa. Overall species diversity was highest in 2015 and lowest in 2011, but 2016 was similar to the other years, although the evenness was somewhat lower. The community of taxa in both 2015 and 2016 was significantly different from the previously sampled years. Crustacean plankton densities (especially Euphausiidae) were extremely low in both of these years, and the invertebrate composition became dominated mostly by gelatinous zooplankton. Fishes and cephalopods showed mixed trends overall, but some species such as age-0 Pacific hake were found in relatively high abundances mainly along the shelf break in 2015 and 2016. These results suggest dramatically different pelagic communities were present during the recent warm years with a greater contribution from offshore taxa, especially gelatinous taxa, during 2015 and 2016. The substantial reorganization of the pelagic community has the potential to lead to major alterations in trophic functioning in this normally productive ecosystem.&quot;,&quot;issue&quot;:&quot;212&quot;,&quot;volume&quot;:&quot;6&quot;},&quot;isTemporary&quot;:false}]},{&quot;citationID&quot;:&quot;MENDELEY_CITATION_20b722e6-aebb-4ea7-92c2-2ccc3f346ca6&quot;,&quot;properties&quot;:{&quot;noteIndex&quot;:0},&quot;isEdited&quot;:false,&quot;manualOverride&quot;:{&quot;isManuallyOverridden&quot;:false,&quot;citeprocText&quot;:&quot;(Rothlisberg and Miller 1983)&quot;,&quot;manualOverrideText&quot;:&quot;&quot;},&quot;citationTag&quot;:&quot;MENDELEY_CITATION_v3_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&quot;,&quot;citationItems&quot;:[{&quot;id&quot;:&quot;d157613c-0de9-37cb-933b-3a65475bd75f&quot;,&quot;itemData&quot;:{&quot;type&quot;:&quot;article-journal&quot;,&quot;id&quot;:&quot;d157613c-0de9-37cb-933b-3a65475bd75f&quot;,&quot;title&quot;:&quot;Factors affecting the distribution, abundance, and survival of Pandalus jordani (Decapoda, Pandalidae) larvae off the Oregon Coast&quot;,&quot;author&quot;:[{&quot;family&quot;:&quot;Rothlisberg&quot;,&quot;given&quot;:&quot;Peter C&quot;,&quot;parse-names&quot;:false,&quot;dropping-particle&quot;:&quot;&quot;,&quot;non-dropping-particle&quot;:&quot;&quot;},{&quot;family&quot;:&quot;Miller&quot;,&quot;given&quot;:&quot;Charles B&quot;,&quot;parse-names&quot;:false,&quot;dropping-particle&quot;:&quot;&quot;,&quot;non-dropping-particle&quot;:&quot;&quot;}],&quot;container-title&quot;:&quot;Fishery Bulletin&quot;,&quot;issued&quot;:{&quot;date-parts&quot;:[[1983]]},&quot;page&quot;:&quot;455-472&quot;,&quot;abstract&quot;:&quot;Abundance, distribution, and survival of larval pink shrimp, Panda Ius jordani, differed between 1971 and 1972. Consistent southwest winds in the February-March spawnmg season of 1972 kept surface flow onshore and larvae closer to the coast than did the mixed winds of 1971. The early season of 1972 was warmer than that of 1971, and development was faster: Zoea Vwere prevalent at the end ofApril 1972, compared with median advancement to Zoea TIl by early May in 1971. Corresponding to the lesser dispersal and faster development of 1972, survival was substantially better than in 1971. Overall larval survival at settlement time appears from analysis of long-term fishery data and upwelling indices to have some dependence upon the strength of June to August upwelling. Extrapolation from laboratory studies suggests that is because survival is enhanced by the temperatures consistently 12°C and below maintained by strong upwelling. Timing of spawning and development interacts with timing of the flow regime. Summer upwelling generally keeps the habitat suitably cold for optimal development and survival and returns larvae to seaward for settlement roughly at the beds from which they were spawned. Hjort (1914,1926) was the first to suggest the importance of larval mortality in establishing year class strength of marine fish. This concept has been useful generally, and, in particular, larval mortality most fully explains fluctuations of stocks in species both short-lived and fecund. However, larval mortality per se is only one component of total mortality. Factors affecting parental stock size, fecundity, spawning and hatching rates, larval dispersal, metamorphosis, and postlarval and prerecruitment mortality will also generate year-to-year variation in population size. In many marine animals these life history phases are in totally different habitats and have very different durations. Given the complexity ofthe life cycle and the variety of habitat features which can therefore act importantly , it is not surprising that sound explanations of year class variations have begun to emerge only now. Long time series of catch data and well-developed understanding of oceanographic processes are both required. Interesting recent examples include Southward et al. (1975), Boudreault et al. (1977), Driver (1978), and Dow (1978). Creation of indices of coastal upwelling strength (Bakun 1973) has given us an important variable for study of factors influencing&quot;,&quot;issue&quot;:&quot;3&quot;,&quot;volume&quot;:&quot;81&quot;,&quot;container-title-short&quot;:&quot;&quot;},&quot;isTemporary&quot;:false}]},{&quot;citationID&quot;:&quot;MENDELEY_CITATION_80da328f-be07-44d9-a05d-4ffdb5e62c6f&quot;,&quot;properties&quot;:{&quot;noteIndex&quot;:0},&quot;isEdited&quot;:false,&quot;manualOverride&quot;:{&quot;isManuallyOverridden&quot;:false,&quot;citeprocText&quot;:&quot;(Morgan et al. 2019)&quot;,&quot;manualOverrideText&quot;:&quot;&quot;},&quot;citationTag&quot;:&quot;MENDELEY_CITATION_v3_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&quot;,&quot;citationItems&quot;:[{&quot;id&quot;:&quot;fa24bda2-3a35-3f2f-8bea-b34fcdc182b6&quot;,&quot;itemData&quot;:{&quot;type&quot;:&quot;article-journal&quot;,&quot;id&quot;:&quot;fa24bda2-3a35-3f2f-8bea-b34fcdc182b6&quot;,&quot;title&quot;:&quot;Recent ecosystem disturbance in the northern California Current&quot;,&quot;author&quot;:[{&quot;family&quot;:&quot;Morgan&quot;,&quot;given&quot;:&quot;C A&quot;,&quot;parse-names&quot;:false,&quot;dropping-particle&quot;:&quot;&quot;,&quot;non-dropping-particle&quot;:&quot;&quot;},{&quot;family&quot;:&quot;Beckman&quot;,&quot;given&quot;:&quot;B R&quot;,&quot;parse-names&quot;:false,&quot;dropping-particle&quot;:&quot;&quot;,&quot;non-dropping-particle&quot;:&quot;&quot;},{&quot;family&quot;:&quot;Weitkamp&quot;,&quot;given&quot;:&quot;L A&quot;,&quot;parse-names&quot;:false,&quot;dropping-particle&quot;:&quot;&quot;,&quot;non-dropping-particle&quot;:&quot;&quot;},{&quot;family&quot;:&quot;Fresh&quot;,&quot;given&quot;:&quot;K L&quot;,&quot;parse-names&quot;:false,&quot;dropping-particle&quot;:&quot;&quot;,&quot;non-dropping-particle&quot;:&quot;&quot;}],&quot;container-title&quot;:&quot;Fisheries&quot;,&quot;container-title-short&quot;:&quot;Fisheries (Bethesda)&quot;,&quot;DOI&quot;:&quot;10.1002/fsh.10273&quot;,&quot;ISBN&quot;:&quot;0363-2415&quot;,&quot;issued&quot;:{&quot;date-parts&quot;:[[2019]]},&quot;page&quot;:&quot;465-474&quot;,&quot;language&quot;:&quot;English&quot;,&quot;abstract&quot;:&quot;An extended marine heat wave occurred across the North Pacific during 2014-2016, including the formation of the warm \&quot;Blob\&quot; followed by a strong El Nino in 2016. Coincident with this marine heat wave, we documented unprecedented biological changes in plankton and nekton in the Northern California Current (NCC) within pelagic surveys conducted over 20 years (1998-2017). The recent warm period was dominated by warmwater gelatinous invertebrates and fishes, some of which were previously either extremely rare or absent. Mixing of organisms originating from more southern or western regions with those previously present in the NCC may have resulted in novel and unpredictable trophic interactions that produced some of the observed changes in relative abundance. Continued long-term monitoring is needed to determine whether this is a temporary ecosystem disturbance or a fundamental change in the very productive NCC upwelling region.&quot;,&quot;issue&quot;:&quot;10&quot;,&quot;volume&quot;:&quot;44&quot;},&quot;isTemporary&quot;:false}]},{&quot;citationID&quot;:&quot;MENDELEY_CITATION_ee71f497-0377-4e28-9d65-a8c3f3520c2f&quot;,&quot;properties&quot;:{&quot;noteIndex&quot;:0},&quot;isEdited&quot;:false,&quot;manualOverride&quot;:{&quot;isManuallyOverridden&quot;:false,&quot;citeprocText&quot;:&quot;(Wargo et al. 2016)&quot;,&quot;manualOverrideText&quot;:&quot;&quot;},&quot;citationTag&quot;:&quot;MENDELEY_CITATION_v3_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&quot;,&quot;citationItems&quot;:[{&quot;id&quot;:&quot;7dfcc95f-b3a1-3da3-9265-e17b2dba21e6&quot;,&quot;itemData&quot;:{&quot;type&quot;:&quot;report&quot;,&quot;id&quot;:&quot;7dfcc95f-b3a1-3da3-9265-e17b2dba21e6&quot;,&quot;title&quot;:&quot;Washington Pink Shrimp fishery shrimp trawl operations and bycatch of Eulachon Smelt, Rockfish, and Flatfish&quot;,&quot;author&quot;:[{&quot;family&quot;:&quot;Wargo&quot;,&quot;given&quot;:&quot;Lorna&quot;,&quot;parse-names&quot;:false,&quot;dropping-particle&quot;:&quot;&quot;,&quot;non-dropping-particle&quot;:&quot;&quot;},{&quot;family&quot;:&quot;Ryding&quot;,&quot;given&quot;:&quot;Kristen E&quot;,&quot;parse-names&quot;:false,&quot;dropping-particle&quot;:&quot;&quot;,&quot;non-dropping-particle&quot;:&quot;&quot;},{&quot;family&quot;:&quot;Speidel&quot;,&quot;given&quot;:&quot;Brad W&quot;,&quot;parse-names&quot;:false,&quot;dropping-particle&quot;:&quot;&quot;,&quot;non-dropping-particle&quot;:&quot;&quot;},{&quot;family&quot;:&quot;Hinton&quot;,&quot;given&quot;:&quot;Kristen E&quot;,&quot;parse-names&quot;:false,&quot;dropping-particle&quot;:&quot;&quot;,&quot;non-dropping-particle&quot;:&quot;&quot;}],&quot;issued&quot;:{&quot;date-parts&quot;:[[2016]]},&quot;container-title-short&quot;:&quot;&quot;},&quot;isTemporary&quot;:false}]},{&quot;citationID&quot;:&quot;MENDELEY_CITATION_bda50e34-34fa-4683-ba03-67bd695baa8e&quot;,&quot;properties&quot;:{&quot;noteIndex&quot;:0},&quot;isEdited&quot;:false,&quot;manualOverride&quot;:{&quot;isManuallyOverridden&quot;:false,&quot;citeprocText&quot;:&quot;(Mantua et al. 1997)&quot;,&quot;manualOverrideText&quot;:&quot;&quot;},&quot;citationTag&quot;:&quot;MENDELEY_CITATION_v3_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&quot;,&quot;citationItems&quot;:[{&quot;id&quot;:&quot;284981c3-acd6-3671-8170-f4966ae8da51&quot;,&quot;itemData&quot;:{&quot;type&quot;:&quot;article-journal&quot;,&quot;id&quot;:&quot;284981c3-acd6-3671-8170-f4966ae8da51&quot;,&quot;title&quot;:&quot;A Pacific interdecadal climate oscillation with impacts on salmon production&quot;,&quot;author&quot;:[{&quot;family&quot;:&quot;Mantua&quot;,&quot;given&quot;:&quot;Nathan J&quot;,&quot;parse-names&quot;:false,&quot;dropping-particle&quot;:&quot;&quot;,&quot;non-dropping-particle&quot;:&quot;&quot;},{&quot;family&quot;:&quot;Hare&quot;,&quot;given&quot;:&quot;Steven R&quot;,&quot;parse-names&quot;:false,&quot;dropping-particle&quot;:&quot;&quot;,&quot;non-dropping-particle&quot;:&quot;&quot;},{&quot;family&quot;:&quot;Zhang&quot;,&quot;given&quot;:&quot;Yuan&quot;,&quot;parse-names&quot;:false,&quot;dropping-particle&quot;:&quot;&quot;,&quot;non-dropping-particle&quot;:&quot;&quot;},{&quot;family&quot;:&quot;Wallace&quot;,&quot;given&quot;:&quot;John M&quot;,&quot;parse-names&quot;:false,&quot;dropping-particle&quot;:&quot;&quot;,&quot;non-dropping-particle&quot;:&quot;&quot;},{&quot;family&quot;:&quot;Francis&quot;,&quot;given&quot;:&quot;Robert C&quot;,&quot;parse-names&quot;:false,&quot;dropping-particle&quot;:&quot;&quot;,&quot;non-dropping-particle&quot;:&quot;&quot;}],&quot;container-title&quot;:&quot;Bulletin of the American Meteorological Society&quot;,&quot;container-title-short&quot;:&quot;Bull Am Meteorol Soc&quot;,&quot;issued&quot;:{&quot;date-parts&quot;:[[1997]]},&quot;page&quot;:&quot;1069-1079&quot;,&quot;abstract&quot;:&quot;Evidence gleaned from the instrumental record of climate data identifies a robust, recurring pattern of ocean-atmosphere climate variability centered over the midlatitude North Pacific basin. Over the past century, the amplitude of this climate pattern has varied irregularly at interannual-to-interdecadal timescales. There is evidence of reversals in the prevailing polarity of the oscillation occurring around 1925, 1947, and 1977; the last two reversals correspond to dramatic shifts in salmon production regimes in the North Pacific Ocean. This climate pattern also affects coastal sea and continental surface air temperatures, as well as streamflow in major west coast river systems, from Alaska to California. September 1915 (.Pacific Fisherman 1915) Never before have the Bristol Bay [Alaska] salmon packers returned to port after the season's operations so early. The spring [chinook salmon] fishing season on the Columbia River [Washington and Oregon] closed at noon on August 25, and proved to be one of the best for some years. 1939 Yearbook (Pacific Fisherman 1939) The Bristol Bay [Alaska] Red [sockeye salmon] run was regarded as the greatest in history. The [May, June and July chinook] catch this year is one of the lowest in the history of the Columbia [Washington and Oregon]. August/September 1972 (National Fisherman 1972) Bristol Bay [Alaska] salmon run a disaster. Gillnetters in the Lower Columbia [Washing-ton and Oregon] received an unexpected bonus when the largest run of spring chinook since counting began in 1938 entered the river. 1995 Yearbook (Pacific Fishing 1995) Alaska set a new record for its salmon harvest in 1994, breaking the record set the year before. Columbia [Washington and Oregon] spring chinook fishery shut down; west coast troll coho fishing banned.&quot;,&quot;issue&quot;:&quot;6&quot;,&quot;volume&quot;:&quot;78&quot;},&quot;isTemporary&quot;:false}]},{&quot;citationID&quot;:&quot;MENDELEY_CITATION_7ed91193-7b99-496a-b68f-b28a53b1b451&quot;,&quot;properties&quot;:{&quot;noteIndex&quot;:0},&quot;isEdited&quot;:false,&quot;manualOverride&quot;:{&quot;isManuallyOverridden&quot;:false,&quot;citeprocText&quot;:&quot;(Ruckelshaus and McClure 2007)&quot;,&quot;manualOverrideText&quot;:&quot;&quot;},&quot;citationTag&quot;:&quot;MENDELEY_CITATION_v3_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&quot;,&quot;citationItems&quot;:[{&quot;id&quot;:&quot;5ddcef0b-3ce0-3c04-86e5-aa6efb70590e&quot;,&quot;itemData&quot;:{&quot;type&quot;:&quot;report&quot;,&quot;id&quot;:&quot;5ddcef0b-3ce0-3c04-86e5-aa6efb70590e&quot;,&quot;title&quot;:&quot;Sound Science: Synthesizing ecological and socioeconomic information about the Puget Sound ecosystem&quot;,&quot;author&quot;:[{&quot;family&quot;:&quot;Ruckelshaus&quot;,&quot;given&quot;:&quot;Mary H.&quot;,&quot;parse-names&quot;:false,&quot;dropping-particle&quot;:&quot;&quot;,&quot;non-dropping-particle&quot;:&quot;&quot;},{&quot;family&quot;:&quot;McClure&quot;,&quot;given&quot;:&quot;Michelle M.&quot;,&quot;parse-names&quot;:false,&quot;dropping-particle&quot;:&quot;&quot;,&quot;non-dropping-particle&quot;:&quot;&quot;}],&quot;issued&quot;:{&quot;date-parts&quot;:[[2007]]},&quot;publisher-place&quot;:&quot;Seattle, WA&quot;,&quot;container-title-short&quot;:&quot;&quot;},&quot;isTemporary&quot;:false}]},{&quot;citationID&quot;:&quot;MENDELEY_CITATION_a38d94b9-2bf3-4731-96b0-3ab10d383b0c&quot;,&quot;properties&quot;:{&quot;noteIndex&quot;:0},&quot;isEdited&quot;:false,&quot;manualOverride&quot;:{&quot;isManuallyOverridden&quot;:false,&quot;citeprocText&quot;:&quot;(Moore et al. 2008)&quot;,&quot;manualOverrideText&quot;:&quot;&quot;},&quot;citationTag&quot;:&quot;MENDELEY_CITATION_v3_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&quot;,&quot;citationItems&quot;:[{&quot;id&quot;:&quot;d2d0a3b7-2650-37e4-afdb-c53ce1d3211b&quot;,&quot;itemData&quot;:{&quot;type&quot;:&quot;article-journal&quot;,&quot;id&quot;:&quot;d2d0a3b7-2650-37e4-afdb-c53ce1d3211b&quot;,&quot;title&quot;:&quot;A descriptive analysis of temporal and spatial patterns of variability in Puget Sound oceanographic properties&quot;,&quot;author&quot;:[{&quot;family&quot;:&quot;Moore&quot;,&quot;given&quot;:&quot;Stephanie K.&quot;,&quot;parse-names&quot;:false,&quot;dropping-particle&quot;:&quot;&quot;,&quot;non-dropping-particle&quot;:&quot;&quot;},{&quot;family&quot;:&quot;Mantua&quot;,&quot;given&quot;:&quot;Nathan J.&quot;,&quot;parse-names&quot;:false,&quot;dropping-particle&quot;:&quot;&quot;,&quot;non-dropping-particle&quot;:&quot;&quot;},{&quot;family&quot;:&quot;Newton&quot;,&quot;given&quot;:&quot;Jan A.&quot;,&quot;parse-names&quot;:false,&quot;dropping-particle&quot;:&quot;&quot;,&quot;non-dropping-particle&quot;:&quot;&quot;},{&quot;family&quot;:&quot;Kawase&quot;,&quot;given&quot;:&quot;Mitsuhiro&quot;,&quot;parse-names&quot;:false,&quot;dropping-particle&quot;:&quot;&quot;,&quot;non-dropping-particle&quot;:&quot;&quot;},{&quot;family&quot;:&quot;Warner&quot;,&quot;given&quot;:&quot;Mark J.&quot;,&quot;parse-names&quot;:false,&quot;dropping-particle&quot;:&quot;&quot;,&quot;non-dropping-particle&quot;:&quot;&quot;},{&quot;family&quot;:&quot;Kellogg&quot;,&quot;given&quot;:&quot;Jonathan P.&quot;,&quot;parse-names&quot;:false,&quot;dropping-particle&quot;:&quot;&quot;,&quot;non-dropping-particle&quot;:&quot;&quot;}],&quot;container-title&quot;:&quot;Estuarine, Coastal and Shelf Science&quot;,&quot;DOI&quot;:&quot;10.1016/j.ecss.2008.09.016&quot;,&quot;ISSN&quot;:&quot;02727714&quot;,&quot;issued&quot;:{&quot;date-parts&quot;:[[2008,12,10]]},&quot;page&quot;:&quot;545-554&quot;,&quot;abstract&quot;:&quot;Temporal and spatial patterns of variability in Puget Sound's oceanographic properties are determined using continuous vertical profile data from two long-term monitoring programs; monthly observations at 16 stations from 1993 to 2002, and biannual observations at 40 stations from 1998 to 2003. Climatological monthly means of temperature, salinity, and density reveal strong seasonal patterns. Water temperatures are generally warmest (coolest) in September (February), with stations in shallow finger inlets away from mixing zones displaying the largest temperature ranges. Salinities and densities are strongly influenced by freshwater inflows from major rivers during winter and spring from precipitation and snowmelt, respectively, and variations are greatest in the surface waters and at stations closest to river mouths. Vertical density gradients are primarily determined by salinity variations in the surface layer, with stations closest to river mouths most frequently displaying the largest buoyancy frequencies at depths of approximately 4-6 m. Strong tidal stirring and reflux over sills at the entrance to Puget Sound generally removes vertical stratification. Mean summer and winter values of oceanographic properties reveal patterns of spatial connectivity in Puget Sound's three main basins; Whidbey Basin, Hood Canal, and Main Basin. Surface waters that are warmed in the summer are vertically mixed over the sill at Admiralty Inlet and advected at depth into Whidbey Basin and Hood Canal. Cooler and fresher surface waters cap these warmer waters during winter, producing temperature inversions. © 2008 Elsevier Ltd. All rights reserved.&quot;,&quot;publisher&quot;:&quot;Academic Press&quot;,&quot;issue&quot;:&quot;4&quot;,&quot;volume&quot;:&quot;80&quot;,&quot;container-title-short&quot;:&quot;Estuar Coast Shelf Sci&quot;},&quot;isTemporary&quot;:false}]},{&quot;citationID&quot;:&quot;MENDELEY_CITATION_d6996869-9a23-440a-a07a-4417762e388f&quot;,&quot;properties&quot;:{&quot;noteIndex&quot;:0},&quot;isEdited&quot;:false,&quot;manualOverride&quot;:{&quot;isManuallyOverridden&quot;:false,&quot;citeprocText&quot;:&quot;(Moore et al. 2008)&quot;,&quot;manualOverrideText&quot;:&quot;&quot;},&quot;citationTag&quot;:&quot;MENDELEY_CITATION_v3_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&quot;,&quot;citationItems&quot;:[{&quot;id&quot;:&quot;d2d0a3b7-2650-37e4-afdb-c53ce1d3211b&quot;,&quot;itemData&quot;:{&quot;type&quot;:&quot;article-journal&quot;,&quot;id&quot;:&quot;d2d0a3b7-2650-37e4-afdb-c53ce1d3211b&quot;,&quot;title&quot;:&quot;A descriptive analysis of temporal and spatial patterns of variability in Puget Sound oceanographic properties&quot;,&quot;author&quot;:[{&quot;family&quot;:&quot;Moore&quot;,&quot;given&quot;:&quot;Stephanie K.&quot;,&quot;parse-names&quot;:false,&quot;dropping-particle&quot;:&quot;&quot;,&quot;non-dropping-particle&quot;:&quot;&quot;},{&quot;family&quot;:&quot;Mantua&quot;,&quot;given&quot;:&quot;Nathan J.&quot;,&quot;parse-names&quot;:false,&quot;dropping-particle&quot;:&quot;&quot;,&quot;non-dropping-particle&quot;:&quot;&quot;},{&quot;family&quot;:&quot;Newton&quot;,&quot;given&quot;:&quot;Jan A.&quot;,&quot;parse-names&quot;:false,&quot;dropping-particle&quot;:&quot;&quot;,&quot;non-dropping-particle&quot;:&quot;&quot;},{&quot;family&quot;:&quot;Kawase&quot;,&quot;given&quot;:&quot;Mitsuhiro&quot;,&quot;parse-names&quot;:false,&quot;dropping-particle&quot;:&quot;&quot;,&quot;non-dropping-particle&quot;:&quot;&quot;},{&quot;family&quot;:&quot;Warner&quot;,&quot;given&quot;:&quot;Mark J.&quot;,&quot;parse-names&quot;:false,&quot;dropping-particle&quot;:&quot;&quot;,&quot;non-dropping-particle&quot;:&quot;&quot;},{&quot;family&quot;:&quot;Kellogg&quot;,&quot;given&quot;:&quot;Jonathan P.&quot;,&quot;parse-names&quot;:false,&quot;dropping-particle&quot;:&quot;&quot;,&quot;non-dropping-particle&quot;:&quot;&quot;}],&quot;container-title&quot;:&quot;Estuarine, Coastal and Shelf Science&quot;,&quot;DOI&quot;:&quot;10.1016/j.ecss.2008.09.016&quot;,&quot;ISSN&quot;:&quot;02727714&quot;,&quot;issued&quot;:{&quot;date-parts&quot;:[[2008,12,10]]},&quot;page&quot;:&quot;545-554&quot;,&quot;abstract&quot;:&quot;Temporal and spatial patterns of variability in Puget Sound's oceanographic properties are determined using continuous vertical profile data from two long-term monitoring programs; monthly observations at 16 stations from 1993 to 2002, and biannual observations at 40 stations from 1998 to 2003. Climatological monthly means of temperature, salinity, and density reveal strong seasonal patterns. Water temperatures are generally warmest (coolest) in September (February), with stations in shallow finger inlets away from mixing zones displaying the largest temperature ranges. Salinities and densities are strongly influenced by freshwater inflows from major rivers during winter and spring from precipitation and snowmelt, respectively, and variations are greatest in the surface waters and at stations closest to river mouths. Vertical density gradients are primarily determined by salinity variations in the surface layer, with stations closest to river mouths most frequently displaying the largest buoyancy frequencies at depths of approximately 4-6 m. Strong tidal stirring and reflux over sills at the entrance to Puget Sound generally removes vertical stratification. Mean summer and winter values of oceanographic properties reveal patterns of spatial connectivity in Puget Sound's three main basins; Whidbey Basin, Hood Canal, and Main Basin. Surface waters that are warmed in the summer are vertically mixed over the sill at Admiralty Inlet and advected at depth into Whidbey Basin and Hood Canal. Cooler and fresher surface waters cap these warmer waters during winter, producing temperature inversions. © 2008 Elsevier Ltd. All rights reserved.&quot;,&quot;publisher&quot;:&quot;Academic Press&quot;,&quot;issue&quot;:&quot;4&quot;,&quot;volume&quot;:&quot;80&quot;,&quot;container-title-short&quot;:&quot;Estuar Coast Shelf Sci&quot;},&quot;isTemporary&quot;:false}]},{&quot;citationID&quot;:&quot;MENDELEY_CITATION_9aec3ccb-72a5-46b1-bdec-60319f2da4be&quot;,&quot;properties&quot;:{&quot;noteIndex&quot;:0},&quot;isEdited&quot;:false,&quot;manualOverride&quot;:{&quot;isManuallyOverridden&quot;:false,&quot;citeprocText&quot;:&quot;(Essington et al. 2013)&quot;,&quot;manualOverrideText&quot;:&quot;&quot;},&quot;citationTag&quot;:&quot;MENDELEY_CITATION_v3_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&quot;,&quot;citationItems&quot;:[{&quot;id&quot;:&quot;53e2ca6e-e6d7-3ad9-af88-003bbf7dd239&quot;,&quot;itemData&quot;:{&quot;type&quot;:&quot;article-journal&quot;,&quot;id&quot;:&quot;53e2ca6e-e6d7-3ad9-af88-003bbf7dd239&quot;,&quot;title&quot;:&quot;Shifts in the estuarine demersal fish community after a fishery closure in Puget Sound, Washington&quot;,&quot;author&quot;:[{&quot;family&quot;:&quot;Essington&quot;,&quot;given&quot;:&quot;Timothy E.&quot;,&quot;parse-names&quot;:false,&quot;dropping-particle&quot;:&quot;&quot;,&quot;non-dropping-particle&quot;:&quot;&quot;},{&quot;family&quot;:&quot;Dodd&quot;,&quot;given&quot;:&quot;Kathryn&quot;,&quot;parse-names&quot;:false,&quot;dropping-particle&quot;:&quot;&quot;,&quot;non-dropping-particle&quot;:&quot;&quot;},{&quot;family&quot;:&quot;Quinn&quot;,&quot;given&quot;:&quot;Thomas P.&quot;,&quot;parse-names&quot;:false,&quot;dropping-particle&quot;:&quot;&quot;,&quot;non-dropping-particle&quot;:&quot;&quot;}],&quot;container-title&quot;:&quot;Fishery Bulletin&quot;,&quot;DOI&quot;:&quot;10.7755/FB.111.3.1&quot;,&quot;ISSN&quot;:&quot;00900656&quot;,&quot;issued&quot;:{&quot;date-parts&quot;:[[2013]]},&quot;page&quot;:&quot;205-217&quot;,&quot;abstract&quot;:&quot;Puget Sound is one of the largest and most ecologically significant estuaries in the United States, but the status and trends of many of its biological components are not well known. We analyzed a 21-year time series of data from standardized bottom trawl sampling at a single study area to provide the first assessment of population trends of Puget Sound ground fishes after the closure of bottom trawl fisheries. The expected increase in abundance was observed for only 3 of 14 species after this closure, and catch rates of most (10) of the abundant species declined through time. Many of these changes were stepwise (abrupt) rather than gradual, and many stocks exhibited changes in catch rate during the 3-year period from 1997 through 2000. No detectable change was recorded for either temperature or surface salinity over the entire sampling period. The abrupt density reductions that were observed likely do not reflect changes in demographic rates but may instead represent distributional shifts within Puget Sound.&quot;,&quot;issue&quot;:&quot;3&quot;,&quot;volume&quot;:&quot;111&quot;,&quot;container-title-short&quot;:&quot;&quot;},&quot;isTemporary&quot;:false}]},{&quot;citationID&quot;:&quot;MENDELEY_CITATION_5f95e3dd-13e2-447e-b2d8-3c6325c4484d&quot;,&quot;properties&quot;:{&quot;noteIndex&quot;:0},&quot;isEdited&quot;:false,&quot;manualOverride&quot;:{&quot;isManuallyOverridden&quot;:false,&quot;citeprocText&quot;:&quot;(Casendino et al. n.d.)&quot;,&quot;manualOverrideText&quot;:&quot;&quot;},&quot;citationTag&quot;:&quot;MENDELEY_CITATION_v3_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&quot;,&quot;citationItems&quot;:[{&quot;id&quot;:&quot;f9bbf471-e55f-3dca-a00c-8b310582171b&quot;,&quot;itemData&quot;:{&quot;type&quot;:&quot;article-journal&quot;,&quot;id&quot;:&quot;f9bbf471-e55f-3dca-a00c-8b310582171b&quot;,&quot;title&quot;:&quot;Two decades of change in sea star abundance at a subtidal site in Puget Sound, Washington.&quot;,&quot;author&quot;:[{&quot;family&quot;:&quot;Casendino&quot;,&quot;given&quot;:&quot;H.&quot;,&quot;parse-names&quot;:false,&quot;dropping-particle&quot;:&quot;&quot;,&quot;non-dropping-particle&quot;:&quot;&quot;},{&quot;family&quot;:&quot;McElroy&quot;,&quot;given&quot;:&quot;Katie&quot;,&quot;parse-names&quot;:false,&quot;dropping-particle&quot;:&quot;&quot;,&quot;non-dropping-particle&quot;:&quot;&quot;},{&quot;family&quot;:&quot;Sorel&quot;,&quot;given&quot;:&quot;Mark&quot;,&quot;parse-names&quot;:false,&quot;dropping-particle&quot;:&quot;&quot;,&quot;non-dropping-particle&quot;:&quot;&quot;},{&quot;family&quot;:&quot;Quinn&quot;,&quot;given&quot;:&quot;Thomas P.&quot;,&quot;parse-names&quot;:false,&quot;dropping-particle&quot;:&quot;&quot;,&quot;non-dropping-particle&quot;:&quot;&quot;},{&quot;family&quot;:&quot;Wood&quot;,&quot;given&quot;:&quot;Chelsea L.&quot;,&quot;parse-names&quot;:false,&quot;dropping-particle&quot;:&quot;&quot;,&quot;non-dropping-particle&quot;:&quot;&quot;}],&quot;container-title&quot;:&quot;In review&quot;,&quot;container-title-short&quot;:&quot;&quot;},&quot;isTemporary&quot;:false}]},{&quot;citationID&quot;:&quot;MENDELEY_CITATION_5534bb95-5047-400a-b43d-a485c1298f05&quot;,&quot;properties&quot;:{&quot;noteIndex&quot;:0},&quot;isEdited&quot;:false,&quot;manualOverride&quot;:{&quot;isManuallyOverridden&quot;:false,&quot;citeprocText&quot;:&quot;(Andrews and Quinn 2012)&quot;,&quot;manualOverrideText&quot;:&quot;&quot;},&quot;citationTag&quot;:&quot;MENDELEY_CITATION_v3_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&quot;,&quot;citationItems&quot;:[{&quot;id&quot;:&quot;2ae0f841-9eab-3aea-9eb2-f2bef1e117f3&quot;,&quot;itemData&quot;:{&quot;type&quot;:&quot;article-journal&quot;,&quot;id&quot;:&quot;2ae0f841-9eab-3aea-9eb2-f2bef1e117f3&quot;,&quot;title&quot;:&quot;Combining fishing and acoustic monitoring data to evaluate the distribution and movements of Spotted Ratfish Hydrolagus colliei&quot;,&quot;author&quot;:[{&quot;family&quot;:&quot;Andrews&quot;,&quot;given&quot;:&quot;Kelly S.&quot;,&quot;parse-names&quot;:false,&quot;dropping-particle&quot;:&quot;&quot;,&quot;non-dropping-particle&quot;:&quot;&quot;},{&quot;family&quot;:&quot;Quinn&quot;,&quot;given&quot;:&quot;Thomas P.&quot;,&quot;parse-names&quot;:false,&quot;dropping-particle&quot;:&quot;&quot;,&quot;non-dropping-particle&quot;:&quot;&quot;}],&quot;container-title&quot;:&quot;Marine Biology&quot;,&quot;DOI&quot;:&quot;10.1007/s00227-011-1853-x&quot;,&quot;ISSN&quot;:&quot;00253162&quot;,&quot;issued&quot;:{&quot;date-parts&quot;:[[2012,4]]},&quot;page&quot;:&quot;769-782&quot;,&quot;abstract&quot;:&quot;Direct and indirect methods have been used to describe patterns of movement of fishes, but few studies have compared these methods simultaneously. We used 20 years of trawl survey data and 1 year of acoustic telemetry data to evaluate the vertical and horizontal movement patterns of spotted ratfish Hydrolagus colliei in Puget Sound, WA, USA. Densities of large ratfish (≥30 cm) were higher at the deepest depths trawled (70 m) during daylight hours, whereas densities were similar across depth zones (to 10 m) at night. Acoustic tracking of ratfish showed distinct diel patterns of movement and activity level; ratfish moved into shallow, nearshore habitats at night from deeper, offshore habitats during the day and made ~3 times more moves at night than day in shallow habitats. Broader spatial patterns depended on where ratfish were tagged: one tag group remained in one general location with few excursions, whereas a second tag group moved within a 20-km band with some individuals moving &gt;90 km. These data will help inform food web models' abilities to quantify interspecific interactions between ratfish and other components of their community. © 2011 Springer-Verlag (outside the USA).&quot;,&quot;issue&quot;:&quot;4&quot;,&quot;volume&quot;:&quot;159&quot;,&quot;container-title-short&quot;:&quot;Mar Biol&quot;},&quot;isTemporary&quot;:false}]},{&quot;citationID&quot;:&quot;MENDELEY_CITATION_04198de6-19ff-49e3-9c45-eaf968e915c6&quot;,&quot;properties&quot;:{&quot;noteIndex&quot;:0},&quot;isEdited&quot;:false,&quot;manualOverride&quot;:{&quot;isManuallyOverridden&quot;:false,&quot;citeprocText&quot;:&quot;(Quinn 2015)&quot;,&quot;manualOverrideText&quot;:&quot;&quot;},&quot;citationTag&quot;:&quot;MENDELEY_CITATION_v3_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&quot;,&quot;citationItems&quot;:[{&quot;id&quot;:&quot;53c29359-00c8-3703-be86-c0f06135fed2&quot;,&quot;itemData&quot;:{&quot;type&quot;:&quot;article-journal&quot;,&quot;id&quot;:&quot;53c29359-00c8-3703-be86-c0f06135fed2&quot;,&quot;title&quot;:&quot;Turning class field trips into long-term research: A great idea with a few pitfalls&quot;,&quot;author&quot;:[{&quot;family&quot;:&quot;Quinn&quot;,&quot;given&quot;:&quot;Thomas P.&quot;,&quot;parse-names&quot;:false,&quot;dropping-particle&quot;:&quot;&quot;,&quot;non-dropping-particle&quot;:&quot;&quot;}],&quot;container-title&quot;:&quot;Fisheries&quot;,&quot;DOI&quot;:&quot;10.1080/03632415.2014.996805&quot;,&quot;ISSN&quot;:&quot;03632415&quot;,&quot;issued&quot;:{&quot;date-parts&quot;:[[2015,2,1]]},&quot;page&quot;:&quot;65-68&quot;,&quot;publisher&quot;:&quot;Bellwether Publishing, Ltd.&quot;,&quot;issue&quot;:&quot;2&quot;,&quot;volume&quot;:&quot;40&quot;,&quot;container-title-short&quot;:&quot;Fisheries (Bethesda)&quot;},&quot;isTemporary&quot;:false}]},{&quot;citationID&quot;:&quot;MENDELEY_CITATION_cd3153ca-67c5-4045-8ce7-05e33b8ef1e9&quot;,&quot;properties&quot;:{&quot;noteIndex&quot;:0},&quot;isEdited&quot;:false,&quot;manualOverride&quot;:{&quot;isManuallyOverridden&quot;:false,&quot;citeprocText&quot;:&quot;(Essington et al. 2013)&quot;,&quot;manualOverrideText&quot;:&quot;&quot;},&quot;citationTag&quot;:&quot;MENDELEY_CITATION_v3_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&quot;,&quot;citationItems&quot;:[{&quot;id&quot;:&quot;53e2ca6e-e6d7-3ad9-af88-003bbf7dd239&quot;,&quot;itemData&quot;:{&quot;type&quot;:&quot;article-journal&quot;,&quot;id&quot;:&quot;53e2ca6e-e6d7-3ad9-af88-003bbf7dd239&quot;,&quot;title&quot;:&quot;Shifts in the estuarine demersal fish community after a fishery closure in Puget Sound, Washington&quot;,&quot;author&quot;:[{&quot;family&quot;:&quot;Essington&quot;,&quot;given&quot;:&quot;Timothy E.&quot;,&quot;parse-names&quot;:false,&quot;dropping-particle&quot;:&quot;&quot;,&quot;non-dropping-particle&quot;:&quot;&quot;},{&quot;family&quot;:&quot;Dodd&quot;,&quot;given&quot;:&quot;Kathryn&quot;,&quot;parse-names&quot;:false,&quot;dropping-particle&quot;:&quot;&quot;,&quot;non-dropping-particle&quot;:&quot;&quot;},{&quot;family&quot;:&quot;Quinn&quot;,&quot;given&quot;:&quot;Thomas P.&quot;,&quot;parse-names&quot;:false,&quot;dropping-particle&quot;:&quot;&quot;,&quot;non-dropping-particle&quot;:&quot;&quot;}],&quot;container-title&quot;:&quot;Fishery Bulletin&quot;,&quot;DOI&quot;:&quot;10.7755/FB.111.3.1&quot;,&quot;ISSN&quot;:&quot;00900656&quot;,&quot;issued&quot;:{&quot;date-parts&quot;:[[2013]]},&quot;page&quot;:&quot;205-217&quot;,&quot;abstract&quot;:&quot;Puget Sound is one of the largest and most ecologically significant estuaries in the United States, but the status and trends of many of its biological components are not well known. We analyzed a 21-year time series of data from standardized bottom trawl sampling at a single study area to provide the first assessment of population trends of Puget Sound ground fishes after the closure of bottom trawl fisheries. The expected increase in abundance was observed for only 3 of 14 species after this closure, and catch rates of most (10) of the abundant species declined through time. Many of these changes were stepwise (abrupt) rather than gradual, and many stocks exhibited changes in catch rate during the 3-year period from 1997 through 2000. No detectable change was recorded for either temperature or surface salinity over the entire sampling period. The abrupt density reductions that were observed likely do not reflect changes in demographic rates but may instead represent distributional shifts within Puget Sound.&quot;,&quot;issue&quot;:&quot;3&quot;,&quot;volume&quot;:&quot;111&quot;,&quot;container-title-short&quot;:&quot;&quot;},&quot;isTemporary&quot;:false}]},{&quot;citationID&quot;:&quot;MENDELEY_CITATION_81913762-6784-4f8e-8d18-35e875aaa1aa&quot;,&quot;properties&quot;:{&quot;noteIndex&quot;:0},&quot;isEdited&quot;:false,&quot;manualOverride&quot;:{&quot;isManuallyOverridden&quot;:false,&quot;citeprocText&quot;:&quot;(Wicksten 2012)&quot;,&quot;manualOverrideText&quot;:&quot;&quot;},&quot;citationTag&quot;:&quot;MENDELEY_CITATION_v3_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&quot;,&quot;citationItems&quot;:[{&quot;id&quot;:&quot;6299ee3c-13d2-384f-8ed2-0d05563865d7&quot;,&quot;itemData&quot;:{&quot;type&quot;:&quot;article-journal&quot;,&quot;id&quot;:&quot;6299ee3c-13d2-384f-8ed2-0d05563865d7&quot;,&quot;title&quot;:&quot;Decapod Crustacea of the Californian and Oregonian zoogeographic provinces&quot;,&quot;author&quot;:[{&quot;family&quot;:&quot;Wicksten&quot;,&quot;given&quot;:&quot;M. K.&quot;,&quot;parse-names&quot;:false,&quot;dropping-particle&quot;:&quot;&quot;,&quot;non-dropping-particle&quot;:&quot;&quot;}],&quot;container-title&quot;:&quot;Zootaxa&quot;,&quot;container-title-short&quot;:&quot;Zootaxa&quot;,&quot;issued&quot;:{&quot;date-parts&quot;:[[2012]]},&quot;page&quot;:&quot;1-307&quot;,&quot;volume&quot;:&quot;3371&quot;},&quot;isTemporary&quot;:false}]},{&quot;citationID&quot;:&quot;MENDELEY_CITATION_19eace48-2171-4c1e-b99c-85952405534d&quot;,&quot;properties&quot;:{&quot;noteIndex&quot;:0},&quot;isEdited&quot;:false,&quot;manualOverride&quot;:{&quot;isManuallyOverridden&quot;:false,&quot;citeprocText&quot;:&quot;(Campos et al. 2012)&quot;,&quot;manualOverrideText&quot;:&quot;&quot;},&quot;citationTag&quot;:&quot;MENDELEY_CITATION_v3_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&quot;,&quot;citationItems&quot;:[{&quot;id&quot;:&quot;06b0369a-3ab4-3bd1-bfdf-cda8ab3ab3dd&quot;,&quot;itemData&quot;:{&quot;type&quot;:&quot;article-journal&quot;,&quot;id&quot;:&quot;06b0369a-3ab4-3bd1-bfdf-cda8ab3ab3dd&quot;,&quot;title&quot;:&quot;Short review of the eco-geography of Crangon&quot;,&quot;author&quot;:[{&quot;family&quot;:&quot;Campos&quot;,&quot;given&quot;:&quot;Joana&quot;,&quot;parse-names&quot;:false,&quot;dropping-particle&quot;:&quot;&quot;,&quot;non-dropping-particle&quot;:&quot;&quot;},{&quot;family&quot;:&quot;Moreira&quot;,&quot;given&quot;:&quot;Cláudia&quot;,&quot;parse-names&quot;:false,&quot;dropping-particle&quot;:&quot;&quot;,&quot;non-dropping-particle&quot;:&quot;&quot;},{&quot;family&quot;:&quot;Freitas&quot;,&quot;given&quot;:&quot;Fabiana&quot;,&quot;parse-names&quot;:false,&quot;dropping-particle&quot;:&quot;&quot;,&quot;non-dropping-particle&quot;:&quot;&quot;},{&quot;family&quot;:&quot;Veer&quot;,&quot;given&quot;:&quot;Henk W.&quot;,&quot;parse-names&quot;:false,&quot;dropping-particle&quot;:&quot;&quot;,&quot;non-dropping-particle&quot;:&quot;van der&quot;}],&quot;container-title&quot;:&quot;Journal of Crustacean Biology&quot;,&quot;DOI&quot;:&quot;10.1163/193724011X615569&quot;,&quot;ISSN&quot;:&quot;02780372&quot;,&quot;issued&quot;:{&quot;date-parts&quot;:[[2012,3]]},&quot;page&quot;:&quot;159-169&quot;,&quot;abstract&quot;:&quot;The species belonging to the genus Crangon Fabricius, 1798 only occur in the Northern Hemisphere both in Atlantic and Pacific waters. The higher number of species of Crangon in the Pacific suggests that they originated from this area. To date, a few studies have identified some common features between members of the genus, but the species have largely been ignored in taxonomic, phylogeographic, and ecological research efforts. Crangon are all carnivores or omnivores probably with a relevant ecological role; in some cases top-down control by the type species, C. crangon (Linnaeus, 1758), has been suggested. Several species live in shallow coastal waters and might represent abundant prey for fish including flatfish during their nursery period; the shrimp themselves prey upon the early life stages of flatfish. Because of their high abundance, some shrimp have commercial value not only for human consumption but also as bait. However, the taxonomic status within Crangon and genetic relationships among populations within species are still unsettled. Also, their geographic ranges and general life cycle features are poorly documented. Despite occurring only in the Northern Hemisphere, Crangon are originally temperate water species. Most have still a high upper tolerance limit but are also quite adapted to low temperatures. They might then have a high temperature tolerance range which will be beneficial in a climate change scenario. In this work we review previous investigations on the various species of Crangon across the spread of their geographic occurrence and highlight issues requiring further research. © 2012 The Crustacean Society.&quot;,&quot;issue&quot;:&quot;2&quot;,&quot;volume&quot;:&quot;32&quot;,&quot;container-title-short&quot;:&quot;&quot;},&quot;isTemporary&quot;:false}]},{&quot;citationID&quot;:&quot;MENDELEY_CITATION_de6526b8-8a29-4659-b72a-7a3e30cb0724&quot;,&quot;properties&quot;:{&quot;noteIndex&quot;:0},&quot;isEdited&quot;:false,&quot;manualOverride&quot;:{&quot;isManuallyOverridden&quot;:false,&quot;citeprocText&quot;:&quot;(Campos et al. 2012)&quot;,&quot;manualOverrideText&quot;:&quot;&quot;},&quot;citationTag&quot;:&quot;MENDELEY_CITATION_v3_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&quot;,&quot;citationItems&quot;:[{&quot;id&quot;:&quot;06b0369a-3ab4-3bd1-bfdf-cda8ab3ab3dd&quot;,&quot;itemData&quot;:{&quot;type&quot;:&quot;article-journal&quot;,&quot;id&quot;:&quot;06b0369a-3ab4-3bd1-bfdf-cda8ab3ab3dd&quot;,&quot;title&quot;:&quot;Short review of the eco-geography of Crangon&quot;,&quot;author&quot;:[{&quot;family&quot;:&quot;Campos&quot;,&quot;given&quot;:&quot;Joana&quot;,&quot;parse-names&quot;:false,&quot;dropping-particle&quot;:&quot;&quot;,&quot;non-dropping-particle&quot;:&quot;&quot;},{&quot;family&quot;:&quot;Moreira&quot;,&quot;given&quot;:&quot;Cláudia&quot;,&quot;parse-names&quot;:false,&quot;dropping-particle&quot;:&quot;&quot;,&quot;non-dropping-particle&quot;:&quot;&quot;},{&quot;family&quot;:&quot;Freitas&quot;,&quot;given&quot;:&quot;Fabiana&quot;,&quot;parse-names&quot;:false,&quot;dropping-particle&quot;:&quot;&quot;,&quot;non-dropping-particle&quot;:&quot;&quot;},{&quot;family&quot;:&quot;Veer&quot;,&quot;given&quot;:&quot;Henk W.&quot;,&quot;parse-names&quot;:false,&quot;dropping-particle&quot;:&quot;&quot;,&quot;non-dropping-particle&quot;:&quot;van der&quot;}],&quot;container-title&quot;:&quot;Journal of Crustacean Biology&quot;,&quot;DOI&quot;:&quot;10.1163/193724011X615569&quot;,&quot;ISSN&quot;:&quot;02780372&quot;,&quot;issued&quot;:{&quot;date-parts&quot;:[[2012,3]]},&quot;page&quot;:&quot;159-169&quot;,&quot;abstract&quot;:&quot;The species belonging to the genus Crangon Fabricius, 1798 only occur in the Northern Hemisphere both in Atlantic and Pacific waters. The higher number of species of Crangon in the Pacific suggests that they originated from this area. To date, a few studies have identified some common features between members of the genus, but the species have largely been ignored in taxonomic, phylogeographic, and ecological research efforts. Crangon are all carnivores or omnivores probably with a relevant ecological role; in some cases top-down control by the type species, C. crangon (Linnaeus, 1758), has been suggested. Several species live in shallow coastal waters and might represent abundant prey for fish including flatfish during their nursery period; the shrimp themselves prey upon the early life stages of flatfish. Because of their high abundance, some shrimp have commercial value not only for human consumption but also as bait. However, the taxonomic status within Crangon and genetic relationships among populations within species are still unsettled. Also, their geographic ranges and general life cycle features are poorly documented. Despite occurring only in the Northern Hemisphere, Crangon are originally temperate water species. Most have still a high upper tolerance limit but are also quite adapted to low temperatures. They might then have a high temperature tolerance range which will be beneficial in a climate change scenario. In this work we review previous investigations on the various species of Crangon across the spread of their geographic occurrence and highlight issues requiring further research. © 2012 The Crustacean Society.&quot;,&quot;issue&quot;:&quot;2&quot;,&quot;volume&quot;:&quot;32&quot;,&quot;container-title-short&quot;:&quot;&quot;},&quot;isTemporary&quot;:false}]},{&quot;citationID&quot;:&quot;MENDELEY_CITATION_c5ed8a73-0081-4ba0-b86c-e6233fa722aa&quot;,&quot;properties&quot;:{&quot;noteIndex&quot;:0},&quot;isEdited&quot;:false,&quot;manualOverride&quot;:{&quot;isManuallyOverridden&quot;:false,&quot;citeprocText&quot;:&quot;(Komai 1999)&quot;,&quot;manualOverrideText&quot;:&quot;&quot;},&quot;citationTag&quot;:&quot;MENDELEY_CITATION_v3_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&quot;,&quot;citationItems&quot;:[{&quot;id&quot;:&quot;cfa0d30f-ab7e-3763-945b-faaff5bc00c1&quot;,&quot;itemData&quot;:{&quot;type&quot;:&quot;article-journal&quot;,&quot;id&quot;:&quot;cfa0d30f-ab7e-3763-945b-faaff5bc00c1&quot;,&quot;title&quot;:&quot;A revision of the genus Pandalus (Crustacea : Decapoda : Caridea : Pandalidae)&quot;,&quot;author&quot;:[{&quot;family&quot;:&quot;Komai&quot;,&quot;given&quot;:&quot;T&quot;,&quot;parse-names&quot;:false,&quot;dropping-particle&quot;:&quot;&quot;,&quot;non-dropping-particle&quot;:&quot;&quot;}],&quot;container-title&quot;:&quot;Journal of Natural History&quot;,&quot;container-title-short&quot;:&quot;J Nat Hist&quot;,&quot;DOI&quot;:&quot;10.1080/002229399299914&quot;,&quot;ISBN&quot;:&quot;0022-2933&quot;,&quot;issued&quot;:{&quot;date-parts&quot;:[[1999]]},&quot;page&quot;:&quot;1265-1372&quot;,&quot;language&quot;:&quot;English&quot;,&quot;abstract&quot;:&quot;The genus Pandalus Leach, 1814, is revised based upon the abundant material from collections in various museums or institutions in the world. Altogether 20 species are recognized which appear to form five groups. Nineteen species are recognized in Pandalus, three of which are described as new: P. curvatus from southern Japan, and P. chani and P. formosanus from Taiwan. Four informal species groups are also recognized within the genus: P, montagui group (P. montagui Leach, 1814; P. borealis Kroyer, 1838; P. goniurus Stimpson, 1860; P. jordani Rathbun, 1902; P. tridens Rathbun, 1902; and P. eous Makarov, 1935); P. stenolepis group (P. stenolepis Rathbun, 1902; P. curvatus sp. nov.), P. hypsinotus group (P, hypsinotus Brandt, 1851; P. danae Stimpson, 1857; P. prensor Stimpson, 1860; P. gracilis Stimpson, 1860; P. gurneyi Stimpson, 1871; P. nipponensis Yokoya, 1933; P. teraoi Kubo, 1937; P. chani sp. nov., and P. formosanus sp. nov.): and P. platyceros group (P. platyceros Brandt, 1851; and P. latirostris Rathbun, 1902). The P. platyceros group appears to be most closely related to the genus Pandalopsis Bate, 1888, but Pandalus is retained as a possible paraphyletic group. Protandrous hermaphroditism is known in all but two species of the genus (P. curvatus and P. formosanus), for which only specimens of either male or female have been available. Pandalus propinqvus G. O. Sars, 1870, is transferred to a new monotypic genus Atlantopandalus, because of its lack of hermaphroditism and possession of some unique morphological characters, including one indicating a close relationsip to Dichelopandalus Caullery, 1896. All species are fully described and illustrated. The affinities and important morphological variations of the species are discussed. A key for adults is presented for the identification of the species. Biogeography of the genus is briefly discussed.&quot;,&quot;issue&quot;:&quot;9&quot;,&quot;volume&quot;:&quot;33&quot;},&quot;isTemporary&quot;:false}]},{&quot;citationID&quot;:&quot;MENDELEY_CITATION_365dee53-2641-4310-beac-f250ede1b6c1&quot;,&quot;properties&quot;:{&quot;noteIndex&quot;:0},&quot;isEdited&quot;:false,&quot;manualOverride&quot;:{&quot;isManuallyOverridden&quot;:false,&quot;citeprocText&quot;:&quot;(Wargo and Ayres 2016)&quot;,&quot;manualOverrideText&quot;:&quot;&quot;},&quot;citationTag&quot;:&quot;MENDELEY_CITATION_v3_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&quot;,&quot;citationItems&quot;:[{&quot;id&quot;:&quot;d687eea4-61d6-329d-b9b6-9caecc22e2cd&quot;,&quot;itemData&quot;:{&quot;type&quot;:&quot;report&quot;,&quot;id&quot;:&quot;d687eea4-61d6-329d-b9b6-9caecc22e2cd&quot;,&quot;title&quot;:&quot;2016 Washington Pink Shrimp fishery newsletter&quot;,&quot;author&quot;:[{&quot;family&quot;:&quot;Wargo&quot;,&quot;given&quot;:&quot;Lorna&quot;,&quot;parse-names&quot;:false,&quot;dropping-particle&quot;:&quot;&quot;,&quot;non-dropping-particle&quot;:&quot;&quot;},{&quot;family&quot;:&quot;Ayres&quot;,&quot;given&quot;:&quot;Dan&quot;,&quot;parse-names&quot;:false,&quot;dropping-particle&quot;:&quot;&quot;,&quot;non-dropping-particle&quot;:&quot;&quot;}],&quot;URL&quot;:&quot;http://wdfw.wa.gov/fishing/commercial/shrimp/&quot;,&quot;issued&quot;:{&quot;date-parts&quot;:[[2016]]},&quot;abstract&quot;:&quot;This newsletter provides a summary of the Washington commercial pink shrimp (Pandalus jordani) trawl fishery for the 2015 season and information for the 2016 season of interest to industry participants. For additional fishery information go to: http://wdfw.wa.gov/fishing/commercial/shrimp/&quot;,&quot;container-title-short&quot;:&quot;&quot;},&quot;isTemporary&quot;:false}]},{&quot;citationID&quot;:&quot;MENDELEY_CITATION_57dbba7b-2f02-4e20-99e7-85797e27b51c&quot;,&quot;properties&quot;:{&quot;noteIndex&quot;:0},&quot;isEdited&quot;:false,&quot;manualOverride&quot;:{&quot;isManuallyOverridden&quot;:false,&quot;citeprocText&quot;:&quot;(Komai 1999)&quot;,&quot;manualOverrideText&quot;:&quot;&quot;},&quot;citationTag&quot;:&quot;MENDELEY_CITATION_v3_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&quot;,&quot;citationItems&quot;:[{&quot;id&quot;:&quot;cfa0d30f-ab7e-3763-945b-faaff5bc00c1&quot;,&quot;itemData&quot;:{&quot;type&quot;:&quot;article-journal&quot;,&quot;id&quot;:&quot;cfa0d30f-ab7e-3763-945b-faaff5bc00c1&quot;,&quot;title&quot;:&quot;A revision of the genus Pandalus (Crustacea : Decapoda : Caridea : Pandalidae)&quot;,&quot;author&quot;:[{&quot;family&quot;:&quot;Komai&quot;,&quot;given&quot;:&quot;T&quot;,&quot;parse-names&quot;:false,&quot;dropping-particle&quot;:&quot;&quot;,&quot;non-dropping-particle&quot;:&quot;&quot;}],&quot;container-title&quot;:&quot;Journal of Natural History&quot;,&quot;container-title-short&quot;:&quot;J Nat Hist&quot;,&quot;DOI&quot;:&quot;10.1080/002229399299914&quot;,&quot;ISBN&quot;:&quot;0022-2933&quot;,&quot;issued&quot;:{&quot;date-parts&quot;:[[1999]]},&quot;page&quot;:&quot;1265-1372&quot;,&quot;language&quot;:&quot;English&quot;,&quot;abstract&quot;:&quot;The genus Pandalus Leach, 1814, is revised based upon the abundant material from collections in various museums or institutions in the world. Altogether 20 species are recognized which appear to form five groups. Nineteen species are recognized in Pandalus, three of which are described as new: P. curvatus from southern Japan, and P. chani and P. formosanus from Taiwan. Four informal species groups are also recognized within the genus: P, montagui group (P. montagui Leach, 1814; P. borealis Kroyer, 1838; P. goniurus Stimpson, 1860; P. jordani Rathbun, 1902; P. tridens Rathbun, 1902; and P. eous Makarov, 1935); P. stenolepis group (P. stenolepis Rathbun, 1902; P. curvatus sp. nov.), P. hypsinotus group (P, hypsinotus Brandt, 1851; P. danae Stimpson, 1857; P. prensor Stimpson, 1860; P. gracilis Stimpson, 1860; P. gurneyi Stimpson, 1871; P. nipponensis Yokoya, 1933; P. teraoi Kubo, 1937; P. chani sp. nov., and P. formosanus sp. nov.): and P. platyceros group (P. platyceros Brandt, 1851; and P. latirostris Rathbun, 1902). The P. platyceros group appears to be most closely related to the genus Pandalopsis Bate, 1888, but Pandalus is retained as a possible paraphyletic group. Protandrous hermaphroditism is known in all but two species of the genus (P. curvatus and P. formosanus), for which only specimens of either male or female have been available. Pandalus propinqvus G. O. Sars, 1870, is transferred to a new monotypic genus Atlantopandalus, because of its lack of hermaphroditism and possession of some unique morphological characters, including one indicating a close relationsip to Dichelopandalus Caullery, 1896. All species are fully described and illustrated. The affinities and important morphological variations of the species are discussed. A key for adults is presented for the identification of the species. Biogeography of the genus is briefly discussed.&quot;,&quot;issue&quot;:&quot;9&quot;,&quot;volume&quot;:&quot;33&quot;},&quot;isTemporary&quot;:false}]},{&quot;citationID&quot;:&quot;MENDELEY_CITATION_c36d28b5-bb56-43be-9442-5439251fcf88&quot;,&quot;properties&quot;:{&quot;noteIndex&quot;:0},&quot;isEdited&quot;:false,&quot;manualOverride&quot;:{&quot;isManuallyOverridden&quot;:false,&quot;citeprocText&quot;:&quot;(Washington Department of Fish and Wildlife 2022a)&quot;,&quot;manualOverrideText&quot;:&quot;&quot;},&quot;citationTag&quot;:&quot;MENDELEY_CITATION_v3_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&quot;,&quot;citationItems&quot;:[{&quot;id&quot;:&quot;31e90bdb-68ef-3f5e-b78f-e220ddf28752&quot;,&quot;itemData&quot;:{&quot;type&quot;:&quot;webpage&quot;,&quot;id&quot;:&quot;31e90bdb-68ef-3f5e-b78f-e220ddf28752&quot;,&quot;title&quot;:&quot;Commercial Puget Sound shrimp fisheries&quot;,&quot;author&quot;:[{&quot;family&quot;:&quot;Washington Department of Fish and Wildlife&quot;,&quot;given&quot;:&quot;US&quot;,&quot;parse-names&quot;:false,&quot;dropping-particle&quot;:&quot;&quot;,&quot;non-dropping-particle&quot;:&quot;&quot;}],&quot;URL&quot;:&quot;https://wdfw.wa.gov/fishing/commercial/shrimp/puget-sound&quot;,&quot;issued&quot;:{&quot;date-parts&quot;:[[2022]]},&quot;container-title-short&quot;:&quot;&quot;},&quot;isTemporary&quot;:false}]},{&quot;citationID&quot;:&quot;MENDELEY_CITATION_c4e5e8e6-9df2-4223-b366-98756e9d3630&quot;,&quot;properties&quot;:{&quot;noteIndex&quot;:0},&quot;isEdited&quot;:false,&quot;manualOverride&quot;:{&quot;isManuallyOverridden&quot;:false,&quot;citeprocText&quot;:&quot;(Komai 1999)&quot;,&quot;manualOverrideText&quot;:&quot;&quot;},&quot;citationTag&quot;:&quot;MENDELEY_CITATION_v3_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&quot;,&quot;citationItems&quot;:[{&quot;id&quot;:&quot;cfa0d30f-ab7e-3763-945b-faaff5bc00c1&quot;,&quot;itemData&quot;:{&quot;type&quot;:&quot;article-journal&quot;,&quot;id&quot;:&quot;cfa0d30f-ab7e-3763-945b-faaff5bc00c1&quot;,&quot;title&quot;:&quot;A revision of the genus Pandalus (Crustacea : Decapoda : Caridea : Pandalidae)&quot;,&quot;author&quot;:[{&quot;family&quot;:&quot;Komai&quot;,&quot;given&quot;:&quot;T&quot;,&quot;parse-names&quot;:false,&quot;dropping-particle&quot;:&quot;&quot;,&quot;non-dropping-particle&quot;:&quot;&quot;}],&quot;container-title&quot;:&quot;Journal of Natural History&quot;,&quot;container-title-short&quot;:&quot;J Nat Hist&quot;,&quot;DOI&quot;:&quot;10.1080/002229399299914&quot;,&quot;ISBN&quot;:&quot;0022-2933&quot;,&quot;issued&quot;:{&quot;date-parts&quot;:[[1999]]},&quot;page&quot;:&quot;1265-1372&quot;,&quot;language&quot;:&quot;English&quot;,&quot;abstract&quot;:&quot;The genus Pandalus Leach, 1814, is revised based upon the abundant material from collections in various museums or institutions in the world. Altogether 20 species are recognized which appear to form five groups. Nineteen species are recognized in Pandalus, three of which are described as new: P. curvatus from southern Japan, and P. chani and P. formosanus from Taiwan. Four informal species groups are also recognized within the genus: P, montagui group (P. montagui Leach, 1814; P. borealis Kroyer, 1838; P. goniurus Stimpson, 1860; P. jordani Rathbun, 1902; P. tridens Rathbun, 1902; and P. eous Makarov, 1935); P. stenolepis group (P. stenolepis Rathbun, 1902; P. curvatus sp. nov.), P. hypsinotus group (P, hypsinotus Brandt, 1851; P. danae Stimpson, 1857; P. prensor Stimpson, 1860; P. gracilis Stimpson, 1860; P. gurneyi Stimpson, 1871; P. nipponensis Yokoya, 1933; P. teraoi Kubo, 1937; P. chani sp. nov., and P. formosanus sp. nov.): and P. platyceros group (P. platyceros Brandt, 1851; and P. latirostris Rathbun, 1902). The P. platyceros group appears to be most closely related to the genus Pandalopsis Bate, 1888, but Pandalus is retained as a possible paraphyletic group. Protandrous hermaphroditism is known in all but two species of the genus (P. curvatus and P. formosanus), for which only specimens of either male or female have been available. Pandalus propinqvus G. O. Sars, 1870, is transferred to a new monotypic genus Atlantopandalus, because of its lack of hermaphroditism and possession of some unique morphological characters, including one indicating a close relationsip to Dichelopandalus Caullery, 1896. All species are fully described and illustrated. The affinities and important morphological variations of the species are discussed. A key for adults is presented for the identification of the species. Biogeography of the genus is briefly discussed.&quot;,&quot;issue&quot;:&quot;9&quot;,&quot;volume&quot;:&quot;33&quot;},&quot;isTemporary&quot;:false}]},{&quot;citationID&quot;:&quot;MENDELEY_CITATION_b19f2006-e8c4-4168-9cba-60e441b6b689&quot;,&quot;properties&quot;:{&quot;noteIndex&quot;:0},&quot;isEdited&quot;:false,&quot;manualOverride&quot;:{&quot;isManuallyOverridden&quot;:false,&quot;citeprocText&quot;:&quot;(Komai 1999)&quot;,&quot;manualOverrideText&quot;:&quot;&quot;},&quot;citationTag&quot;:&quot;MENDELEY_CITATION_v3_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&quot;,&quot;citationItems&quot;:[{&quot;id&quot;:&quot;cfa0d30f-ab7e-3763-945b-faaff5bc00c1&quot;,&quot;itemData&quot;:{&quot;type&quot;:&quot;article-journal&quot;,&quot;id&quot;:&quot;cfa0d30f-ab7e-3763-945b-faaff5bc00c1&quot;,&quot;title&quot;:&quot;A revision of the genus Pandalus (Crustacea : Decapoda : Caridea : Pandalidae)&quot;,&quot;author&quot;:[{&quot;family&quot;:&quot;Komai&quot;,&quot;given&quot;:&quot;T&quot;,&quot;parse-names&quot;:false,&quot;dropping-particle&quot;:&quot;&quot;,&quot;non-dropping-particle&quot;:&quot;&quot;}],&quot;container-title&quot;:&quot;Journal of Natural History&quot;,&quot;container-title-short&quot;:&quot;J Nat Hist&quot;,&quot;DOI&quot;:&quot;10.1080/002229399299914&quot;,&quot;ISBN&quot;:&quot;0022-2933&quot;,&quot;issued&quot;:{&quot;date-parts&quot;:[[1999]]},&quot;page&quot;:&quot;1265-1372&quot;,&quot;language&quot;:&quot;English&quot;,&quot;abstract&quot;:&quot;The genus Pandalus Leach, 1814, is revised based upon the abundant material from collections in various museums or institutions in the world. Altogether 20 species are recognized which appear to form five groups. Nineteen species are recognized in Pandalus, three of which are described as new: P. curvatus from southern Japan, and P. chani and P. formosanus from Taiwan. Four informal species groups are also recognized within the genus: P, montagui group (P. montagui Leach, 1814; P. borealis Kroyer, 1838; P. goniurus Stimpson, 1860; P. jordani Rathbun, 1902; P. tridens Rathbun, 1902; and P. eous Makarov, 1935); P. stenolepis group (P. stenolepis Rathbun, 1902; P. curvatus sp. nov.), P. hypsinotus group (P, hypsinotus Brandt, 1851; P. danae Stimpson, 1857; P. prensor Stimpson, 1860; P. gracilis Stimpson, 1860; P. gurneyi Stimpson, 1871; P. nipponensis Yokoya, 1933; P. teraoi Kubo, 1937; P. chani sp. nov., and P. formosanus sp. nov.): and P. platyceros group (P. platyceros Brandt, 1851; and P. latirostris Rathbun, 1902). The P. platyceros group appears to be most closely related to the genus Pandalopsis Bate, 1888, but Pandalus is retained as a possible paraphyletic group. Protandrous hermaphroditism is known in all but two species of the genus (P. curvatus and P. formosanus), for which only specimens of either male or female have been available. Pandalus propinqvus G. O. Sars, 1870, is transferred to a new monotypic genus Atlantopandalus, because of its lack of hermaphroditism and possession of some unique morphological characters, including one indicating a close relationsip to Dichelopandalus Caullery, 1896. All species are fully described and illustrated. The affinities and important morphological variations of the species are discussed. A key for adults is presented for the identification of the species. Biogeography of the genus is briefly discussed.&quot;,&quot;issue&quot;:&quot;9&quot;,&quot;volume&quot;:&quot;33&quot;},&quot;isTemporary&quot;:false}]},{&quot;citationID&quot;:&quot;MENDELEY_CITATION_9563f91a-e64b-48a0-9d45-d50492d6d33b&quot;,&quot;properties&quot;:{&quot;noteIndex&quot;:0},&quot;isEdited&quot;:false,&quot;manualOverride&quot;:{&quot;isManuallyOverridden&quot;:false,&quot;citeprocText&quot;:&quot;(Hannah 1995)&quot;,&quot;manualOverrideText&quot;:&quot;&quot;},&quot;citationTag&quot;:&quot;MENDELEY_CITATION_v3_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&quot;,&quot;citationItems&quot;:[{&quot;id&quot;:&quot;9e8203b5-606b-3778-be11-d82d5eeabdf5&quot;,&quot;itemData&quot;:{&quot;type&quot;:&quot;article-journal&quot;,&quot;id&quot;:&quot;9e8203b5-606b-3778-be11-d82d5eeabdf5&quot;,&quot;title&quot;:&quot;Variation in geographic stock area, catchability and natural mortality of Ocean Shrimp (Pandalus jordani): Some new evidence for a trophic interaction with Pacific Hake (Merluccius productus)&quot;,&quot;author&quot;:[{&quot;family&quot;:&quot;Hannah&quot;,&quot;given&quot;:&quot;Robert W&quot;,&quot;parse-names&quot;:false,&quot;dropping-particle&quot;:&quot;&quot;,&quot;non-dropping-particle&quot;:&quot;&quot;}],&quot;container-title&quot;:&quot;Canadian Journal of Fisheries and Aquatic Sciences&quot;,&quot;issued&quot;:{&quot;date-parts&quot;:[[1995]]},&quot;page&quot;:&quot;1018-1029&quot;,&quot;volume&quot;:&quot;52&quot;,&quot;container-title-short&quot;:&quot;&quot;},&quot;isTemporary&quot;:false}]},{&quot;citationID&quot;:&quot;MENDELEY_CITATION_0ef1b59f-bba7-4d8a-9d34-781c86f75833&quot;,&quot;properties&quot;:{&quot;noteIndex&quot;:0},&quot;isEdited&quot;:false,&quot;manualOverride&quot;:{&quot;isManuallyOverridden&quot;:false,&quot;citeprocText&quot;:&quot;(Washington Department of Fish and Wildlife 2022b)&quot;,&quot;manualOverrideText&quot;:&quot;&quot;},&quot;citationTag&quot;:&quot;MENDELEY_CITATION_v3_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&quot;,&quot;citationItems&quot;:[{&quot;id&quot;:&quot;1a5792ee-d72c-3160-9c58-f4d89efbaaf9&quot;,&quot;itemData&quot;:{&quot;type&quot;:&quot;webpage&quot;,&quot;id&quot;:&quot;1a5792ee-d72c-3160-9c58-f4d89efbaaf9&quot;,&quot;title&quot;:&quot;Recreational shrimp fishing regulations by marine area&quot;,&quot;author&quot;:[{&quot;family&quot;:&quot;Washington Department of Fish and Wildlife&quot;,&quot;given&quot;:&quot;WA&quot;,&quot;parse-names&quot;:false,&quot;dropping-particle&quot;:&quot;&quot;,&quot;non-dropping-particle&quot;:&quot;&quot;}],&quot;URL&quot;:&quot;https://wdfw.wa.gov/fishing/shellfishing-regulations/shrimp/areas#10-west&quot;,&quot;issued&quot;:{&quot;date-parts&quot;:[[2022]]},&quot;container-title-short&quot;:&quot;&quot;},&quot;isTemporary&quot;:false}]},{&quot;citationID&quot;:&quot;MENDELEY_CITATION_601f27fe-cbb5-4674-90bd-dc2414129398&quot;,&quot;properties&quot;:{&quot;noteIndex&quot;:0},&quot;isEdited&quot;:false,&quot;manualOverride&quot;:{&quot;isManuallyOverridden&quot;:true,&quot;citeprocText&quot;:&quot;(Washington Department of Fish and Wildlife 2022a)&quot;,&quot;manualOverrideText&quot;:&quot;(Washington Department of Fish and Wildlife 2022a, Daniel Sund WDFW, personal communication)&quot;},&quot;citationTag&quot;:&quot;MENDELEY_CITATION_v3_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&quot;,&quot;citationItems&quot;:[{&quot;id&quot;:&quot;31e90bdb-68ef-3f5e-b78f-e220ddf28752&quot;,&quot;itemData&quot;:{&quot;type&quot;:&quot;webpage&quot;,&quot;id&quot;:&quot;31e90bdb-68ef-3f5e-b78f-e220ddf28752&quot;,&quot;title&quot;:&quot;Commercial Puget Sound shrimp fisheries&quot;,&quot;author&quot;:[{&quot;family&quot;:&quot;Washington Department of Fish and Wildlife&quot;,&quot;given&quot;:&quot;US&quot;,&quot;parse-names&quot;:false,&quot;dropping-particle&quot;:&quot;&quot;,&quot;non-dropping-particle&quot;:&quot;&quot;}],&quot;URL&quot;:&quot;https://wdfw.wa.gov/fishing/commercial/shrimp/puget-sound&quot;,&quot;issued&quot;:{&quot;date-parts&quot;:[[2022]]},&quot;container-title-short&quot;:&quot;&quot;},&quot;isTemporary&quot;:false}]},{&quot;citationID&quot;:&quot;MENDELEY_CITATION_0912caca-6812-4aa3-99f1-57c52ef0565f&quot;,&quot;properties&quot;:{&quot;noteIndex&quot;:0},&quot;isEdited&quot;:false,&quot;manualOverride&quot;:{&quot;isManuallyOverridden&quot;:false,&quot;citeprocText&quot;:&quot;(Washington Department of Fish and Wildlife 2022a)&quot;,&quot;manualOverrideText&quot;:&quot;&quot;},&quot;citationTag&quot;:&quot;MENDELEY_CITATION_v3_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&quot;,&quot;citationItems&quot;:[{&quot;id&quot;:&quot;31e90bdb-68ef-3f5e-b78f-e220ddf28752&quot;,&quot;itemData&quot;:{&quot;type&quot;:&quot;webpage&quot;,&quot;id&quot;:&quot;31e90bdb-68ef-3f5e-b78f-e220ddf28752&quot;,&quot;title&quot;:&quot;Commercial Puget Sound shrimp fisheries&quot;,&quot;author&quot;:[{&quot;family&quot;:&quot;Washington Department of Fish and Wildlife&quot;,&quot;given&quot;:&quot;US&quot;,&quot;parse-names&quot;:false,&quot;dropping-particle&quot;:&quot;&quot;,&quot;non-dropping-particle&quot;:&quot;&quot;}],&quot;URL&quot;:&quot;https://wdfw.wa.gov/fishing/commercial/shrimp/puget-sound&quot;,&quot;issued&quot;:{&quot;date-parts&quot;:[[2022]]},&quot;container-title-short&quot;:&quot;&quot;},&quot;isTemporary&quot;:false}]},{&quot;citationID&quot;:&quot;MENDELEY_CITATION_7fa9f50e-741f-4338-95d1-9efe719aed46&quot;,&quot;properties&quot;:{&quot;noteIndex&quot;:0},&quot;isEdited&quot;:false,&quot;manualOverride&quot;:{&quot;isManuallyOverridden&quot;:false,&quot;citeprocText&quot;:&quot;(National Oceanic and Atmospheric Administration 2019a)&quot;,&quot;manualOverrideText&quot;:&quot;&quot;},&quot;citationTag&quot;:&quot;MENDELEY_CITATION_v3_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&quot;,&quot;citationItems&quot;:[{&quot;id&quot;:&quot;dea5f093-e270-3ee1-a687-28eb37c62fdf&quot;,&quot;itemData&quot;:{&quot;type&quot;:&quot;webpage&quot;,&quot;id&quot;:&quot;dea5f093-e270-3ee1-a687-28eb37c62fdf&quot;,&quot;title&quot;:&quot;Climate Prediction Center&quot;,&quot;author&quot;:[{&quot;family&quot;:&quot;National Oceanic and Atmospheric Administration&quot;,&quot;given&quot;:&quot;U S Federal Government&quot;,&quot;parse-names&quot;:false,&quot;dropping-particle&quot;:&quot;&quot;,&quot;non-dropping-particle&quot;:&quot;&quot;}],&quot;URL&quot;:&quot;https://origin.cpc.ncep.noaa.gov/products/analysis_monitoring/ensostuff/ONI_v5.php&quot;,&quot;issued&quot;:{&quot;date-parts&quot;:[[2019]]},&quot;container-title-short&quot;:&quot;&quot;},&quot;isTemporary&quot;:false}]},{&quot;citationID&quot;:&quot;MENDELEY_CITATION_76f05654-9b70-40f9-9e5a-0808792d8a82&quot;,&quot;properties&quot;:{&quot;noteIndex&quot;:0},&quot;isEdited&quot;:false,&quot;manualOverride&quot;:{&quot;isManuallyOverridden&quot;:false,&quot;citeprocText&quot;:&quot;(National Oceanic and Atmospheric Administration 2019b)&quot;,&quot;manualOverrideText&quot;:&quot;&quot;},&quot;citationTag&quot;:&quot;MENDELEY_CITATION_v3_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&quot;,&quot;citationItems&quot;:[{&quot;id&quot;:&quot;1295e87b-dd02-3c53-b810-e0cc822ce241&quot;,&quot;itemData&quot;:{&quot;type&quot;:&quot;webpage&quot;,&quot;id&quot;:&quot;1295e87b-dd02-3c53-b810-e0cc822ce241&quot;,&quot;title&quot;:&quot;National Centers for Environmental Information&quot;,&quot;author&quot;:[{&quot;family&quot;:&quot;National Oceanic and Atmospheric Administration&quot;,&quot;given&quot;:&quot;U S Federal Government&quot;,&quot;parse-names&quot;:false,&quot;dropping-particle&quot;:&quot;&quot;,&quot;non-dropping-particle&quot;:&quot;&quot;}],&quot;issued&quot;:{&quot;date-parts&quot;:[[2019]]},&quot;container-title-short&quot;:&quot;&quot;},&quot;isTemporary&quot;:false}]},{&quot;citationID&quot;:&quot;MENDELEY_CITATION_1efdb717-ab8f-41ae-9b68-067a694486fb&quot;,&quot;properties&quot;:{&quot;noteIndex&quot;:0},&quot;isEdited&quot;:false,&quot;manualOverride&quot;:{&quot;isManuallyOverridden&quot;:false,&quot;citeprocText&quot;:&quot;(Holmes et al. 2020)&quot;,&quot;manualOverrideText&quot;:&quot;&quot;},&quot;citationTag&quot;:&quot;MENDELEY_CITATION_v3_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&quot;,&quot;citationItems&quot;:[{&quot;id&quot;:&quot;0dbad513-2e8b-3318-8b69-30a60a416b7e&quot;,&quot;itemData&quot;:{&quot;type&quot;:&quot;article&quot;,&quot;id&quot;:&quot;0dbad513-2e8b-3318-8b69-30a60a416b7e&quot;,&quot;title&quot;:&quot;MARSS: Multivariate Autoregressive State-Space Modeling&quot;,&quot;author&quot;:[{&quot;family&quot;:&quot;Holmes&quot;,&quot;given&quot;:&quot;Elizabeth Eli&quot;,&quot;parse-names&quot;:false,&quot;dropping-particle&quot;:&quot;&quot;,&quot;non-dropping-particle&quot;:&quot;&quot;},{&quot;family&quot;:&quot;Ward, Eric&quot;,&quot;given&quot;:&quot;J&quot;,&quot;parse-names&quot;:false,&quot;dropping-particle&quot;:&quot;&quot;,&quot;non-dropping-particle&quot;:&quot;&quot;},{&quot;family&quot;:&quot;Scheuerell&quot;,&quot;given&quot;:&quot;Mark D&quot;,&quot;parse-names&quot;:false,&quot;dropping-particle&quot;:&quot;&quot;,&quot;non-dropping-particle&quot;:&quot;&quot;},{&quot;family&quot;:&quot;Wills&quot;,&quot;given&quot;:&quot;Kellie&quot;,&quot;parse-names&quot;:false,&quot;dropping-particle&quot;:&quot;&quot;,&quot;non-dropping-particle&quot;:&quot;&quot;}],&quot;number&quot;:&quot;3.11.3&quot;,&quot;URL&quot;:&quot;https://cran.r-project.org/web/packages/MARSS/index.html&quot;,&quot;issued&quot;:{&quot;date-parts&quot;:[[2020]]},&quot;container-title-short&quot;:&quot;&quot;},&quot;isTemporary&quot;:false}]},{&quot;citationID&quot;:&quot;MENDELEY_CITATION_51cbdda5-3bb3-467e-b6f7-6edce8008dad&quot;,&quot;properties&quot;:{&quot;noteIndex&quot;:0},&quot;isEdited&quot;:false,&quot;manualOverride&quot;:{&quot;isManuallyOverridden&quot;:true,&quot;citeprocText&quot;:&quot;(R Core Team 2022)&quot;,&quot;manualOverrideText&quot;:&quot;(R Core Team 2022). &quot;},&quot;citationTag&quot;:&quot;MENDELEY_CITATION_v3_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&quot;,&quot;citationItems&quot;:[{&quot;id&quot;:&quot;e9ce53c6-7295-3505-a6ab-2b2060a4b750&quot;,&quot;itemData&quot;:{&quot;type&quot;:&quot;article&quot;,&quot;id&quot;:&quot;e9ce53c6-7295-3505-a6ab-2b2060a4b750&quot;,&quot;title&quot;:&quot;R: A language and environment for statistical computing&quot;,&quot;author&quot;:[{&quot;family&quot;:&quot;R Core Team&quot;,&quot;given&quot;:&quot;&quot;,&quot;parse-names&quot;:false,&quot;dropping-particle&quot;:&quot;&quot;,&quot;non-dropping-particle&quot;:&quot;&quot;}],&quot;number&quot;:&quot;4.2.1&quot;,&quot;URL&quot;:&quot;https://www.r-project.org/&quot;,&quot;issued&quot;:{&quot;date-parts&quot;:[[2022]]},&quot;publisher-place&quot;:&quot;Vienna, Austria&quot;,&quot;publisher&quot;:&quot;R Foundation for Statistical Computing&quot;,&quot;container-title-short&quot;:&quot;&quot;},&quot;isTemporary&quot;:false}]},{&quot;citationID&quot;:&quot;MENDELEY_CITATION_e0435435-de4b-42a7-8467-fd036e188d67&quot;,&quot;properties&quot;:{&quot;noteIndex&quot;:0},&quot;isEdited&quot;:false,&quot;manualOverride&quot;:{&quot;isManuallyOverridden&quot;:true,&quot;citeprocText&quot;:&quot;(Groth and Hannah 2018)&quot;,&quot;manualOverrideText&quot;:&quot;Groth and Hannah (2018)&quot;},&quot;citationTag&quot;:&quot;MENDELEY_CITATION_v3_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&quot;,&quot;citationItems&quot;:[{&quot;id&quot;:&quot;bc09315c-79f2-3811-920a-1ae826a839bc&quot;,&quot;itemData&quot;:{&quot;type&quot;:&quot;report&quot;,&quot;id&quot;:&quot;bc09315c-79f2-3811-920a-1ae826a839bc&quot;,&quot;title&quot;:&quot;An evaluation of fishery and environmental effects on the population structure and recruitment levels of Ocean Shrimp (Pandalus jordani) through 2017&quot;,&quot;author&quot;:[{&quot;family&quot;:&quot;Groth&quot;,&quot;given&quot;:&quot;Scott&quot;,&quot;parse-names&quot;:false,&quot;dropping-particle&quot;:&quot;&quot;,&quot;non-dropping-particle&quot;:&quot;&quot;},{&quot;family&quot;:&quot;Hannah&quot;,&quot;given&quot;:&quot;Robert W.&quot;,&quot;parse-names&quot;:false,&quot;dropping-particle&quot;:&quot;&quot;,&quot;non-dropping-particle&quot;:&quot;&quot;}],&quot;ISBN&quot;:&quot;5039476000&quot;,&quot;issued&quot;:{&quot;date-parts&quot;:[[2018]]},&quot;container-title-short&quot;:&quot;&quot;},&quot;isTemporary&quot;:false}]},{&quot;citationID&quot;:&quot;MENDELEY_CITATION_0ec3716c-c44a-43f9-abd0-4774b3018744&quot;,&quot;properties&quot;:{&quot;noteIndex&quot;:0},&quot;isEdited&quot;:false,&quot;manualOverride&quot;:{&quot;isManuallyOverridden&quot;:false,&quot;citeprocText&quot;:&quot;(Rothlisberg and Miller 1983)&quot;,&quot;manualOverrideText&quot;:&quot;&quot;},&quot;citationTag&quot;:&quot;MENDELEY_CITATION_v3_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&quot;,&quot;citationItems&quot;:[{&quot;id&quot;:&quot;d157613c-0de9-37cb-933b-3a65475bd75f&quot;,&quot;itemData&quot;:{&quot;type&quot;:&quot;article-journal&quot;,&quot;id&quot;:&quot;d157613c-0de9-37cb-933b-3a65475bd75f&quot;,&quot;title&quot;:&quot;Factors affecting the distribution, abundance, and survival of Pandalus jordani (Decapoda, Pandalidae) larvae off the Oregon Coast&quot;,&quot;author&quot;:[{&quot;family&quot;:&quot;Rothlisberg&quot;,&quot;given&quot;:&quot;Peter C&quot;,&quot;parse-names&quot;:false,&quot;dropping-particle&quot;:&quot;&quot;,&quot;non-dropping-particle&quot;:&quot;&quot;},{&quot;family&quot;:&quot;Miller&quot;,&quot;given&quot;:&quot;Charles B&quot;,&quot;parse-names&quot;:false,&quot;dropping-particle&quot;:&quot;&quot;,&quot;non-dropping-particle&quot;:&quot;&quot;}],&quot;container-title&quot;:&quot;Fishery Bulletin&quot;,&quot;issued&quot;:{&quot;date-parts&quot;:[[1983]]},&quot;page&quot;:&quot;455-472&quot;,&quot;abstract&quot;:&quot;Abundance, distribution, and survival of larval pink shrimp, Panda Ius jordani, differed between 1971 and 1972. Consistent southwest winds in the February-March spawnmg season of 1972 kept surface flow onshore and larvae closer to the coast than did the mixed winds of 1971. The early season of 1972 was warmer than that of 1971, and development was faster: Zoea Vwere prevalent at the end ofApril 1972, compared with median advancement to Zoea TIl by early May in 1971. Corresponding to the lesser dispersal and faster development of 1972, survival was substantially better than in 1971. Overall larval survival at settlement time appears from analysis of long-term fishery data and upwelling indices to have some dependence upon the strength of June to August upwelling. Extrapolation from laboratory studies suggests that is because survival is enhanced by the temperatures consistently 12°C and below maintained by strong upwelling. Timing of spawning and development interacts with timing of the flow regime. Summer upwelling generally keeps the habitat suitably cold for optimal development and survival and returns larvae to seaward for settlement roughly at the beds from which they were spawned. Hjort (1914,1926) was the first to suggest the importance of larval mortality in establishing year class strength of marine fish. This concept has been useful generally, and, in particular, larval mortality most fully explains fluctuations of stocks in species both short-lived and fecund. However, larval mortality per se is only one component of total mortality. Factors affecting parental stock size, fecundity, spawning and hatching rates, larval dispersal, metamorphosis, and postlarval and prerecruitment mortality will also generate year-to-year variation in population size. In many marine animals these life history phases are in totally different habitats and have very different durations. Given the complexity ofthe life cycle and the variety of habitat features which can therefore act importantly , it is not surprising that sound explanations of year class variations have begun to emerge only now. Long time series of catch data and well-developed understanding of oceanographic processes are both required. Interesting recent examples include Southward et al. (1975), Boudreault et al. (1977), Driver (1978), and Dow (1978). Creation of indices of coastal upwelling strength (Bakun 1973) has given us an important variable for study of factors influencing&quot;,&quot;issue&quot;:&quot;3&quot;,&quot;volume&quot;:&quot;81&quot;,&quot;container-title-short&quot;:&quot;&quot;},&quot;isTemporary&quot;:false}]},{&quot;citationID&quot;:&quot;MENDELEY_CITATION_3f502a80-df44-49b3-b0b1-d65e389a455c&quot;,&quot;properties&quot;:{&quot;noteIndex&quot;:0},&quot;isEdited&quot;:false,&quot;manualOverride&quot;:{&quot;isManuallyOverridden&quot;:false,&quot;citeprocText&quot;:&quot;(Rothlisberg and Miller 1983)&quot;,&quot;manualOverrideText&quot;:&quot;&quot;},&quot;citationTag&quot;:&quot;MENDELEY_CITATION_v3_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&quot;,&quot;citationItems&quot;:[{&quot;id&quot;:&quot;d157613c-0de9-37cb-933b-3a65475bd75f&quot;,&quot;itemData&quot;:{&quot;type&quot;:&quot;article-journal&quot;,&quot;id&quot;:&quot;d157613c-0de9-37cb-933b-3a65475bd75f&quot;,&quot;title&quot;:&quot;Factors affecting the distribution, abundance, and survival of Pandalus jordani (Decapoda, Pandalidae) larvae off the Oregon Coast&quot;,&quot;author&quot;:[{&quot;family&quot;:&quot;Rothlisberg&quot;,&quot;given&quot;:&quot;Peter C&quot;,&quot;parse-names&quot;:false,&quot;dropping-particle&quot;:&quot;&quot;,&quot;non-dropping-particle&quot;:&quot;&quot;},{&quot;family&quot;:&quot;Miller&quot;,&quot;given&quot;:&quot;Charles B&quot;,&quot;parse-names&quot;:false,&quot;dropping-particle&quot;:&quot;&quot;,&quot;non-dropping-particle&quot;:&quot;&quot;}],&quot;container-title&quot;:&quot;Fishery Bulletin&quot;,&quot;issued&quot;:{&quot;date-parts&quot;:[[1983]]},&quot;page&quot;:&quot;455-472&quot;,&quot;abstract&quot;:&quot;Abundance, distribution, and survival of larval pink shrimp, Panda Ius jordani, differed between 1971 and 1972. Consistent southwest winds in the February-March spawnmg season of 1972 kept surface flow onshore and larvae closer to the coast than did the mixed winds of 1971. The early season of 1972 was warmer than that of 1971, and development was faster: Zoea Vwere prevalent at the end ofApril 1972, compared with median advancement to Zoea TIl by early May in 1971. Corresponding to the lesser dispersal and faster development of 1972, survival was substantially better than in 1971. Overall larval survival at settlement time appears from analysis of long-term fishery data and upwelling indices to have some dependence upon the strength of June to August upwelling. Extrapolation from laboratory studies suggests that is because survival is enhanced by the temperatures consistently 12°C and below maintained by strong upwelling. Timing of spawning and development interacts with timing of the flow regime. Summer upwelling generally keeps the habitat suitably cold for optimal development and survival and returns larvae to seaward for settlement roughly at the beds from which they were spawned. Hjort (1914,1926) was the first to suggest the importance of larval mortality in establishing year class strength of marine fish. This concept has been useful generally, and, in particular, larval mortality most fully explains fluctuations of stocks in species both short-lived and fecund. However, larval mortality per se is only one component of total mortality. Factors affecting parental stock size, fecundity, spawning and hatching rates, larval dispersal, metamorphosis, and postlarval and prerecruitment mortality will also generate year-to-year variation in population size. In many marine animals these life history phases are in totally different habitats and have very different durations. Given the complexity ofthe life cycle and the variety of habitat features which can therefore act importantly , it is not surprising that sound explanations of year class variations have begun to emerge only now. Long time series of catch data and well-developed understanding of oceanographic processes are both required. Interesting recent examples include Southward et al. (1975), Boudreault et al. (1977), Driver (1978), and Dow (1978). Creation of indices of coastal upwelling strength (Bakun 1973) has given us an important variable for study of factors influencing&quot;,&quot;issue&quot;:&quot;3&quot;,&quot;volume&quot;:&quot;81&quot;,&quot;container-title-short&quot;:&quot;&quot;},&quot;isTemporary&quot;:false}]},{&quot;citationID&quot;:&quot;MENDELEY_CITATION_29db9bf7-152e-453b-9750-ae098a587df4&quot;,&quot;properties&quot;:{&quot;noteIndex&quot;:0},&quot;isEdited&quot;:false,&quot;manualOverride&quot;:{&quot;isManuallyOverridden&quot;:true,&quot;citeprocText&quot;:&quot;(Jacox et al. 2016; Groth and Hannah 2018)&quot;,&quot;manualOverrideText&quot;:&quot;(Jacox et al. 2016; Groth and Hannah 2018),&quot;},&quot;citationTag&quot;:&quot;MENDELEY_CITATION_v3_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&quot;,&quot;citationItems&quot;:[{&quot;id&quot;:&quot;bc09315c-79f2-3811-920a-1ae826a839bc&quot;,&quot;itemData&quot;:{&quot;type&quot;:&quot;report&quot;,&quot;id&quot;:&quot;bc09315c-79f2-3811-920a-1ae826a839bc&quot;,&quot;title&quot;:&quot;An evaluation of fishery and environmental effects on the population structure and recruitment levels of Ocean Shrimp (Pandalus jordani) through 2017&quot;,&quot;author&quot;:[{&quot;family&quot;:&quot;Groth&quot;,&quot;given&quot;:&quot;Scott&quot;,&quot;parse-names&quot;:false,&quot;dropping-particle&quot;:&quot;&quot;,&quot;non-dropping-particle&quot;:&quot;&quot;},{&quot;family&quot;:&quot;Hannah&quot;,&quot;given&quot;:&quot;Robert W.&quot;,&quot;parse-names&quot;:false,&quot;dropping-particle&quot;:&quot;&quot;,&quot;non-dropping-particle&quot;:&quot;&quot;}],&quot;ISBN&quot;:&quot;5039476000&quot;,&quot;issued&quot;:{&quot;date-parts&quot;:[[2018]]},&quot;container-title-short&quot;:&quot;&quot;},&quot;isTemporary&quot;:false},{&quot;id&quot;:&quot;a31149bf-e3a1-32fc-9716-72eacfdc29ef&quot;,&quot;itemData&quot;:{&quot;type&quot;:&quot;article-journal&quot;,&quot;id&quot;:&quot;a31149bf-e3a1-32fc-9716-72eacfdc29ef&quot;,&quot;title&quot;:&quot;Impacts of the 2015–2016 El Niño on the California Current System: Early assessment and comparison to past events&quot;,&quot;author&quot;:[{&quot;family&quot;:&quot;Jacox&quot;,&quot;given&quot;:&quot;Michael G.&quot;,&quot;parse-names&quot;:false,&quot;dropping-particle&quot;:&quot;&quot;,&quot;non-dropping-particle&quot;:&quot;&quot;},{&quot;family&quot;:&quot;Hazen&quot;,&quot;given&quot;:&quot;Elliott L.&quot;,&quot;parse-names&quot;:false,&quot;dropping-particle&quot;:&quot;&quot;,&quot;non-dropping-particle&quot;:&quot;&quot;},{&quot;family&quot;:&quot;Zaba&quot;,&quot;given&quot;:&quot;Katherine D.&quot;,&quot;parse-names&quot;:false,&quot;dropping-particle&quot;:&quot;&quot;,&quot;non-dropping-particle&quot;:&quot;&quot;},{&quot;family&quot;:&quot;Rudnick&quot;,&quot;given&quot;:&quot;Daniel L.&quot;,&quot;parse-names&quot;:false,&quot;dropping-particle&quot;:&quot;&quot;,&quot;non-dropping-particle&quot;:&quot;&quot;},{&quot;family&quot;:&quot;Edwards&quot;,&quot;given&quot;:&quot;Christopher A.&quot;,&quot;parse-names&quot;:false,&quot;dropping-particle&quot;:&quot;&quot;,&quot;non-dropping-particle&quot;:&quot;&quot;},{&quot;family&quot;:&quot;Moore&quot;,&quot;given&quot;:&quot;Andrew M.&quot;,&quot;parse-names&quot;:false,&quot;dropping-particle&quot;:&quot;&quot;,&quot;non-dropping-particle&quot;:&quot;&quot;},{&quot;family&quot;:&quot;Bograd&quot;,&quot;given&quot;:&quot;Steven J.&quot;,&quot;parse-names&quot;:false,&quot;dropping-particle&quot;:&quot;&quot;,&quot;non-dropping-particle&quot;:&quot;&quot;}],&quot;container-title&quot;:&quot;Geophysical Research Letters&quot;,&quot;DOI&quot;:&quot;10.1002/2016GL069716&quot;,&quot;ISSN&quot;:&quot;19448007&quot;,&quot;issued&quot;:{&quot;date-parts&quot;:[[2016,7,16]]},&quot;page&quot;:&quot;7072-7080&quot;,&quot;abstract&quot;:&quot;The 2015–2016 El Niño is by some measures one of the strongest on record, comparable to the 1982–1983 and 1997–1998 events that triggered widespread ecosystem change in the northeast Pacific. Here we describe impacts of the 2015–2016 El Niño on the California Current System (CCS) and place them in historical context using a regional ocean model and underwater glider observations. Impacts on the physical state of the CCS are weaker than expected based on tropical sea surface temperature anomalies; temperature and density fields reflect persistence of multiyear anomalies more than El Niño. While we anticipate El Niño-related impacts on spring/summer 2016 productivity to be similarly weak, their combination with preexisting anomalous conditions likely means continued low phytoplankton biomass. This study highlights the need for regional metrics of El Niño's effects and demonstrates the potential to assess these effects before the upwelling season, when altered ecosystem functioning is most apparent.&quot;,&quot;publisher&quot;:&quot;Blackwell Publishing Ltd&quot;,&quot;issue&quot;:&quot;13&quot;,&quot;volume&quot;:&quot;43&quot;,&quot;container-title-short&quot;:&quot;Geophys Res Lett&quot;},&quot;isTemporary&quot;:false}]},{&quot;citationID&quot;:&quot;MENDELEY_CITATION_a2bab211-b8db-4545-99f3-da559617d697&quot;,&quot;properties&quot;:{&quot;noteIndex&quot;:0},&quot;isEdited&quot;:false,&quot;manualOverride&quot;:{&quot;isManuallyOverridden&quot;:true,&quot;citeprocText&quot;:&quot;(Brodeur et al. 2019)&quot;,&quot;manualOverrideText&quot;:&quot;Brodeur et al. (2019)&quot;},&quot;citationTag&quot;:&quot;MENDELEY_CITATION_v3_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&quot;,&quot;citationItems&quot;:[{&quot;id&quot;:&quot;b5cd441c-ad95-3ecf-b88e-de9fc539c346&quot;,&quot;itemData&quot;:{&quot;type&quot;:&quot;article-journal&quot;,&quot;id&quot;:&quot;b5cd441c-ad95-3ecf-b88e-de9fc539c346&quot;,&quot;title&quot;:&quot;Major shifts in pelagic micronekton and macrozooplankton community structure in an upwelling ecosystem related to an unprecedented marine heatwave&quot;,&quot;author&quot;:[{&quot;family&quot;:&quot;Brodeur&quot;,&quot;given&quot;:&quot;R D&quot;,&quot;parse-names&quot;:false,&quot;dropping-particle&quot;:&quot;&quot;,&quot;non-dropping-particle&quot;:&quot;&quot;},{&quot;family&quot;:&quot;Auth&quot;,&quot;given&quot;:&quot;T D&quot;,&quot;parse-names&quot;:false,&quot;dropping-particle&quot;:&quot;&quot;,&quot;non-dropping-particle&quot;:&quot;&quot;},{&quot;family&quot;:&quot;Phillips&quot;,&quot;given&quot;:&quot;A J&quot;,&quot;parse-names&quot;:false,&quot;dropping-particle&quot;:&quot;&quot;,&quot;non-dropping-particle&quot;:&quot;&quot;}],&quot;container-title&quot;:&quot;Frontiers in Marine Science&quot;,&quot;container-title-short&quot;:&quot;Front Mar Sci&quot;,&quot;DOI&quot;:&quot;10.3389/fmars.2019.00212&quot;,&quot;issued&quot;:{&quot;date-parts&quot;:[[2019]]},&quot;page&quot;:&quot;15&quot;,&quot;language&quot;:&quot;English&quot;,&quot;abstract&quot;:&quot;The community structure of pelagic zooplankton and micronekton may be a sensitive indicator of changes in environmental conditions within the California Current ecosystem. Substantial oceanographic changes in 2015 and 2016, due to the anomalously warm ocean conditions associated with a large-scale marine heatwave perturbation, resulted in onshore and northward advection of warmer and more stratified surface waters resulting in reduced upwelling. Here we quantify changes in the macrozooplankton and micronekton community composition and structure based on five highly contrasting ocean conditions. Data from fine-mesh pelagic trawl surveys conducted off Oregon and Washington during early summer of 2011 and 2013-2016 were examined for interannual changes in spatial distribution and abundance of fish and invertebrate taxa. Overall species diversity was highest in 2015 and lowest in 2011, but 2016 was similar to the other years, although the evenness was somewhat lower. The community of taxa in both 2015 and 2016 was significantly different from the previously sampled years. Crustacean plankton densities (especially Euphausiidae) were extremely low in both of these years, and the invertebrate composition became dominated mostly by gelatinous zooplankton. Fishes and cephalopods showed mixed trends overall, but some species such as age-0 Pacific hake were found in relatively high abundances mainly along the shelf break in 2015 and 2016. These results suggest dramatically different pelagic communities were present during the recent warm years with a greater contribution from offshore taxa, especially gelatinous taxa, during 2015 and 2016. The substantial reorganization of the pelagic community has the potential to lead to major alterations in trophic functioning in this normally productive ecosystem.&quot;,&quot;issue&quot;:&quot;212&quot;,&quot;volume&quot;:&quot;6&quot;},&quot;isTemporary&quot;:false}]},{&quot;citationID&quot;:&quot;MENDELEY_CITATION_abb933d5-af7d-4e21-a509-75895d92302c&quot;,&quot;properties&quot;:{&quot;noteIndex&quot;:0},&quot;isEdited&quot;:false,&quot;manualOverride&quot;:{&quot;isManuallyOverridden&quot;:true,&quot;citeprocText&quot;:&quot;(Brodeur et al. 2019)&quot;,&quot;manualOverrideText&quot;:&quot;Brodeur et al. (2019)&quot;},&quot;citationTag&quot;:&quot;MENDELEY_CITATION_v3_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&quot;,&quot;citationItems&quot;:[{&quot;id&quot;:&quot;b5cd441c-ad95-3ecf-b88e-de9fc539c346&quot;,&quot;itemData&quot;:{&quot;type&quot;:&quot;article-journal&quot;,&quot;id&quot;:&quot;b5cd441c-ad95-3ecf-b88e-de9fc539c346&quot;,&quot;title&quot;:&quot;Major shifts in pelagic micronekton and macrozooplankton community structure in an upwelling ecosystem related to an unprecedented marine heatwave&quot;,&quot;author&quot;:[{&quot;family&quot;:&quot;Brodeur&quot;,&quot;given&quot;:&quot;R D&quot;,&quot;parse-names&quot;:false,&quot;dropping-particle&quot;:&quot;&quot;,&quot;non-dropping-particle&quot;:&quot;&quot;},{&quot;family&quot;:&quot;Auth&quot;,&quot;given&quot;:&quot;T D&quot;,&quot;parse-names&quot;:false,&quot;dropping-particle&quot;:&quot;&quot;,&quot;non-dropping-particle&quot;:&quot;&quot;},{&quot;family&quot;:&quot;Phillips&quot;,&quot;given&quot;:&quot;A J&quot;,&quot;parse-names&quot;:false,&quot;dropping-particle&quot;:&quot;&quot;,&quot;non-dropping-particle&quot;:&quot;&quot;}],&quot;container-title&quot;:&quot;Frontiers in Marine Science&quot;,&quot;container-title-short&quot;:&quot;Front Mar Sci&quot;,&quot;DOI&quot;:&quot;10.3389/fmars.2019.00212&quot;,&quot;issued&quot;:{&quot;date-parts&quot;:[[2019]]},&quot;page&quot;:&quot;15&quot;,&quot;language&quot;:&quot;English&quot;,&quot;abstract&quot;:&quot;The community structure of pelagic zooplankton and micronekton may be a sensitive indicator of changes in environmental conditions within the California Current ecosystem. Substantial oceanographic changes in 2015 and 2016, due to the anomalously warm ocean conditions associated with a large-scale marine heatwave perturbation, resulted in onshore and northward advection of warmer and more stratified surface waters resulting in reduced upwelling. Here we quantify changes in the macrozooplankton and micronekton community composition and structure based on five highly contrasting ocean conditions. Data from fine-mesh pelagic trawl surveys conducted off Oregon and Washington during early summer of 2011 and 2013-2016 were examined for interannual changes in spatial distribution and abundance of fish and invertebrate taxa. Overall species diversity was highest in 2015 and lowest in 2011, but 2016 was similar to the other years, although the evenness was somewhat lower. The community of taxa in both 2015 and 2016 was significantly different from the previously sampled years. Crustacean plankton densities (especially Euphausiidae) were extremely low in both of these years, and the invertebrate composition became dominated mostly by gelatinous zooplankton. Fishes and cephalopods showed mixed trends overall, but some species such as age-0 Pacific hake were found in relatively high abundances mainly along the shelf break in 2015 and 2016. These results suggest dramatically different pelagic communities were present during the recent warm years with a greater contribution from offshore taxa, especially gelatinous taxa, during 2015 and 2016. The substantial reorganization of the pelagic community has the potential to lead to major alterations in trophic functioning in this normally productive ecosystem.&quot;,&quot;issue&quot;:&quot;212&quot;,&quot;volume&quot;:&quot;6&quot;},&quot;isTemporary&quot;:false}]},{&quot;citationID&quot;:&quot;MENDELEY_CITATION_00b4cb11-80da-408d-ae27-c4a96e1b08b2&quot;,&quot;properties&quot;:{&quot;noteIndex&quot;:0},&quot;isEdited&quot;:false,&quot;manualOverride&quot;:{&quot;isManuallyOverridden&quot;:false,&quot;citeprocText&quot;:&quot;(Peterson et al. 2017; Auth et al. 2018)&quot;,&quot;manualOverrideText&quot;:&quot;&quot;},&quot;citationTag&quot;:&quot;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&quot;,&quot;citationItems&quot;:[{&quot;id&quot;:&quot;03a3075c-6916-3b4d-b0e4-a0d2e589c9b4&quot;,&quot;itemData&quot;:{&quot;type&quot;:&quot;article-journal&quot;,&quot;id&quot;:&quot;03a3075c-6916-3b4d-b0e4-a0d2e589c9b4&quot;,&quot;title&quot;:&quot;Phenological and distributional shifts in ichthyoplankton associated with recent warming in the northeast Pacific Ocean&quot;,&quot;author&quot;:[{&quot;family&quot;:&quot;Auth&quot;,&quot;given&quot;:&quot;T D&quot;,&quot;parse-names&quot;:false,&quot;dropping-particle&quot;:&quot;&quot;,&quot;non-dropping-particle&quot;:&quot;&quot;},{&quot;family&quot;:&quot;Daly&quot;,&quot;given&quot;:&quot;E A&quot;,&quot;parse-names&quot;:false,&quot;dropping-particle&quot;:&quot;&quot;,&quot;non-dropping-particle&quot;:&quot;&quot;},{&quot;family&quot;:&quot;Brodeur&quot;,&quot;given&quot;:&quot;R D&quot;,&quot;parse-names&quot;:false,&quot;dropping-particle&quot;:&quot;&quot;,&quot;non-dropping-particle&quot;:&quot;&quot;},{&quot;family&quot;:&quot;Fisher&quot;,&quot;given&quot;:&quot;J L&quot;,&quot;parse-names&quot;:false,&quot;dropping-particle&quot;:&quot;&quot;,&quot;non-dropping-particle&quot;:&quot;&quot;}],&quot;container-title&quot;:&quot;Global Change Biology&quot;,&quot;DOI&quot;:&quot;10.1111/gcb.13872&quot;,&quot;ISBN&quot;:&quot;1354-1013&quot;,&quot;issued&quot;:{&quot;date-parts&quot;:[[2018]]},&quot;page&quot;:&quot;259-272&quot;,&quot;language&quot;:&quot;English&quot;,&quot;abstract&quot;:&quot;Understanding changes in the migratory and reproductive phenology of fish stocks in relation to climate change is critical for accurate ecosystem-based fisheries management. Relocation and changes in timing of reproduction can have dramatic effects upon the success of fish populations and throughout the food web. During anomalously warm conditions (1-4 degrees C above normal) in the northeast Pacific Ocean during 2015-2016, we documented shifts in timing and spawning location of several pelagic fish stocks based on larval fish samples. Total larval concentrations in the northern California Current (NCC) during winter (January-March) 2015 and 2016 were the highest observed since annual collections first occurred in 1998, primarily due to increased abundances of Engraulis mordax (northern anchovy) and Sardinops sagax (Pacific sardine) larvae, which are normally summer spawning species in this region. Sardinops sagax and Merluccius productus (Pacific hake) exhibited an unprecedented early and northward spawning expansion during 2015-16. In addition, spawning duration was greatly increased for E. mordax, as the presence of larvae was observed throughout the majority of 2015-16, indicating prolonged and nearly continuous spawning of adults throughout the warm period. Larvae from all three of these species have never before been collected in the NCC as early in the year. In addition, other southern species were collected in the NCC during this period. This suggests that the spawning phenology and distribution of several ecologically and commercially important fish species dramatically and rapidly changed in response to the warming conditions occurring in 2014-2016, and could be an indication of future conditions under projected climate change. Changes in spawning timing and poleward migration of fish populations due to warmer ocean conditions or global climate change will negatively impact areas that were historically dependent on these fish, and change the food web structure of the areas that the fish move into with unforeseen consequences.&quot;,&quot;issue&quot;:&quot;1&quot;,&quot;volume&quot;:&quot;24&quot;,&quot;container-title-short&quot;:&quot;Glob Chang Biol&quot;},&quot;isTemporary&quot;:false},{&quot;id&quot;:&quot;0b13ef7f-f17f-36eb-a0e5-430740fcb7e3&quot;,&quot;itemData&quot;:{&quot;type&quot;:&quot;article-journal&quot;,&quot;id&quot;:&quot;0b13ef7f-f17f-36eb-a0e5-430740fcb7e3&quot;,&quot;title&quot;:&quot;The pelagic ecosystem in the Northern California Current off Oregon during the 2014-2016 warm anomalies within the context of the past 20 years&quot;,&quot;author&quot;:[{&quot;family&quot;:&quot;Peterson&quot;,&quot;given&quot;:&quot;W T&quot;,&quot;parse-names&quot;:false,&quot;dropping-particle&quot;:&quot;&quot;,&quot;non-dropping-particle&quot;:&quot;&quot;},{&quot;family&quot;:&quot;Fisher&quot;,&quot;given&quot;:&quot;J L&quot;,&quot;parse-names&quot;:false,&quot;dropping-particle&quot;:&quot;&quot;,&quot;non-dropping-particle&quot;:&quot;&quot;},{&quot;family&quot;:&quot;Strub&quot;,&quot;given&quot;:&quot;P T&quot;,&quot;parse-names&quot;:false,&quot;dropping-particle&quot;:&quot;&quot;,&quot;non-dropping-particle&quot;:&quot;&quot;},{&quot;family&quot;:&quot;Du&quot;,&quot;given&quot;:&quot;X N&quot;,&quot;parse-names&quot;:false,&quot;dropping-particle&quot;:&quot;&quot;,&quot;non-dropping-particle&quot;:&quot;&quot;},{&quot;family&quot;:&quot;Risien&quot;,&quot;given&quot;:&quot;C&quot;,&quot;parse-names&quot;:false,&quot;dropping-particle&quot;:&quot;&quot;,&quot;non-dropping-particle&quot;:&quot;&quot;},{&quot;family&quot;:&quot;Peterson&quot;,&quot;given&quot;:&quot;J&quot;,&quot;parse-names&quot;:false,&quot;dropping-particle&quot;:&quot;&quot;,&quot;non-dropping-particle&quot;:&quot;&quot;},{&quot;family&quot;:&quot;Shaw&quot;,&quot;given&quot;:&quot;C T&quot;,&quot;parse-names&quot;:false,&quot;dropping-particle&quot;:&quot;&quot;,&quot;non-dropping-particle&quot;:&quot;&quot;}],&quot;container-title&quot;:&quot;Journal of Geophysical Research-Oceans&quot;,&quot;DOI&quot;:&quot;10.1002/2017jc012952&quot;,&quot;ISBN&quot;:&quot;2169-9275&quot;,&quot;issued&quot;:{&quot;date-parts&quot;:[[2017]]},&quot;page&quot;:&quot;7267-7290&quot;,&quot;language&quot;:&quot;English&quot;,&quot;abstract&quot;:&quot;A warm anomaly in the upper ocean, colloquially named the Blob, appeared in the Gulf of Alaska during the calm winter of 2013-2014, spread across the northern North Pacific (NP) Ocean, and shifted eastward and onto the Oregon shelf. At least 14 species of copepods occurred which had never been observed in shelf/slope waters off Oregon, some of which are known to have NP Gyre affinities, indicating that the source waters of the coastal Blob were likely of both offshore (from the west) and subtropical/tropical origin. The anomalously warm conditions were reduced during strong upwelling in spring 2015 but returned when upwelling weakened in July 2015 and transitioned to downwelling in fall 2015. The extended period of warm conditions resulted in prolonged effects on the ecosystem off central Oregon, lasting at least through 2016. Impacts to the lower trophic levels were unprecedented and include a novel plankton community composition resulting from increased copepod, diatom, and dinoflagellate species richness and increased abundance of dinoflagellates. Additionally, the multiyear warm anomalies were associated with reduced biomass of copepods and euphausiids, high abundance of larvaceans and doliolids (indictors of oligotrophic ocean conditions), and a toxic diatom bloom (Pseudo-nitzschia) throughout the California Current in 2015, thereby changing the composition of the food web that is relied upon by many commercially and ecologically important species.&quot;,&quot;issue&quot;:&quot;9&quot;,&quot;volume&quot;:&quot;122&quot;,&quot;container-title-short&quot;:&quot;&quot;},&quot;isTemporary&quot;:false}]},{&quot;citationID&quot;:&quot;MENDELEY_CITATION_f0a287aa-cfd5-4559-9414-6572a87b61be&quot;,&quot;properties&quot;:{&quot;noteIndex&quot;:0},&quot;isEdited&quot;:false,&quot;manualOverride&quot;:{&quot;isManuallyOverridden&quot;:false,&quot;citeprocText&quot;:&quot;(Brodeur et al. 2019)&quot;,&quot;manualOverrideText&quot;:&quot;&quot;},&quot;citationTag&quot;:&quot;MENDELEY_CITATION_v3_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&quot;,&quot;citationItems&quot;:[{&quot;id&quot;:&quot;b5cd441c-ad95-3ecf-b88e-de9fc539c346&quot;,&quot;itemData&quot;:{&quot;type&quot;:&quot;article-journal&quot;,&quot;id&quot;:&quot;b5cd441c-ad95-3ecf-b88e-de9fc539c346&quot;,&quot;title&quot;:&quot;Major shifts in pelagic micronekton and macrozooplankton community structure in an upwelling ecosystem related to an unprecedented marine heatwave&quot;,&quot;author&quot;:[{&quot;family&quot;:&quot;Brodeur&quot;,&quot;given&quot;:&quot;R D&quot;,&quot;parse-names&quot;:false,&quot;dropping-particle&quot;:&quot;&quot;,&quot;non-dropping-particle&quot;:&quot;&quot;},{&quot;family&quot;:&quot;Auth&quot;,&quot;given&quot;:&quot;T D&quot;,&quot;parse-names&quot;:false,&quot;dropping-particle&quot;:&quot;&quot;,&quot;non-dropping-particle&quot;:&quot;&quot;},{&quot;family&quot;:&quot;Phillips&quot;,&quot;given&quot;:&quot;A J&quot;,&quot;parse-names&quot;:false,&quot;dropping-particle&quot;:&quot;&quot;,&quot;non-dropping-particle&quot;:&quot;&quot;}],&quot;container-title&quot;:&quot;Frontiers in Marine Science&quot;,&quot;container-title-short&quot;:&quot;Front Mar Sci&quot;,&quot;DOI&quot;:&quot;10.3389/fmars.2019.00212&quot;,&quot;issued&quot;:{&quot;date-parts&quot;:[[2019]]},&quot;page&quot;:&quot;15&quot;,&quot;language&quot;:&quot;English&quot;,&quot;abstract&quot;:&quot;The community structure of pelagic zooplankton and micronekton may be a sensitive indicator of changes in environmental conditions within the California Current ecosystem. Substantial oceanographic changes in 2015 and 2016, due to the anomalously warm ocean conditions associated with a large-scale marine heatwave perturbation, resulted in onshore and northward advection of warmer and more stratified surface waters resulting in reduced upwelling. Here we quantify changes in the macrozooplankton and micronekton community composition and structure based on five highly contrasting ocean conditions. Data from fine-mesh pelagic trawl surveys conducted off Oregon and Washington during early summer of 2011 and 2013-2016 were examined for interannual changes in spatial distribution and abundance of fish and invertebrate taxa. Overall species diversity was highest in 2015 and lowest in 2011, but 2016 was similar to the other years, although the evenness was somewhat lower. The community of taxa in both 2015 and 2016 was significantly different from the previously sampled years. Crustacean plankton densities (especially Euphausiidae) were extremely low in both of these years, and the invertebrate composition became dominated mostly by gelatinous zooplankton. Fishes and cephalopods showed mixed trends overall, but some species such as age-0 Pacific hake were found in relatively high abundances mainly along the shelf break in 2015 and 2016. These results suggest dramatically different pelagic communities were present during the recent warm years with a greater contribution from offshore taxa, especially gelatinous taxa, during 2015 and 2016. The substantial reorganization of the pelagic community has the potential to lead to major alterations in trophic functioning in this normally productive ecosystem.&quot;,&quot;issue&quot;:&quot;212&quot;,&quot;volume&quot;:&quot;6&quot;},&quot;isTemporary&quot;:false}]},{&quot;citationID&quot;:&quot;MENDELEY_CITATION_8b863a7f-b7b9-4d1e-8a93-2aeaf3cc6923&quot;,&quot;properties&quot;:{&quot;noteIndex&quot;:0},&quot;isEdited&quot;:false,&quot;manualOverride&quot;:{&quot;isManuallyOverridden&quot;:false,&quot;citeprocText&quot;:&quot;(Sakuma et al. 2016; Peterson et al. 2017; Brodeur et al. 2019)&quot;,&quot;manualOverrideText&quot;:&quot;&quot;},&quot;citationTag&quot;:&quot;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&quot;,&quot;citationItems&quot;:[{&quot;id&quot;:&quot;b5cd441c-ad95-3ecf-b88e-de9fc539c346&quot;,&quot;itemData&quot;:{&quot;type&quot;:&quot;article-journal&quot;,&quot;id&quot;:&quot;b5cd441c-ad95-3ecf-b88e-de9fc539c346&quot;,&quot;title&quot;:&quot;Major shifts in pelagic micronekton and macrozooplankton community structure in an upwelling ecosystem related to an unprecedented marine heatwave&quot;,&quot;author&quot;:[{&quot;family&quot;:&quot;Brodeur&quot;,&quot;given&quot;:&quot;R D&quot;,&quot;parse-names&quot;:false,&quot;dropping-particle&quot;:&quot;&quot;,&quot;non-dropping-particle&quot;:&quot;&quot;},{&quot;family&quot;:&quot;Auth&quot;,&quot;given&quot;:&quot;T D&quot;,&quot;parse-names&quot;:false,&quot;dropping-particle&quot;:&quot;&quot;,&quot;non-dropping-particle&quot;:&quot;&quot;},{&quot;family&quot;:&quot;Phillips&quot;,&quot;given&quot;:&quot;A J&quot;,&quot;parse-names&quot;:false,&quot;dropping-particle&quot;:&quot;&quot;,&quot;non-dropping-particle&quot;:&quot;&quot;}],&quot;container-title&quot;:&quot;Frontiers in Marine Science&quot;,&quot;container-title-short&quot;:&quot;Front Mar Sci&quot;,&quot;DOI&quot;:&quot;10.3389/fmars.2019.00212&quot;,&quot;issued&quot;:{&quot;date-parts&quot;:[[2019]]},&quot;page&quot;:&quot;15&quot;,&quot;language&quot;:&quot;English&quot;,&quot;abstract&quot;:&quot;The community structure of pelagic zooplankton and micronekton may be a sensitive indicator of changes in environmental conditions within the California Current ecosystem. Substantial oceanographic changes in 2015 and 2016, due to the anomalously warm ocean conditions associated with a large-scale marine heatwave perturbation, resulted in onshore and northward advection of warmer and more stratified surface waters resulting in reduced upwelling. Here we quantify changes in the macrozooplankton and micronekton community composition and structure based on five highly contrasting ocean conditions. Data from fine-mesh pelagic trawl surveys conducted off Oregon and Washington during early summer of 2011 and 2013-2016 were examined for interannual changes in spatial distribution and abundance of fish and invertebrate taxa. Overall species diversity was highest in 2015 and lowest in 2011, but 2016 was similar to the other years, although the evenness was somewhat lower. The community of taxa in both 2015 and 2016 was significantly different from the previously sampled years. Crustacean plankton densities (especially Euphausiidae) were extremely low in both of these years, and the invertebrate composition became dominated mostly by gelatinous zooplankton. Fishes and cephalopods showed mixed trends overall, but some species such as age-0 Pacific hake were found in relatively high abundances mainly along the shelf break in 2015 and 2016. These results suggest dramatically different pelagic communities were present during the recent warm years with a greater contribution from offshore taxa, especially gelatinous taxa, during 2015 and 2016. The substantial reorganization of the pelagic community has the potential to lead to major alterations in trophic functioning in this normally productive ecosystem.&quot;,&quot;issue&quot;:&quot;212&quot;,&quot;volume&quot;:&quot;6&quot;},&quot;isTemporary&quot;:false},{&quot;id&quot;:&quot;0b13ef7f-f17f-36eb-a0e5-430740fcb7e3&quot;,&quot;itemData&quot;:{&quot;type&quot;:&quot;article-journal&quot;,&quot;id&quot;:&quot;0b13ef7f-f17f-36eb-a0e5-430740fcb7e3&quot;,&quot;title&quot;:&quot;The pelagic ecosystem in the Northern California Current off Oregon during the 2014-2016 warm anomalies within the context of the past 20 years&quot;,&quot;author&quot;:[{&quot;family&quot;:&quot;Peterson&quot;,&quot;given&quot;:&quot;W T&quot;,&quot;parse-names&quot;:false,&quot;dropping-particle&quot;:&quot;&quot;,&quot;non-dropping-particle&quot;:&quot;&quot;},{&quot;family&quot;:&quot;Fisher&quot;,&quot;given&quot;:&quot;J L&quot;,&quot;parse-names&quot;:false,&quot;dropping-particle&quot;:&quot;&quot;,&quot;non-dropping-particle&quot;:&quot;&quot;},{&quot;family&quot;:&quot;Strub&quot;,&quot;given&quot;:&quot;P T&quot;,&quot;parse-names&quot;:false,&quot;dropping-particle&quot;:&quot;&quot;,&quot;non-dropping-particle&quot;:&quot;&quot;},{&quot;family&quot;:&quot;Du&quot;,&quot;given&quot;:&quot;X N&quot;,&quot;parse-names&quot;:false,&quot;dropping-particle&quot;:&quot;&quot;,&quot;non-dropping-particle&quot;:&quot;&quot;},{&quot;family&quot;:&quot;Risien&quot;,&quot;given&quot;:&quot;C&quot;,&quot;parse-names&quot;:false,&quot;dropping-particle&quot;:&quot;&quot;,&quot;non-dropping-particle&quot;:&quot;&quot;},{&quot;family&quot;:&quot;Peterson&quot;,&quot;given&quot;:&quot;J&quot;,&quot;parse-names&quot;:false,&quot;dropping-particle&quot;:&quot;&quot;,&quot;non-dropping-particle&quot;:&quot;&quot;},{&quot;family&quot;:&quot;Shaw&quot;,&quot;given&quot;:&quot;C T&quot;,&quot;parse-names&quot;:false,&quot;dropping-particle&quot;:&quot;&quot;,&quot;non-dropping-particle&quot;:&quot;&quot;}],&quot;container-title&quot;:&quot;Journal of Geophysical Research-Oceans&quot;,&quot;DOI&quot;:&quot;10.1002/2017jc012952&quot;,&quot;ISBN&quot;:&quot;2169-9275&quot;,&quot;issued&quot;:{&quot;date-parts&quot;:[[2017]]},&quot;page&quot;:&quot;7267-7290&quot;,&quot;language&quot;:&quot;English&quot;,&quot;abstract&quot;:&quot;A warm anomaly in the upper ocean, colloquially named the Blob, appeared in the Gulf of Alaska during the calm winter of 2013-2014, spread across the northern North Pacific (NP) Ocean, and shifted eastward and onto the Oregon shelf. At least 14 species of copepods occurred which had never been observed in shelf/slope waters off Oregon, some of which are known to have NP Gyre affinities, indicating that the source waters of the coastal Blob were likely of both offshore (from the west) and subtropical/tropical origin. The anomalously warm conditions were reduced during strong upwelling in spring 2015 but returned when upwelling weakened in July 2015 and transitioned to downwelling in fall 2015. The extended period of warm conditions resulted in prolonged effects on the ecosystem off central Oregon, lasting at least through 2016. Impacts to the lower trophic levels were unprecedented and include a novel plankton community composition resulting from increased copepod, diatom, and dinoflagellate species richness and increased abundance of dinoflagellates. Additionally, the multiyear warm anomalies were associated with reduced biomass of copepods and euphausiids, high abundance of larvaceans and doliolids (indictors of oligotrophic ocean conditions), and a toxic diatom bloom (Pseudo-nitzschia) throughout the California Current in 2015, thereby changing the composition of the food web that is relied upon by many commercially and ecologically important species.&quot;,&quot;issue&quot;:&quot;9&quot;,&quot;volume&quot;:&quot;122&quot;,&quot;container-title-short&quot;:&quot;&quot;},&quot;isTemporary&quot;:false},{&quot;id&quot;:&quot;929d8f86-46ae-3587-af6e-67866f20a67c&quot;,&quot;itemData&quot;:{&quot;type&quot;:&quot;article-journal&quot;,&quot;id&quot;:&quot;929d8f86-46ae-3587-af6e-67866f20a67c&quot;,&quot;title&quot;:&quot;Anomalous epipelagic micronekton assemblage patterns in the neritic waters of the California Current in spring 2015 during a period of extreme ocean conditions&quot;,&quot;author&quot;:[{&quot;family&quot;:&quot;Sakuma&quot;,&quot;given&quot;:&quot;K M&quot;,&quot;parse-names&quot;:false,&quot;dropping-particle&quot;:&quot;&quot;,&quot;non-dropping-particle&quot;:&quot;&quot;},{&quot;family&quot;:&quot;Field&quot;,&quot;given&quot;:&quot;J C&quot;,&quot;parse-names&quot;:false,&quot;dropping-particle&quot;:&quot;&quot;,&quot;non-dropping-particle&quot;:&quot;&quot;},{&quot;family&quot;:&quot;Mantua&quot;,&quot;given&quot;:&quot;N J&quot;,&quot;parse-names&quot;:false,&quot;dropping-particle&quot;:&quot;&quot;,&quot;non-dropping-particle&quot;:&quot;&quot;},{&quot;family&quot;:&quot;Ralston&quot;,&quot;given&quot;:&quot;S&quot;,&quot;parse-names&quot;:false,&quot;dropping-particle&quot;:&quot;&quot;,&quot;non-dropping-particle&quot;:&quot;&quot;},{&quot;family&quot;:&quot;Marinovic&quot;,&quot;given&quot;:&quot;B B&quot;,&quot;parse-names&quot;:false,&quot;dropping-particle&quot;:&quot;&quot;,&quot;non-dropping-particle&quot;:&quot;&quot;},{&quot;family&quot;:&quot;Carrion&quot;,&quot;given&quot;:&quot;C N&quot;,&quot;parse-names&quot;:false,&quot;dropping-particle&quot;:&quot;&quot;,&quot;non-dropping-particle&quot;:&quot;&quot;}],&quot;container-title&quot;:&quot;California Cooperative Oceanic Fisheries Investigations Reports&quot;,&quot;ISBN&quot;:&quot;0575-3317&quot;,&quot;issued&quot;:{&quot;date-parts&quot;:[[2016]]},&quot;page&quot;:&quot;163-183&quot;,&quot;language&quot;:&quot;English&quot;,&quot;abstract&quot;:&quot;We report on the anomalous distribution, abundance, and community structure patterns of epipelagic micronekton from a midwater trawl survey in May-June 2015 that has a 26-year time series within a core region off central California (36 degrees 35'-38 degrees 10'N) and a 12-year time series with expanded spatial coverage (extending from 32 degrees 42.5'-39 degrees 50'N). The 2015 survey took place during an extended period of record-breaking warm surface temperatures in much of the northeast Pacific Ocean. In the neritic waters off central and northern California, this broad-scale extended marine heat wave was combined with more localized, above average coastal upwelling in spring 2015 that led to slightly cooler than normal surface temperatures over the continental shelf and shelf break. The unusual micronekton assemblages in our 2015 trawl survey featured anomalously high catches of warm water species such as pelagic red crabs (Pleuroncodes planipes), coincident with high catches of colder water species such as YOY rockfish (Sebastes spp.), and also large catches of pelagic tunicates such as Pyrosoma atlanticum. Principal component analysis (PCA) on a subset of the most frequently occurring species for both the shorter time series (expanded survey area) and the longer time series (core region) yielded similar results to previous studies off central California, with a suggested alternation between micronekton communities dominated by coastal pelagic species and those dominated by YOY groundfish (rockfish, Pacific hake [Merluccius productus], and sanddabs [Citharichthys spp.]), krill, and cephalopods. In addition, the leading principal components for the different regions of the expanded survey area were highly correlated, suggesting similar micronekton community responses to forcing mechanisms over a broad spatial scale. As the PCA analysis was limited to a relatively small subset of species and the time series for some frequently encountered species are not continuous throughout the history of the survey, we also report on species that reflect additional aspects of the unusual nature of the 2015 survey catches. Together, these results indicate that the micronekton community structure in the late spring of 2015 was highly anomalous in that species characteristic of what might generally be considered three different nominal states (YOY groundfish/market squid and krill, warm-water subtropical species, and pelagic tunicates) were all encountered in high abundance.&quot;,&quot;volume&quot;:&quot;57&quot;,&quot;container-title-short&quot;:&quot;&quot;},&quot;isTemporary&quot;:false}]},{&quot;citationID&quot;:&quot;MENDELEY_CITATION_e000b6a6-5dde-47eb-b6be-7961324753c6&quot;,&quot;properties&quot;:{&quot;noteIndex&quot;:0},&quot;isEdited&quot;:false,&quot;manualOverride&quot;:{&quot;isManuallyOverridden&quot;:false,&quot;citeprocText&quot;:&quot;(Sakuma et al. 2016; Brodeur et al. 2019)&quot;,&quot;manualOverrideText&quot;:&quot;&quot;},&quot;citationTag&quot;:&quot;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&quot;,&quot;citationItems&quot;:[{&quot;id&quot;:&quot;929d8f86-46ae-3587-af6e-67866f20a67c&quot;,&quot;itemData&quot;:{&quot;type&quot;:&quot;article-journal&quot;,&quot;id&quot;:&quot;929d8f86-46ae-3587-af6e-67866f20a67c&quot;,&quot;title&quot;:&quot;Anomalous epipelagic micronekton assemblage patterns in the neritic waters of the California Current in spring 2015 during a period of extreme ocean conditions&quot;,&quot;author&quot;:[{&quot;family&quot;:&quot;Sakuma&quot;,&quot;given&quot;:&quot;K M&quot;,&quot;parse-names&quot;:false,&quot;dropping-particle&quot;:&quot;&quot;,&quot;non-dropping-particle&quot;:&quot;&quot;},{&quot;family&quot;:&quot;Field&quot;,&quot;given&quot;:&quot;J C&quot;,&quot;parse-names&quot;:false,&quot;dropping-particle&quot;:&quot;&quot;,&quot;non-dropping-particle&quot;:&quot;&quot;},{&quot;family&quot;:&quot;Mantua&quot;,&quot;given&quot;:&quot;N J&quot;,&quot;parse-names&quot;:false,&quot;dropping-particle&quot;:&quot;&quot;,&quot;non-dropping-particle&quot;:&quot;&quot;},{&quot;family&quot;:&quot;Ralston&quot;,&quot;given&quot;:&quot;S&quot;,&quot;parse-names&quot;:false,&quot;dropping-particle&quot;:&quot;&quot;,&quot;non-dropping-particle&quot;:&quot;&quot;},{&quot;family&quot;:&quot;Marinovic&quot;,&quot;given&quot;:&quot;B B&quot;,&quot;parse-names&quot;:false,&quot;dropping-particle&quot;:&quot;&quot;,&quot;non-dropping-particle&quot;:&quot;&quot;},{&quot;family&quot;:&quot;Carrion&quot;,&quot;given&quot;:&quot;C N&quot;,&quot;parse-names&quot;:false,&quot;dropping-particle&quot;:&quot;&quot;,&quot;non-dropping-particle&quot;:&quot;&quot;}],&quot;container-title&quot;:&quot;California Cooperative Oceanic Fisheries Investigations Reports&quot;,&quot;ISBN&quot;:&quot;0575-3317&quot;,&quot;issued&quot;:{&quot;date-parts&quot;:[[2016]]},&quot;page&quot;:&quot;163-183&quot;,&quot;language&quot;:&quot;English&quot;,&quot;abstract&quot;:&quot;We report on the anomalous distribution, abundance, and community structure patterns of epipelagic micronekton from a midwater trawl survey in May-June 2015 that has a 26-year time series within a core region off central California (36 degrees 35'-38 degrees 10'N) and a 12-year time series with expanded spatial coverage (extending from 32 degrees 42.5'-39 degrees 50'N). The 2015 survey took place during an extended period of record-breaking warm surface temperatures in much of the northeast Pacific Ocean. In the neritic waters off central and northern California, this broad-scale extended marine heat wave was combined with more localized, above average coastal upwelling in spring 2015 that led to slightly cooler than normal surface temperatures over the continental shelf and shelf break. The unusual micronekton assemblages in our 2015 trawl survey featured anomalously high catches of warm water species such as pelagic red crabs (Pleuroncodes planipes), coincident with high catches of colder water species such as YOY rockfish (Sebastes spp.), and also large catches of pelagic tunicates such as Pyrosoma atlanticum. Principal component analysis (PCA) on a subset of the most frequently occurring species for both the shorter time series (expanded survey area) and the longer time series (core region) yielded similar results to previous studies off central California, with a suggested alternation between micronekton communities dominated by coastal pelagic species and those dominated by YOY groundfish (rockfish, Pacific hake [Merluccius productus], and sanddabs [Citharichthys spp.]), krill, and cephalopods. In addition, the leading principal components for the different regions of the expanded survey area were highly correlated, suggesting similar micronekton community responses to forcing mechanisms over a broad spatial scale. As the PCA analysis was limited to a relatively small subset of species and the time series for some frequently encountered species are not continuous throughout the history of the survey, we also report on species that reflect additional aspects of the unusual nature of the 2015 survey catches. Together, these results indicate that the micronekton community structure in the late spring of 2015 was highly anomalous in that species characteristic of what might generally be considered three different nominal states (YOY groundfish/market squid and krill, warm-water subtropical species, and pelagic tunicates) were all encountered in high abundance.&quot;,&quot;volume&quot;:&quot;57&quot;,&quot;container-title-short&quot;:&quot;&quot;},&quot;isTemporary&quot;:false},{&quot;id&quot;:&quot;b5cd441c-ad95-3ecf-b88e-de9fc539c346&quot;,&quot;itemData&quot;:{&quot;type&quot;:&quot;article-journal&quot;,&quot;id&quot;:&quot;b5cd441c-ad95-3ecf-b88e-de9fc539c346&quot;,&quot;title&quot;:&quot;Major shifts in pelagic micronekton and macrozooplankton community structure in an upwelling ecosystem related to an unprecedented marine heatwave&quot;,&quot;author&quot;:[{&quot;family&quot;:&quot;Brodeur&quot;,&quot;given&quot;:&quot;R D&quot;,&quot;parse-names&quot;:false,&quot;dropping-particle&quot;:&quot;&quot;,&quot;non-dropping-particle&quot;:&quot;&quot;},{&quot;family&quot;:&quot;Auth&quot;,&quot;given&quot;:&quot;T D&quot;,&quot;parse-names&quot;:false,&quot;dropping-particle&quot;:&quot;&quot;,&quot;non-dropping-particle&quot;:&quot;&quot;},{&quot;family&quot;:&quot;Phillips&quot;,&quot;given&quot;:&quot;A J&quot;,&quot;parse-names&quot;:false,&quot;dropping-particle&quot;:&quot;&quot;,&quot;non-dropping-particle&quot;:&quot;&quot;}],&quot;container-title&quot;:&quot;Frontiers in Marine Science&quot;,&quot;container-title-short&quot;:&quot;Front Mar Sci&quot;,&quot;DOI&quot;:&quot;10.3389/fmars.2019.00212&quot;,&quot;issued&quot;:{&quot;date-parts&quot;:[[2019]]},&quot;page&quot;:&quot;15&quot;,&quot;language&quot;:&quot;English&quot;,&quot;abstract&quot;:&quot;The community structure of pelagic zooplankton and micronekton may be a sensitive indicator of changes in environmental conditions within the California Current ecosystem. Substantial oceanographic changes in 2015 and 2016, due to the anomalously warm ocean conditions associated with a large-scale marine heatwave perturbation, resulted in onshore and northward advection of warmer and more stratified surface waters resulting in reduced upwelling. Here we quantify changes in the macrozooplankton and micronekton community composition and structure based on five highly contrasting ocean conditions. Data from fine-mesh pelagic trawl surveys conducted off Oregon and Washington during early summer of 2011 and 2013-2016 were examined for interannual changes in spatial distribution and abundance of fish and invertebrate taxa. Overall species diversity was highest in 2015 and lowest in 2011, but 2016 was similar to the other years, although the evenness was somewhat lower. The community of taxa in both 2015 and 2016 was significantly different from the previously sampled years. Crustacean plankton densities (especially Euphausiidae) were extremely low in both of these years, and the invertebrate composition became dominated mostly by gelatinous zooplankton. Fishes and cephalopods showed mixed trends overall, but some species such as age-0 Pacific hake were found in relatively high abundances mainly along the shelf break in 2015 and 2016. These results suggest dramatically different pelagic communities were present during the recent warm years with a greater contribution from offshore taxa, especially gelatinous taxa, during 2015 and 2016. The substantial reorganization of the pelagic community has the potential to lead to major alterations in trophic functioning in this normally productive ecosystem.&quot;,&quot;issue&quot;:&quot;212&quot;,&quot;volume&quot;:&quot;6&quot;},&quot;isTemporary&quot;:false}]},{&quot;citationID&quot;:&quot;MENDELEY_CITATION_02709dbf-6427-405c-b47e-f7af0ae2bfca&quot;,&quot;properties&quot;:{&quot;noteIndex&quot;:0},&quot;isEdited&quot;:false,&quot;manualOverride&quot;:{&quot;isManuallyOverridden&quot;:false,&quot;citeprocText&quot;:&quot;(Cheung and Frolicher 2020)&quot;,&quot;manualOverrideText&quot;:&quot;&quot;},&quot;citationTag&quot;:&quot;MENDELEY_CITATION_v3_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&quot;,&quot;citationItems&quot;:[{&quot;id&quot;:&quot;15c21bb1-e0cb-3269-bbac-64c2361c363f&quot;,&quot;itemData&quot;:{&quot;type&quot;:&quot;article-journal&quot;,&quot;id&quot;:&quot;15c21bb1-e0cb-3269-bbac-64c2361c363f&quot;,&quot;title&quot;:&quot;Marine heatwaves exacerbate climate change impacts for fisheries in the northeast Pacific&quot;,&quot;author&quot;:[{&quot;family&quot;:&quot;Cheung&quot;,&quot;given&quot;:&quot;W W L&quot;,&quot;parse-names&quot;:false,&quot;dropping-particle&quot;:&quot;&quot;,&quot;non-dropping-particle&quot;:&quot;&quot;},{&quot;family&quot;:&quot;Frolicher&quot;,&quot;given&quot;:&quot;T L&quot;,&quot;parse-names&quot;:false,&quot;dropping-particle&quot;:&quot;&quot;,&quot;non-dropping-particle&quot;:&quot;&quot;}],&quot;container-title&quot;:&quot;Scientific Reports&quot;,&quot;container-title-short&quot;:&quot;Sci Rep&quot;,&quot;DOI&quot;:&quot;10.1038/s41598-020-63650-z&quot;,&quot;ISBN&quot;:&quot;2045-2322&quot;,&quot;issued&quot;:{&quot;date-parts&quot;:[[2020]]},&quot;page&quot;:&quot;10&quot;,&quot;language&quot;:&quot;English&quot;,&quot;abstract&quot;:&quot;Marine heatwaves (MHWs) have occurred in all ocean basins with severe negative impacts on coastal and ocean ecosystems. The northeast Pacific 2013-2015 MHW in particular received major societal concerns. Yet, our knowledge about how MHWs impact fish stocks is limited. Here, we combine outputs from a large ensemble simulation of an Earth system model with a fish impact model to simulate responses of major northeast Pacific fish stocks to MHWs. We show that MHWs cause biomass decrease and shifts in biogeography of fish stocks that are at least four times faster and bigger in magnitude than the effects of decadal-scale mean changes throughout the 21st century. With MHWs, we project a doubling of impact levels by 2050 amongst the most important fisheries species over previous assessments that focus only on long-term climate change. Our results underscore the additional challenges from MHWs for fisheries and their management under climate change.&quot;,&quot;issue&quot;:&quot;1&quot;,&quot;volume&quot;:&quot;10&quot;},&quot;isTemporary&quot;:false}]},{&quot;citationID&quot;:&quot;MENDELEY_CITATION_d288b34c-59ce-45be-b3a8-d551ddce4f76&quot;,&quot;properties&quot;:{&quot;noteIndex&quot;:0},&quot;isEdited&quot;:false,&quot;manualOverride&quot;:{&quot;isManuallyOverridden&quot;:false,&quot;citeprocText&quot;:&quot;(Daly et al. 2017)&quot;,&quot;manualOverrideText&quot;:&quot;&quot;},&quot;citationTag&quot;:&quot;MENDELEY_CITATION_v3_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&quot;,&quot;citationItems&quot;:[{&quot;id&quot;:&quot;ea5edd38-db83-39e1-884e-8d6bad77d33f&quot;,&quot;itemData&quot;:{&quot;type&quot;:&quot;article-journal&quot;,&quot;id&quot;:&quot;ea5edd38-db83-39e1-884e-8d6bad77d33f&quot;,&quot;title&quot;:&quot;Anomalous ocean conditions in 2015: Impacts on spring Chinook salmon and their prey field&quot;,&quot;author&quot;:[{&quot;family&quot;:&quot;Daly&quot;,&quot;given&quot;:&quot;E A&quot;,&quot;parse-names&quot;:false,&quot;dropping-particle&quot;:&quot;&quot;,&quot;non-dropping-particle&quot;:&quot;&quot;},{&quot;family&quot;:&quot;Brodeur&quot;,&quot;given&quot;:&quot;R D&quot;,&quot;parse-names&quot;:false,&quot;dropping-particle&quot;:&quot;&quot;,&quot;non-dropping-particle&quot;:&quot;&quot;},{&quot;family&quot;:&quot;Auth&quot;,&quot;given&quot;:&quot;T D&quot;,&quot;parse-names&quot;:false,&quot;dropping-particle&quot;:&quot;&quot;,&quot;non-dropping-particle&quot;:&quot;&quot;}],&quot;container-title&quot;:&quot;Marine Ecology Progress Series&quot;,&quot;container-title-short&quot;:&quot;Mar Ecol Prog Ser&quot;,&quot;DOI&quot;:&quot;10.3354/meps12021&quot;,&quot;ISBN&quot;:&quot;0171-8630&quot;,&quot;issued&quot;:{&quot;date-parts&quot;:[[2017]]},&quot;page&quot;:&quot;169-182&quot;,&quot;language&quot;:&quot;English&quot;,&quot;abstract&quot;:&quot;In the northern California Current, Columbia River Chinook salmon Oncorhynchus tshawytscha that return as adults in spring are primarily hatchery-produced, though they include natural-origin fish listed under the US Endangered Species Act. Anomalously warm ocean conditions persisted in the California Current during 2015 (&gt; 2.5 degrees C above normal) through the winter period when fish prey resources of juvenile salmon develop and during spring as salmon enter the ocean. The biomass of ichthyoplankton in winter 2015 was the 4th highest of our 18 yr time-series (1998-2015), predicting good food conditions for salmon and high adult salmon returns several years later. The larval composition of 2015 ichthyoplankton included abnormally large amounts of the warm-water taxa northern anchovy Engraulis mordax and rockfish Sebastes spp. When the composition of ichthyoplankton is dominated by warm-water taxa in winter, we would predict poor returns of salmon. May diets of juvenile Chinook salmon collected in coastal waters reflected high proportions of juvenile rockfish, no evidence of northern anchovy, and most closely resembled those of other warm years. June diets also reflected a warm prey community being consumed, predicting poor returns of salmon. Chinook salmon had high percentages of empty stomachs and were small and thin in 2015, with fish weighing 17.6% less than the same-length fish in a cold year (2008). Lower condition of juvenile Chinook salmon related to decreased returns of adult salmon. Overall, all but one biological predictor (biomass of prey) suggests that the prospects for the 2015 ocean-entry smolts were not favorable for survival.&quot;,&quot;volume&quot;:&quot;566&quot;},&quot;isTemporary&quot;:false}]},{&quot;citationID&quot;:&quot;MENDELEY_CITATION_9406fbed-5a08-42b5-bb31-1a1124fd7f62&quot;,&quot;properties&quot;:{&quot;noteIndex&quot;:0},&quot;isEdited&quot;:false,&quot;manualOverride&quot;:{&quot;isManuallyOverridden&quot;:false,&quot;citeprocText&quot;:&quot;(Brodeur et al. 2019)&quot;,&quot;manualOverrideText&quot;:&quot;&quot;},&quot;citationTag&quot;:&quot;MENDELEY_CITATION_v3_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&quot;,&quot;citationItems&quot;:[{&quot;id&quot;:&quot;b5cd441c-ad95-3ecf-b88e-de9fc539c346&quot;,&quot;itemData&quot;:{&quot;type&quot;:&quot;article-journal&quot;,&quot;id&quot;:&quot;b5cd441c-ad95-3ecf-b88e-de9fc539c346&quot;,&quot;title&quot;:&quot;Major shifts in pelagic micronekton and macrozooplankton community structure in an upwelling ecosystem related to an unprecedented marine heatwave&quot;,&quot;author&quot;:[{&quot;family&quot;:&quot;Brodeur&quot;,&quot;given&quot;:&quot;R D&quot;,&quot;parse-names&quot;:false,&quot;dropping-particle&quot;:&quot;&quot;,&quot;non-dropping-particle&quot;:&quot;&quot;},{&quot;family&quot;:&quot;Auth&quot;,&quot;given&quot;:&quot;T D&quot;,&quot;parse-names&quot;:false,&quot;dropping-particle&quot;:&quot;&quot;,&quot;non-dropping-particle&quot;:&quot;&quot;},{&quot;family&quot;:&quot;Phillips&quot;,&quot;given&quot;:&quot;A J&quot;,&quot;parse-names&quot;:false,&quot;dropping-particle&quot;:&quot;&quot;,&quot;non-dropping-particle&quot;:&quot;&quot;}],&quot;container-title&quot;:&quot;Frontiers in Marine Science&quot;,&quot;container-title-short&quot;:&quot;Front Mar Sci&quot;,&quot;DOI&quot;:&quot;10.3389/fmars.2019.00212&quot;,&quot;issued&quot;:{&quot;date-parts&quot;:[[2019]]},&quot;page&quot;:&quot;15&quot;,&quot;language&quot;:&quot;English&quot;,&quot;abstract&quot;:&quot;The community structure of pelagic zooplankton and micronekton may be a sensitive indicator of changes in environmental conditions within the California Current ecosystem. Substantial oceanographic changes in 2015 and 2016, due to the anomalously warm ocean conditions associated with a large-scale marine heatwave perturbation, resulted in onshore and northward advection of warmer and more stratified surface waters resulting in reduced upwelling. Here we quantify changes in the macrozooplankton and micronekton community composition and structure based on five highly contrasting ocean conditions. Data from fine-mesh pelagic trawl surveys conducted off Oregon and Washington during early summer of 2011 and 2013-2016 were examined for interannual changes in spatial distribution and abundance of fish and invertebrate taxa. Overall species diversity was highest in 2015 and lowest in 2011, but 2016 was similar to the other years, although the evenness was somewhat lower. The community of taxa in both 2015 and 2016 was significantly different from the previously sampled years. Crustacean plankton densities (especially Euphausiidae) were extremely low in both of these years, and the invertebrate composition became dominated mostly by gelatinous zooplankton. Fishes and cephalopods showed mixed trends overall, but some species such as age-0 Pacific hake were found in relatively high abundances mainly along the shelf break in 2015 and 2016. These results suggest dramatically different pelagic communities were present during the recent warm years with a greater contribution from offshore taxa, especially gelatinous taxa, during 2015 and 2016. The substantial reorganization of the pelagic community has the potential to lead to major alterations in trophic functioning in this normally productive ecosystem.&quot;,&quot;issue&quot;:&quot;212&quot;,&quot;volume&quot;:&quot;6&quot;},&quot;isTemporary&quot;:false}]},{&quot;citationID&quot;:&quot;MENDELEY_CITATION_41812dd5-480a-4dc3-a24f-9d8833b3f991&quot;,&quot;properties&quot;:{&quot;noteIndex&quot;:0},&quot;isEdited&quot;:false,&quot;manualOverride&quot;:{&quot;isManuallyOverridden&quot;:false,&quot;citeprocText&quot;:&quot;(Brodeur et al. 2019)&quot;,&quot;manualOverrideText&quot;:&quot;&quot;},&quot;citationTag&quot;:&quot;MENDELEY_CITATION_v3_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&quot;,&quot;citationItems&quot;:[{&quot;id&quot;:&quot;b5cd441c-ad95-3ecf-b88e-de9fc539c346&quot;,&quot;itemData&quot;:{&quot;type&quot;:&quot;article-journal&quot;,&quot;id&quot;:&quot;b5cd441c-ad95-3ecf-b88e-de9fc539c346&quot;,&quot;title&quot;:&quot;Major shifts in pelagic micronekton and macrozooplankton community structure in an upwelling ecosystem related to an unprecedented marine heatwave&quot;,&quot;author&quot;:[{&quot;family&quot;:&quot;Brodeur&quot;,&quot;given&quot;:&quot;R D&quot;,&quot;parse-names&quot;:false,&quot;dropping-particle&quot;:&quot;&quot;,&quot;non-dropping-particle&quot;:&quot;&quot;},{&quot;family&quot;:&quot;Auth&quot;,&quot;given&quot;:&quot;T D&quot;,&quot;parse-names&quot;:false,&quot;dropping-particle&quot;:&quot;&quot;,&quot;non-dropping-particle&quot;:&quot;&quot;},{&quot;family&quot;:&quot;Phillips&quot;,&quot;given&quot;:&quot;A J&quot;,&quot;parse-names&quot;:false,&quot;dropping-particle&quot;:&quot;&quot;,&quot;non-dropping-particle&quot;:&quot;&quot;}],&quot;container-title&quot;:&quot;Frontiers in Marine Science&quot;,&quot;container-title-short&quot;:&quot;Front Mar Sci&quot;,&quot;DOI&quot;:&quot;10.3389/fmars.2019.00212&quot;,&quot;issued&quot;:{&quot;date-parts&quot;:[[2019]]},&quot;page&quot;:&quot;15&quot;,&quot;language&quot;:&quot;English&quot;,&quot;abstract&quot;:&quot;The community structure of pelagic zooplankton and micronekton may be a sensitive indicator of changes in environmental conditions within the California Current ecosystem. Substantial oceanographic changes in 2015 and 2016, due to the anomalously warm ocean conditions associated with a large-scale marine heatwave perturbation, resulted in onshore and northward advection of warmer and more stratified surface waters resulting in reduced upwelling. Here we quantify changes in the macrozooplankton and micronekton community composition and structure based on five highly contrasting ocean conditions. Data from fine-mesh pelagic trawl surveys conducted off Oregon and Washington during early summer of 2011 and 2013-2016 were examined for interannual changes in spatial distribution and abundance of fish and invertebrate taxa. Overall species diversity was highest in 2015 and lowest in 2011, but 2016 was similar to the other years, although the evenness was somewhat lower. The community of taxa in both 2015 and 2016 was significantly different from the previously sampled years. Crustacean plankton densities (especially Euphausiidae) were extremely low in both of these years, and the invertebrate composition became dominated mostly by gelatinous zooplankton. Fishes and cephalopods showed mixed trends overall, but some species such as age-0 Pacific hake were found in relatively high abundances mainly along the shelf break in 2015 and 2016. These results suggest dramatically different pelagic communities were present during the recent warm years with a greater contribution from offshore taxa, especially gelatinous taxa, during 2015 and 2016. The substantial reorganization of the pelagic community has the potential to lead to major alterations in trophic functioning in this normally productive ecosystem.&quot;,&quot;issue&quot;:&quot;212&quot;,&quot;volume&quot;:&quot;6&quot;},&quot;isTemporary&quot;:false}]},{&quot;citationID&quot;:&quot;MENDELEY_CITATION_bbf4295f-b01c-4164-8032-881ed2fb15df&quot;,&quot;properties&quot;:{&quot;noteIndex&quot;:0},&quot;isEdited&quot;:false,&quot;manualOverride&quot;:{&quot;isManuallyOverridden&quot;:false,&quot;citeprocText&quot;:&quot;(Brodeur et al. 2019)&quot;,&quot;manualOverrideText&quot;:&quot;&quot;},&quot;citationTag&quot;:&quot;MENDELEY_CITATION_v3_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&quot;,&quot;citationItems&quot;:[{&quot;id&quot;:&quot;b5cd441c-ad95-3ecf-b88e-de9fc539c346&quot;,&quot;itemData&quot;:{&quot;type&quot;:&quot;article-journal&quot;,&quot;id&quot;:&quot;b5cd441c-ad95-3ecf-b88e-de9fc539c346&quot;,&quot;title&quot;:&quot;Major shifts in pelagic micronekton and macrozooplankton community structure in an upwelling ecosystem related to an unprecedented marine heatwave&quot;,&quot;author&quot;:[{&quot;family&quot;:&quot;Brodeur&quot;,&quot;given&quot;:&quot;R D&quot;,&quot;parse-names&quot;:false,&quot;dropping-particle&quot;:&quot;&quot;,&quot;non-dropping-particle&quot;:&quot;&quot;},{&quot;family&quot;:&quot;Auth&quot;,&quot;given&quot;:&quot;T D&quot;,&quot;parse-names&quot;:false,&quot;dropping-particle&quot;:&quot;&quot;,&quot;non-dropping-particle&quot;:&quot;&quot;},{&quot;family&quot;:&quot;Phillips&quot;,&quot;given&quot;:&quot;A J&quot;,&quot;parse-names&quot;:false,&quot;dropping-particle&quot;:&quot;&quot;,&quot;non-dropping-particle&quot;:&quot;&quot;}],&quot;container-title&quot;:&quot;Frontiers in Marine Science&quot;,&quot;container-title-short&quot;:&quot;Front Mar Sci&quot;,&quot;DOI&quot;:&quot;10.3389/fmars.2019.00212&quot;,&quot;issued&quot;:{&quot;date-parts&quot;:[[2019]]},&quot;page&quot;:&quot;15&quot;,&quot;language&quot;:&quot;English&quot;,&quot;abstract&quot;:&quot;The community structure of pelagic zooplankton and micronekton may be a sensitive indicator of changes in environmental conditions within the California Current ecosystem. Substantial oceanographic changes in 2015 and 2016, due to the anomalously warm ocean conditions associated with a large-scale marine heatwave perturbation, resulted in onshore and northward advection of warmer and more stratified surface waters resulting in reduced upwelling. Here we quantify changes in the macrozooplankton and micronekton community composition and structure based on five highly contrasting ocean conditions. Data from fine-mesh pelagic trawl surveys conducted off Oregon and Washington during early summer of 2011 and 2013-2016 were examined for interannual changes in spatial distribution and abundance of fish and invertebrate taxa. Overall species diversity was highest in 2015 and lowest in 2011, but 2016 was similar to the other years, although the evenness was somewhat lower. The community of taxa in both 2015 and 2016 was significantly different from the previously sampled years. Crustacean plankton densities (especially Euphausiidae) were extremely low in both of these years, and the invertebrate composition became dominated mostly by gelatinous zooplankton. Fishes and cephalopods showed mixed trends overall, but some species such as age-0 Pacific hake were found in relatively high abundances mainly along the shelf break in 2015 and 2016. These results suggest dramatically different pelagic communities were present during the recent warm years with a greater contribution from offshore taxa, especially gelatinous taxa, during 2015 and 2016. The substantial reorganization of the pelagic community has the potential to lead to major alterations in trophic functioning in this normally productive ecosystem.&quot;,&quot;issue&quot;:&quot;212&quot;,&quot;volume&quot;:&quot;6&quot;},&quot;isTemporary&quot;:false}]},{&quot;citationID&quot;:&quot;MENDELEY_CITATION_db2ba180-e147-4204-ab29-1fe740b70824&quot;,&quot;properties&quot;:{&quot;noteIndex&quot;:0},&quot;isEdited&quot;:false,&quot;manualOverride&quot;:{&quot;isManuallyOverridden&quot;:false,&quot;citeprocText&quot;:&quot;(National Oceanic and Atmospheric Administration 2019b)&quot;,&quot;manualOverrideText&quot;:&quot;&quot;},&quot;citationTag&quot;:&quot;MENDELEY_CITATION_v3_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&quot;,&quot;citationItems&quot;:[{&quot;id&quot;:&quot;1295e87b-dd02-3c53-b810-e0cc822ce241&quot;,&quot;itemData&quot;:{&quot;type&quot;:&quot;webpage&quot;,&quot;id&quot;:&quot;1295e87b-dd02-3c53-b810-e0cc822ce241&quot;,&quot;title&quot;:&quot;National Centers for Environmental Information&quot;,&quot;author&quot;:[{&quot;family&quot;:&quot;National Oceanic and Atmospheric Administration&quot;,&quot;given&quot;:&quot;U S Federal Government&quot;,&quot;parse-names&quot;:false,&quot;dropping-particle&quot;:&quot;&quot;,&quot;non-dropping-particle&quot;:&quot;&quot;}],&quot;issued&quot;:{&quot;date-parts&quot;:[[2019]]},&quot;container-title-short&quot;:&quot;&quot;},&quot;isTemporary&quot;:false}]},{&quot;citationID&quot;:&quot;MENDELEY_CITATION_fb97c06e-8a33-4c58-9f04-6d790f579c34&quot;,&quot;properties&quot;:{&quot;noteIndex&quot;:0},&quot;isEdited&quot;:false,&quot;manualOverride&quot;:{&quot;isManuallyOverridden&quot;:false,&quot;citeprocText&quot;:&quot;(National Oceanic and Atmospheric Administration 2019a)&quot;,&quot;manualOverrideText&quot;:&quot;&quot;},&quot;citationTag&quot;:&quot;MENDELEY_CITATION_v3_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&quot;,&quot;citationItems&quot;:[{&quot;id&quot;:&quot;dea5f093-e270-3ee1-a687-28eb37c62fdf&quot;,&quot;itemData&quot;:{&quot;type&quot;:&quot;webpage&quot;,&quot;id&quot;:&quot;dea5f093-e270-3ee1-a687-28eb37c62fdf&quot;,&quot;title&quot;:&quot;Climate Prediction Center&quot;,&quot;author&quot;:[{&quot;family&quot;:&quot;National Oceanic and Atmospheric Administration&quot;,&quot;given&quot;:&quot;U S Federal Government&quot;,&quot;parse-names&quot;:false,&quot;dropping-particle&quot;:&quot;&quot;,&quot;non-dropping-particle&quot;:&quot;&quot;}],&quot;URL&quot;:&quot;https://origin.cpc.ncep.noaa.gov/products/analysis_monitoring/ensostuff/ONI_v5.php&quot;,&quot;issued&quot;:{&quot;date-parts&quot;:[[2019]]},&quot;container-title-short&quot;:&quot;&quot;},&quot;isTemporary&quot;:false}]},{&quot;citationID&quot;:&quot;MENDELEY_CITATION_eb81728c-f4da-49b7-8d44-6b098ddaa742&quot;,&quot;properties&quot;:{&quot;noteIndex&quot;:0},&quot;isEdited&quot;:false,&quot;manualOverride&quot;:{&quot;isManuallyOverridden&quot;:false,&quot;citeprocText&quot;:&quot;(Rothlisberg and Miller 1983)&quot;,&quot;manualOverrideText&quot;:&quot;&quot;},&quot;citationTag&quot;:&quot;MENDELEY_CITATION_v3_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&quot;,&quot;citationItems&quot;:[{&quot;id&quot;:&quot;d157613c-0de9-37cb-933b-3a65475bd75f&quot;,&quot;itemData&quot;:{&quot;type&quot;:&quot;article-journal&quot;,&quot;id&quot;:&quot;d157613c-0de9-37cb-933b-3a65475bd75f&quot;,&quot;title&quot;:&quot;Factors affecting the distribution, abundance, and survival of Pandalus jordani (Decapoda, Pandalidae) larvae off the Oregon Coast&quot;,&quot;author&quot;:[{&quot;family&quot;:&quot;Rothlisberg&quot;,&quot;given&quot;:&quot;Peter C&quot;,&quot;parse-names&quot;:false,&quot;dropping-particle&quot;:&quot;&quot;,&quot;non-dropping-particle&quot;:&quot;&quot;},{&quot;family&quot;:&quot;Miller&quot;,&quot;given&quot;:&quot;Charles B&quot;,&quot;parse-names&quot;:false,&quot;dropping-particle&quot;:&quot;&quot;,&quot;non-dropping-particle&quot;:&quot;&quot;}],&quot;container-title&quot;:&quot;Fishery Bulletin&quot;,&quot;issued&quot;:{&quot;date-parts&quot;:[[1983]]},&quot;page&quot;:&quot;455-472&quot;,&quot;abstract&quot;:&quot;Abundance, distribution, and survival of larval pink shrimp, Panda Ius jordani, differed between 1971 and 1972. Consistent southwest winds in the February-March spawnmg season of 1972 kept surface flow onshore and larvae closer to the coast than did the mixed winds of 1971. The early season of 1972 was warmer than that of 1971, and development was faster: Zoea Vwere prevalent at the end ofApril 1972, compared with median advancement to Zoea TIl by early May in 1971. Corresponding to the lesser dispersal and faster development of 1972, survival was substantially better than in 1971. Overall larval survival at settlement time appears from analysis of long-term fishery data and upwelling indices to have some dependence upon the strength of June to August upwelling. Extrapolation from laboratory studies suggests that is because survival is enhanced by the temperatures consistently 12°C and below maintained by strong upwelling. Timing of spawning and development interacts with timing of the flow regime. Summer upwelling generally keeps the habitat suitably cold for optimal development and survival and returns larvae to seaward for settlement roughly at the beds from which they were spawned. Hjort (1914,1926) was the first to suggest the importance of larval mortality in establishing year class strength of marine fish. This concept has been useful generally, and, in particular, larval mortality most fully explains fluctuations of stocks in species both short-lived and fecund. However, larval mortality per se is only one component of total mortality. Factors affecting parental stock size, fecundity, spawning and hatching rates, larval dispersal, metamorphosis, and postlarval and prerecruitment mortality will also generate year-to-year variation in population size. In many marine animals these life history phases are in totally different habitats and have very different durations. Given the complexity ofthe life cycle and the variety of habitat features which can therefore act importantly , it is not surprising that sound explanations of year class variations have begun to emerge only now. Long time series of catch data and well-developed understanding of oceanographic processes are both required. Interesting recent examples include Southward et al. (1975), Boudreault et al. (1977), Driver (1978), and Dow (1978). Creation of indices of coastal upwelling strength (Bakun 1973) has given us an important variable for study of factors influencing&quot;,&quot;issue&quot;:&quot;3&quot;,&quot;volume&quot;:&quot;81&quot;,&quot;container-title-short&quot;:&quot;&quot;},&quot;isTemporary&quot;:false}]},{&quot;citationID&quot;:&quot;MENDELEY_CITATION_fea12dad-c214-4761-8a33-8bf02a985840&quot;,&quot;properties&quot;:{&quot;noteIndex&quot;:0},&quot;isEdited&quot;:false,&quot;manualOverride&quot;:{&quot;isManuallyOverridden&quot;:false,&quot;citeprocText&quot;:&quot;(Hannah 1995)&quot;,&quot;manualOverrideText&quot;:&quot;&quot;},&quot;citationTag&quot;:&quot;MENDELEY_CITATION_v3_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&quot;,&quot;citationItems&quot;:[{&quot;id&quot;:&quot;9e8203b5-606b-3778-be11-d82d5eeabdf5&quot;,&quot;itemData&quot;:{&quot;type&quot;:&quot;article-journal&quot;,&quot;id&quot;:&quot;9e8203b5-606b-3778-be11-d82d5eeabdf5&quot;,&quot;title&quot;:&quot;Variation in geographic stock area, catchability and natural mortality of Ocean Shrimp (Pandalus jordani): Some new evidence for a trophic interaction with Pacific Hake (Merluccius productus)&quot;,&quot;author&quot;:[{&quot;family&quot;:&quot;Hannah&quot;,&quot;given&quot;:&quot;Robert W&quot;,&quot;parse-names&quot;:false,&quot;dropping-particle&quot;:&quot;&quot;,&quot;non-dropping-particle&quot;:&quot;&quot;}],&quot;container-title&quot;:&quot;Canadian Journal of Fisheries and Aquatic Sciences&quot;,&quot;issued&quot;:{&quot;date-parts&quot;:[[1995]]},&quot;page&quot;:&quot;1018-1029&quot;,&quot;volume&quot;:&quot;52&quot;,&quot;container-title-short&quot;:&quot;&quot;},&quot;isTemporary&quot;:false}]},{&quot;citationID&quot;:&quot;MENDELEY_CITATION_008a1ccb-7d87-4bfa-b726-bc2549ca2162&quot;,&quot;properties&quot;:{&quot;noteIndex&quot;:0},&quot;isEdited&quot;:false,&quot;manualOverride&quot;:{&quot;isManuallyOverridden&quot;:false,&quot;citeprocText&quot;:&quot;(Fabricius et al. 2011)&quot;,&quot;manualOverrideText&quot;:&quot;&quot;},&quot;citationTag&quot;:&quot;MENDELEY_CITATION_v3_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&quot;,&quot;citationItems&quot;:[{&quot;id&quot;:&quot;00143734-9908-3eb1-afca-812fc213270c&quot;,&quot;itemData&quot;:{&quot;type&quot;:&quot;article-journal&quot;,&quot;id&quot;:&quot;00143734-9908-3eb1-afca-812fc213270c&quot;,&quot;title&quot;:&quot;Losers and winners in coral reefs acclimatized to elevated carbon dioxide concentrations&quot;,&quot;author&quot;:[{&quot;family&quot;:&quot;Fabricius&quot;,&quot;given&quot;:&quot;Katharina E&quot;,&quot;parse-names&quot;:false,&quot;dropping-particle&quot;:&quot;&quot;,&quot;non-dropping-particle&quot;:&quot;&quot;},{&quot;family&quot;:&quot;Langdon&quot;,&quot;given&quot;:&quot;Chris&quot;,&quot;parse-names&quot;:false,&quot;dropping-particle&quot;:&quot;&quot;,&quot;non-dropping-particle&quot;:&quot;&quot;},{&quot;family&quot;:&quot;Uthicke&quot;,&quot;given&quot;:&quot;Sven&quot;,&quot;parse-names&quot;:false,&quot;dropping-particle&quot;:&quot;&quot;,&quot;non-dropping-particle&quot;:&quot;&quot;},{&quot;family&quot;:&quot;Humphrey&quot;,&quot;given&quot;:&quot;Craig&quot;,&quot;parse-names&quot;:false,&quot;dropping-particle&quot;:&quot;&quot;,&quot;non-dropping-particle&quot;:&quot;&quot;},{&quot;family&quot;:&quot;Noonan&quot;,&quot;given&quot;:&quot;Sam&quot;,&quot;parse-names&quot;:false,&quot;dropping-particle&quot;:&quot;&quot;,&quot;non-dropping-particle&quot;:&quot;&quot;},{&quot;family&quot;:&quot;De’ath&quot;,&quot;given&quot;:&quot;Glenn&quot;,&quot;parse-names&quot;:false,&quot;dropping-particle&quot;:&quot;&quot;,&quot;non-dropping-particle&quot;:&quot;&quot;},{&quot;family&quot;:&quot;Okazaki&quot;,&quot;given&quot;:&quot;Remy&quot;,&quot;parse-names&quot;:false,&quot;dropping-particle&quot;:&quot;&quot;,&quot;non-dropping-particle&quot;:&quot;&quot;},{&quot;family&quot;:&quot;Muehllehner&quot;,&quot;given&quot;:&quot;Nancy&quot;,&quot;parse-names&quot;:false,&quot;dropping-particle&quot;:&quot;&quot;,&quot;non-dropping-particle&quot;:&quot;&quot;},{&quot;family&quot;:&quot;Glas&quot;,&quot;given&quot;:&quot;Martin S&quot;,&quot;parse-names&quot;:false,&quot;dropping-particle&quot;:&quot;&quot;,&quot;non-dropping-particle&quot;:&quot;&quot;},{&quot;family&quot;:&quot;Lough&quot;,&quot;given&quot;:&quot;Janice M&quot;,&quot;parse-names&quot;:false,&quot;dropping-particle&quot;:&quot;&quot;,&quot;non-dropping-particle&quot;:&quot;&quot;}],&quot;container-title&quot;:&quot;Nature Climate Change&quot;,&quot;container-title-short&quot;:&quot;Nat Clim Chang&quot;,&quot;DOI&quot;:&quot;10.1038/nclimate1122&quot;,&quot;ISSN&quot;:&quot;1758-6798&quot;,&quot;URL&quot;:&quot;https://doi.org/10.1038/nclimate1122&quot;,&quot;issued&quot;:{&quot;date-parts&quot;:[[2011]]},&quot;page&quot;:&quot;165-169&quot;,&quot;abstract&quot;:&quot;Ocean acidification due to anthropogenic carbon dioxide emissions has negative effects on many marine organisms, but the long-term impacts are less well known. A study into the effects of natural carbon dioxide seeps on coral reefs and seagrasses confirms model predictions that acidification may contribute to reduced diversity and resilience.&quot;,&quot;issue&quot;:&quot;3&quot;,&quot;volume&quot;:&quot;1&quot;},&quot;isTemporary&quot;:false}]},{&quot;citationID&quot;:&quot;MENDELEY_CITATION_4b20b0d8-30b7-4507-aa8d-8c8813d1975f&quot;,&quot;properties&quot;:{&quot;noteIndex&quot;:0},&quot;isEdited&quot;:false,&quot;manualOverride&quot;:{&quot;isManuallyOverridden&quot;:false,&quot;citeprocText&quot;:&quot;(Hendriks et al. 2010)&quot;,&quot;manualOverrideText&quot;:&quot;&quot;},&quot;citationTag&quot;:&quot;MENDELEY_CITATION_v3_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&quot;,&quot;citationItems&quot;:[{&quot;id&quot;:&quot;39fc0caf-a2ff-30d0-bc90-056422fc2e03&quot;,&quot;itemData&quot;:{&quot;type&quot;:&quot;article-journal&quot;,&quot;id&quot;:&quot;39fc0caf-a2ff-30d0-bc90-056422fc2e03&quot;,&quot;title&quot;:&quot;Vulnerability of marine biodiversity to ocean acidification: A meta-analysis&quot;,&quot;author&quot;:[{&quot;family&quot;:&quot;Hendriks&quot;,&quot;given&quot;:&quot;I. E.&quot;,&quot;parse-names&quot;:false,&quot;dropping-particle&quot;:&quot;&quot;,&quot;non-dropping-particle&quot;:&quot;&quot;},{&quot;family&quot;:&quot;Duarte&quot;,&quot;given&quot;:&quot;C. M.&quot;,&quot;parse-names&quot;:false,&quot;dropping-particle&quot;:&quot;&quot;,&quot;non-dropping-particle&quot;:&quot;&quot;},{&quot;family&quot;:&quot;Álvarez&quot;,&quot;given&quot;:&quot;M.&quot;,&quot;parse-names&quot;:false,&quot;dropping-particle&quot;:&quot;&quot;,&quot;non-dropping-particle&quot;:&quot;&quot;}],&quot;container-title&quot;:&quot;Estuarine, Coastal and Shelf Science&quot;,&quot;DOI&quot;:&quot;10.1016/j.ecss.2009.11.022&quot;,&quot;ISSN&quot;:&quot;02727714&quot;,&quot;URL&quot;:&quot;http://dx.doi.org/10.1016/j.ecss.2009.11.022&quot;,&quot;issued&quot;:{&quot;date-parts&quot;:[[2010]]},&quot;page&quot;:&quot;157-164&quot;,&quot;abstract&quot;:&quot;The ocean captures a large part of the anthropogenic carbon dioxide emitted to the atmosphere. As a result of the increase in CO2 partial pressure the ocean pH is lowered as compared to pre-industrial times and a further decline is expected. Ocean acidification has been proposed to pose a major threat for marine organisms, particularly shell-forming and calcifying organisms. Here we show, on the basis of meta-analysis of available experimental assessments, differences in organism responses to elevated pCO2 and propose that marine biota may be more resistant to ocean acidification than expected. Calcification is most sensitive to ocean acidification while it is questionable if marine functional diversity is impacted significantly along the ranges of acidification predicted for the 21st century. Active biological processes and small-scale temporal and spatial variability in ocean pH may render marine biota far more resistant to ocean acidification than hitherto believed. © 2009 Elsevier Ltd. All rights reserved.&quot;,&quot;publisher&quot;:&quot;Elsevier Ltd&quot;,&quot;issue&quot;:&quot;2&quot;,&quot;volume&quot;:&quot;86&quot;,&quot;container-title-short&quot;:&quot;Estuar Coast Shelf Sci&quot;},&quot;isTemporary&quot;:false}]},{&quot;citationID&quot;:&quot;MENDELEY_CITATION_8674a1ba-201b-4719-a61c-14701365bb39&quot;,&quot;properties&quot;:{&quot;noteIndex&quot;:0},&quot;isEdited&quot;:false,&quot;manualOverride&quot;:{&quot;isManuallyOverridden&quot;:false,&quot;citeprocText&quot;:&quot;(Caldeira and Wickett 2005; Orr et al. 2005; Cao and Caldeira 2008; Steinacher et al. 2009)&quot;,&quot;manualOverrideText&quot;:&quot;&quot;},&quot;citationTag&quot;:&quot;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&quot;,&quot;citationItems&quot;:[{&quot;id&quot;:&quot;1fe28571-02a1-32b2-9ac8-620c7d9868c6&quot;,&quot;itemData&quot;:{&quot;type&quot;:&quot;article-journal&quot;,&quot;id&quot;:&quot;1fe28571-02a1-32b2-9ac8-620c7d9868c6&quot;,&quot;title&quot;:&quot;Ocean model predictions of chemistry changes from carbon dioxide emissions to the atmosphere and ocean&quot;,&quot;author&quot;:[{&quot;family&quot;:&quot;Caldeira&quot;,&quot;given&quot;:&quot;K&quot;,&quot;parse-names&quot;:false,&quot;dropping-particle&quot;:&quot;&quot;,&quot;non-dropping-particle&quot;:&quot;&quot;},{&quot;family&quot;:&quot;Wickett&quot;,&quot;given&quot;:&quot;M E&quot;,&quot;parse-names&quot;:false,&quot;dropping-particle&quot;:&quot;&quot;,&quot;non-dropping-particle&quot;:&quot;&quot;}],&quot;container-title&quot;:&quot;Journal of Geophysical Research&quot;,&quot;container-title-short&quot;:&quot;J Geophys Res&quot;,&quot;DOI&quot;:&quot;10.1029/2004jc002671&quot;,&quot;ISBN&quot;:&quot;2169-9275&quot;,&quot;issued&quot;:{&quot;date-parts&quot;:[[2005]]},&quot;page&quot;:&quot;12&quot;,&quot;language&quot;:&quot;English&quot;,&quot;abstract&quot;:&quot;We present ocean chemistry calculations based on ocean general circulation model simulations of atmospheric CO2 emission, stabilization of atmospheric CO2 content, and stabilization of atmospheric CO2 achieved in total or in part by injection of CO2 to the deep ocean interior. Our goal is to provide first-order results from various CO2 pathways, allowing correspondence with studies of marine biological effects of added CO2. Parts of the Southern Ocean become undersaturated with respect to aragonite under the Intergovernmental Panel on Climate Change Special Report on Emissions Scenarios (SRES) A1, A2, B1, and B2 emission pathways and the WRE pathways that stabilize CO2 at 650 ppm or above. Cumulative atmospheric emission of 5000 Pg C produces aragonite undersaturation in most of the surface ocean; 10,000 Pg C also produces calcite undersaturation in most of the surface ocean. Stabilization of atmospheric CO2 at 450 ppm produces both calcite and aragonite undersaturation in most of the deep ocean. The simulated SRES pathways produce global surface pH reductions of similar to 0.3-0.5 units by year 2100. Approximately this same reduction is produced by WRE650 and WRE1000 stabilization scenarios and by the 1250 Pg C emission scenario by year 2300. Atmospheric emissions of 5000 Pg C and 20,000 Pg C produce global surface pH reductions of 0.8 and 1.4 units, respectively, by year 2300. Simulations of deep ocean CO2 injection as an alternative to atmospheric release show greater chemical impact on the deep ocean as the price for having less impact on the surface ocean and climate. Changes in ocean chemistry of the magnitude shown are likely to be biologically significant.&quot;,&quot;issue&quot;:&quot;C9&quot;,&quot;volume&quot;:&quot;110&quot;},&quot;isTemporary&quot;:false},{&quot;id&quot;:&quot;a5f219ef-f0b1-3ef9-af5c-d7399391244f&quot;,&quot;itemData&quot;:{&quot;type&quot;:&quot;article-journal&quot;,&quot;id&quot;:&quot;a5f219ef-f0b1-3ef9-af5c-d7399391244f&quot;,&quot;title&quot;:&quot;Atmospheric CO2 stabilization and ocean acidification&quot;,&quot;author&quot;:[{&quot;family&quot;:&quot;Cao&quot;,&quot;given&quot;:&quot;L&quot;,&quot;parse-names&quot;:false,&quot;dropping-particle&quot;:&quot;&quot;,&quot;non-dropping-particle&quot;:&quot;&quot;},{&quot;family&quot;:&quot;Caldeira&quot;,&quot;given&quot;:&quot;K&quot;,&quot;parse-names&quot;:false,&quot;dropping-particle&quot;:&quot;&quot;,&quot;non-dropping-particle&quot;:&quot;&quot;}],&quot;container-title&quot;:&quot;Geophysical Research Letters&quot;,&quot;DOI&quot;:&quot;10.1029/2008gl035072&quot;,&quot;ISBN&quot;:&quot;0094-8276&quot;,&quot;issued&quot;:{&quot;date-parts&quot;:[[2008]]},&quot;page&quot;:&quot;5&quot;,&quot;language&quot;:&quot;English&quot;,&quot;abstract&quot;:&quot;We use a coupled climate/carbon-cycle model to examine the consequences of stabilizing atmospheric CO2 at different levels for ocean chemistry. Our simulations show the potential for major damage to at least some ocean ecosystems at atmospheric CO2 stabilization levels as low as 450 ppm. Before the industrial revolution, more than 98% of corals reefs were surrounded by waters that were &gt;3.5 times saturated with respect to their skeleton materials ( aragonite). If atmospheric CO2 is stabilized at 450 ppm only 8% of existing coral reefs will be surrounded by water with this saturation level. Also at this CO2 level 7% of the ocean South of 60 degrees S will become undersaturated with respect to aragonite, and parts of the high latitude ocean will experience a decrease in pH by more than 0.2 units. Results presented here provide an independent and additional basis for choosing targets of atmospheric CO2 stabilization levels. Citation: Cao, L., and K. Caldeira ( 2008), Atmospheric CO2 stabilization and ocean acidification, Geophys. Res. Lett., 35, L19609, doi: 10.1029/2008GL035072.&quot;,&quot;issue&quot;:&quot;19&quot;,&quot;volume&quot;:&quot;35&quot;,&quot;container-title-short&quot;:&quot;Geophys Res Lett&quot;},&quot;isTemporary&quot;:false},{&quot;id&quot;:&quot;ff3c7753-058c-3457-ad9a-4083caa2d638&quot;,&quot;itemData&quot;:{&quot;type&quot;:&quot;article-journal&quot;,&quot;id&quot;:&quot;ff3c7753-058c-3457-ad9a-4083caa2d638&quot;,&quot;title&quot;:&quot;Anthropogenic ocean acidification over the twenty-first century and its impact on calcifying organisms&quot;,&quot;author&quot;:[{&quot;family&quot;:&quot;Orr&quot;,&quot;given&quot;:&quot;J C&quot;,&quot;parse-names&quot;:false,&quot;dropping-particle&quot;:&quot;&quot;,&quot;non-dropping-particle&quot;:&quot;&quot;},{&quot;family&quot;:&quot;Fabry&quot;,&quot;given&quot;:&quot;V J&quot;,&quot;parse-names&quot;:false,&quot;dropping-particle&quot;:&quot;&quot;,&quot;non-dropping-particle&quot;:&quot;&quot;},{&quot;family&quot;:&quot;Aumont&quot;,&quot;given&quot;:&quot;O&quot;,&quot;parse-names&quot;:false,&quot;dropping-particle&quot;:&quot;&quot;,&quot;non-dropping-particle&quot;:&quot;&quot;},{&quot;family&quot;:&quot;Bopp&quot;,&quot;given&quot;:&quot;L&quot;,&quot;parse-names&quot;:false,&quot;dropping-particle&quot;:&quot;&quot;,&quot;non-dropping-particle&quot;:&quot;&quot;},{&quot;family&quot;:&quot;Doney&quot;,&quot;given&quot;:&quot;S C&quot;,&quot;parse-names&quot;:false,&quot;dropping-particle&quot;:&quot;&quot;,&quot;non-dropping-particle&quot;:&quot;&quot;},{&quot;family&quot;:&quot;Feely&quot;,&quot;given&quot;:&quot;R A&quot;,&quot;parse-names&quot;:false,&quot;dropping-particle&quot;:&quot;&quot;,&quot;non-dropping-particle&quot;:&quot;&quot;},{&quot;family&quot;:&quot;Gnanadesikan&quot;,&quot;given&quot;:&quot;A&quot;,&quot;parse-names&quot;:false,&quot;dropping-particle&quot;:&quot;&quot;,&quot;non-dropping-particle&quot;:&quot;&quot;},{&quot;family&quot;:&quot;Gruber&quot;,&quot;given&quot;:&quot;N&quot;,&quot;parse-names&quot;:false,&quot;dropping-particle&quot;:&quot;&quot;,&quot;non-dropping-particle&quot;:&quot;&quot;},{&quot;family&quot;:&quot;Ishida&quot;,&quot;given&quot;:&quot;A&quot;,&quot;parse-names&quot;:false,&quot;dropping-particle&quot;:&quot;&quot;,&quot;non-dropping-particle&quot;:&quot;&quot;},{&quot;family&quot;:&quot;Joos&quot;,&quot;given&quot;:&quot;F&quot;,&quot;parse-names&quot;:false,&quot;dropping-particle&quot;:&quot;&quot;,&quot;non-dropping-particle&quot;:&quot;&quot;},{&quot;family&quot;:&quot;Key&quot;,&quot;given&quot;:&quot;R M&quot;,&quot;parse-names&quot;:false,&quot;dropping-particle&quot;:&quot;&quot;,&quot;non-dropping-particle&quot;:&quot;&quot;},{&quot;family&quot;:&quot;Lindsay&quot;,&quot;given&quot;:&quot;K&quot;,&quot;parse-names&quot;:false,&quot;dropping-particle&quot;:&quot;&quot;,&quot;non-dropping-particle&quot;:&quot;&quot;},{&quot;family&quot;:&quot;Maier-Reimer&quot;,&quot;given&quot;:&quot;E&quot;,&quot;parse-names&quot;:false,&quot;dropping-particle&quot;:&quot;&quot;,&quot;non-dropping-particle&quot;:&quot;&quot;},{&quot;family&quot;:&quot;Matear&quot;,&quot;given&quot;:&quot;R&quot;,&quot;parse-names&quot;:false,&quot;dropping-particle&quot;:&quot;&quot;,&quot;non-dropping-particle&quot;:&quot;&quot;},{&quot;family&quot;:&quot;Monfray&quot;,&quot;given&quot;:&quot;P&quot;,&quot;parse-names&quot;:false,&quot;dropping-particle&quot;:&quot;&quot;,&quot;non-dropping-particle&quot;:&quot;&quot;},{&quot;family&quot;:&quot;Mouchet&quot;,&quot;given&quot;:&quot;A&quot;,&quot;parse-names&quot;:false,&quot;dropping-particle&quot;:&quot;&quot;,&quot;non-dropping-particle&quot;:&quot;&quot;},{&quot;family&quot;:&quot;Najjar&quot;,&quot;given&quot;:&quot;R G&quot;,&quot;parse-names&quot;:false,&quot;dropping-particle&quot;:&quot;&quot;,&quot;non-dropping-particle&quot;:&quot;&quot;},{&quot;family&quot;:&quot;Plattner&quot;,&quot;given&quot;:&quot;G K&quot;,&quot;parse-names&quot;:false,&quot;dropping-particle&quot;:&quot;&quot;,&quot;non-dropping-particle&quot;:&quot;&quot;},{&quot;family&quot;:&quot;Rodgers&quot;,&quot;given&quot;:&quot;K B&quot;,&quot;parse-names&quot;:false,&quot;dropping-particle&quot;:&quot;&quot;,&quot;non-dropping-particle&quot;:&quot;&quot;},{&quot;family&quot;:&quot;Sabine&quot;,&quot;given&quot;:&quot;C L&quot;,&quot;parse-names&quot;:false,&quot;dropping-particle&quot;:&quot;&quot;,&quot;non-dropping-particle&quot;:&quot;&quot;},{&quot;family&quot;:&quot;Sarmiento&quot;,&quot;given&quot;:&quot;J L&quot;,&quot;parse-names&quot;:false,&quot;dropping-particle&quot;:&quot;&quot;,&quot;non-dropping-particle&quot;:&quot;&quot;},{&quot;family&quot;:&quot;Schlitzer&quot;,&quot;given&quot;:&quot;R&quot;,&quot;parse-names&quot;:false,&quot;dropping-particle&quot;:&quot;&quot;,&quot;non-dropping-particle&quot;:&quot;&quot;},{&quot;family&quot;:&quot;Slater&quot;,&quot;given&quot;:&quot;R D&quot;,&quot;parse-names&quot;:false,&quot;dropping-particle&quot;:&quot;&quot;,&quot;non-dropping-particle&quot;:&quot;&quot;},{&quot;family&quot;:&quot;Totterdell&quot;,&quot;given&quot;:&quot;I J&quot;,&quot;parse-names&quot;:false,&quot;dropping-particle&quot;:&quot;&quot;,&quot;non-dropping-particle&quot;:&quot;&quot;},{&quot;family&quot;:&quot;Weirig&quot;,&quot;given&quot;:&quot;M F&quot;,&quot;parse-names&quot;:false,&quot;dropping-particle&quot;:&quot;&quot;,&quot;non-dropping-particle&quot;:&quot;&quot;},{&quot;family&quot;:&quot;Yamanaka&quot;,&quot;given&quot;:&quot;Y&quot;,&quot;parse-names&quot;:false,&quot;dropping-particle&quot;:&quot;&quot;,&quot;non-dropping-particle&quot;:&quot;&quot;},{&quot;family&quot;:&quot;Yool&quot;,&quot;given&quot;:&quot;A&quot;,&quot;parse-names&quot;:false,&quot;dropping-particle&quot;:&quot;&quot;,&quot;non-dropping-particle&quot;:&quot;&quot;}],&quot;container-title&quot;:&quot;Nature&quot;,&quot;container-title-short&quot;:&quot;Nature&quot;,&quot;DOI&quot;:&quot;10.1038/nature04095&quot;,&quot;ISBN&quot;:&quot;0028-0836&quot;,&quot;issued&quot;:{&quot;date-parts&quot;:[[2005]]},&quot;page&quot;:&quot;681-686&quot;,&quot;language&quot;:&quot;English&quot;,&quot;abstract&quot;:&quot;Today's surface ocean is saturated with respect to calcium carbonate, but increasing atmospheric carbon dioxide concentrations are reducing ocean pH and carbonate ion concentrations, and thus the level of calcium carbonate saturation. Experimental evidence suggests that if these trends continue, key marine organisms - such as corals and some plankton - will have difficulty maintaining their external calcium carbonate skeletons. Here we use 13 models of the ocean - carbon cycle to assess calcium carbonate saturation under the IS92a 'business-as-usual' scenario for future emissions of anthropogenic carbon dioxide. In our projections, Southern Ocean surface waters will begin to become undersaturated with respect to aragonite, a metastable form of calcium carbonate, by the year 2050. By 2100, this undersaturation could extend throughout the entire Southern Ocean and into the subarctic Pacific Ocean. When live pteropods were exposed to our predicted level of undersaturation during a two-day shipboard experiment, their aragonite shells showed notable dissolution. Our findings indicate that conditions detrimental to high-latitude ecosystems could develop within decades, not centuries as suggested previously.&quot;,&quot;issue&quot;:&quot;7059&quot;,&quot;volume&quot;:&quot;437&quot;},&quot;isTemporary&quot;:false},{&quot;id&quot;:&quot;68f54d3b-d93a-31ec-9c7b-32987f5e000f&quot;,&quot;itemData&quot;:{&quot;type&quot;:&quot;article-journal&quot;,&quot;id&quot;:&quot;68f54d3b-d93a-31ec-9c7b-32987f5e000f&quot;,&quot;title&quot;:&quot;Imminent ocean acidification in the Arctic projected with the NCAR global coupled carbon cycle-climate model&quot;,&quot;author&quot;:[{&quot;family&quot;:&quot;Steinacher&quot;,&quot;given&quot;:&quot;M&quot;,&quot;parse-names&quot;:false,&quot;dropping-particle&quot;:&quot;&quot;,&quot;non-dropping-particle&quot;:&quot;&quot;},{&quot;family&quot;:&quot;Joos&quot;,&quot;given&quot;:&quot;F&quot;,&quot;parse-names&quot;:false,&quot;dropping-particle&quot;:&quot;&quot;,&quot;non-dropping-particle&quot;:&quot;&quot;},{&quot;family&quot;:&quot;Frolicher&quot;,&quot;given&quot;:&quot;T L&quot;,&quot;parse-names&quot;:false,&quot;dropping-particle&quot;:&quot;&quot;,&quot;non-dropping-particle&quot;:&quot;&quot;},{&quot;family&quot;:&quot;Plattner&quot;,&quot;given&quot;:&quot;G K&quot;,&quot;parse-names&quot;:false,&quot;dropping-particle&quot;:&quot;&quot;,&quot;non-dropping-particle&quot;:&quot;&quot;},{&quot;family&quot;:&quot;Doney&quot;,&quot;given&quot;:&quot;S C&quot;,&quot;parse-names&quot;:false,&quot;dropping-particle&quot;:&quot;&quot;,&quot;non-dropping-particle&quot;:&quot;&quot;}],&quot;container-title&quot;:&quot;Biogeosciences&quot;,&quot;DOI&quot;:&quot;10.5194/bg-6-515-2009&quot;,&quot;ISBN&quot;:&quot;1726-4170&quot;,&quot;issued&quot;:{&quot;date-parts&quot;:[[2009]]},&quot;page&quot;:&quot;515-533&quot;,&quot;language&quot;:&quot;English&quot;,&quot;abstract&quot;:&quot;Ocean acidification from the uptake of anthropogenic carbon is simulated for the industrial period and IPCC SRES emission scenarios A2 and B1 with a global coupled carbon cycle-climate model. Earlier studies identified seawater saturation state with respect to aragonite, a mineral phase of calcium carbonate, as a key variable governing impacts on corals and other shell-forming organisms. Globally in the A2 scenario, water saturated by more than 300%, considered suitable for coral growth, vanishes by 2070 AD (CO2 approximate to 630 ppm), and the ocean volume fraction occupied by saturated water decreases from 42% to 25% over this century. The largest simulated pH changes worldwide occur in Arctic surface waters, where hydrogen ion concentration increases by up to 185% (Delta pH=-0.45). Projected climate change amplifies the decrease in Arctic surface mean saturation and pH by more than 20%, mainly due to freshening and increased carbon uptake in response to sea ice retreat. Modeled saturation compares well with observation-based estimates along an Arctic transect and simulated changes have been corrected for remaining model-data differences in this region. Aragonite undersaturation in Arctic surface waters is projected to occur locally within a decade and to become more widespread as atmospheric CO2 continues to grow. The results imply that surface waters in the Arctic Ocean will become corrosive to aragonite, with potentially large implications for the marine ecosystem, if anthropogenic carbon emissions are not reduced and atmospheric CO2 not kept below 450 ppm.&quot;,&quot;issue&quot;:&quot;4&quot;,&quot;volume&quot;:&quot;6&quot;,&quot;container-title-short&quot;:&quot;&quot;},&quot;isTemporary&quot;:false}]},{&quot;citationID&quot;:&quot;MENDELEY_CITATION_15164a19-f14a-4ac3-8859-d391cf2c009c&quot;,&quot;properties&quot;:{&quot;noteIndex&quot;:0},&quot;isEdited&quot;:false,&quot;manualOverride&quot;:{&quot;isManuallyOverridden&quot;:false,&quot;citeprocText&quot;:&quot;(Orr et al. 2005)&quot;,&quot;manualOverrideText&quot;:&quot;&quot;},&quot;citationTag&quot;:&quot;MENDELEY_CITATION_v3_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&quot;,&quot;citationItems&quot;:[{&quot;id&quot;:&quot;ff3c7753-058c-3457-ad9a-4083caa2d638&quot;,&quot;itemData&quot;:{&quot;type&quot;:&quot;article-journal&quot;,&quot;id&quot;:&quot;ff3c7753-058c-3457-ad9a-4083caa2d638&quot;,&quot;title&quot;:&quot;Anthropogenic ocean acidification over the twenty-first century and its impact on calcifying organisms&quot;,&quot;author&quot;:[{&quot;family&quot;:&quot;Orr&quot;,&quot;given&quot;:&quot;J C&quot;,&quot;parse-names&quot;:false,&quot;dropping-particle&quot;:&quot;&quot;,&quot;non-dropping-particle&quot;:&quot;&quot;},{&quot;family&quot;:&quot;Fabry&quot;,&quot;given&quot;:&quot;V J&quot;,&quot;parse-names&quot;:false,&quot;dropping-particle&quot;:&quot;&quot;,&quot;non-dropping-particle&quot;:&quot;&quot;},{&quot;family&quot;:&quot;Aumont&quot;,&quot;given&quot;:&quot;O&quot;,&quot;parse-names&quot;:false,&quot;dropping-particle&quot;:&quot;&quot;,&quot;non-dropping-particle&quot;:&quot;&quot;},{&quot;family&quot;:&quot;Bopp&quot;,&quot;given&quot;:&quot;L&quot;,&quot;parse-names&quot;:false,&quot;dropping-particle&quot;:&quot;&quot;,&quot;non-dropping-particle&quot;:&quot;&quot;},{&quot;family&quot;:&quot;Doney&quot;,&quot;given&quot;:&quot;S C&quot;,&quot;parse-names&quot;:false,&quot;dropping-particle&quot;:&quot;&quot;,&quot;non-dropping-particle&quot;:&quot;&quot;},{&quot;family&quot;:&quot;Feely&quot;,&quot;given&quot;:&quot;R A&quot;,&quot;parse-names&quot;:false,&quot;dropping-particle&quot;:&quot;&quot;,&quot;non-dropping-particle&quot;:&quot;&quot;},{&quot;family&quot;:&quot;Gnanadesikan&quot;,&quot;given&quot;:&quot;A&quot;,&quot;parse-names&quot;:false,&quot;dropping-particle&quot;:&quot;&quot;,&quot;non-dropping-particle&quot;:&quot;&quot;},{&quot;family&quot;:&quot;Gruber&quot;,&quot;given&quot;:&quot;N&quot;,&quot;parse-names&quot;:false,&quot;dropping-particle&quot;:&quot;&quot;,&quot;non-dropping-particle&quot;:&quot;&quot;},{&quot;family&quot;:&quot;Ishida&quot;,&quot;given&quot;:&quot;A&quot;,&quot;parse-names&quot;:false,&quot;dropping-particle&quot;:&quot;&quot;,&quot;non-dropping-particle&quot;:&quot;&quot;},{&quot;family&quot;:&quot;Joos&quot;,&quot;given&quot;:&quot;F&quot;,&quot;parse-names&quot;:false,&quot;dropping-particle&quot;:&quot;&quot;,&quot;non-dropping-particle&quot;:&quot;&quot;},{&quot;family&quot;:&quot;Key&quot;,&quot;given&quot;:&quot;R M&quot;,&quot;parse-names&quot;:false,&quot;dropping-particle&quot;:&quot;&quot;,&quot;non-dropping-particle&quot;:&quot;&quot;},{&quot;family&quot;:&quot;Lindsay&quot;,&quot;given&quot;:&quot;K&quot;,&quot;parse-names&quot;:false,&quot;dropping-particle&quot;:&quot;&quot;,&quot;non-dropping-particle&quot;:&quot;&quot;},{&quot;family&quot;:&quot;Maier-Reimer&quot;,&quot;given&quot;:&quot;E&quot;,&quot;parse-names&quot;:false,&quot;dropping-particle&quot;:&quot;&quot;,&quot;non-dropping-particle&quot;:&quot;&quot;},{&quot;family&quot;:&quot;Matear&quot;,&quot;given&quot;:&quot;R&quot;,&quot;parse-names&quot;:false,&quot;dropping-particle&quot;:&quot;&quot;,&quot;non-dropping-particle&quot;:&quot;&quot;},{&quot;family&quot;:&quot;Monfray&quot;,&quot;given&quot;:&quot;P&quot;,&quot;parse-names&quot;:false,&quot;dropping-particle&quot;:&quot;&quot;,&quot;non-dropping-particle&quot;:&quot;&quot;},{&quot;family&quot;:&quot;Mouchet&quot;,&quot;given&quot;:&quot;A&quot;,&quot;parse-names&quot;:false,&quot;dropping-particle&quot;:&quot;&quot;,&quot;non-dropping-particle&quot;:&quot;&quot;},{&quot;family&quot;:&quot;Najjar&quot;,&quot;given&quot;:&quot;R G&quot;,&quot;parse-names&quot;:false,&quot;dropping-particle&quot;:&quot;&quot;,&quot;non-dropping-particle&quot;:&quot;&quot;},{&quot;family&quot;:&quot;Plattner&quot;,&quot;given&quot;:&quot;G K&quot;,&quot;parse-names&quot;:false,&quot;dropping-particle&quot;:&quot;&quot;,&quot;non-dropping-particle&quot;:&quot;&quot;},{&quot;family&quot;:&quot;Rodgers&quot;,&quot;given&quot;:&quot;K B&quot;,&quot;parse-names&quot;:false,&quot;dropping-particle&quot;:&quot;&quot;,&quot;non-dropping-particle&quot;:&quot;&quot;},{&quot;family&quot;:&quot;Sabine&quot;,&quot;given&quot;:&quot;C L&quot;,&quot;parse-names&quot;:false,&quot;dropping-particle&quot;:&quot;&quot;,&quot;non-dropping-particle&quot;:&quot;&quot;},{&quot;family&quot;:&quot;Sarmiento&quot;,&quot;given&quot;:&quot;J L&quot;,&quot;parse-names&quot;:false,&quot;dropping-particle&quot;:&quot;&quot;,&quot;non-dropping-particle&quot;:&quot;&quot;},{&quot;family&quot;:&quot;Schlitzer&quot;,&quot;given&quot;:&quot;R&quot;,&quot;parse-names&quot;:false,&quot;dropping-particle&quot;:&quot;&quot;,&quot;non-dropping-particle&quot;:&quot;&quot;},{&quot;family&quot;:&quot;Slater&quot;,&quot;given&quot;:&quot;R D&quot;,&quot;parse-names&quot;:false,&quot;dropping-particle&quot;:&quot;&quot;,&quot;non-dropping-particle&quot;:&quot;&quot;},{&quot;family&quot;:&quot;Totterdell&quot;,&quot;given&quot;:&quot;I J&quot;,&quot;parse-names&quot;:false,&quot;dropping-particle&quot;:&quot;&quot;,&quot;non-dropping-particle&quot;:&quot;&quot;},{&quot;family&quot;:&quot;Weirig&quot;,&quot;given&quot;:&quot;M F&quot;,&quot;parse-names&quot;:false,&quot;dropping-particle&quot;:&quot;&quot;,&quot;non-dropping-particle&quot;:&quot;&quot;},{&quot;family&quot;:&quot;Yamanaka&quot;,&quot;given&quot;:&quot;Y&quot;,&quot;parse-names&quot;:false,&quot;dropping-particle&quot;:&quot;&quot;,&quot;non-dropping-particle&quot;:&quot;&quot;},{&quot;family&quot;:&quot;Yool&quot;,&quot;given&quot;:&quot;A&quot;,&quot;parse-names&quot;:false,&quot;dropping-particle&quot;:&quot;&quot;,&quot;non-dropping-particle&quot;:&quot;&quot;}],&quot;container-title&quot;:&quot;Nature&quot;,&quot;container-title-short&quot;:&quot;Nature&quot;,&quot;DOI&quot;:&quot;10.1038/nature04095&quot;,&quot;ISBN&quot;:&quot;0028-0836&quot;,&quot;issued&quot;:{&quot;date-parts&quot;:[[2005]]},&quot;page&quot;:&quot;681-686&quot;,&quot;language&quot;:&quot;English&quot;,&quot;abstract&quot;:&quot;Today's surface ocean is saturated with respect to calcium carbonate, but increasing atmospheric carbon dioxide concentrations are reducing ocean pH and carbonate ion concentrations, and thus the level of calcium carbonate saturation. Experimental evidence suggests that if these trends continue, key marine organisms - such as corals and some plankton - will have difficulty maintaining their external calcium carbonate skeletons. Here we use 13 models of the ocean - carbon cycle to assess calcium carbonate saturation under the IS92a 'business-as-usual' scenario for future emissions of anthropogenic carbon dioxide. In our projections, Southern Ocean surface waters will begin to become undersaturated with respect to aragonite, a metastable form of calcium carbonate, by the year 2050. By 2100, this undersaturation could extend throughout the entire Southern Ocean and into the subarctic Pacific Ocean. When live pteropods were exposed to our predicted level of undersaturation during a two-day shipboard experiment, their aragonite shells showed notable dissolution. Our findings indicate that conditions detrimental to high-latitude ecosystems could develop within decades, not centuries as suggested previously.&quot;,&quot;issue&quot;:&quot;7059&quot;,&quot;volume&quot;:&quot;437&quot;},&quot;isTemporary&quot;:false}]},{&quot;citationID&quot;:&quot;MENDELEY_CITATION_1a9d9a47-7c0e-4feb-8a6f-57f73f30e920&quot;,&quot;properties&quot;:{&quot;noteIndex&quot;:0},&quot;isEdited&quot;:false,&quot;manualOverride&quot;:{&quot;isManuallyOverridden&quot;:false,&quot;citeprocText&quot;:&quot;(Rabalais et al. 2010; Doney et al. 2012)&quot;,&quot;manualOverrideText&quot;:&quot;&quot;},&quot;citationTag&quot;:&quot;MENDELEY_CITATION_v3_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&quot;,&quot;citationItems&quot;:[{&quot;id&quot;:&quot;65ed22c3-c404-3a0c-93c0-0158ac57b527&quot;,&quot;itemData&quot;:{&quot;type&quot;:&quot;article-journal&quot;,&quot;id&quot;:&quot;65ed22c3-c404-3a0c-93c0-0158ac57b527&quot;,&quot;title&quot;:&quot;Dynamics and distribution of natural and human-caused hypoxia&quot;,&quot;author&quot;:[{&quot;family&quot;:&quot;Rabalais&quot;,&quot;given&quot;:&quot;N N&quot;,&quot;parse-names&quot;:false,&quot;dropping-particle&quot;:&quot;&quot;,&quot;non-dropping-particle&quot;:&quot;&quot;},{&quot;family&quot;:&quot;Díaz&quot;,&quot;given&quot;:&quot;R J&quot;,&quot;parse-names&quot;:false,&quot;dropping-particle&quot;:&quot;&quot;,&quot;non-dropping-particle&quot;:&quot;&quot;},{&quot;family&quot;:&quot;Levin&quot;,&quot;given&quot;:&quot;L A&quot;,&quot;parse-names&quot;:false,&quot;dropping-particle&quot;:&quot;&quot;,&quot;non-dropping-particle&quot;:&quot;&quot;},{&quot;family&quot;:&quot;Turner&quot;,&quot;given&quot;:&quot;R E&quot;,&quot;parse-names&quot;:false,&quot;dropping-particle&quot;:&quot;&quot;,&quot;non-dropping-particle&quot;:&quot;&quot;},{&quot;family&quot;:&quot;Gilbert&quot;,&quot;given&quot;:&quot;D&quot;,&quot;parse-names&quot;:false,&quot;dropping-particle&quot;:&quot;&quot;,&quot;non-dropping-particle&quot;:&quot;&quot;},{&quot;family&quot;:&quot;Zhang&quot;,&quot;given&quot;:&quot;J&quot;,&quot;parse-names&quot;:false,&quot;dropping-particle&quot;:&quot;&quot;,&quot;non-dropping-particle&quot;:&quot;&quot;}],&quot;container-title&quot;:&quot;Biogeosciences&quot;,&quot;URL&quot;:&quot;www.biogeosciences.net/7/585/2010/&quot;,&quot;issued&quot;:{&quot;date-parts&quot;:[[2010]]},&quot;page&quot;:&quot;585-619&quot;,&quot;abstract&quot;:&quot;Water masses can become undersaturated with oxygen when natural processes alone or in combination with anthropogenic processes produce enough organic carbon that is aerobically decomposed faster than the rate of oxygen re-aeration. The dominant natural processes usually involved are photosynthetic carbon production and microbial respiration. The re-supply rate is indirectly related to its isolation from the surface layer. Hypoxic water masses (&lt;2 mg L −1 , or approximately 30% saturation) can form, therefore, under \&quot;natural\&quot; conditions, and are more likely to occur in marine systems when the water residence time is extended, water exchange and ventilation are minimal, stratification occurs, and where carbon production and export to the bottom layer are relatively high. Hypoxia has occurred through geological time and naturally occurs in oxygen minimum zones, deep basins, eastern boundary upwelling systems, and fjords.&quot;,&quot;volume&quot;:&quot;7&quot;,&quot;container-title-short&quot;:&quot;&quot;},&quot;isTemporary&quot;:false},{&quot;id&quot;:&quot;522dde2b-55cf-32d3-969c-90a34ed31548&quot;,&quot;itemData&quot;:{&quot;type&quot;:&quot;article-journal&quot;,&quot;id&quot;:&quot;522dde2b-55cf-32d3-969c-90a34ed31548&quot;,&quot;title&quot;:&quot;Climate change impacts on marine ecosystems&quot;,&quot;author&quot;:[{&quot;family&quot;:&quot;Doney&quot;,&quot;given&quot;:&quot;Scott C.&quot;,&quot;parse-names&quot;:false,&quot;dropping-particle&quot;:&quot;&quot;,&quot;non-dropping-particle&quot;:&quot;&quot;},{&quot;family&quot;:&quot;Ruckelshaus&quot;,&quot;given&quot;:&quot;Mary&quot;,&quot;parse-names&quot;:false,&quot;dropping-particle&quot;:&quot;&quot;,&quot;non-dropping-particle&quot;:&quot;&quot;},{&quot;family&quot;:&quot;Emmett Duffy&quot;,&quot;given&quot;:&quot;J.&quot;,&quot;parse-names&quot;:false,&quot;dropping-particle&quot;:&quot;&quot;,&quot;non-dropping-particle&quot;:&quot;&quot;},{&quot;family&quot;:&quot;Barry&quot;,&quot;given&quot;:&quot;James P.&quot;,&quot;parse-names&quot;:false,&quot;dropping-particle&quot;:&quot;&quot;,&quot;non-dropping-particle&quot;:&quot;&quot;},{&quot;family&quot;:&quot;Chan&quot;,&quot;given&quot;:&quot;Francis&quot;,&quot;parse-names&quot;:false,&quot;dropping-particle&quot;:&quot;&quot;,&quot;non-dropping-particle&quot;:&quot;&quot;},{&quot;family&quot;:&quot;English&quot;,&quot;given&quot;:&quot;Chad A.&quot;,&quot;parse-names&quot;:false,&quot;dropping-particle&quot;:&quot;&quot;,&quot;non-dropping-particle&quot;:&quot;&quot;},{&quot;family&quot;:&quot;Galindo&quot;,&quot;given&quot;:&quot;Heather M.&quot;,&quot;parse-names&quot;:false,&quot;dropping-particle&quot;:&quot;&quot;,&quot;non-dropping-particle&quot;:&quot;&quot;},{&quot;family&quot;:&quot;Grebmeier&quot;,&quot;given&quot;:&quot;Jacqueline M.&quot;,&quot;parse-names&quot;:false,&quot;dropping-particle&quot;:&quot;&quot;,&quot;non-dropping-particle&quot;:&quot;&quot;},{&quot;family&quot;:&quot;Hollowed&quot;,&quot;given&quot;:&quot;Anne B.&quot;,&quot;parse-names&quot;:false,&quot;dropping-particle&quot;:&quot;&quot;,&quot;non-dropping-particle&quot;:&quot;&quot;},{&quot;family&quot;:&quot;Knowlton&quot;,&quot;given&quot;:&quot;Nancy&quot;,&quot;parse-names&quot;:false,&quot;dropping-particle&quot;:&quot;&quot;,&quot;non-dropping-particle&quot;:&quot;&quot;},{&quot;family&quot;:&quot;Polovina&quot;,&quot;given&quot;:&quot;Jeffrey&quot;,&quot;parse-names&quot;:false,&quot;dropping-particle&quot;:&quot;&quot;,&quot;non-dropping-particle&quot;:&quot;&quot;},{&quot;family&quot;:&quot;Rabalais&quot;,&quot;given&quot;:&quot;Nancy N.&quot;,&quot;parse-names&quot;:false,&quot;dropping-particle&quot;:&quot;&quot;,&quot;non-dropping-particle&quot;:&quot;&quot;},{&quot;family&quot;:&quot;Sydeman&quot;,&quot;given&quot;:&quot;William J.&quot;,&quot;parse-names&quot;:false,&quot;dropping-particle&quot;:&quot;&quot;,&quot;non-dropping-particle&quot;:&quot;&quot;},{&quot;family&quot;:&quot;Talley&quot;,&quot;given&quot;:&quot;Lynne D.&quot;,&quot;parse-names&quot;:false,&quot;dropping-particle&quot;:&quot;&quot;,&quot;non-dropping-particle&quot;:&quot;&quot;}],&quot;container-title&quot;:&quot;Annual Review of Marine Science&quot;,&quot;container-title-short&quot;:&quot;Ann Rev Mar Sci&quot;,&quot;DOI&quot;:&quot;10.1146/annurev-marine-041911-111611&quot;,&quot;ISSN&quot;:&quot;19411405&quot;,&quot;PMID&quot;:&quot;22457967&quot;,&quot;issued&quot;:{&quot;date-parts&quot;:[[2012]]},&quot;page&quot;:&quot;11-37&quot;,&quot;abstract&quot;:&quot;In marine ecosystems, rising atmospheric CO 2 and climate change are associated with concurrent shifts in temperature, circulation, stratification, nutrient input, oxygen content, and ocean acidification, with potentially wide-ranging biological effects. Population-level shifts are occurring because of physiological intolerance to new environments, altered dispersal patterns, and changes in species interactions. Together with local climate-driven invasion and extinction, these processes result in altered community structure and diversity, including possible emergence of novel ecosystems. Impacts are particularly striking for the poles and the tropics, because of the sensitivity of polar ecosystems to sea-ice retreat and poleward species migrations as well as the sensitivity of coral-algal symbiosis to minor increases in temperature. Midlatitude upwelling systems, like the California Current, exhibit strong linkages between climate and species distributions, phenology, and demography. Aggregated effects may modify energy and material flows as well as biogeochemical cycles, eventually impacting the overall ecosystem functioning and services upon which people and societies depend. Copyright © 2012 by Annual Reviews. All rights reserved.&quot;,&quot;volume&quot;:&quot;4&quot;},&quot;isTemporary&quot;:false}]},{&quot;citationID&quot;:&quot;MENDELEY_CITATION_0d8f742a-757c-47ec-9517-e6e1014dcb9b&quot;,&quot;properties&quot;:{&quot;noteIndex&quot;:0},&quot;isEdited&quot;:false,&quot;manualOverride&quot;:{&quot;isManuallyOverridden&quot;:false,&quot;citeprocText&quot;:&quot;(Rabalais et al. 2010)&quot;,&quot;manualOverrideText&quot;:&quot;&quot;},&quot;citationTag&quot;:&quot;MENDELEY_CITATION_v3_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&quot;,&quot;citationItems&quot;:[{&quot;id&quot;:&quot;65ed22c3-c404-3a0c-93c0-0158ac57b527&quot;,&quot;itemData&quot;:{&quot;type&quot;:&quot;article-journal&quot;,&quot;id&quot;:&quot;65ed22c3-c404-3a0c-93c0-0158ac57b527&quot;,&quot;title&quot;:&quot;Dynamics and distribution of natural and human-caused hypoxia&quot;,&quot;author&quot;:[{&quot;family&quot;:&quot;Rabalais&quot;,&quot;given&quot;:&quot;N N&quot;,&quot;parse-names&quot;:false,&quot;dropping-particle&quot;:&quot;&quot;,&quot;non-dropping-particle&quot;:&quot;&quot;},{&quot;family&quot;:&quot;Díaz&quot;,&quot;given&quot;:&quot;R J&quot;,&quot;parse-names&quot;:false,&quot;dropping-particle&quot;:&quot;&quot;,&quot;non-dropping-particle&quot;:&quot;&quot;},{&quot;family&quot;:&quot;Levin&quot;,&quot;given&quot;:&quot;L A&quot;,&quot;parse-names&quot;:false,&quot;dropping-particle&quot;:&quot;&quot;,&quot;non-dropping-particle&quot;:&quot;&quot;},{&quot;family&quot;:&quot;Turner&quot;,&quot;given&quot;:&quot;R E&quot;,&quot;parse-names&quot;:false,&quot;dropping-particle&quot;:&quot;&quot;,&quot;non-dropping-particle&quot;:&quot;&quot;},{&quot;family&quot;:&quot;Gilbert&quot;,&quot;given&quot;:&quot;D&quot;,&quot;parse-names&quot;:false,&quot;dropping-particle&quot;:&quot;&quot;,&quot;non-dropping-particle&quot;:&quot;&quot;},{&quot;family&quot;:&quot;Zhang&quot;,&quot;given&quot;:&quot;J&quot;,&quot;parse-names&quot;:false,&quot;dropping-particle&quot;:&quot;&quot;,&quot;non-dropping-particle&quot;:&quot;&quot;}],&quot;container-title&quot;:&quot;Biogeosciences&quot;,&quot;URL&quot;:&quot;www.biogeosciences.net/7/585/2010/&quot;,&quot;issued&quot;:{&quot;date-parts&quot;:[[2010]]},&quot;page&quot;:&quot;585-619&quot;,&quot;abstract&quot;:&quot;Water masses can become undersaturated with oxygen when natural processes alone or in combination with anthropogenic processes produce enough organic carbon that is aerobically decomposed faster than the rate of oxygen re-aeration. The dominant natural processes usually involved are photosynthetic carbon production and microbial respiration. The re-supply rate is indirectly related to its isolation from the surface layer. Hypoxic water masses (&lt;2 mg L −1 , or approximately 30% saturation) can form, therefore, under \&quot;natural\&quot; conditions, and are more likely to occur in marine systems when the water residence time is extended, water exchange and ventilation are minimal, stratification occurs, and where carbon production and export to the bottom layer are relatively high. Hypoxia has occurred through geological time and naturally occurs in oxygen minimum zones, deep basins, eastern boundary upwelling systems, and fjords.&quot;,&quot;volume&quot;:&quot;7&quot;,&quot;container-title-short&quot;:&quot;&quot;},&quot;isTemporary&quot;:false}]},{&quot;citationID&quot;:&quot;MENDELEY_CITATION_ab735f4a-ed57-4ffe-be24-249bad5c4dfa&quot;,&quot;properties&quot;:{&quot;noteIndex&quot;:0},&quot;isEdited&quot;:false,&quot;manualOverride&quot;:{&quot;isManuallyOverridden&quot;:false,&quot;citeprocText&quot;:&quot;(Rabalais et al. 2010)&quot;,&quot;manualOverrideText&quot;:&quot;&quot;},&quot;citationTag&quot;:&quot;MENDELEY_CITATION_v3_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&quot;,&quot;citationItems&quot;:[{&quot;id&quot;:&quot;65ed22c3-c404-3a0c-93c0-0158ac57b527&quot;,&quot;itemData&quot;:{&quot;type&quot;:&quot;article-journal&quot;,&quot;id&quot;:&quot;65ed22c3-c404-3a0c-93c0-0158ac57b527&quot;,&quot;title&quot;:&quot;Dynamics and distribution of natural and human-caused hypoxia&quot;,&quot;author&quot;:[{&quot;family&quot;:&quot;Rabalais&quot;,&quot;given&quot;:&quot;N N&quot;,&quot;parse-names&quot;:false,&quot;dropping-particle&quot;:&quot;&quot;,&quot;non-dropping-particle&quot;:&quot;&quot;},{&quot;family&quot;:&quot;Díaz&quot;,&quot;given&quot;:&quot;R J&quot;,&quot;parse-names&quot;:false,&quot;dropping-particle&quot;:&quot;&quot;,&quot;non-dropping-particle&quot;:&quot;&quot;},{&quot;family&quot;:&quot;Levin&quot;,&quot;given&quot;:&quot;L A&quot;,&quot;parse-names&quot;:false,&quot;dropping-particle&quot;:&quot;&quot;,&quot;non-dropping-particle&quot;:&quot;&quot;},{&quot;family&quot;:&quot;Turner&quot;,&quot;given&quot;:&quot;R E&quot;,&quot;parse-names&quot;:false,&quot;dropping-particle&quot;:&quot;&quot;,&quot;non-dropping-particle&quot;:&quot;&quot;},{&quot;family&quot;:&quot;Gilbert&quot;,&quot;given&quot;:&quot;D&quot;,&quot;parse-names&quot;:false,&quot;dropping-particle&quot;:&quot;&quot;,&quot;non-dropping-particle&quot;:&quot;&quot;},{&quot;family&quot;:&quot;Zhang&quot;,&quot;given&quot;:&quot;J&quot;,&quot;parse-names&quot;:false,&quot;dropping-particle&quot;:&quot;&quot;,&quot;non-dropping-particle&quot;:&quot;&quot;}],&quot;container-title&quot;:&quot;Biogeosciences&quot;,&quot;URL&quot;:&quot;www.biogeosciences.net/7/585/2010/&quot;,&quot;issued&quot;:{&quot;date-parts&quot;:[[2010]]},&quot;page&quot;:&quot;585-619&quot;,&quot;abstract&quot;:&quot;Water masses can become undersaturated with oxygen when natural processes alone or in combination with anthropogenic processes produce enough organic carbon that is aerobically decomposed faster than the rate of oxygen re-aeration. The dominant natural processes usually involved are photosynthetic carbon production and microbial respiration. The re-supply rate is indirectly related to its isolation from the surface layer. Hypoxic water masses (&lt;2 mg L −1 , or approximately 30% saturation) can form, therefore, under \&quot;natural\&quot; conditions, and are more likely to occur in marine systems when the water residence time is extended, water exchange and ventilation are minimal, stratification occurs, and where carbon production and export to the bottom layer are relatively high. Hypoxia has occurred through geological time and naturally occurs in oxygen minimum zones, deep basins, eastern boundary upwelling systems, and fjords.&quot;,&quot;volume&quot;:&quot;7&quot;,&quot;container-title-short&quot;:&quot;&quot;},&quot;isTemporary&quot;:false}]},{&quot;citationID&quot;:&quot;MENDELEY_CITATION_2765f0e0-d6bd-42a7-8cd9-6a882f6ff016&quot;,&quot;properties&quot;:{&quot;noteIndex&quot;:0},&quot;isEdited&quot;:false,&quot;manualOverride&quot;:{&quot;isManuallyOverridden&quot;:false,&quot;citeprocText&quot;:&quot;(Wargo et al. 2016)&quot;,&quot;manualOverrideText&quot;:&quot;&quot;},&quot;citationTag&quot;:&quot;MENDELEY_CITATION_v3_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&quot;,&quot;citationItems&quot;:[{&quot;id&quot;:&quot;7dfcc95f-b3a1-3da3-9265-e17b2dba21e6&quot;,&quot;itemData&quot;:{&quot;type&quot;:&quot;report&quot;,&quot;id&quot;:&quot;7dfcc95f-b3a1-3da3-9265-e17b2dba21e6&quot;,&quot;title&quot;:&quot;Washington Pink Shrimp fishery shrimp trawl operations and bycatch of Eulachon Smelt, Rockfish, and Flatfish&quot;,&quot;author&quot;:[{&quot;family&quot;:&quot;Wargo&quot;,&quot;given&quot;:&quot;Lorna&quot;,&quot;parse-names&quot;:false,&quot;dropping-particle&quot;:&quot;&quot;,&quot;non-dropping-particle&quot;:&quot;&quot;},{&quot;family&quot;:&quot;Ryding&quot;,&quot;given&quot;:&quot;Kristen E&quot;,&quot;parse-names&quot;:false,&quot;dropping-particle&quot;:&quot;&quot;,&quot;non-dropping-particle&quot;:&quot;&quot;},{&quot;family&quot;:&quot;Speidel&quot;,&quot;given&quot;:&quot;Brad W&quot;,&quot;parse-names&quot;:false,&quot;dropping-particle&quot;:&quot;&quot;,&quot;non-dropping-particle&quot;:&quot;&quot;},{&quot;family&quot;:&quot;Hinton&quot;,&quot;given&quot;:&quot;Kristen E&quot;,&quot;parse-names&quot;:false,&quot;dropping-particle&quot;:&quot;&quot;,&quot;non-dropping-particle&quot;:&quot;&quot;}],&quot;issued&quot;:{&quot;date-parts&quot;:[[2016]]},&quot;container-title-short&quot;:&quot;&quot;},&quot;isTemporary&quot;:false}]}]"/>
     <we:property name="MENDELEY_CITATIONS_LOCALE_CODE" value="&quot;en-US&quot;"/>
     <we:property name="MENDELEY_CITATIONS_STYLE" value="{&quot;id&quot;:&quot;https://www.zotero.org/styles/transactions-of-the-american-fisheries-society&quot;,&quot;title&quot;:&quot;Transactions of the American Fisheries Society&quot;,&quot;format&quot;:&quot;author-date&quot;,&quot;defaultLocale&quot;:&quot;en-US&quot;,&quot;isLocaleCodeValid&quot;:true}"/>
   </we:properties>

</xml_diff>

<commit_message>
fixed area code in title page
</commit_message>
<xml_diff>
--- a/manuscript/veggerby et al v11.docx
+++ b/manuscript/veggerby et al v11.docx
@@ -161,7 +161,13 @@
         <w:t>y</w:t>
       </w:r>
       <w:r>
-        <w:t xml:space="preserve"> Sciences, University of Washington, 1122 NE Boat St, Seattle, WA 98105</w:t>
+        <w:t xml:space="preserve"> Sciences, University of Washington, 1122 NE Boat St, Seattle, WA 981</w:t>
+      </w:r>
+      <w:r>
+        <w:t>9</w:t>
+      </w:r>
+      <w:r>
+        <w:t>5</w:t>
       </w:r>
     </w:p>
     <w:p>
@@ -175,7 +181,13 @@
         <w:t>2</w:t>
       </w:r>
       <w:r>
-        <w:t>: U.S. Geological Survey Washington Cooperative Fish and Wildlife Research Unit, School of Aquatic and Fisheries Sciences, University of Washington, 1122 NE Boat St, Seattle, WA 98105</w:t>
+        <w:t>: U.S. Geological Survey Washington Cooperative Fish and Wildlife Research Unit, School of Aquatic and Fisheries Sciences, University of Washington, 1122 NE Boat St, Seattle, WA 981</w:t>
+      </w:r>
+      <w:r>
+        <w:t>9</w:t>
+      </w:r>
+      <w:r>
+        <w:t>5</w:t>
       </w:r>
     </w:p>
     <w:p>
@@ -21055,6 +21067,7 @@
     <w:rsid w:val="000311F5"/>
     <w:rsid w:val="00090817"/>
     <w:rsid w:val="001731A9"/>
+    <w:rsid w:val="00275B59"/>
     <w:rsid w:val="002A2A7D"/>
     <w:rsid w:val="002E3A53"/>
     <w:rsid w:val="002F2867"/>
@@ -21066,7 +21079,6 @@
     <w:rsid w:val="004F6677"/>
     <w:rsid w:val="005136E1"/>
     <w:rsid w:val="00570199"/>
-    <w:rsid w:val="005908D6"/>
     <w:rsid w:val="005F15DD"/>
     <w:rsid w:val="007E099F"/>
     <w:rsid w:val="00922088"/>

</xml_diff>

<commit_message>
addressed remaining comment re residual assumption
</commit_message>
<xml_diff>
--- a/manuscript/veggerby et al v11.docx
+++ b/manuscript/veggerby et al v11.docx
@@ -4277,7 +4277,6 @@
       <w:r>
         <w:t xml:space="preserve">. </w:t>
       </w:r>
-      <w:commentRangeStart w:id="0"/>
       <w:r>
         <w:t>We assumed that t</w:t>
       </w:r>
@@ -4342,19 +4341,13 @@
         <w:t>i</w:t>
       </w:r>
       <w:r>
-        <w:t xml:space="preserve">). </w:t>
-      </w:r>
-      <w:commentRangeEnd w:id="0"/>
-      <w:r>
-        <w:rPr>
-          <w:rStyle w:val="CommentReference"/>
-          <w:rFonts w:asciiTheme="minorHAnsi" w:eastAsiaTheme="minorHAnsi" w:hAnsiTheme="minorHAnsi" w:cstheme="minorBidi"/>
-          <w:lang w:eastAsia="en-US"/>
-        </w:rPr>
-        <w:commentReference w:id="0"/>
-      </w:r>
-      <w:r>
-        <w:t>For models that include</w:t>
+        <w:t>)</w:t>
+      </w:r>
+      <w:r>
+        <w:t>, and residuals were examined with a Q-Q plot to verify that this assumption held</w:t>
+      </w:r>
+      <w:r>
+        <w:t>. For models that include</w:t>
       </w:r>
       <w:r>
         <w:t>d</w:t>
@@ -4366,7 +4359,11 @@
         <w:t>the ONI or PDO as drivers of abundance</w:t>
       </w:r>
       <w:r>
-        <w:t xml:space="preserve">, the single bias term </w:t>
+        <w:t xml:space="preserve">, the </w:t>
+      </w:r>
+      <w:r>
+        <w:lastRenderedPageBreak/>
+        <w:t xml:space="preserve">single bias term </w:t>
       </w:r>
       <w:r>
         <w:t>in equation (1) wa</w:t>
@@ -4470,7 +4467,6 @@
           <w:i/>
           <w:iCs/>
         </w:rPr>
-        <w:lastRenderedPageBreak/>
         <w:t>x</w:t>
       </w:r>
       <w:r>
@@ -7461,7 +7457,6 @@
         <w:spacing w:line="480" w:lineRule="auto"/>
       </w:pPr>
       <w:r>
-        <w:lastRenderedPageBreak/>
         <w:t xml:space="preserve">When the effects of the </w:t>
       </w:r>
       <w:r>
@@ -12237,6 +12232,7 @@
         <w:spacing w:line="480" w:lineRule="auto"/>
       </w:pPr>
       <w:r>
+        <w:lastRenderedPageBreak/>
         <w:t>when the effects of the covariate are the same for the two genera.</w:t>
       </w:r>
     </w:p>
@@ -12245,7 +12241,6 @@
         <w:spacing w:line="480" w:lineRule="auto"/>
       </w:pPr>
       <w:r>
-        <w:lastRenderedPageBreak/>
         <w:t>The observation model for the case where all three taxa are assumed to have their own unique state is given by</w:t>
       </w:r>
     </w:p>
@@ -14152,6 +14147,7 @@
         <w:t xml:space="preserve">(delta AICc 1.1) </w:t>
       </w:r>
       <w:r>
+        <w:lastRenderedPageBreak/>
         <w:t>contained</w:t>
       </w:r>
       <w:r>
@@ -14179,7 +14175,6 @@
         <w:t xml:space="preserve">of -0.207 (SE: 0.038) </w:t>
       </w:r>
       <w:r>
-        <w:lastRenderedPageBreak/>
         <w:t>driven by the Pacific Decadal Oscillation</w:t>
       </w:r>
       <w:r>
@@ -14685,17 +14680,17 @@
         <w:t>Shrimp</w:t>
       </w:r>
       <w:r>
-        <w:t xml:space="preserve"> CPUE from 2019 was higher than the initial 2013 increase.</w:t>
+        <w:t xml:space="preserve"> CPUE from </w:t>
+      </w:r>
+      <w:r>
+        <w:lastRenderedPageBreak/>
+        <w:t>2019 was higher than the initial 2013 increase.</w:t>
       </w:r>
       <w:r>
         <w:t xml:space="preserve"> However, </w:t>
       </w:r>
       <w:r>
-        <w:t xml:space="preserve">our sampling did not cover Puget </w:t>
-      </w:r>
-      <w:r>
-        <w:lastRenderedPageBreak/>
-        <w:t xml:space="preserve">Sound, in terms of </w:t>
+        <w:t xml:space="preserve">our sampling did not cover Puget Sound, in terms of </w:t>
       </w:r>
       <w:r>
         <w:t xml:space="preserve">its </w:t>
@@ -15152,7 +15147,11 @@
         </w:sdtContent>
       </w:sdt>
       <w:r>
-        <w:t xml:space="preserve">. The invertebrate community still has not returned to historical levels of abundance and composition, and the shift may be permanent </w:t>
+        <w:t xml:space="preserve">. The invertebrate community still has not returned to historical levels of abundance and </w:t>
+      </w:r>
+      <w:r>
+        <w:lastRenderedPageBreak/>
+        <w:t xml:space="preserve">composition, and the shift may be permanent </w:t>
       </w:r>
       <w:sdt>
         <w:sdtPr>
@@ -15175,11 +15174,7 @@
         </w:sdtContent>
       </w:sdt>
       <w:r>
-        <w:t xml:space="preserve">. These changes may be due to </w:t>
-      </w:r>
-      <w:r>
-        <w:lastRenderedPageBreak/>
-        <w:t xml:space="preserve">a decline in absolute abundance, or a shift in habitat usage </w:t>
+        <w:t xml:space="preserve">. These changes may be due to a decline in absolute abundance, or a shift in habitat usage </w:t>
       </w:r>
       <w:sdt>
         <w:sdtPr>
@@ -15775,7 +15770,11 @@
         <w:t xml:space="preserve"> </w:t>
       </w:r>
       <w:r>
-        <w:t xml:space="preserve">the species studied here showed a positive response in abundance during periods with warmer than average temperature, </w:t>
+        <w:t xml:space="preserve">the species studied here showed a positive response in abundance during periods with </w:t>
+      </w:r>
+      <w:r>
+        <w:lastRenderedPageBreak/>
+        <w:t xml:space="preserve">warmer than average temperature, </w:t>
       </w:r>
       <w:r>
         <w:t xml:space="preserve">previous responses </w:t>
@@ -15805,11 +15804,7 @@
         <w:t>and P</w:t>
       </w:r>
       <w:r>
-        <w:t xml:space="preserve">acific </w:t>
-      </w:r>
-      <w:r>
-        <w:lastRenderedPageBreak/>
-        <w:t>Decadal Oscillation</w:t>
+        <w:t>acific Decadal Oscillation</w:t>
       </w:r>
       <w:r>
         <w:t xml:space="preserve"> have been negative</w:t>
@@ -16327,7 +16322,11 @@
         <w:t xml:space="preserve">concurrent </w:t>
       </w:r>
       <w:r>
-        <w:t>warm phase Pacific Decadal Oscillation periods</w:t>
+        <w:t xml:space="preserve">warm phase </w:t>
+      </w:r>
+      <w:r>
+        <w:lastRenderedPageBreak/>
+        <w:t>Pacific Decadal Oscillation periods</w:t>
       </w:r>
       <w:r>
         <w:t xml:space="preserve"> and El </w:t>
@@ -16342,11 +16341,7 @@
         <w:t>a</w:t>
       </w:r>
       <w:r>
-        <w:t xml:space="preserve"> shift in abundance will likely occur in the </w:t>
-      </w:r>
-      <w:r>
-        <w:lastRenderedPageBreak/>
-        <w:t>coming decades as average sea surface temperatures begin to mirror what currently would be considered above average or extrem</w:t>
+        <w:t xml:space="preserve"> shift in abundance will likely occur in the coming decades as average sea surface temperatures begin to mirror what currently would be considered above average or extrem</w:t>
       </w:r>
       <w:r>
         <w:t xml:space="preserve">e. </w:t>
@@ -16518,6 +16513,7 @@
           <w:sz w:val="28"/>
           <w:szCs w:val="28"/>
         </w:rPr>
+        <w:lastRenderedPageBreak/>
         <w:t>Data availability</w:t>
       </w:r>
     </w:p>
@@ -16532,7 +16528,6 @@
         <w:rPr>
           <w:bCs/>
         </w:rPr>
-        <w:lastRenderedPageBreak/>
         <w:t xml:space="preserve">All data used in this study is available online at zenodo.org, DOI: </w:t>
       </w:r>
       <w:r>
@@ -16956,15 +16951,7 @@
           </w:pPr>
           <w:r>
             <w:lastRenderedPageBreak/>
-            <w:t xml:space="preserve">Holmes, E. E., J. Ward, Eric, M. D. </w:t>
-          </w:r>
-          <w:proofErr w:type="spellStart"/>
-          <w:r>
-            <w:t>Scheuerell</w:t>
-          </w:r>
-          <w:proofErr w:type="spellEnd"/>
-          <w:r>
-            <w:t>, and K. Wills. 2020. MARSS: Multivariate Autoregressive State-Space Modeling.</w:t>
+            <w:t>Holmes, E. E., J. Ward, Eric, M. D. Scheuerell, and K. Wills. 2020. MARSS: Multivariate Autoregressive State-Space Modeling.</w:t>
           </w:r>
         </w:p>
         <w:p>
@@ -19592,7 +19579,7 @@
                     <pic:cNvPicPr/>
                   </pic:nvPicPr>
                   <pic:blipFill>
-                    <a:blip r:embed="rId12" cstate="print">
+                    <a:blip r:embed="rId8" cstate="print">
                       <a:extLst>
                         <a:ext uri="{28A0092B-C50C-407E-A947-70E740481C1C}">
                           <a14:useLocalDpi xmlns:a14="http://schemas.microsoft.com/office/drawing/2010/main" val="0"/>
@@ -19665,7 +19652,7 @@
                     <pic:cNvPicPr/>
                   </pic:nvPicPr>
                   <pic:blipFill>
-                    <a:blip r:embed="rId13">
+                    <a:blip r:embed="rId9">
                       <a:extLst>
                         <a:ext uri="{28A0092B-C50C-407E-A947-70E740481C1C}">
                           <a14:useLocalDpi xmlns:a14="http://schemas.microsoft.com/office/drawing/2010/main" val="0"/>
@@ -19776,7 +19763,7 @@
                     <pic:cNvPicPr/>
                   </pic:nvPicPr>
                   <pic:blipFill>
-                    <a:blip r:embed="rId14">
+                    <a:blip r:embed="rId10">
                       <a:extLst>
                         <a:ext uri="{28A0092B-C50C-407E-A947-70E740481C1C}">
                           <a14:useLocalDpi xmlns:a14="http://schemas.microsoft.com/office/drawing/2010/main" val="0"/>
@@ -19853,45 +19840,6 @@
     </w:sectPr>
   </w:body>
 </w:document>
-</file>
-
-<file path=word/comments.xml><?xml version="1.0" encoding="utf-8"?>
-<w:comments xmlns:wpc="http://schemas.microsoft.com/office/word/2010/wordprocessingCanvas" xmlns:cx="http://schemas.microsoft.com/office/drawing/2014/chartex" xmlns:cx1="http://schemas.microsoft.com/office/drawing/2015/9/8/chartex" xmlns:cx2="http://schemas.microsoft.com/office/drawing/2015/10/21/chartex" xmlns:cx3="http://schemas.microsoft.com/office/drawing/2016/5/9/chartex" xmlns:cx4="http://schemas.microsoft.com/office/drawing/2016/5/10/chartex" xmlns:cx5="http://schemas.microsoft.com/office/drawing/2016/5/11/chartex" xmlns:cx6="http://schemas.microsoft.com/office/drawing/2016/5/12/chartex" xmlns:cx7="http://schemas.microsoft.com/office/drawing/2016/5/13/chartex" xmlns:cx8="http://schemas.microsoft.com/office/drawing/2016/5/14/chartex" xmlns:mc="http://schemas.openxmlformats.org/markup-compatibility/2006" xmlns:aink="http://schemas.microsoft.com/office/drawing/2016/ink" xmlns:am3d="http://schemas.microsoft.com/office/drawing/2017/model3d" xmlns:o="urn:schemas-microsoft-com:office:office" xmlns:oel="http://schemas.microsoft.com/office/2019/extlst" xmlns:r="http://schemas.openxmlformats.org/officeDocument/2006/relationships" xmlns:m="http://schemas.openxmlformats.org/officeDocument/2006/math" xmlns:v="urn:schemas-microsoft-com:vml" xmlns:wp14="http://schemas.microsoft.com/office/word/2010/wordprocessingDrawing" xmlns:wp="http://schemas.openxmlformats.org/drawingml/2006/wordprocessingDrawing" xmlns:w10="urn:schemas-microsoft-com:office:word" xmlns:w="http://schemas.openxmlformats.org/wordprocessingml/2006/main" xmlns:w14="http://schemas.microsoft.com/office/word/2010/wordml" xmlns:w15="http://schemas.microsoft.com/office/word/2012/wordml" xmlns:w16cex="http://schemas.microsoft.com/office/word/2018/wordml/cex" xmlns:w16cid="http://schemas.microsoft.com/office/word/2016/wordml/cid" xmlns:w16="http://schemas.microsoft.com/office/word/2018/wordml" xmlns:w16sdtdh="http://schemas.microsoft.com/office/word/2020/wordml/sdtdatahash" xmlns:w16se="http://schemas.microsoft.com/office/word/2015/wordml/symex" xmlns:wpg="http://schemas.microsoft.com/office/word/2010/wordprocessingGroup" xmlns:wpi="http://schemas.microsoft.com/office/word/2010/wordprocessingInk" xmlns:wne="http://schemas.microsoft.com/office/word/2006/wordml" xmlns:wps="http://schemas.microsoft.com/office/word/2010/wordprocessingShape" mc:Ignorable="w14 w15 w16se w16cid w16 w16cex w16sdtdh wp14">
-  <w:comment w:id="0" w:author="Daniel Sund" w:date="2023-02-06T11:30:00Z" w:initials="SDM(">
-    <w:p>
-      <w:pPr>
-        <w:pStyle w:val="CommentText"/>
-      </w:pPr>
-      <w:r>
-        <w:rPr>
-          <w:rStyle w:val="CommentReference"/>
-        </w:rPr>
-        <w:annotationRef/>
-      </w:r>
-      <w:r>
-        <w:t>How was this assumption validated?</w:t>
-      </w:r>
-    </w:p>
-  </w:comment>
-</w:comments>
-</file>
-
-<file path=word/commentsExtended.xml><?xml version="1.0" encoding="utf-8"?>
-<w15:commentsEx xmlns:wpc="http://schemas.microsoft.com/office/word/2010/wordprocessingCanvas" xmlns:cx="http://schemas.microsoft.com/office/drawing/2014/chartex" xmlns:cx1="http://schemas.microsoft.com/office/drawing/2015/9/8/chartex" xmlns:cx2="http://schemas.microsoft.com/office/drawing/2015/10/21/chartex" xmlns:cx3="http://schemas.microsoft.com/office/drawing/2016/5/9/chartex" xmlns:cx4="http://schemas.microsoft.com/office/drawing/2016/5/10/chartex" xmlns:cx5="http://schemas.microsoft.com/office/drawing/2016/5/11/chartex" xmlns:cx6="http://schemas.microsoft.com/office/drawing/2016/5/12/chartex" xmlns:cx7="http://schemas.microsoft.com/office/drawing/2016/5/13/chartex" xmlns:cx8="http://schemas.microsoft.com/office/drawing/2016/5/14/chartex" xmlns:mc="http://schemas.openxmlformats.org/markup-compatibility/2006" xmlns:aink="http://schemas.microsoft.com/office/drawing/2016/ink" xmlns:am3d="http://schemas.microsoft.com/office/drawing/2017/model3d" xmlns:o="urn:schemas-microsoft-com:office:office" xmlns:oel="http://schemas.microsoft.com/office/2019/extlst" xmlns:r="http://schemas.openxmlformats.org/officeDocument/2006/relationships" xmlns:m="http://schemas.openxmlformats.org/officeDocument/2006/math" xmlns:v="urn:schemas-microsoft-com:vml" xmlns:wp14="http://schemas.microsoft.com/office/word/2010/wordprocessingDrawing" xmlns:wp="http://schemas.openxmlformats.org/drawingml/2006/wordprocessingDrawing" xmlns:w10="urn:schemas-microsoft-com:office:word" xmlns:w="http://schemas.openxmlformats.org/wordprocessingml/2006/main" xmlns:w14="http://schemas.microsoft.com/office/word/2010/wordml" xmlns:w15="http://schemas.microsoft.com/office/word/2012/wordml" xmlns:w16cex="http://schemas.microsoft.com/office/word/2018/wordml/cex" xmlns:w16cid="http://schemas.microsoft.com/office/word/2016/wordml/cid" xmlns:w16="http://schemas.microsoft.com/office/word/2018/wordml" xmlns:w16sdtdh="http://schemas.microsoft.com/office/word/2020/wordml/sdtdatahash" xmlns:w16se="http://schemas.microsoft.com/office/word/2015/wordml/symex" xmlns:wpg="http://schemas.microsoft.com/office/word/2010/wordprocessingGroup" xmlns:wpi="http://schemas.microsoft.com/office/word/2010/wordprocessingInk" xmlns:wne="http://schemas.microsoft.com/office/word/2006/wordml" xmlns:wps="http://schemas.microsoft.com/office/word/2010/wordprocessingShape" mc:Ignorable="w14 w15 w16se w16cid w16 w16cex w16sdtdh wp14">
-  <w15:commentEx w15:paraId="6E7F704D" w15:done="0"/>
-</w15:commentsEx>
-</file>
-
-<file path=word/commentsExtensible.xml><?xml version="1.0" encoding="utf-8"?>
-<w16cex:commentsExtensible xmlns:wpc="http://schemas.microsoft.com/office/word/2010/wordprocessingCanvas" xmlns:cx="http://schemas.microsoft.com/office/drawing/2014/chartex" xmlns:cx1="http://schemas.microsoft.com/office/drawing/2015/9/8/chartex" xmlns:cx2="http://schemas.microsoft.com/office/drawing/2015/10/21/chartex" xmlns:cx3="http://schemas.microsoft.com/office/drawing/2016/5/9/chartex" xmlns:cx4="http://schemas.microsoft.com/office/drawing/2016/5/10/chartex" xmlns:cx5="http://schemas.microsoft.com/office/drawing/2016/5/11/chartex" xmlns:cx6="http://schemas.microsoft.com/office/drawing/2016/5/12/chartex" xmlns:cx7="http://schemas.microsoft.com/office/drawing/2016/5/13/chartex" xmlns:cx8="http://schemas.microsoft.com/office/drawing/2016/5/14/chartex" xmlns:mc="http://schemas.openxmlformats.org/markup-compatibility/2006" xmlns:aink="http://schemas.microsoft.com/office/drawing/2016/ink" xmlns:am3d="http://schemas.microsoft.com/office/drawing/2017/model3d" xmlns:o="urn:schemas-microsoft-com:office:office" xmlns:oel="http://schemas.microsoft.com/office/2019/extlst" xmlns:r="http://schemas.openxmlformats.org/officeDocument/2006/relationships" xmlns:m="http://schemas.openxmlformats.org/officeDocument/2006/math" xmlns:v="urn:schemas-microsoft-com:vml" xmlns:wp14="http://schemas.microsoft.com/office/word/2010/wordprocessingDrawing" xmlns:wp="http://schemas.openxmlformats.org/drawingml/2006/wordprocessingDrawing" xmlns:w10="urn:schemas-microsoft-com:office:word" xmlns:w="http://schemas.openxmlformats.org/wordprocessingml/2006/main" xmlns:w14="http://schemas.microsoft.com/office/word/2010/wordml" xmlns:w15="http://schemas.microsoft.com/office/word/2012/wordml" xmlns:w16cex="http://schemas.microsoft.com/office/word/2018/wordml/cex" xmlns:w16cid="http://schemas.microsoft.com/office/word/2016/wordml/cid" xmlns:w16="http://schemas.microsoft.com/office/word/2018/wordml" xmlns:w16sdtdh="http://schemas.microsoft.com/office/word/2020/wordml/sdtdatahash" xmlns:w16se="http://schemas.microsoft.com/office/word/2015/wordml/symex" xmlns:wpg="http://schemas.microsoft.com/office/word/2010/wordprocessingGroup" xmlns:wpi="http://schemas.microsoft.com/office/word/2010/wordprocessingInk" xmlns:wne="http://schemas.microsoft.com/office/word/2006/wordml" xmlns:wps="http://schemas.microsoft.com/office/word/2010/wordprocessingShape" mc:Ignorable="w14 w15 w16se w16cid w16 w16cex w16sdtdh wp14">
-  <w16cex:commentExtensible w16cex:durableId="278B6358" w16cex:dateUtc="2023-02-06T19:30:00Z"/>
-</w16cex:commentsExtensible>
-</file>
-
-<file path=word/commentsIds.xml><?xml version="1.0" encoding="utf-8"?>
-<w16cid:commentsIds xmlns:wpc="http://schemas.microsoft.com/office/word/2010/wordprocessingCanvas" xmlns:cx="http://schemas.microsoft.com/office/drawing/2014/chartex" xmlns:cx1="http://schemas.microsoft.com/office/drawing/2015/9/8/chartex" xmlns:cx2="http://schemas.microsoft.com/office/drawing/2015/10/21/chartex" xmlns:cx3="http://schemas.microsoft.com/office/drawing/2016/5/9/chartex" xmlns:cx4="http://schemas.microsoft.com/office/drawing/2016/5/10/chartex" xmlns:cx5="http://schemas.microsoft.com/office/drawing/2016/5/11/chartex" xmlns:cx6="http://schemas.microsoft.com/office/drawing/2016/5/12/chartex" xmlns:cx7="http://schemas.microsoft.com/office/drawing/2016/5/13/chartex" xmlns:cx8="http://schemas.microsoft.com/office/drawing/2016/5/14/chartex" xmlns:mc="http://schemas.openxmlformats.org/markup-compatibility/2006" xmlns:aink="http://schemas.microsoft.com/office/drawing/2016/ink" xmlns:am3d="http://schemas.microsoft.com/office/drawing/2017/model3d" xmlns:o="urn:schemas-microsoft-com:office:office" xmlns:oel="http://schemas.microsoft.com/office/2019/extlst" xmlns:r="http://schemas.openxmlformats.org/officeDocument/2006/relationships" xmlns:m="http://schemas.openxmlformats.org/officeDocument/2006/math" xmlns:v="urn:schemas-microsoft-com:vml" xmlns:wp14="http://schemas.microsoft.com/office/word/2010/wordprocessingDrawing" xmlns:wp="http://schemas.openxmlformats.org/drawingml/2006/wordprocessingDrawing" xmlns:w10="urn:schemas-microsoft-com:office:word" xmlns:w="http://schemas.openxmlformats.org/wordprocessingml/2006/main" xmlns:w14="http://schemas.microsoft.com/office/word/2010/wordml" xmlns:w15="http://schemas.microsoft.com/office/word/2012/wordml" xmlns:w16cex="http://schemas.microsoft.com/office/word/2018/wordml/cex" xmlns:w16cid="http://schemas.microsoft.com/office/word/2016/wordml/cid" xmlns:w16="http://schemas.microsoft.com/office/word/2018/wordml" xmlns:w16sdtdh="http://schemas.microsoft.com/office/word/2020/wordml/sdtdatahash" xmlns:w16se="http://schemas.microsoft.com/office/word/2015/wordml/symex" xmlns:wpg="http://schemas.microsoft.com/office/word/2010/wordprocessingGroup" xmlns:wpi="http://schemas.microsoft.com/office/word/2010/wordprocessingInk" xmlns:wne="http://schemas.microsoft.com/office/word/2006/wordml" xmlns:wps="http://schemas.microsoft.com/office/word/2010/wordprocessingShape" mc:Ignorable="w14 w15 w16se w16cid w16 w16cex w16sdtdh wp14">
-  <w16cid:commentId w16cid:paraId="6E7F704D" w16cid:durableId="278B6358"/>
-</w16cid:commentsIds>
 </file>
 
 <file path=word/numbering.xml><?xml version="1.0" encoding="utf-8"?>
@@ -20170,14 +20118,6 @@
     <w:abstractNumId w:val="2"/>
   </w:num>
 </w:numbering>
-</file>
-
-<file path=word/people.xml><?xml version="1.0" encoding="utf-8"?>
-<w15:people xmlns:wpc="http://schemas.microsoft.com/office/word/2010/wordprocessingCanvas" xmlns:cx="http://schemas.microsoft.com/office/drawing/2014/chartex" xmlns:cx1="http://schemas.microsoft.com/office/drawing/2015/9/8/chartex" xmlns:cx2="http://schemas.microsoft.com/office/drawing/2015/10/21/chartex" xmlns:cx3="http://schemas.microsoft.com/office/drawing/2016/5/9/chartex" xmlns:cx4="http://schemas.microsoft.com/office/drawing/2016/5/10/chartex" xmlns:cx5="http://schemas.microsoft.com/office/drawing/2016/5/11/chartex" xmlns:cx6="http://schemas.microsoft.com/office/drawing/2016/5/12/chartex" xmlns:cx7="http://schemas.microsoft.com/office/drawing/2016/5/13/chartex" xmlns:cx8="http://schemas.microsoft.com/office/drawing/2016/5/14/chartex" xmlns:mc="http://schemas.openxmlformats.org/markup-compatibility/2006" xmlns:aink="http://schemas.microsoft.com/office/drawing/2016/ink" xmlns:am3d="http://schemas.microsoft.com/office/drawing/2017/model3d" xmlns:o="urn:schemas-microsoft-com:office:office" xmlns:oel="http://schemas.microsoft.com/office/2019/extlst" xmlns:r="http://schemas.openxmlformats.org/officeDocument/2006/relationships" xmlns:m="http://schemas.openxmlformats.org/officeDocument/2006/math" xmlns:v="urn:schemas-microsoft-com:vml" xmlns:wp14="http://schemas.microsoft.com/office/word/2010/wordprocessingDrawing" xmlns:wp="http://schemas.openxmlformats.org/drawingml/2006/wordprocessingDrawing" xmlns:w10="urn:schemas-microsoft-com:office:word" xmlns:w="http://schemas.openxmlformats.org/wordprocessingml/2006/main" xmlns:w14="http://schemas.microsoft.com/office/word/2010/wordml" xmlns:w15="http://schemas.microsoft.com/office/word/2012/wordml" xmlns:w16cex="http://schemas.microsoft.com/office/word/2018/wordml/cex" xmlns:w16cid="http://schemas.microsoft.com/office/word/2016/wordml/cid" xmlns:w16="http://schemas.microsoft.com/office/word/2018/wordml" xmlns:w16sdtdh="http://schemas.microsoft.com/office/word/2020/wordml/sdtdatahash" xmlns:w16se="http://schemas.microsoft.com/office/word/2015/wordml/symex" xmlns:wpg="http://schemas.microsoft.com/office/word/2010/wordprocessingGroup" xmlns:wpi="http://schemas.microsoft.com/office/word/2010/wordprocessingInk" xmlns:wne="http://schemas.microsoft.com/office/word/2006/wordml" xmlns:wps="http://schemas.microsoft.com/office/word/2010/wordprocessingShape" mc:Ignorable="w14 w15 w16se w16cid w16 w16cex w16sdtdh wp14">
-  <w15:person w15:author="Daniel Sund">
-    <w15:presenceInfo w15:providerId="AD" w15:userId="S::Daniel.Sund@dfw.wa.gov::f7006695-a203-4023-b0a2-424b2c802a33"/>
-  </w15:person>
-</w15:people>
 </file>
 
 <file path=word/styles.xml><?xml version="1.0" encoding="utf-8"?>
@@ -21046,6 +20986,7 @@
     <w:rsid w:val="001731A9"/>
     <w:rsid w:val="00275B59"/>
     <w:rsid w:val="002A2A7D"/>
+    <w:rsid w:val="002B366D"/>
     <w:rsid w:val="002E3A53"/>
     <w:rsid w:val="002F2867"/>
     <w:rsid w:val="003052E2"/>
@@ -21890,6 +21831,19 @@
 </file>
 
 <file path=customXml/item1.xml><?xml version="1.0" encoding="utf-8"?>
+<b:Sources xmlns:b="http://schemas.openxmlformats.org/officeDocument/2006/bibliography" xmlns="http://schemas.openxmlformats.org/officeDocument/2006/bibliography" SelectedStyle="/APASixthEditionOfficeOnline.xsl" StyleName="APA" Version="6"/>
+</file>
+
+<file path=customXml/item2.xml><?xml version="1.0" encoding="utf-8"?>
+<?mso-contentType ?>
+<FormTemplates xmlns="http://schemas.microsoft.com/sharepoint/v3/contenttype/forms">
+  <Display>DocumentLibraryForm</Display>
+  <Edit>DocumentLibraryForm</Edit>
+  <New>DocumentLibraryForm</New>
+</FormTemplates>
+</file>
+
+<file path=customXml/item3.xml><?xml version="1.0" encoding="utf-8"?>
 <ct:contentTypeSchema xmlns:ct="http://schemas.microsoft.com/office/2006/metadata/contentType" xmlns:ma="http://schemas.microsoft.com/office/2006/metadata/properties/metaAttributes" ct:_="" ma:_="" ma:contentTypeName="Document" ma:contentTypeID="0x010100DE9114A9D0DECB469CD3434F7556ACE4" ma:contentTypeVersion="16" ma:contentTypeDescription="Create a new document." ma:contentTypeScope="" ma:versionID="70411bc7217dfd1b4802e9699e20efdf">
   <xsd:schema xmlns:xsd="http://www.w3.org/2001/XMLSchema" xmlns:xs="http://www.w3.org/2001/XMLSchema" xmlns:p="http://schemas.microsoft.com/office/2006/metadata/properties" xmlns:ns1="http://schemas.microsoft.com/sharepoint/v3" xmlns:ns2="62120a19-a38a-4c78-8e86-03b65bdcf4fa" xmlns:ns3="671c5c8a-d1dd-40a7-bcfd-3ed591bedb5d" targetNamespace="http://schemas.microsoft.com/office/2006/metadata/properties" ma:root="true" ma:fieldsID="e36571049f114998789a6dbaa6b0164b" ns1:_="" ns2:_="" ns3:_="">
     <xsd:import namespace="http://schemas.microsoft.com/sharepoint/v3"/>
@@ -22135,20 +22089,23 @@
 </ct:contentTypeSchema>
 </file>
 
-<file path=customXml/item2.xml><?xml version="1.0" encoding="utf-8"?>
-<?mso-contentType ?>
-<FormTemplates xmlns="http://schemas.microsoft.com/sharepoint/v3/contenttype/forms">
-  <Display>DocumentLibraryForm</Display>
-  <Edit>DocumentLibraryForm</Edit>
-  <New>DocumentLibraryForm</New>
-</FormTemplates>
+<file path=customXml/itemProps1.xml><?xml version="1.0" encoding="utf-8"?>
+<ds:datastoreItem xmlns:ds="http://schemas.openxmlformats.org/officeDocument/2006/customXml" ds:itemID="{B8000E6F-39C6-4473-B2CB-19541E3C9A99}">
+  <ds:schemaRefs>
+    <ds:schemaRef ds:uri="http://schemas.openxmlformats.org/officeDocument/2006/bibliography"/>
+  </ds:schemaRefs>
+</ds:datastoreItem>
 </file>
 
-<file path=customXml/item3.xml><?xml version="1.0" encoding="utf-8"?>
-<b:Sources xmlns:b="http://schemas.openxmlformats.org/officeDocument/2006/bibliography" xmlns="http://schemas.openxmlformats.org/officeDocument/2006/bibliography" SelectedStyle="/APASixthEditionOfficeOnline.xsl" StyleName="APA" Version="6"/>
+<file path=customXml/itemProps2.xml><?xml version="1.0" encoding="utf-8"?>
+<ds:datastoreItem xmlns:ds="http://schemas.openxmlformats.org/officeDocument/2006/customXml" ds:itemID="{7D58AF94-88FE-4EF5-B574-8A7C45AFC1DF}">
+  <ds:schemaRefs>
+    <ds:schemaRef ds:uri="http://schemas.microsoft.com/sharepoint/v3/contenttype/forms"/>
+  </ds:schemaRefs>
+</ds:datastoreItem>
 </file>
 
-<file path=customXml/itemProps1.xml><?xml version="1.0" encoding="utf-8"?>
+<file path=customXml/itemProps3.xml><?xml version="1.0" encoding="utf-8"?>
 <ds:datastoreItem xmlns:ds="http://schemas.openxmlformats.org/officeDocument/2006/customXml" ds:itemID="{9A587526-4276-43FA-BE58-ACD871253E85}">
   <ds:schemaRefs>
     <ds:schemaRef ds:uri="http://schemas.microsoft.com/office/2006/metadata/contentType"/>
@@ -22166,20 +22123,4 @@
     <ds:schemaRef ds:uri="http://schemas.microsoft.com/internal/obd"/>
   </ds:schemaRefs>
 </ds:datastoreItem>
-</file>
-
-<file path=customXml/itemProps2.xml><?xml version="1.0" encoding="utf-8"?>
-<ds:datastoreItem xmlns:ds="http://schemas.openxmlformats.org/officeDocument/2006/customXml" ds:itemID="{7D58AF94-88FE-4EF5-B574-8A7C45AFC1DF}">
-  <ds:schemaRefs>
-    <ds:schemaRef ds:uri="http://schemas.microsoft.com/sharepoint/v3/contenttype/forms"/>
-  </ds:schemaRefs>
-</ds:datastoreItem>
-</file>
-
-<file path=customXml/itemProps3.xml><?xml version="1.0" encoding="utf-8"?>
-<ds:datastoreItem xmlns:ds="http://schemas.openxmlformats.org/officeDocument/2006/customXml" ds:itemID="{B8000E6F-39C6-4473-B2CB-19541E3C9A99}">
-  <ds:schemaRefs>
-    <ds:schemaRef ds:uri="http://schemas.openxmlformats.org/officeDocument/2006/bibliography"/>
-  </ds:schemaRefs>
-</ds:datastoreItem>
 </file>
</xml_diff>

<commit_message>
added point by point file for the USGS admin
</commit_message>
<xml_diff>
--- a/manuscript/veggerby et al v11.docx
+++ b/manuscript/veggerby et al v11.docx
@@ -232,7 +232,6 @@
       <w:r>
         <w:t xml:space="preserve">, </w:t>
       </w:r>
-      <w:proofErr w:type="spellStart"/>
       <w:r>
         <w:rPr>
           <w:i/>
@@ -245,7 +244,6 @@
         </w:rPr>
         <w:t>rangon</w:t>
       </w:r>
-      <w:proofErr w:type="spellEnd"/>
       <w:r>
         <w:t xml:space="preserve">, </w:t>
       </w:r>
@@ -446,188 +444,124 @@
       <w:r>
         <w:t xml:space="preserve"> (</w:t>
       </w:r>
-      <w:proofErr w:type="spellStart"/>
       <w:r>
         <w:rPr>
           <w:i/>
           <w:iCs/>
         </w:rPr>
-        <w:t>Pandalus</w:t>
-      </w:r>
-      <w:proofErr w:type="spellEnd"/>
+        <w:t xml:space="preserve">Pandalus </w:t>
+      </w:r>
       <w:r>
         <w:rPr>
           <w:i/>
           <w:iCs/>
         </w:rPr>
-        <w:t xml:space="preserve"> </w:t>
-      </w:r>
-      <w:proofErr w:type="spellStart"/>
+        <w:t>j</w:t>
+      </w:r>
       <w:r>
         <w:rPr>
           <w:i/>
           <w:iCs/>
         </w:rPr>
-        <w:t>j</w:t>
+        <w:t>ordani</w:t>
       </w:r>
       <w:r>
         <w:rPr>
           <w:i/>
           <w:iCs/>
         </w:rPr>
-        <w:t>ordani</w:t>
-      </w:r>
-      <w:proofErr w:type="spellEnd"/>
+        <w:t xml:space="preserve"> </w:t>
+      </w:r>
+      <w:r>
+        <w:t>and</w:t>
+      </w:r>
       <w:r>
         <w:rPr>
           <w:i/>
           <w:iCs/>
         </w:rPr>
-        <w:t xml:space="preserve"> </w:t>
-      </w:r>
-      <w:r>
-        <w:t>and</w:t>
+        <w:t xml:space="preserve"> Pandalus eous</w:t>
       </w:r>
       <w:r>
         <w:rPr>
           <w:i/>
           <w:iCs/>
         </w:rPr>
-        <w:t xml:space="preserve"> </w:t>
-      </w:r>
-      <w:proofErr w:type="spellStart"/>
+        <w:t>,</w:t>
+      </w:r>
       <w:r>
         <w:rPr>
           <w:i/>
           <w:iCs/>
         </w:rPr>
-        <w:t>Pandalus</w:t>
-      </w:r>
-      <w:proofErr w:type="spellEnd"/>
+        <w:t xml:space="preserve"> </w:t>
+      </w:r>
+      <w:r>
+        <w:t>not differentiated here</w:t>
+      </w:r>
+      <w:r>
+        <w:t>)</w:t>
+      </w:r>
+      <w:r>
+        <w:t xml:space="preserve">, </w:t>
+      </w:r>
+      <w:r>
+        <w:t>Spot</w:t>
+      </w:r>
+      <w:r>
+        <w:t xml:space="preserve"> </w:t>
+      </w:r>
+      <w:r>
+        <w:t>Shrimp</w:t>
+      </w:r>
+      <w:r>
+        <w:t xml:space="preserve"> (</w:t>
+      </w:r>
       <w:r>
         <w:rPr>
           <w:i/>
           <w:iCs/>
         </w:rPr>
-        <w:t xml:space="preserve"> </w:t>
-      </w:r>
-      <w:proofErr w:type="spellStart"/>
+        <w:t xml:space="preserve">Pandalus </w:t>
+      </w:r>
       <w:r>
         <w:rPr>
           <w:i/>
           <w:iCs/>
         </w:rPr>
-        <w:t>eous</w:t>
-      </w:r>
-      <w:proofErr w:type="spellEnd"/>
+        <w:t>p</w:t>
+      </w:r>
       <w:r>
         <w:rPr>
           <w:i/>
           <w:iCs/>
         </w:rPr>
-        <w:t>,</w:t>
+        <w:t>latyceros</w:t>
+      </w:r>
+      <w:r>
+        <w:t>)</w:t>
+      </w:r>
+      <w:r>
+        <w:t xml:space="preserve">, and </w:t>
+      </w:r>
+      <w:r>
+        <w:t>N</w:t>
+      </w:r>
+      <w:r>
+        <w:t xml:space="preserve">orthern Crangon </w:t>
+      </w:r>
+      <w:r>
+        <w:t>Shrimp</w:t>
+      </w:r>
+      <w:r>
+        <w:t xml:space="preserve"> (</w:t>
       </w:r>
       <w:r>
         <w:rPr>
           <w:i/>
           <w:iCs/>
         </w:rPr>
-        <w:t xml:space="preserve"> </w:t>
-      </w:r>
-      <w:r>
-        <w:t>not differentiated here</w:t>
-      </w:r>
-      <w:r>
-        <w:t>)</w:t>
-      </w:r>
-      <w:r>
-        <w:t xml:space="preserve">, </w:t>
-      </w:r>
-      <w:r>
-        <w:t>Spot</w:t>
-      </w:r>
-      <w:r>
-        <w:t xml:space="preserve"> </w:t>
-      </w:r>
-      <w:r>
-        <w:t>Shrimp</w:t>
-      </w:r>
-      <w:r>
-        <w:t xml:space="preserve"> (</w:t>
-      </w:r>
-      <w:proofErr w:type="spellStart"/>
-      <w:r>
-        <w:rPr>
-          <w:i/>
-          <w:iCs/>
-        </w:rPr>
-        <w:t>Pandalus</w:t>
-      </w:r>
-      <w:proofErr w:type="spellEnd"/>
-      <w:r>
-        <w:rPr>
-          <w:i/>
-          <w:iCs/>
-        </w:rPr>
-        <w:t xml:space="preserve"> </w:t>
-      </w:r>
-      <w:proofErr w:type="spellStart"/>
-      <w:r>
-        <w:rPr>
-          <w:i/>
-          <w:iCs/>
-        </w:rPr>
-        <w:t>p</w:t>
-      </w:r>
-      <w:r>
-        <w:rPr>
-          <w:i/>
-          <w:iCs/>
-        </w:rPr>
-        <w:t>latyceros</w:t>
-      </w:r>
-      <w:proofErr w:type="spellEnd"/>
-      <w:r>
-        <w:t>)</w:t>
-      </w:r>
-      <w:r>
-        <w:t xml:space="preserve">, and </w:t>
-      </w:r>
-      <w:r>
-        <w:t>N</w:t>
-      </w:r>
-      <w:r>
-        <w:t xml:space="preserve">orthern </w:t>
-      </w:r>
-      <w:proofErr w:type="spellStart"/>
-      <w:r>
-        <w:t>Crangon</w:t>
-      </w:r>
-      <w:proofErr w:type="spellEnd"/>
-      <w:r>
-        <w:t xml:space="preserve"> </w:t>
-      </w:r>
-      <w:r>
-        <w:t>Shrimp</w:t>
-      </w:r>
-      <w:r>
-        <w:t xml:space="preserve"> (</w:t>
-      </w:r>
-      <w:proofErr w:type="spellStart"/>
-      <w:r>
-        <w:rPr>
-          <w:i/>
-          <w:iCs/>
-        </w:rPr>
-        <w:t>Crangon</w:t>
-      </w:r>
-      <w:proofErr w:type="spellEnd"/>
-      <w:r>
-        <w:rPr>
-          <w:i/>
-          <w:iCs/>
-        </w:rPr>
-        <w:t xml:space="preserve"> </w:t>
+        <w:t xml:space="preserve">Crangon </w:t>
       </w:r>
       <w:proofErr w:type="spellStart"/>
       <w:r>
@@ -1061,31 +995,13 @@
       <w:r>
         <w:t xml:space="preserve"> </w:t>
       </w:r>
-      <w:proofErr w:type="spellStart"/>
       <w:r>
         <w:rPr>
           <w:i/>
           <w:iCs/>
         </w:rPr>
-        <w:t>Pandalus</w:t>
-      </w:r>
-      <w:proofErr w:type="spellEnd"/>
-      <w:r>
-        <w:rPr>
-          <w:i/>
-          <w:iCs/>
-        </w:rPr>
-        <w:t xml:space="preserve"> </w:t>
-      </w:r>
-      <w:proofErr w:type="spellStart"/>
-      <w:r>
-        <w:rPr>
-          <w:i/>
-          <w:iCs/>
-        </w:rPr>
-        <w:t>jordani</w:t>
-      </w:r>
-      <w:proofErr w:type="spellEnd"/>
+        <w:t>Pandalus jordani</w:t>
+      </w:r>
       <w:r>
         <w:t>,</w:t>
       </w:r>
@@ -1158,31 +1074,13 @@
       <w:r>
         <w:t xml:space="preserve">Closely related Northern Pink Shrimp, </w:t>
       </w:r>
-      <w:proofErr w:type="spellStart"/>
       <w:r>
         <w:rPr>
           <w:i/>
           <w:iCs/>
         </w:rPr>
-        <w:t>Pandalus</w:t>
-      </w:r>
-      <w:proofErr w:type="spellEnd"/>
-      <w:r>
-        <w:rPr>
-          <w:i/>
-          <w:iCs/>
-        </w:rPr>
-        <w:t xml:space="preserve"> </w:t>
-      </w:r>
-      <w:proofErr w:type="spellStart"/>
-      <w:r>
-        <w:rPr>
-          <w:i/>
-          <w:iCs/>
-        </w:rPr>
-        <w:t>eous</w:t>
-      </w:r>
-      <w:proofErr w:type="spellEnd"/>
+        <w:t>Pandalus eous</w:t>
+      </w:r>
       <w:r>
         <w:t xml:space="preserve"> are caught commercially in smaller numbers in Northern Puget Sound and the Strait of Juan de Fuca </w:t>
       </w:r>
@@ -1942,125 +1840,56 @@
       <w:r>
         <w:t xml:space="preserve"> </w:t>
       </w:r>
-      <w:proofErr w:type="spellStart"/>
       <w:r>
         <w:rPr>
           <w:i/>
           <w:iCs/>
         </w:rPr>
-        <w:t>Pandalus</w:t>
-      </w:r>
-      <w:proofErr w:type="spellEnd"/>
+        <w:t>Pandalus platyceros</w:t>
+      </w:r>
+      <w:r>
+        <w:t xml:space="preserve"> </w:t>
+      </w:r>
+      <w:r>
+        <w:t>(an exploited</w:t>
+      </w:r>
+      <w:r>
+        <w:t xml:space="preserve"> fisher</w:t>
+      </w:r>
+      <w:r>
+        <w:t>y in this area)</w:t>
+      </w:r>
+      <w:r>
+        <w:t xml:space="preserve">, </w:t>
+      </w:r>
+      <w:r>
+        <w:t xml:space="preserve">Pink Shrimp, </w:t>
+      </w:r>
       <w:r>
         <w:rPr>
           <w:i/>
           <w:iCs/>
         </w:rPr>
-        <w:t xml:space="preserve"> </w:t>
-      </w:r>
-      <w:proofErr w:type="spellStart"/>
+        <w:t>Pandalus jordani/eous</w:t>
+      </w:r>
+      <w:r>
+        <w:t xml:space="preserve">, (an exploited fishery elsewhere but not in the </w:t>
+      </w:r>
+      <w:r>
+        <w:t>area</w:t>
+      </w:r>
+      <w:r>
+        <w:t xml:space="preserve"> where sampling took place), and </w:t>
+      </w:r>
+      <w:r>
+        <w:t xml:space="preserve">Northern Crangon Shrimp </w:t>
+      </w:r>
       <w:r>
         <w:rPr>
           <w:i/>
           <w:iCs/>
         </w:rPr>
-        <w:t>platyceros</w:t>
-      </w:r>
-      <w:proofErr w:type="spellEnd"/>
-      <w:r>
-        <w:t xml:space="preserve"> </w:t>
-      </w:r>
-      <w:r>
-        <w:t>(an exploited</w:t>
-      </w:r>
-      <w:r>
-        <w:t xml:space="preserve"> fisher</w:t>
-      </w:r>
-      <w:r>
-        <w:t>y in this area)</w:t>
-      </w:r>
-      <w:r>
-        <w:t xml:space="preserve">, </w:t>
-      </w:r>
-      <w:r>
-        <w:t xml:space="preserve">Pink Shrimp, </w:t>
-      </w:r>
-      <w:proofErr w:type="spellStart"/>
-      <w:r>
-        <w:rPr>
-          <w:i/>
-          <w:iCs/>
-        </w:rPr>
-        <w:t>Pandalus</w:t>
-      </w:r>
-      <w:proofErr w:type="spellEnd"/>
-      <w:r>
-        <w:rPr>
-          <w:i/>
-          <w:iCs/>
-        </w:rPr>
-        <w:t xml:space="preserve"> </w:t>
-      </w:r>
-      <w:proofErr w:type="spellStart"/>
-      <w:r>
-        <w:rPr>
-          <w:i/>
-          <w:iCs/>
-        </w:rPr>
-        <w:t>jordani</w:t>
-      </w:r>
-      <w:proofErr w:type="spellEnd"/>
-      <w:r>
-        <w:rPr>
-          <w:i/>
-          <w:iCs/>
-        </w:rPr>
-        <w:t>/</w:t>
-      </w:r>
-      <w:proofErr w:type="spellStart"/>
-      <w:r>
-        <w:rPr>
-          <w:i/>
-          <w:iCs/>
-        </w:rPr>
-        <w:t>eous</w:t>
-      </w:r>
-      <w:proofErr w:type="spellEnd"/>
-      <w:r>
-        <w:t xml:space="preserve">, (an exploited fishery elsewhere but not in the </w:t>
-      </w:r>
-      <w:r>
-        <w:t>area</w:t>
-      </w:r>
-      <w:r>
-        <w:t xml:space="preserve"> where sampling took place), and </w:t>
-      </w:r>
-      <w:r>
-        <w:t xml:space="preserve">Northern </w:t>
-      </w:r>
-      <w:proofErr w:type="spellStart"/>
-      <w:r>
-        <w:t>Crangon</w:t>
-      </w:r>
-      <w:proofErr w:type="spellEnd"/>
-      <w:r>
-        <w:t xml:space="preserve"> Shrimp </w:t>
-      </w:r>
-      <w:proofErr w:type="spellStart"/>
-      <w:r>
-        <w:rPr>
-          <w:i/>
-          <w:iCs/>
-        </w:rPr>
-        <w:t>Crangon</w:t>
-      </w:r>
-      <w:proofErr w:type="spellEnd"/>
-      <w:r>
-        <w:rPr>
-          <w:i/>
-          <w:iCs/>
-        </w:rPr>
-        <w:t xml:space="preserve"> </w:t>
+        <w:t xml:space="preserve">Crangon </w:t>
       </w:r>
       <w:proofErr w:type="spellStart"/>
       <w:r>
@@ -2747,235 +2576,151 @@
         <w:t xml:space="preserve"> </w:t>
       </w:r>
       <w:r>
-        <w:t xml:space="preserve">Northern </w:t>
-      </w:r>
-      <w:proofErr w:type="spellStart"/>
-      <w:r>
-        <w:t>Crangon</w:t>
-      </w:r>
-      <w:proofErr w:type="spellEnd"/>
+        <w:t xml:space="preserve">Northern Crangon </w:t>
+      </w:r>
+      <w:r>
+        <w:t>Shrimp</w:t>
+      </w:r>
       <w:r>
         <w:t xml:space="preserve"> </w:t>
       </w:r>
       <w:r>
-        <w:t>Shrimp</w:t>
-      </w:r>
-      <w:r>
-        <w:t xml:space="preserve"> </w:t>
-      </w:r>
-      <w:r>
         <w:t>(</w:t>
       </w:r>
-      <w:proofErr w:type="spellStart"/>
       <w:r>
         <w:rPr>
           <w:i/>
           <w:iCs/>
         </w:rPr>
-        <w:t>Crangon</w:t>
-      </w:r>
-      <w:proofErr w:type="spellEnd"/>
+        <w:t xml:space="preserve">Crangon </w:t>
+      </w:r>
+      <w:proofErr w:type="spellStart"/>
       <w:r>
         <w:rPr>
           <w:i/>
           <w:iCs/>
         </w:rPr>
-        <w:t xml:space="preserve"> </w:t>
-      </w:r>
-      <w:proofErr w:type="spellStart"/>
+        <w:t>a</w:t>
+      </w:r>
       <w:r>
         <w:rPr>
           <w:i/>
           <w:iCs/>
         </w:rPr>
-        <w:t>a</w:t>
+        <w:t>laskensis</w:t>
+      </w:r>
+      <w:proofErr w:type="spellEnd"/>
+      <w:r>
+        <w:t xml:space="preserve">), </w:t>
+      </w:r>
+      <w:r>
+        <w:t xml:space="preserve">8,354 </w:t>
+      </w:r>
+      <w:r>
+        <w:t>Pink Shrimp</w:t>
+      </w:r>
+      <w:r>
+        <w:t xml:space="preserve"> (</w:t>
       </w:r>
       <w:r>
         <w:rPr>
           <w:i/>
           <w:iCs/>
         </w:rPr>
-        <w:t>laskensis</w:t>
-      </w:r>
-      <w:proofErr w:type="spellEnd"/>
-      <w:r>
-        <w:t xml:space="preserve">), </w:t>
-      </w:r>
-      <w:r>
-        <w:t xml:space="preserve">8,354 </w:t>
-      </w:r>
-      <w:r>
-        <w:t>Pink Shrimp</w:t>
-      </w:r>
-      <w:r>
-        <w:t xml:space="preserve"> (</w:t>
-      </w:r>
-      <w:proofErr w:type="spellStart"/>
+        <w:t>Pandalus eous</w:t>
+      </w:r>
+      <w:r>
+        <w:t xml:space="preserve"> and </w:t>
+      </w:r>
       <w:r>
         <w:rPr>
           <w:i/>
           <w:iCs/>
         </w:rPr>
-        <w:t>Pandalus</w:t>
-      </w:r>
-      <w:proofErr w:type="spellEnd"/>
+        <w:t xml:space="preserve">P. </w:t>
+      </w:r>
       <w:r>
         <w:rPr>
           <w:i/>
           <w:iCs/>
         </w:rPr>
-        <w:t xml:space="preserve"> </w:t>
-      </w:r>
-      <w:proofErr w:type="spellStart"/>
+        <w:t>jordan</w:t>
+      </w:r>
       <w:r>
         <w:rPr>
           <w:i/>
           <w:iCs/>
         </w:rPr>
-        <w:t>eous</w:t>
-      </w:r>
-      <w:proofErr w:type="spellEnd"/>
-      <w:r>
-        <w:t xml:space="preserve"> and </w:t>
+        <w:t>i</w:t>
+      </w:r>
+      <w:r>
+        <w:rPr>
+          <w:iCs/>
+        </w:rPr>
+        <w:t>)</w:t>
+      </w:r>
+      <w:r>
+        <w:t xml:space="preserve">, </w:t>
+      </w:r>
+      <w:r>
+        <w:t xml:space="preserve">and 4,464 </w:t>
+      </w:r>
+      <w:r>
+        <w:t>Spot</w:t>
+      </w:r>
+      <w:r>
+        <w:t xml:space="preserve"> </w:t>
+      </w:r>
+      <w:r>
+        <w:t>Shrimp</w:t>
+      </w:r>
+      <w:r>
+        <w:t xml:space="preserve"> </w:t>
+      </w:r>
+      <w:r>
+        <w:t>(</w:t>
       </w:r>
       <w:r>
         <w:rPr>
           <w:i/>
           <w:iCs/>
         </w:rPr>
-        <w:t xml:space="preserve">P. </w:t>
-      </w:r>
-      <w:proofErr w:type="spellStart"/>
+        <w:t>Pandalus platyceros</w:t>
+      </w:r>
+      <w:r>
+        <w:t xml:space="preserve">) were caught in Puget Sound between 1999 and 2019. The species </w:t>
+      </w:r>
       <w:r>
         <w:rPr>
           <w:i/>
           <w:iCs/>
         </w:rPr>
-        <w:t>jordan</w:t>
+        <w:t>Pandalus eous</w:t>
       </w:r>
       <w:r>
         <w:rPr>
           <w:i/>
           <w:iCs/>
         </w:rPr>
-        <w:t>i</w:t>
-      </w:r>
-      <w:proofErr w:type="spellEnd"/>
-      <w:r>
-        <w:rPr>
-          <w:iCs/>
-        </w:rPr>
-        <w:t>)</w:t>
-      </w:r>
-      <w:r>
-        <w:t xml:space="preserve">, </w:t>
-      </w:r>
-      <w:r>
-        <w:t xml:space="preserve">and 4,464 </w:t>
-      </w:r>
-      <w:r>
-        <w:t>Spot</w:t>
-      </w:r>
-      <w:r>
         <w:t xml:space="preserve"> </w:t>
       </w:r>
       <w:r>
-        <w:t>Shrimp</w:t>
-      </w:r>
-      <w:r>
-        <w:t xml:space="preserve"> </w:t>
-      </w:r>
-      <w:r>
-        <w:t>(</w:t>
-      </w:r>
-      <w:proofErr w:type="spellStart"/>
+        <w:t xml:space="preserve">and </w:t>
+      </w:r>
       <w:r>
         <w:rPr>
           <w:i/>
           <w:iCs/>
         </w:rPr>
-        <w:t>Pandalus</w:t>
-      </w:r>
-      <w:proofErr w:type="spellEnd"/>
+        <w:t xml:space="preserve">Pandalus </w:t>
+      </w:r>
       <w:r>
         <w:rPr>
           <w:i/>
           <w:iCs/>
         </w:rPr>
-        <w:t xml:space="preserve"> </w:t>
-      </w:r>
-      <w:proofErr w:type="spellStart"/>
-      <w:r>
-        <w:rPr>
-          <w:i/>
-          <w:iCs/>
-        </w:rPr>
-        <w:t>platyceros</w:t>
-      </w:r>
-      <w:proofErr w:type="spellEnd"/>
-      <w:r>
-        <w:t xml:space="preserve">) were caught in Puget Sound between 1999 and 2019. The species </w:t>
-      </w:r>
-      <w:proofErr w:type="spellStart"/>
-      <w:r>
-        <w:rPr>
-          <w:i/>
-          <w:iCs/>
-        </w:rPr>
-        <w:t>Pandalus</w:t>
-      </w:r>
-      <w:proofErr w:type="spellEnd"/>
-      <w:r>
-        <w:rPr>
-          <w:i/>
-          <w:iCs/>
-        </w:rPr>
-        <w:t xml:space="preserve"> </w:t>
-      </w:r>
-      <w:proofErr w:type="spellStart"/>
-      <w:r>
-        <w:rPr>
-          <w:i/>
-          <w:iCs/>
-        </w:rPr>
-        <w:t>eous</w:t>
-      </w:r>
-      <w:proofErr w:type="spellEnd"/>
-      <w:r>
-        <w:rPr>
-          <w:i/>
-          <w:iCs/>
-        </w:rPr>
-        <w:t xml:space="preserve"> </w:t>
-      </w:r>
-      <w:r>
-        <w:t xml:space="preserve">and </w:t>
-      </w:r>
-      <w:proofErr w:type="spellStart"/>
-      <w:r>
-        <w:rPr>
-          <w:i/>
-          <w:iCs/>
-        </w:rPr>
-        <w:t>Pandalus</w:t>
-      </w:r>
-      <w:proofErr w:type="spellEnd"/>
-      <w:r>
-        <w:rPr>
-          <w:i/>
-          <w:iCs/>
-        </w:rPr>
-        <w:t xml:space="preserve"> </w:t>
-      </w:r>
-      <w:proofErr w:type="spellStart"/>
-      <w:r>
-        <w:rPr>
-          <w:i/>
-          <w:iCs/>
-        </w:rPr>
         <w:t>jordani</w:t>
       </w:r>
-      <w:proofErr w:type="spellEnd"/>
       <w:r>
         <w:t xml:space="preserve"> were not differentiated in the trawl data, and so were </w:t>
       </w:r>
@@ -2998,15 +2743,7 @@
         <w:ind w:firstLine="720"/>
       </w:pPr>
       <w:r>
-        <w:t xml:space="preserve">Northern </w:t>
-      </w:r>
-      <w:proofErr w:type="spellStart"/>
-      <w:r>
-        <w:t>Crangon</w:t>
-      </w:r>
-      <w:proofErr w:type="spellEnd"/>
-      <w:r>
-        <w:t xml:space="preserve"> </w:t>
+        <w:t xml:space="preserve">Northern Crangon </w:t>
       </w:r>
       <w:r>
         <w:t>Shrimp</w:t>
@@ -3014,21 +2751,12 @@
       <w:r>
         <w:t xml:space="preserve"> (</w:t>
       </w:r>
-      <w:proofErr w:type="spellStart"/>
       <w:r>
         <w:rPr>
           <w:i/>
           <w:iCs/>
         </w:rPr>
-        <w:t>Crangon</w:t>
-      </w:r>
-      <w:proofErr w:type="spellEnd"/>
-      <w:r>
-        <w:rPr>
-          <w:i/>
-          <w:iCs/>
-        </w:rPr>
-        <w:t xml:space="preserve"> </w:t>
+        <w:t xml:space="preserve">Crangon </w:t>
       </w:r>
       <w:proofErr w:type="spellStart"/>
       <w:r>
@@ -3155,7 +2883,6 @@
       <w:r>
         <w:t xml:space="preserve">Species within the </w:t>
       </w:r>
-      <w:proofErr w:type="spellStart"/>
       <w:r>
         <w:rPr>
           <w:i/>
@@ -3163,7 +2890,6 @@
         </w:rPr>
         <w:t>Crangon</w:t>
       </w:r>
-      <w:proofErr w:type="spellEnd"/>
       <w:r>
         <w:t xml:space="preserve"> genus are widely distributed across littoral and sublittoral zones of the North Pacific and North Atlantic, but generally are not directly targeted by fishers due to their small size. </w:t>
       </w:r>
@@ -3214,31 +2940,13 @@
       <w:r>
         <w:t xml:space="preserve"> (</w:t>
       </w:r>
-      <w:proofErr w:type="spellStart"/>
       <w:r>
         <w:rPr>
           <w:i/>
           <w:iCs/>
         </w:rPr>
-        <w:t>Pandalus</w:t>
-      </w:r>
-      <w:proofErr w:type="spellEnd"/>
-      <w:r>
-        <w:rPr>
-          <w:i/>
-          <w:iCs/>
-        </w:rPr>
-        <w:t xml:space="preserve"> </w:t>
-      </w:r>
-      <w:proofErr w:type="spellStart"/>
-      <w:r>
-        <w:rPr>
-          <w:i/>
-          <w:iCs/>
-        </w:rPr>
-        <w:t>jordani</w:t>
-      </w:r>
-      <w:proofErr w:type="spellEnd"/>
+        <w:t>Pandalus jordani</w:t>
+      </w:r>
       <w:r>
         <w:t xml:space="preserve">) occur from the Aleutian Islands of Alaska to Southern California </w:t>
       </w:r>
@@ -3317,33 +3025,27 @@
       <w:r>
         <w:t xml:space="preserve"> (</w:t>
       </w:r>
-      <w:proofErr w:type="spellStart"/>
       <w:r>
         <w:rPr>
           <w:i/>
           <w:iCs/>
         </w:rPr>
-        <w:t>Pandalus</w:t>
-      </w:r>
-      <w:proofErr w:type="spellEnd"/>
-      <w:r>
-        <w:rPr>
-          <w:i/>
-          <w:iCs/>
-        </w:rPr>
+        <w:t>Pandalus eous</w:t>
+      </w:r>
+      <w:r>
+        <w:t>) is widely distributed across the North Pacific from the Chukchi Sea and the Sea of Japan to the Puget Sound</w:t>
+      </w:r>
+      <w:r>
+        <w:t xml:space="preserve"> and</w:t>
+      </w:r>
+      <w:r>
+        <w:t xml:space="preserve"> Washington</w:t>
+      </w:r>
+      <w:r>
+        <w:t xml:space="preserve"> coast</w:t>
+      </w:r>
+      <w:r>
         <w:t xml:space="preserve"> </w:t>
-      </w:r>
-      <w:proofErr w:type="spellStart"/>
-      <w:r>
-        <w:rPr>
-          <w:i/>
-          <w:iCs/>
-        </w:rPr>
-        <w:t>eous</w:t>
-      </w:r>
-      <w:proofErr w:type="spellEnd"/>
-      <w:r>
-        <w:t xml:space="preserve">) is widely distributed across the North Pacific from the Chukchi Sea and the Sea of Japan to the Puget Sound, Washington </w:t>
       </w:r>
       <w:sdt>
         <w:sdtPr>
@@ -3412,31 +3114,13 @@
       <w:r>
         <w:t xml:space="preserve"> (</w:t>
       </w:r>
-      <w:proofErr w:type="spellStart"/>
       <w:r>
         <w:rPr>
           <w:i/>
           <w:iCs/>
         </w:rPr>
-        <w:t>Pandalus</w:t>
-      </w:r>
-      <w:proofErr w:type="spellEnd"/>
-      <w:r>
-        <w:rPr>
-          <w:i/>
-          <w:iCs/>
-        </w:rPr>
-        <w:t xml:space="preserve"> </w:t>
-      </w:r>
-      <w:proofErr w:type="spellStart"/>
-      <w:r>
-        <w:rPr>
-          <w:i/>
-          <w:iCs/>
-        </w:rPr>
-        <w:t>platyceros</w:t>
-      </w:r>
-      <w:proofErr w:type="spellEnd"/>
+        <w:t>Pandalus platyceros</w:t>
+      </w:r>
       <w:r>
         <w:t>)</w:t>
       </w:r>
@@ -3520,15 +3204,7 @@
         <w:t xml:space="preserve"> </w:t>
       </w:r>
       <w:r>
-        <w:t xml:space="preserve">Northern </w:t>
-      </w:r>
-      <w:proofErr w:type="spellStart"/>
-      <w:r>
-        <w:t>Crangon</w:t>
-      </w:r>
-      <w:proofErr w:type="spellEnd"/>
-      <w:r>
-        <w:t xml:space="preserve"> </w:t>
+        <w:t xml:space="preserve">Northern Crangon </w:t>
       </w:r>
       <w:r>
         <w:t>Shrimp</w:t>
@@ -3618,15 +3294,7 @@
         <w:ind w:firstLine="720"/>
       </w:pPr>
       <w:r>
-        <w:t xml:space="preserve">Northern </w:t>
-      </w:r>
-      <w:proofErr w:type="spellStart"/>
-      <w:r>
-        <w:t>Crangon</w:t>
-      </w:r>
-      <w:proofErr w:type="spellEnd"/>
-      <w:r>
-        <w:t xml:space="preserve"> Shrimp are too small to be of recreational or commercial interest. Both Spot and Pink Shrimp are highly valued commercial and recreational targets. The marine management unit where our trawls were conducted has a limited recreational fishery for Spot Shrimp </w:t>
+        <w:t xml:space="preserve">Northern Crangon Shrimp are too small to be of recreational or commercial interest. Both Spot and Pink Shrimp are highly valued commercial and recreational targets. The marine management unit where our trawls were conducted has a limited recreational fishery for Spot Shrimp </w:t>
       </w:r>
       <w:sdt>
         <w:sdtPr>
@@ -5878,7 +5546,6 @@
       <w:r>
         <w:t xml:space="preserve"> denotes </w:t>
       </w:r>
-      <w:proofErr w:type="spellStart"/>
       <w:r>
         <w:rPr>
           <w:i/>
@@ -5886,7 +5553,6 @@
         </w:rPr>
         <w:t>Crangon</w:t>
       </w:r>
-      <w:proofErr w:type="spellEnd"/>
       <w:r>
         <w:t>,</w:t>
       </w:r>
@@ -5912,7 +5578,6 @@
       <w:r>
         <w:t xml:space="preserve"> is for </w:t>
       </w:r>
-      <w:proofErr w:type="spellStart"/>
       <w:r>
         <w:rPr>
           <w:i/>
@@ -5920,96 +5585,71 @@
         </w:rPr>
         <w:t>Pandalus</w:t>
       </w:r>
-      <w:proofErr w:type="spellEnd"/>
       <w:r>
         <w:rPr>
           <w:i/>
           <w:iCs/>
         </w:rPr>
-        <w:t xml:space="preserve"> </w:t>
-      </w:r>
-      <w:proofErr w:type="spellStart"/>
+        <w:t xml:space="preserve"> eous</w:t>
+      </w:r>
+      <w:r>
+        <w:t xml:space="preserve"> plus </w:t>
+      </w:r>
       <w:r>
         <w:rPr>
           <w:i/>
           <w:iCs/>
         </w:rPr>
-        <w:t>eous</w:t>
-      </w:r>
-      <w:proofErr w:type="spellEnd"/>
-      <w:r>
-        <w:t xml:space="preserve"> plus </w:t>
-      </w:r>
-      <w:proofErr w:type="spellStart"/>
+        <w:t>Pandalus</w:t>
+      </w:r>
       <w:r>
         <w:rPr>
           <w:i/>
           <w:iCs/>
         </w:rPr>
-        <w:t>Pandalus</w:t>
-      </w:r>
-      <w:proofErr w:type="spellEnd"/>
+        <w:t xml:space="preserve"> jordani</w:t>
+      </w:r>
+      <w:r>
+        <w:t xml:space="preserve">, and </w:t>
+      </w:r>
       <w:r>
         <w:rPr>
           <w:i/>
           <w:iCs/>
         </w:rPr>
-        <w:t xml:space="preserve"> </w:t>
-      </w:r>
-      <w:proofErr w:type="spellStart"/>
+        <w:t>P</w:t>
+      </w:r>
       <w:r>
         <w:rPr>
           <w:i/>
           <w:iCs/>
         </w:rPr>
-        <w:t>jordani</w:t>
-      </w:r>
-      <w:proofErr w:type="spellEnd"/>
-      <w:r>
-        <w:t xml:space="preserve">, and </w:t>
+        <w:t>p</w:t>
+      </w:r>
+      <w:r>
+        <w:t xml:space="preserve"> is for </w:t>
       </w:r>
       <w:r>
         <w:rPr>
           <w:i/>
           <w:iCs/>
         </w:rPr>
-        <w:t>P</w:t>
+        <w:t>Pandalus</w:t>
       </w:r>
       <w:r>
         <w:rPr>
           <w:i/>
           <w:iCs/>
         </w:rPr>
-        <w:t>p</w:t>
-      </w:r>
-      <w:r>
-        <w:t xml:space="preserve"> is for </w:t>
-      </w:r>
-      <w:proofErr w:type="spellStart"/>
+        <w:t xml:space="preserve"> </w:t>
+      </w:r>
       <w:r>
         <w:rPr>
           <w:i/>
           <w:iCs/>
         </w:rPr>
-        <w:t>Pandalus</w:t>
-      </w:r>
-      <w:proofErr w:type="spellEnd"/>
-      <w:r>
-        <w:rPr>
-          <w:i/>
-          <w:iCs/>
-        </w:rPr>
-        <w:t xml:space="preserve"> </w:t>
-      </w:r>
-      <w:proofErr w:type="spellStart"/>
-      <w:r>
-        <w:rPr>
-          <w:i/>
-          <w:iCs/>
-        </w:rPr>
         <w:t>platyceros</w:t>
       </w:r>
-      <w:proofErr w:type="spellEnd"/>
       <w:r>
         <w:t>. The model changes slightly when all three taxa are assumed to have the same bias, such that</w:t>
       </w:r>
@@ -10528,7 +10168,6 @@
       <w:r>
         <w:t xml:space="preserve"> denotes </w:t>
       </w:r>
-      <w:proofErr w:type="spellStart"/>
       <w:proofErr w:type="gramStart"/>
       <w:r>
         <w:rPr>
@@ -10537,7 +10176,6 @@
         </w:rPr>
         <w:t>Crangon</w:t>
       </w:r>
-      <w:proofErr w:type="spellEnd"/>
       <w:proofErr w:type="gramEnd"/>
       <w:r>
         <w:t xml:space="preserve"> and </w:t>
@@ -10552,7 +10190,6 @@
       <w:r>
         <w:t xml:space="preserve"> is for </w:t>
       </w:r>
-      <w:proofErr w:type="spellStart"/>
       <w:r>
         <w:rPr>
           <w:i/>
@@ -10560,7 +10197,6 @@
         </w:rPr>
         <w:t>Pandalus</w:t>
       </w:r>
-      <w:proofErr w:type="spellEnd"/>
       <w:r>
         <w:t>. The model changes slightly when both genera are assumed to have the same bias, such that</w:t>
       </w:r>
@@ -13973,7 +13609,6 @@
         <w:spacing w:line="480" w:lineRule="auto"/>
         <w:ind w:firstLine="720"/>
       </w:pPr>
-      <w:proofErr w:type="spellStart"/>
       <w:r>
         <w:rPr>
           <w:i/>
@@ -13981,7 +13616,6 @@
         </w:rPr>
         <w:t>Crangon</w:t>
       </w:r>
-      <w:proofErr w:type="spellEnd"/>
       <w:r>
         <w:t xml:space="preserve"> </w:t>
       </w:r>
@@ -16673,15 +16307,7 @@
             <w:divId w:val="1110736755"/>
           </w:pPr>
           <w:r>
-            <w:t xml:space="preserve">Campos, J., C. Moreira, F. Freitas, and H. W. van der Veer. 2012. Short review of the eco-geography of </w:t>
-          </w:r>
-          <w:proofErr w:type="spellStart"/>
-          <w:r>
-            <w:t>Crangon</w:t>
-          </w:r>
-          <w:proofErr w:type="spellEnd"/>
-          <w:r>
-            <w:t>. Journal of Crustacean Biology 32(2):159–169.</w:t>
+            <w:t>Campos, J., C. Moreira, F. Freitas, and H. W. van der Veer. 2012. Short review of the eco-geography of Crangon. Journal of Crustacean Biology 32(2):159–169.</w:t>
           </w:r>
         </w:p>
         <w:p>
@@ -16869,23 +16495,7 @@
           </w:r>
           <w:proofErr w:type="spellEnd"/>
           <w:r>
-            <w:t>, S., and R. W. Hannah. 2018. An evaluation of fishery and environmental effects on the population structure and recruitment levels of Ocean Shrimp (</w:t>
-          </w:r>
-          <w:proofErr w:type="spellStart"/>
-          <w:r>
-            <w:t>Pandalus</w:t>
-          </w:r>
-          <w:proofErr w:type="spellEnd"/>
-          <w:r>
-            <w:t xml:space="preserve"> </w:t>
-          </w:r>
-          <w:proofErr w:type="spellStart"/>
-          <w:r>
-            <w:t>jordani</w:t>
-          </w:r>
-          <w:proofErr w:type="spellEnd"/>
-          <w:r>
-            <w:t>) through 2017.</w:t>
+            <w:t>, S., and R. W. Hannah. 2018. An evaluation of fishery and environmental effects on the population structure and recruitment levels of Ocean Shrimp (Pandalus jordani) through 2017.</w:t>
           </w:r>
         </w:p>
         <w:p>
@@ -16904,23 +16514,7 @@
           </w:r>
           <w:proofErr w:type="gramEnd"/>
           <w:r>
-            <w:t xml:space="preserve"> and natural mortality of Ocean Shrimp (</w:t>
-          </w:r>
-          <w:proofErr w:type="spellStart"/>
-          <w:r>
-            <w:t>Pandalus</w:t>
-          </w:r>
-          <w:proofErr w:type="spellEnd"/>
-          <w:r>
-            <w:t xml:space="preserve"> </w:t>
-          </w:r>
-          <w:proofErr w:type="spellStart"/>
-          <w:r>
-            <w:t>jordani</w:t>
-          </w:r>
-          <w:proofErr w:type="spellEnd"/>
-          <w:r>
-            <w:t xml:space="preserve">): Some new evidence for a trophic interaction with Pacific Hake (Merluccius </w:t>
+            <w:t xml:space="preserve"> and natural mortality of Ocean Shrimp (Pandalus jordani): Some new evidence for a trophic interaction with Pacific Hake (Merluccius </w:t>
           </w:r>
           <w:proofErr w:type="spellStart"/>
           <w:r>
@@ -16948,10 +16542,47 @@
             <w:autoSpaceDN w:val="0"/>
             <w:ind w:hanging="480"/>
             <w:divId w:val="2041128256"/>
+            <w:rPr>
+              <w:lang w:val="it-IT"/>
+            </w:rPr>
           </w:pPr>
           <w:r>
             <w:lastRenderedPageBreak/>
-            <w:t>Holmes, E. E., J. Ward, Eric, M. D. Scheuerell, and K. Wills. 2020. MARSS: Multivariate Autoregressive State-Space Modeling.</w:t>
+            <w:t xml:space="preserve">Holmes, E. E., J. Ward, Eric, M. D. Scheuerell, and K. Wills. </w:t>
+          </w:r>
+          <w:r>
+            <w:rPr>
+              <w:lang w:val="it-IT"/>
+            </w:rPr>
+            <w:t xml:space="preserve">2020. MARSS: Multivariate </w:t>
+          </w:r>
+          <w:proofErr w:type="spellStart"/>
+          <w:r>
+            <w:rPr>
+              <w:lang w:val="it-IT"/>
+            </w:rPr>
+            <w:t>Autoregressive</w:t>
+          </w:r>
+          <w:proofErr w:type="spellEnd"/>
+          <w:r>
+            <w:rPr>
+              <w:lang w:val="it-IT"/>
+            </w:rPr>
+            <w:t xml:space="preserve"> State-Space </w:t>
+          </w:r>
+          <w:proofErr w:type="spellStart"/>
+          <w:r>
+            <w:rPr>
+              <w:lang w:val="it-IT"/>
+            </w:rPr>
+            <w:t>Modeling</w:t>
+          </w:r>
+          <w:proofErr w:type="spellEnd"/>
+          <w:r>
+            <w:rPr>
+              <w:lang w:val="it-IT"/>
+            </w:rPr>
+            <w:t>.</w:t>
           </w:r>
         </w:p>
         <w:p>
@@ -16963,27 +16594,76 @@
           </w:pPr>
           <w:proofErr w:type="spellStart"/>
           <w:r>
+            <w:rPr>
+              <w:lang w:val="it-IT"/>
+            </w:rPr>
             <w:t>Jacox</w:t>
           </w:r>
           <w:proofErr w:type="spellEnd"/>
           <w:r>
-            <w:t xml:space="preserve">, M. G., E. L. Hazen, K. D. </w:t>
+            <w:rPr>
+              <w:lang w:val="it-IT"/>
+            </w:rPr>
+            <w:t xml:space="preserve">, M. G., E. L. </w:t>
           </w:r>
           <w:proofErr w:type="spellStart"/>
           <w:r>
+            <w:rPr>
+              <w:lang w:val="it-IT"/>
+            </w:rPr>
+            <w:t>Hazen</w:t>
+          </w:r>
+          <w:proofErr w:type="spellEnd"/>
+          <w:r>
+            <w:rPr>
+              <w:lang w:val="it-IT"/>
+            </w:rPr>
+            <w:t xml:space="preserve">, K. D. </w:t>
+          </w:r>
+          <w:proofErr w:type="spellStart"/>
+          <w:r>
+            <w:rPr>
+              <w:lang w:val="it-IT"/>
+            </w:rPr>
             <w:t>Zaba</w:t>
           </w:r>
           <w:proofErr w:type="spellEnd"/>
           <w:r>
-            <w:t xml:space="preserve">, D. L. Rudnick, C. A. Edwards, A. M. Moore, and S. J. </w:t>
+            <w:rPr>
+              <w:lang w:val="it-IT"/>
+            </w:rPr>
+            <w:t xml:space="preserve">, D. L. </w:t>
           </w:r>
           <w:proofErr w:type="spellStart"/>
           <w:r>
+            <w:rPr>
+              <w:lang w:val="it-IT"/>
+            </w:rPr>
+            <w:t>Rudnick</w:t>
+          </w:r>
+          <w:proofErr w:type="spellEnd"/>
+          <w:r>
+            <w:rPr>
+              <w:lang w:val="it-IT"/>
+            </w:rPr>
+            <w:t xml:space="preserve">, C. A. Edwards, A. M. Moore, and S. J. </w:t>
+          </w:r>
+          <w:proofErr w:type="spellStart"/>
+          <w:r>
+            <w:rPr>
+              <w:lang w:val="it-IT"/>
+            </w:rPr>
             <w:t>Bograd</w:t>
           </w:r>
           <w:proofErr w:type="spellEnd"/>
           <w:r>
-            <w:t>. 2016. Impacts of the 2015–2016 El Niño on the California Current System: Early assessment and comparison to past events. Geophysical Research Letters 43(13):7072–7080.</w:t>
+            <w:rPr>
+              <w:lang w:val="it-IT"/>
+            </w:rPr>
+            <w:t xml:space="preserve">. </w:t>
+          </w:r>
+          <w:r>
+            <w:t>2016. Impacts of the 2015–2016 El Niño on the California Current System: Early assessment and comparison to past events. Geophysical Research Letters 43(13):7072–7080.</w:t>
           </w:r>
         </w:p>
         <w:p>
@@ -16994,15 +16674,7 @@
             <w:divId w:val="1845121614"/>
           </w:pPr>
           <w:r>
-            <w:t xml:space="preserve">Komai, T. 1999. A revision of the genus </w:t>
-          </w:r>
-          <w:proofErr w:type="spellStart"/>
-          <w:r>
-            <w:t>Pandalus</w:t>
-          </w:r>
-          <w:proofErr w:type="spellEnd"/>
-          <w:r>
-            <w:t xml:space="preserve"> (</w:t>
+            <w:t>Komai, T. 1999. A revision of the genus Pandalus (</w:t>
           </w:r>
           <w:proofErr w:type="gramStart"/>
           <w:r>
@@ -17285,23 +16957,7 @@
           </w:r>
           <w:proofErr w:type="spellEnd"/>
           <w:r>
-            <w:t xml:space="preserve">, P. C., and C. B. Miller. 1983. Factors affecting the distribution, abundance, and survival of </w:t>
-          </w:r>
-          <w:proofErr w:type="spellStart"/>
-          <w:r>
-            <w:t>Pandalus</w:t>
-          </w:r>
-          <w:proofErr w:type="spellEnd"/>
-          <w:r>
-            <w:t xml:space="preserve"> </w:t>
-          </w:r>
-          <w:proofErr w:type="spellStart"/>
-          <w:r>
-            <w:t>jordani</w:t>
-          </w:r>
-          <w:proofErr w:type="spellEnd"/>
-          <w:r>
-            <w:t xml:space="preserve"> (Decapoda, </w:t>
+            <w:t xml:space="preserve">, P. C., and C. B. Miller. 1983. Factors affecting the distribution, abundance, and survival of Pandalus jordani (Decapoda, </w:t>
           </w:r>
           <w:proofErr w:type="spellStart"/>
           <w:r>
@@ -21013,6 +20669,7 @@
     <w:rsid w:val="00CE4DCC"/>
     <w:rsid w:val="00D14188"/>
     <w:rsid w:val="00D54E45"/>
+    <w:rsid w:val="00D75C77"/>
     <w:rsid w:val="00E04F57"/>
     <w:rsid w:val="00E72236"/>
     <w:rsid w:val="00E828F5"/>
@@ -21831,19 +21488,6 @@
 </file>
 
 <file path=customXml/item1.xml><?xml version="1.0" encoding="utf-8"?>
-<b:Sources xmlns:b="http://schemas.openxmlformats.org/officeDocument/2006/bibliography" xmlns="http://schemas.openxmlformats.org/officeDocument/2006/bibliography" SelectedStyle="/APASixthEditionOfficeOnline.xsl" StyleName="APA" Version="6"/>
-</file>
-
-<file path=customXml/item2.xml><?xml version="1.0" encoding="utf-8"?>
-<?mso-contentType ?>
-<FormTemplates xmlns="http://schemas.microsoft.com/sharepoint/v3/contenttype/forms">
-  <Display>DocumentLibraryForm</Display>
-  <Edit>DocumentLibraryForm</Edit>
-  <New>DocumentLibraryForm</New>
-</FormTemplates>
-</file>
-
-<file path=customXml/item3.xml><?xml version="1.0" encoding="utf-8"?>
 <ct:contentTypeSchema xmlns:ct="http://schemas.microsoft.com/office/2006/metadata/contentType" xmlns:ma="http://schemas.microsoft.com/office/2006/metadata/properties/metaAttributes" ct:_="" ma:_="" ma:contentTypeName="Document" ma:contentTypeID="0x010100DE9114A9D0DECB469CD3434F7556ACE4" ma:contentTypeVersion="16" ma:contentTypeDescription="Create a new document." ma:contentTypeScope="" ma:versionID="70411bc7217dfd1b4802e9699e20efdf">
   <xsd:schema xmlns:xsd="http://www.w3.org/2001/XMLSchema" xmlns:xs="http://www.w3.org/2001/XMLSchema" xmlns:p="http://schemas.microsoft.com/office/2006/metadata/properties" xmlns:ns1="http://schemas.microsoft.com/sharepoint/v3" xmlns:ns2="62120a19-a38a-4c78-8e86-03b65bdcf4fa" xmlns:ns3="671c5c8a-d1dd-40a7-bcfd-3ed591bedb5d" targetNamespace="http://schemas.microsoft.com/office/2006/metadata/properties" ma:root="true" ma:fieldsID="e36571049f114998789a6dbaa6b0164b" ns1:_="" ns2:_="" ns3:_="">
     <xsd:import namespace="http://schemas.microsoft.com/sharepoint/v3"/>
@@ -22089,23 +21733,20 @@
 </ct:contentTypeSchema>
 </file>
 
-<file path=customXml/itemProps1.xml><?xml version="1.0" encoding="utf-8"?>
-<ds:datastoreItem xmlns:ds="http://schemas.openxmlformats.org/officeDocument/2006/customXml" ds:itemID="{B8000E6F-39C6-4473-B2CB-19541E3C9A99}">
-  <ds:schemaRefs>
-    <ds:schemaRef ds:uri="http://schemas.openxmlformats.org/officeDocument/2006/bibliography"/>
-  </ds:schemaRefs>
-</ds:datastoreItem>
+<file path=customXml/item2.xml><?xml version="1.0" encoding="utf-8"?>
+<?mso-contentType ?>
+<FormTemplates xmlns="http://schemas.microsoft.com/sharepoint/v3/contenttype/forms">
+  <Display>DocumentLibraryForm</Display>
+  <Edit>DocumentLibraryForm</Edit>
+  <New>DocumentLibraryForm</New>
+</FormTemplates>
 </file>
 
-<file path=customXml/itemProps2.xml><?xml version="1.0" encoding="utf-8"?>
-<ds:datastoreItem xmlns:ds="http://schemas.openxmlformats.org/officeDocument/2006/customXml" ds:itemID="{7D58AF94-88FE-4EF5-B574-8A7C45AFC1DF}">
-  <ds:schemaRefs>
-    <ds:schemaRef ds:uri="http://schemas.microsoft.com/sharepoint/v3/contenttype/forms"/>
-  </ds:schemaRefs>
-</ds:datastoreItem>
+<file path=customXml/item3.xml><?xml version="1.0" encoding="utf-8"?>
+<b:Sources xmlns:b="http://schemas.openxmlformats.org/officeDocument/2006/bibliography" xmlns="http://schemas.openxmlformats.org/officeDocument/2006/bibliography" SelectedStyle="/APASixthEditionOfficeOnline.xsl" StyleName="APA" Version="6"/>
 </file>
 
-<file path=customXml/itemProps3.xml><?xml version="1.0" encoding="utf-8"?>
+<file path=customXml/itemProps1.xml><?xml version="1.0" encoding="utf-8"?>
 <ds:datastoreItem xmlns:ds="http://schemas.openxmlformats.org/officeDocument/2006/customXml" ds:itemID="{9A587526-4276-43FA-BE58-ACD871253E85}">
   <ds:schemaRefs>
     <ds:schemaRef ds:uri="http://schemas.microsoft.com/office/2006/metadata/contentType"/>
@@ -22123,4 +21764,20 @@
     <ds:schemaRef ds:uri="http://schemas.microsoft.com/internal/obd"/>
   </ds:schemaRefs>
 </ds:datastoreItem>
+</file>
+
+<file path=customXml/itemProps2.xml><?xml version="1.0" encoding="utf-8"?>
+<ds:datastoreItem xmlns:ds="http://schemas.openxmlformats.org/officeDocument/2006/customXml" ds:itemID="{7D58AF94-88FE-4EF5-B574-8A7C45AFC1DF}">
+  <ds:schemaRefs>
+    <ds:schemaRef ds:uri="http://schemas.microsoft.com/sharepoint/v3/contenttype/forms"/>
+  </ds:schemaRefs>
+</ds:datastoreItem>
+</file>
+
+<file path=customXml/itemProps3.xml><?xml version="1.0" encoding="utf-8"?>
+<ds:datastoreItem xmlns:ds="http://schemas.openxmlformats.org/officeDocument/2006/customXml" ds:itemID="{B8000E6F-39C6-4473-B2CB-19541E3C9A99}">
+  <ds:schemaRefs>
+    <ds:schemaRef ds:uri="http://schemas.openxmlformats.org/officeDocument/2006/bibliography"/>
+  </ds:schemaRefs>
+</ds:datastoreItem>
 </file>
</xml_diff>